<commit_message>
OR paymeny y quantity
</commit_message>
<xml_diff>
--- a/Análisis de la funcionalidad de una muestra de bombas de agua en Tanzania para determinar su estado mecánico a través de un modelo mixto.docx
+++ b/Análisis de la funcionalidad de una muestra de bombas de agua en Tanzania para determinar su estado mecánico a través de un modelo mixto.docx
@@ -538,7 +538,7 @@
           </mc:Choice>
           <mc:Fallback>
             <w:pict>
-              <v:line w14:anchorId="4DE7DD55" id="3 Conector recto" o:spid="_x0000_s1026" style="position:absolute;z-index:251659264;visibility:visible;mso-wrap-style:square;mso-width-percent:0;mso-height-percent:0;mso-wrap-distance-left:9pt;mso-wrap-distance-top:0;mso-wrap-distance-right:9pt;mso-wrap-distance-bottom:0;mso-position-horizontal:absolute;mso-position-horizontal-relative:text;mso-position-vertical:absolute;mso-position-vertical-relative:text;mso-width-percent:0;mso-height-percent:0;mso-width-relative:margin;mso-height-relative:margin" from="-3.85pt,2.1pt" to="441.5pt,2.1pt" o:gfxdata="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" strokecolor="black [3040]"/>
+              <v:line w14:anchorId="5E8E7457" id="3 Conector recto" o:spid="_x0000_s1026" style="position:absolute;z-index:251659264;visibility:visible;mso-wrap-style:square;mso-width-percent:0;mso-height-percent:0;mso-wrap-distance-left:9pt;mso-wrap-distance-top:0;mso-wrap-distance-right:9pt;mso-wrap-distance-bottom:0;mso-position-horizontal:absolute;mso-position-horizontal-relative:text;mso-position-vertical:absolute;mso-position-vertical-relative:text;mso-width-percent:0;mso-height-percent:0;mso-width-relative:margin;mso-height-relative:margin" from="-3.85pt,2.1pt" to="441.5pt,2.1pt" o:gfxdata="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" strokecolor="black [3040]"/>
             </w:pict>
           </mc:Fallback>
         </mc:AlternateContent>
@@ -8629,222 +8629,1126 @@
           <w:szCs w:val="24"/>
         </w:rPr>
       </w:pPr>
+    </w:p>
+    <w:p>
+      <w:pPr>
+        <w:jc w:val="both"/>
+        <w:rPr>
+          <w:rFonts w:ascii="Times New Roman" w:hAnsi="Times New Roman" w:cs="Times New Roman"/>
+          <w:sz w:val="24"/>
+          <w:szCs w:val="24"/>
+        </w:rPr>
+      </w:pPr>
+    </w:p>
+    <w:p>
+      <w:pPr>
+        <w:jc w:val="both"/>
+        <w:rPr>
+          <w:rFonts w:ascii="Times New Roman" w:hAnsi="Times New Roman" w:cs="Times New Roman"/>
+          <w:sz w:val="24"/>
+          <w:szCs w:val="24"/>
+        </w:rPr>
+      </w:pPr>
+    </w:p>
+    <w:p>
+      <w:pPr>
+        <w:jc w:val="both"/>
+        <w:rPr>
+          <w:rFonts w:ascii="Times New Roman" w:hAnsi="Times New Roman" w:cs="Times New Roman"/>
+          <w:sz w:val="24"/>
+          <w:szCs w:val="24"/>
+        </w:rPr>
+      </w:pPr>
+      <w:r>
+        <w:rPr>
+          <w:rFonts w:ascii="Times New Roman" w:hAnsi="Times New Roman" w:cs="Times New Roman"/>
+          <w:sz w:val="24"/>
+          <w:szCs w:val="24"/>
+        </w:rPr>
+        <w:t>9payment_type</w:t>
+      </w:r>
+    </w:p>
+    <w:p>
+      <w:pPr>
+        <w:jc w:val="both"/>
+        <w:rPr>
+          <w:rFonts w:ascii="Times New Roman" w:hAnsi="Times New Roman" w:cs="Times New Roman"/>
+          <w:sz w:val="24"/>
+          <w:szCs w:val="24"/>
+        </w:rPr>
+      </w:pPr>
+      <w:r>
+        <w:rPr>
+          <w:rFonts w:ascii="Times New Roman" w:hAnsi="Times New Roman" w:cs="Times New Roman"/>
+          <w:sz w:val="24"/>
+          <w:szCs w:val="24"/>
+        </w:rPr>
+        <w:t xml:space="preserve">Se obtuvo: </w:t>
+      </w:r>
+      <w:proofErr w:type="spellStart"/>
+      <w:r>
+        <w:rPr>
+          <w:rFonts w:ascii="Times New Roman" w:hAnsi="Times New Roman" w:cs="Times New Roman"/>
+          <w:sz w:val="24"/>
+          <w:szCs w:val="24"/>
+        </w:rPr>
+        <w:t>estadistico</w:t>
+      </w:r>
+      <w:proofErr w:type="spellEnd"/>
+      <w:r>
+        <w:rPr>
+          <w:rFonts w:ascii="Times New Roman" w:hAnsi="Times New Roman" w:cs="Times New Roman"/>
+          <w:sz w:val="24"/>
+          <w:szCs w:val="24"/>
+        </w:rPr>
+        <w:t>=27.137 y p-</w:t>
+      </w:r>
+      <w:proofErr w:type="spellStart"/>
+      <w:r>
+        <w:rPr>
+          <w:rFonts w:ascii="Times New Roman" w:hAnsi="Times New Roman" w:cs="Times New Roman"/>
+          <w:sz w:val="24"/>
+          <w:szCs w:val="24"/>
+        </w:rPr>
+        <w:t>value</w:t>
+      </w:r>
+      <w:proofErr w:type="spellEnd"/>
+      <w:r>
+        <w:rPr>
+          <w:rFonts w:ascii="Times New Roman" w:hAnsi="Times New Roman" w:cs="Times New Roman"/>
+          <w:sz w:val="24"/>
+          <w:szCs w:val="24"/>
+        </w:rPr>
+        <w:t xml:space="preserve">=5.363e-05 -- se rechaza </w:t>
+      </w:r>
+    </w:p>
+    <w:p>
+      <w:pPr>
+        <w:jc w:val="both"/>
+        <w:rPr>
+          <w:rFonts w:ascii="Times New Roman" w:hAnsi="Times New Roman" w:cs="Times New Roman"/>
+          <w:sz w:val="24"/>
+          <w:szCs w:val="24"/>
+        </w:rPr>
+      </w:pPr>
+    </w:p>
+    <w:p>
+      <w:pPr>
+        <w:shd w:val="clear" w:color="auto" w:fill="FFFFFF"/>
+        <w:tabs>
+          <w:tab w:val="left" w:pos="916"/>
+          <w:tab w:val="left" w:pos="1832"/>
+          <w:tab w:val="left" w:pos="2748"/>
+          <w:tab w:val="left" w:pos="3664"/>
+          <w:tab w:val="left" w:pos="4580"/>
+          <w:tab w:val="left" w:pos="5496"/>
+          <w:tab w:val="left" w:pos="6412"/>
+          <w:tab w:val="left" w:pos="7328"/>
+          <w:tab w:val="left" w:pos="8244"/>
+          <w:tab w:val="left" w:pos="9160"/>
+          <w:tab w:val="left" w:pos="10076"/>
+          <w:tab w:val="left" w:pos="10992"/>
+          <w:tab w:val="left" w:pos="11908"/>
+          <w:tab w:val="left" w:pos="12824"/>
+          <w:tab w:val="left" w:pos="13740"/>
+          <w:tab w:val="left" w:pos="14656"/>
+        </w:tabs>
+        <w:wordWrap w:val="0"/>
+        <w:spacing w:line="225" w:lineRule="atLeast"/>
+        <w:rPr>
+          <w:rFonts w:ascii="Lucida Console" w:eastAsia="Times New Roman" w:hAnsi="Lucida Console" w:cs="Courier New"/>
+          <w:color w:val="0000FF"/>
+          <w:sz w:val="20"/>
+          <w:szCs w:val="20"/>
+          <w:lang w:val="es-CR" w:eastAsia="es-CR"/>
+        </w:rPr>
+      </w:pPr>
+      <w:r>
+        <w:rPr>
+          <w:rFonts w:ascii="Lucida Console" w:eastAsia="Times New Roman" w:hAnsi="Lucida Console" w:cs="Courier New"/>
+          <w:color w:val="0000FF"/>
+          <w:sz w:val="20"/>
+          <w:szCs w:val="20"/>
+          <w:lang w:val="es-CR" w:eastAsia="es-CR"/>
+        </w:rPr>
+        <w:t xml:space="preserve">&gt; </w:t>
+      </w:r>
+      <w:proofErr w:type="spellStart"/>
+      <w:r>
+        <w:rPr>
+          <w:rFonts w:ascii="Lucida Console" w:eastAsia="Times New Roman" w:hAnsi="Lucida Console" w:cs="Courier New"/>
+          <w:color w:val="0000FF"/>
+          <w:sz w:val="20"/>
+          <w:szCs w:val="20"/>
+          <w:lang w:val="es-CR" w:eastAsia="es-CR"/>
+        </w:rPr>
+        <w:t>mat_or</w:t>
+      </w:r>
+      <w:proofErr w:type="spellEnd"/>
+    </w:p>
+    <w:p>
+      <w:pPr>
+        <w:shd w:val="clear" w:color="auto" w:fill="FFFFFF"/>
+        <w:tabs>
+          <w:tab w:val="left" w:pos="916"/>
+          <w:tab w:val="left" w:pos="1832"/>
+          <w:tab w:val="left" w:pos="2748"/>
+          <w:tab w:val="left" w:pos="3664"/>
+          <w:tab w:val="left" w:pos="4580"/>
+          <w:tab w:val="left" w:pos="5496"/>
+          <w:tab w:val="left" w:pos="6412"/>
+          <w:tab w:val="left" w:pos="7328"/>
+          <w:tab w:val="left" w:pos="8244"/>
+          <w:tab w:val="left" w:pos="9160"/>
+          <w:tab w:val="left" w:pos="10076"/>
+          <w:tab w:val="left" w:pos="10992"/>
+          <w:tab w:val="left" w:pos="11908"/>
+          <w:tab w:val="left" w:pos="12824"/>
+          <w:tab w:val="left" w:pos="13740"/>
+          <w:tab w:val="left" w:pos="14656"/>
+        </w:tabs>
+        <w:wordWrap w:val="0"/>
+        <w:spacing w:line="225" w:lineRule="atLeast"/>
+        <w:rPr>
+          <w:rFonts w:ascii="Lucida Console" w:eastAsia="Times New Roman" w:hAnsi="Lucida Console" w:cs="Courier New"/>
+          <w:sz w:val="20"/>
+          <w:szCs w:val="20"/>
+          <w:lang w:val="es-CR" w:eastAsia="es-CR"/>
+        </w:rPr>
+      </w:pPr>
+      <w:r>
+        <w:rPr>
+          <w:rFonts w:ascii="Lucida Console" w:eastAsia="Times New Roman" w:hAnsi="Lucida Console" w:cs="Courier New"/>
+          <w:sz w:val="20"/>
+          <w:szCs w:val="20"/>
+          <w:lang w:val="es-CR" w:eastAsia="es-CR"/>
+        </w:rPr>
+        <w:t xml:space="preserve">       OR    </w:t>
+      </w:r>
+      <w:proofErr w:type="spellStart"/>
+      <w:r>
+        <w:rPr>
+          <w:rFonts w:ascii="Lucida Console" w:eastAsia="Times New Roman" w:hAnsi="Lucida Console" w:cs="Courier New"/>
+          <w:sz w:val="20"/>
+          <w:szCs w:val="20"/>
+          <w:lang w:val="es-CR" w:eastAsia="es-CR"/>
+        </w:rPr>
+        <w:t>Lim</w:t>
+      </w:r>
+      <w:proofErr w:type="spellEnd"/>
+      <w:r>
+        <w:rPr>
+          <w:rFonts w:ascii="Lucida Console" w:eastAsia="Times New Roman" w:hAnsi="Lucida Console" w:cs="Courier New"/>
+          <w:sz w:val="20"/>
+          <w:szCs w:val="20"/>
+          <w:lang w:val="es-CR" w:eastAsia="es-CR"/>
+        </w:rPr>
+        <w:t xml:space="preserve"> </w:t>
+      </w:r>
+      <w:proofErr w:type="spellStart"/>
+      <w:r>
+        <w:rPr>
+          <w:rFonts w:ascii="Lucida Console" w:eastAsia="Times New Roman" w:hAnsi="Lucida Console" w:cs="Courier New"/>
+          <w:sz w:val="20"/>
+          <w:szCs w:val="20"/>
+          <w:lang w:val="es-CR" w:eastAsia="es-CR"/>
+        </w:rPr>
+        <w:t>inf</w:t>
+      </w:r>
+      <w:proofErr w:type="spellEnd"/>
+      <w:r>
+        <w:rPr>
+          <w:rFonts w:ascii="Lucida Console" w:eastAsia="Times New Roman" w:hAnsi="Lucida Console" w:cs="Courier New"/>
+          <w:sz w:val="20"/>
+          <w:szCs w:val="20"/>
+          <w:lang w:val="es-CR" w:eastAsia="es-CR"/>
+        </w:rPr>
+        <w:t xml:space="preserve">   </w:t>
+      </w:r>
+      <w:proofErr w:type="spellStart"/>
+      <w:r>
+        <w:rPr>
+          <w:rFonts w:ascii="Lucida Console" w:eastAsia="Times New Roman" w:hAnsi="Lucida Console" w:cs="Courier New"/>
+          <w:sz w:val="20"/>
+          <w:szCs w:val="20"/>
+          <w:lang w:val="es-CR" w:eastAsia="es-CR"/>
+        </w:rPr>
+        <w:t>Lim</w:t>
+      </w:r>
+      <w:proofErr w:type="spellEnd"/>
+      <w:r>
+        <w:rPr>
+          <w:rFonts w:ascii="Lucida Console" w:eastAsia="Times New Roman" w:hAnsi="Lucida Console" w:cs="Courier New"/>
+          <w:sz w:val="20"/>
+          <w:szCs w:val="20"/>
+          <w:lang w:val="es-CR" w:eastAsia="es-CR"/>
+        </w:rPr>
+        <w:t xml:space="preserve"> </w:t>
+      </w:r>
+      <w:proofErr w:type="spellStart"/>
+      <w:r>
+        <w:rPr>
+          <w:rFonts w:ascii="Lucida Console" w:eastAsia="Times New Roman" w:hAnsi="Lucida Console" w:cs="Courier New"/>
+          <w:sz w:val="20"/>
+          <w:szCs w:val="20"/>
+          <w:lang w:val="es-CR" w:eastAsia="es-CR"/>
+        </w:rPr>
+        <w:t>sup</w:t>
+      </w:r>
+      <w:proofErr w:type="spellEnd"/>
+    </w:p>
+    <w:p>
+      <w:pPr>
+        <w:shd w:val="clear" w:color="auto" w:fill="FFFFFF"/>
+        <w:tabs>
+          <w:tab w:val="left" w:pos="916"/>
+          <w:tab w:val="left" w:pos="1832"/>
+          <w:tab w:val="left" w:pos="2748"/>
+          <w:tab w:val="left" w:pos="3664"/>
+          <w:tab w:val="left" w:pos="4580"/>
+          <w:tab w:val="left" w:pos="5496"/>
+          <w:tab w:val="left" w:pos="6412"/>
+          <w:tab w:val="left" w:pos="7328"/>
+          <w:tab w:val="left" w:pos="8244"/>
+          <w:tab w:val="left" w:pos="9160"/>
+          <w:tab w:val="left" w:pos="10076"/>
+          <w:tab w:val="left" w:pos="10992"/>
+          <w:tab w:val="left" w:pos="11908"/>
+          <w:tab w:val="left" w:pos="12824"/>
+          <w:tab w:val="left" w:pos="13740"/>
+          <w:tab w:val="left" w:pos="14656"/>
+        </w:tabs>
+        <w:wordWrap w:val="0"/>
+        <w:spacing w:line="225" w:lineRule="atLeast"/>
+        <w:rPr>
+          <w:rFonts w:ascii="Lucida Console" w:eastAsia="Times New Roman" w:hAnsi="Lucida Console" w:cs="Courier New"/>
+          <w:sz w:val="20"/>
+          <w:szCs w:val="20"/>
+          <w:lang w:val="es-CR" w:eastAsia="es-CR"/>
+        </w:rPr>
+      </w:pPr>
+      <w:r>
+        <w:rPr>
+          <w:rFonts w:ascii="Lucida Console" w:eastAsia="Times New Roman" w:hAnsi="Lucida Console" w:cs="Courier New"/>
+          <w:sz w:val="20"/>
+          <w:szCs w:val="20"/>
+          <w:lang w:val="es-CR" w:eastAsia="es-CR"/>
+        </w:rPr>
+        <w:t>1-2 1.701 0.96303180 3.0031713</w:t>
+      </w:r>
+    </w:p>
+    <w:p>
+      <w:pPr>
+        <w:shd w:val="clear" w:color="auto" w:fill="FFFFFF"/>
+        <w:tabs>
+          <w:tab w:val="left" w:pos="916"/>
+          <w:tab w:val="left" w:pos="1832"/>
+          <w:tab w:val="left" w:pos="2748"/>
+          <w:tab w:val="left" w:pos="3664"/>
+          <w:tab w:val="left" w:pos="4580"/>
+          <w:tab w:val="left" w:pos="5496"/>
+          <w:tab w:val="left" w:pos="6412"/>
+          <w:tab w:val="left" w:pos="7328"/>
+          <w:tab w:val="left" w:pos="8244"/>
+          <w:tab w:val="left" w:pos="9160"/>
+          <w:tab w:val="left" w:pos="10076"/>
+          <w:tab w:val="left" w:pos="10992"/>
+          <w:tab w:val="left" w:pos="11908"/>
+          <w:tab w:val="left" w:pos="12824"/>
+          <w:tab w:val="left" w:pos="13740"/>
+          <w:tab w:val="left" w:pos="14656"/>
+        </w:tabs>
+        <w:wordWrap w:val="0"/>
+        <w:spacing w:line="225" w:lineRule="atLeast"/>
+        <w:rPr>
+          <w:rFonts w:ascii="Lucida Console" w:eastAsia="Times New Roman" w:hAnsi="Lucida Console" w:cs="Courier New"/>
+          <w:sz w:val="20"/>
+          <w:szCs w:val="20"/>
+          <w:lang w:val="es-CR" w:eastAsia="es-CR"/>
+        </w:rPr>
+      </w:pPr>
+      <w:r>
+        <w:rPr>
+          <w:rFonts w:ascii="Lucida Console" w:eastAsia="Times New Roman" w:hAnsi="Lucida Console" w:cs="Courier New"/>
+          <w:sz w:val="20"/>
+          <w:szCs w:val="20"/>
+          <w:lang w:val="es-CR" w:eastAsia="es-CR"/>
+        </w:rPr>
+        <w:t>1-3 0.499 0.29172181 0.8538110</w:t>
+      </w:r>
+    </w:p>
+    <w:p>
+      <w:pPr>
+        <w:shd w:val="clear" w:color="auto" w:fill="FFFFFF"/>
+        <w:tabs>
+          <w:tab w:val="left" w:pos="916"/>
+          <w:tab w:val="left" w:pos="1832"/>
+          <w:tab w:val="left" w:pos="2748"/>
+          <w:tab w:val="left" w:pos="3664"/>
+          <w:tab w:val="left" w:pos="4580"/>
+          <w:tab w:val="left" w:pos="5496"/>
+          <w:tab w:val="left" w:pos="6412"/>
+          <w:tab w:val="left" w:pos="7328"/>
+          <w:tab w:val="left" w:pos="8244"/>
+          <w:tab w:val="left" w:pos="9160"/>
+          <w:tab w:val="left" w:pos="10076"/>
+          <w:tab w:val="left" w:pos="10992"/>
+          <w:tab w:val="left" w:pos="11908"/>
+          <w:tab w:val="left" w:pos="12824"/>
+          <w:tab w:val="left" w:pos="13740"/>
+          <w:tab w:val="left" w:pos="14656"/>
+        </w:tabs>
+        <w:wordWrap w:val="0"/>
+        <w:spacing w:line="225" w:lineRule="atLeast"/>
+        <w:rPr>
+          <w:rFonts w:ascii="Lucida Console" w:eastAsia="Times New Roman" w:hAnsi="Lucida Console" w:cs="Courier New"/>
+          <w:sz w:val="20"/>
+          <w:szCs w:val="20"/>
+          <w:lang w:val="es-CR" w:eastAsia="es-CR"/>
+        </w:rPr>
+      </w:pPr>
+      <w:r>
+        <w:rPr>
+          <w:rFonts w:ascii="Lucida Console" w:eastAsia="Times New Roman" w:hAnsi="Lucida Console" w:cs="Courier New"/>
+          <w:sz w:val="20"/>
+          <w:szCs w:val="20"/>
+          <w:lang w:val="es-CR" w:eastAsia="es-CR"/>
+        </w:rPr>
+        <w:t>1-4 0.992 0.52091184 1.8881065</w:t>
+      </w:r>
+    </w:p>
+    <w:p>
+      <w:pPr>
+        <w:shd w:val="clear" w:color="auto" w:fill="FFFFFF"/>
+        <w:tabs>
+          <w:tab w:val="left" w:pos="916"/>
+          <w:tab w:val="left" w:pos="1832"/>
+          <w:tab w:val="left" w:pos="2748"/>
+          <w:tab w:val="left" w:pos="3664"/>
+          <w:tab w:val="left" w:pos="4580"/>
+          <w:tab w:val="left" w:pos="5496"/>
+          <w:tab w:val="left" w:pos="6412"/>
+          <w:tab w:val="left" w:pos="7328"/>
+          <w:tab w:val="left" w:pos="8244"/>
+          <w:tab w:val="left" w:pos="9160"/>
+          <w:tab w:val="left" w:pos="10076"/>
+          <w:tab w:val="left" w:pos="10992"/>
+          <w:tab w:val="left" w:pos="11908"/>
+          <w:tab w:val="left" w:pos="12824"/>
+          <w:tab w:val="left" w:pos="13740"/>
+          <w:tab w:val="left" w:pos="14656"/>
+        </w:tabs>
+        <w:wordWrap w:val="0"/>
+        <w:spacing w:line="225" w:lineRule="atLeast"/>
+        <w:rPr>
+          <w:rFonts w:ascii="Lucida Console" w:eastAsia="Times New Roman" w:hAnsi="Lucida Console" w:cs="Courier New"/>
+          <w:sz w:val="20"/>
+          <w:szCs w:val="20"/>
+          <w:lang w:val="es-CR" w:eastAsia="es-CR"/>
+        </w:rPr>
+      </w:pPr>
+      <w:r>
+        <w:rPr>
+          <w:rFonts w:ascii="Lucida Console" w:eastAsia="Times New Roman" w:hAnsi="Lucida Console" w:cs="Courier New"/>
+          <w:sz w:val="20"/>
+          <w:szCs w:val="20"/>
+          <w:lang w:val="es-CR" w:eastAsia="es-CR"/>
+        </w:rPr>
+        <w:t>1-5 0.181 0.06825628 0.4802184</w:t>
+      </w:r>
+    </w:p>
+    <w:p>
+      <w:pPr>
+        <w:shd w:val="clear" w:color="auto" w:fill="FFFFFF"/>
+        <w:tabs>
+          <w:tab w:val="left" w:pos="916"/>
+          <w:tab w:val="left" w:pos="1832"/>
+          <w:tab w:val="left" w:pos="2748"/>
+          <w:tab w:val="left" w:pos="3664"/>
+          <w:tab w:val="left" w:pos="4580"/>
+          <w:tab w:val="left" w:pos="5496"/>
+          <w:tab w:val="left" w:pos="6412"/>
+          <w:tab w:val="left" w:pos="7328"/>
+          <w:tab w:val="left" w:pos="8244"/>
+          <w:tab w:val="left" w:pos="9160"/>
+          <w:tab w:val="left" w:pos="10076"/>
+          <w:tab w:val="left" w:pos="10992"/>
+          <w:tab w:val="left" w:pos="11908"/>
+          <w:tab w:val="left" w:pos="12824"/>
+          <w:tab w:val="left" w:pos="13740"/>
+          <w:tab w:val="left" w:pos="14656"/>
+        </w:tabs>
+        <w:wordWrap w:val="0"/>
+        <w:spacing w:line="225" w:lineRule="atLeast"/>
+        <w:rPr>
+          <w:rFonts w:ascii="Lucida Console" w:eastAsia="Times New Roman" w:hAnsi="Lucida Console" w:cs="Courier New"/>
+          <w:sz w:val="20"/>
+          <w:szCs w:val="20"/>
+          <w:lang w:val="es-CR" w:eastAsia="es-CR"/>
+        </w:rPr>
+      </w:pPr>
+      <w:r>
+        <w:rPr>
+          <w:rFonts w:ascii="Lucida Console" w:eastAsia="Times New Roman" w:hAnsi="Lucida Console" w:cs="Courier New"/>
+          <w:sz w:val="20"/>
+          <w:szCs w:val="20"/>
+          <w:lang w:val="es-CR" w:eastAsia="es-CR"/>
+        </w:rPr>
+        <w:t>2-3 0.293 0.18782015 0.4585300</w:t>
+      </w:r>
+    </w:p>
+    <w:p>
+      <w:pPr>
+        <w:shd w:val="clear" w:color="auto" w:fill="FFFFFF"/>
+        <w:tabs>
+          <w:tab w:val="left" w:pos="916"/>
+          <w:tab w:val="left" w:pos="1832"/>
+          <w:tab w:val="left" w:pos="2748"/>
+          <w:tab w:val="left" w:pos="3664"/>
+          <w:tab w:val="left" w:pos="4580"/>
+          <w:tab w:val="left" w:pos="5496"/>
+          <w:tab w:val="left" w:pos="6412"/>
+          <w:tab w:val="left" w:pos="7328"/>
+          <w:tab w:val="left" w:pos="8244"/>
+          <w:tab w:val="left" w:pos="9160"/>
+          <w:tab w:val="left" w:pos="10076"/>
+          <w:tab w:val="left" w:pos="10992"/>
+          <w:tab w:val="left" w:pos="11908"/>
+          <w:tab w:val="left" w:pos="12824"/>
+          <w:tab w:val="left" w:pos="13740"/>
+          <w:tab w:val="left" w:pos="14656"/>
+        </w:tabs>
+        <w:wordWrap w:val="0"/>
+        <w:spacing w:line="225" w:lineRule="atLeast"/>
+        <w:rPr>
+          <w:rFonts w:ascii="Lucida Console" w:eastAsia="Times New Roman" w:hAnsi="Lucida Console" w:cs="Courier New"/>
+          <w:sz w:val="20"/>
+          <w:szCs w:val="20"/>
+          <w:lang w:val="es-CR" w:eastAsia="es-CR"/>
+        </w:rPr>
+      </w:pPr>
+      <w:r>
+        <w:rPr>
+          <w:rFonts w:ascii="Lucida Console" w:eastAsia="Times New Roman" w:hAnsi="Lucida Console" w:cs="Courier New"/>
+          <w:sz w:val="20"/>
+          <w:szCs w:val="20"/>
+          <w:lang w:val="es-CR" w:eastAsia="es-CR"/>
+        </w:rPr>
+        <w:t>2-4 0.583 0.33538026 1.0139872</w:t>
+      </w:r>
+    </w:p>
+    <w:p>
+      <w:pPr>
+        <w:shd w:val="clear" w:color="auto" w:fill="FFFFFF"/>
+        <w:tabs>
+          <w:tab w:val="left" w:pos="916"/>
+          <w:tab w:val="left" w:pos="1832"/>
+          <w:tab w:val="left" w:pos="2748"/>
+          <w:tab w:val="left" w:pos="3664"/>
+          <w:tab w:val="left" w:pos="4580"/>
+          <w:tab w:val="left" w:pos="5496"/>
+          <w:tab w:val="left" w:pos="6412"/>
+          <w:tab w:val="left" w:pos="7328"/>
+          <w:tab w:val="left" w:pos="8244"/>
+          <w:tab w:val="left" w:pos="9160"/>
+          <w:tab w:val="left" w:pos="10076"/>
+          <w:tab w:val="left" w:pos="10992"/>
+          <w:tab w:val="left" w:pos="11908"/>
+          <w:tab w:val="left" w:pos="12824"/>
+          <w:tab w:val="left" w:pos="13740"/>
+          <w:tab w:val="left" w:pos="14656"/>
+        </w:tabs>
+        <w:wordWrap w:val="0"/>
+        <w:spacing w:line="225" w:lineRule="atLeast"/>
+        <w:rPr>
+          <w:rFonts w:ascii="Lucida Console" w:eastAsia="Times New Roman" w:hAnsi="Lucida Console" w:cs="Courier New"/>
+          <w:sz w:val="20"/>
+          <w:szCs w:val="20"/>
+          <w:lang w:val="es-CR" w:eastAsia="es-CR"/>
+        </w:rPr>
+      </w:pPr>
+      <w:r>
+        <w:rPr>
+          <w:rFonts w:ascii="Lucida Console" w:eastAsia="Times New Roman" w:hAnsi="Lucida Console" w:cs="Courier New"/>
+          <w:sz w:val="20"/>
+          <w:szCs w:val="20"/>
+          <w:lang w:val="es-CR" w:eastAsia="es-CR"/>
+        </w:rPr>
+        <w:t>2-5 0.106 0.04394565 0.2578961</w:t>
+      </w:r>
+    </w:p>
+    <w:p>
+      <w:pPr>
+        <w:shd w:val="clear" w:color="auto" w:fill="FFFFFF"/>
+        <w:tabs>
+          <w:tab w:val="left" w:pos="916"/>
+          <w:tab w:val="left" w:pos="1832"/>
+          <w:tab w:val="left" w:pos="2748"/>
+          <w:tab w:val="left" w:pos="3664"/>
+          <w:tab w:val="left" w:pos="4580"/>
+          <w:tab w:val="left" w:pos="5496"/>
+          <w:tab w:val="left" w:pos="6412"/>
+          <w:tab w:val="left" w:pos="7328"/>
+          <w:tab w:val="left" w:pos="8244"/>
+          <w:tab w:val="left" w:pos="9160"/>
+          <w:tab w:val="left" w:pos="10076"/>
+          <w:tab w:val="left" w:pos="10992"/>
+          <w:tab w:val="left" w:pos="11908"/>
+          <w:tab w:val="left" w:pos="12824"/>
+          <w:tab w:val="left" w:pos="13740"/>
+          <w:tab w:val="left" w:pos="14656"/>
+        </w:tabs>
+        <w:wordWrap w:val="0"/>
+        <w:spacing w:line="225" w:lineRule="atLeast"/>
+        <w:rPr>
+          <w:rFonts w:ascii="Lucida Console" w:eastAsia="Times New Roman" w:hAnsi="Lucida Console" w:cs="Courier New"/>
+          <w:sz w:val="20"/>
+          <w:szCs w:val="20"/>
+          <w:lang w:val="es-CR" w:eastAsia="es-CR"/>
+        </w:rPr>
+      </w:pPr>
+      <w:r>
+        <w:rPr>
+          <w:rFonts w:ascii="Lucida Console" w:eastAsia="Times New Roman" w:hAnsi="Lucida Console" w:cs="Courier New"/>
+          <w:sz w:val="20"/>
+          <w:szCs w:val="20"/>
+          <w:lang w:val="es-CR" w:eastAsia="es-CR"/>
+        </w:rPr>
+        <w:t>3-4 1.987 1.17965726 3.3473737</w:t>
+      </w:r>
+    </w:p>
+    <w:p>
+      <w:pPr>
+        <w:shd w:val="clear" w:color="auto" w:fill="FFFFFF"/>
+        <w:tabs>
+          <w:tab w:val="left" w:pos="916"/>
+          <w:tab w:val="left" w:pos="1832"/>
+          <w:tab w:val="left" w:pos="2748"/>
+          <w:tab w:val="left" w:pos="3664"/>
+          <w:tab w:val="left" w:pos="4580"/>
+          <w:tab w:val="left" w:pos="5496"/>
+          <w:tab w:val="left" w:pos="6412"/>
+          <w:tab w:val="left" w:pos="7328"/>
+          <w:tab w:val="left" w:pos="8244"/>
+          <w:tab w:val="left" w:pos="9160"/>
+          <w:tab w:val="left" w:pos="10076"/>
+          <w:tab w:val="left" w:pos="10992"/>
+          <w:tab w:val="left" w:pos="11908"/>
+          <w:tab w:val="left" w:pos="12824"/>
+          <w:tab w:val="left" w:pos="13740"/>
+          <w:tab w:val="left" w:pos="14656"/>
+        </w:tabs>
+        <w:wordWrap w:val="0"/>
+        <w:spacing w:line="225" w:lineRule="atLeast"/>
+        <w:rPr>
+          <w:rFonts w:ascii="Lucida Console" w:eastAsia="Times New Roman" w:hAnsi="Lucida Console" w:cs="Courier New"/>
+          <w:sz w:val="20"/>
+          <w:szCs w:val="20"/>
+          <w:lang w:val="es-CR" w:eastAsia="es-CR"/>
+        </w:rPr>
+      </w:pPr>
+      <w:r>
+        <w:rPr>
+          <w:rFonts w:ascii="Lucida Console" w:eastAsia="Times New Roman" w:hAnsi="Lucida Console" w:cs="Courier New"/>
+          <w:sz w:val="20"/>
+          <w:szCs w:val="20"/>
+          <w:lang w:val="es-CR" w:eastAsia="es-CR"/>
+        </w:rPr>
+        <w:t>3-5 0.363 0.15457322 0.8513665</w:t>
+      </w:r>
+    </w:p>
+    <w:p>
+      <w:pPr>
+        <w:shd w:val="clear" w:color="auto" w:fill="FFFFFF"/>
+        <w:tabs>
+          <w:tab w:val="left" w:pos="916"/>
+          <w:tab w:val="left" w:pos="1832"/>
+          <w:tab w:val="left" w:pos="2748"/>
+          <w:tab w:val="left" w:pos="3664"/>
+          <w:tab w:val="left" w:pos="4580"/>
+          <w:tab w:val="left" w:pos="5496"/>
+          <w:tab w:val="left" w:pos="6412"/>
+          <w:tab w:val="left" w:pos="7328"/>
+          <w:tab w:val="left" w:pos="8244"/>
+          <w:tab w:val="left" w:pos="9160"/>
+          <w:tab w:val="left" w:pos="10076"/>
+          <w:tab w:val="left" w:pos="10992"/>
+          <w:tab w:val="left" w:pos="11908"/>
+          <w:tab w:val="left" w:pos="12824"/>
+          <w:tab w:val="left" w:pos="13740"/>
+          <w:tab w:val="left" w:pos="14656"/>
+        </w:tabs>
+        <w:wordWrap w:val="0"/>
+        <w:spacing w:line="225" w:lineRule="atLeast"/>
+        <w:rPr>
+          <w:rFonts w:ascii="Lucida Console" w:eastAsia="Times New Roman" w:hAnsi="Lucida Console" w:cs="Courier New"/>
+          <w:sz w:val="20"/>
+          <w:szCs w:val="20"/>
+          <w:lang w:val="es-CR" w:eastAsia="es-CR"/>
+        </w:rPr>
+      </w:pPr>
+      <w:r>
+        <w:rPr>
+          <w:rFonts w:ascii="Lucida Console" w:eastAsia="Times New Roman" w:hAnsi="Lucida Console" w:cs="Courier New"/>
+          <w:sz w:val="20"/>
+          <w:szCs w:val="20"/>
+          <w:lang w:val="es-CR" w:eastAsia="es-CR"/>
+        </w:rPr>
+        <w:t>4-5 0.183 0.06989877 0.4767835</w:t>
+      </w:r>
+    </w:p>
+    <w:p>
+      <w:pPr>
+        <w:jc w:val="both"/>
+        <w:rPr>
+          <w:rFonts w:ascii="Times New Roman" w:hAnsi="Times New Roman" w:cs="Times New Roman"/>
+          <w:sz w:val="24"/>
+          <w:szCs w:val="24"/>
+        </w:rPr>
+      </w:pPr>
+    </w:p>
+    <w:p>
+      <w:pPr>
+        <w:jc w:val="both"/>
+        <w:rPr>
+          <w:rFonts w:ascii="Times New Roman" w:hAnsi="Times New Roman" w:cs="Times New Roman"/>
+          <w:sz w:val="24"/>
+          <w:szCs w:val="24"/>
+        </w:rPr>
+      </w:pPr>
+    </w:p>
+    <w:p>
+      <w:pPr>
+        <w:jc w:val="both"/>
+        <w:rPr>
+          <w:rFonts w:ascii="Times New Roman" w:hAnsi="Times New Roman" w:cs="Times New Roman"/>
+          <w:sz w:val="24"/>
+          <w:szCs w:val="24"/>
+        </w:rPr>
+      </w:pPr>
+    </w:p>
+    <w:p>
+      <w:pPr>
+        <w:jc w:val="both"/>
+        <w:rPr>
+          <w:rFonts w:ascii="Times New Roman" w:hAnsi="Times New Roman" w:cs="Times New Roman"/>
+          <w:color w:val="FF0000"/>
+          <w:sz w:val="24"/>
+          <w:szCs w:val="24"/>
+        </w:rPr>
+      </w:pPr>
+      <w:r>
+        <w:rPr>
+          <w:rFonts w:ascii="Times New Roman" w:hAnsi="Times New Roman" w:cs="Times New Roman"/>
+          <w:color w:val="FF0000"/>
+          <w:sz w:val="24"/>
+          <w:szCs w:val="24"/>
+          <w:highlight w:val="yellow"/>
+        </w:rPr>
+        <w:t>10quantity</w:t>
+      </w:r>
+    </w:p>
+    <w:p>
+      <w:pPr>
+        <w:jc w:val="both"/>
+        <w:rPr>
+          <w:rFonts w:ascii="Times New Roman" w:hAnsi="Times New Roman" w:cs="Times New Roman"/>
+          <w:sz w:val="24"/>
+          <w:szCs w:val="24"/>
+        </w:rPr>
+      </w:pPr>
+      <w:r>
+        <w:rPr>
+          <w:rFonts w:ascii="Times New Roman" w:hAnsi="Times New Roman" w:cs="Times New Roman"/>
+          <w:sz w:val="24"/>
+          <w:szCs w:val="24"/>
+        </w:rPr>
+        <w:t xml:space="preserve">Se obtuvo: </w:t>
+      </w:r>
+      <w:proofErr w:type="spellStart"/>
+      <w:r>
+        <w:rPr>
+          <w:rFonts w:ascii="Times New Roman" w:hAnsi="Times New Roman" w:cs="Times New Roman"/>
+          <w:sz w:val="24"/>
+          <w:szCs w:val="24"/>
+        </w:rPr>
+        <w:t>estadistico</w:t>
+      </w:r>
+      <w:proofErr w:type="spellEnd"/>
+      <w:r>
+        <w:rPr>
+          <w:rFonts w:ascii="Times New Roman" w:hAnsi="Times New Roman" w:cs="Times New Roman"/>
+          <w:sz w:val="24"/>
+          <w:szCs w:val="24"/>
+        </w:rPr>
+        <w:t>=147.02 y p-</w:t>
+      </w:r>
+      <w:proofErr w:type="spellStart"/>
+      <w:r>
+        <w:rPr>
+          <w:rFonts w:ascii="Times New Roman" w:hAnsi="Times New Roman" w:cs="Times New Roman"/>
+          <w:sz w:val="24"/>
+          <w:szCs w:val="24"/>
+        </w:rPr>
+        <w:t>value</w:t>
+      </w:r>
+      <w:proofErr w:type="spellEnd"/>
+      <w:r>
+        <w:rPr>
+          <w:rFonts w:ascii="Times New Roman" w:hAnsi="Times New Roman" w:cs="Times New Roman"/>
+          <w:sz w:val="24"/>
+          <w:szCs w:val="24"/>
+        </w:rPr>
+        <w:t>=2.2e-16 -- se rechaza</w:t>
+      </w:r>
+    </w:p>
+    <w:p>
+      <w:pPr>
+        <w:jc w:val="both"/>
+        <w:rPr>
+          <w:rFonts w:ascii="Times New Roman" w:hAnsi="Times New Roman" w:cs="Times New Roman"/>
+          <w:sz w:val="24"/>
+          <w:szCs w:val="24"/>
+        </w:rPr>
+      </w:pPr>
+    </w:p>
+    <w:p>
+      <w:pPr>
+        <w:jc w:val="both"/>
+        <w:rPr>
+          <w:rFonts w:ascii="Times New Roman" w:hAnsi="Times New Roman" w:cs="Times New Roman"/>
+          <w:sz w:val="24"/>
+          <w:szCs w:val="24"/>
+        </w:rPr>
+      </w:pPr>
+    </w:p>
+    <w:p>
+      <w:pPr>
+        <w:jc w:val="both"/>
+        <w:rPr>
+          <w:rFonts w:ascii="Times New Roman" w:hAnsi="Times New Roman" w:cs="Times New Roman"/>
+          <w:sz w:val="24"/>
+          <w:szCs w:val="24"/>
+        </w:rPr>
+      </w:pPr>
       <w:bookmarkStart w:id="0" w:name="_GoBack"/>
       <w:bookmarkEnd w:id="0"/>
-    </w:p>
-    <w:p>
-      <w:pPr>
-        <w:jc w:val="both"/>
-        <w:rPr>
-          <w:rFonts w:ascii="Times New Roman" w:hAnsi="Times New Roman" w:cs="Times New Roman"/>
-          <w:sz w:val="24"/>
-          <w:szCs w:val="24"/>
-        </w:rPr>
-      </w:pPr>
-    </w:p>
-    <w:p>
-      <w:pPr>
-        <w:jc w:val="both"/>
-        <w:rPr>
-          <w:rFonts w:ascii="Times New Roman" w:hAnsi="Times New Roman" w:cs="Times New Roman"/>
-          <w:sz w:val="24"/>
-          <w:szCs w:val="24"/>
-        </w:rPr>
-      </w:pPr>
-    </w:p>
-    <w:p>
-      <w:pPr>
-        <w:jc w:val="both"/>
-        <w:rPr>
-          <w:rFonts w:ascii="Times New Roman" w:hAnsi="Times New Roman" w:cs="Times New Roman"/>
-          <w:sz w:val="24"/>
-          <w:szCs w:val="24"/>
-        </w:rPr>
-      </w:pPr>
-    </w:p>
-    <w:p>
-      <w:pPr>
-        <w:jc w:val="both"/>
-        <w:rPr>
-          <w:rFonts w:ascii="Times New Roman" w:hAnsi="Times New Roman" w:cs="Times New Roman"/>
-          <w:sz w:val="24"/>
-          <w:szCs w:val="24"/>
-        </w:rPr>
-      </w:pPr>
-    </w:p>
-    <w:p>
-      <w:pPr>
-        <w:jc w:val="both"/>
-        <w:rPr>
-          <w:rFonts w:ascii="Times New Roman" w:hAnsi="Times New Roman" w:cs="Times New Roman"/>
-          <w:sz w:val="24"/>
-          <w:szCs w:val="24"/>
-        </w:rPr>
-      </w:pPr>
-    </w:p>
-    <w:p>
-      <w:pPr>
-        <w:jc w:val="both"/>
-        <w:rPr>
-          <w:rFonts w:ascii="Times New Roman" w:hAnsi="Times New Roman" w:cs="Times New Roman"/>
-          <w:sz w:val="24"/>
-          <w:szCs w:val="24"/>
-        </w:rPr>
-      </w:pPr>
-      <w:r>
-        <w:rPr>
-          <w:rFonts w:ascii="Times New Roman" w:hAnsi="Times New Roman" w:cs="Times New Roman"/>
-          <w:sz w:val="24"/>
-          <w:szCs w:val="24"/>
-        </w:rPr>
-        <w:t>9payment_type</w:t>
-      </w:r>
-    </w:p>
-    <w:p>
-      <w:pPr>
-        <w:jc w:val="both"/>
-        <w:rPr>
-          <w:rFonts w:ascii="Times New Roman" w:hAnsi="Times New Roman" w:cs="Times New Roman"/>
-          <w:sz w:val="24"/>
-          <w:szCs w:val="24"/>
-        </w:rPr>
-      </w:pPr>
-      <w:r>
-        <w:rPr>
-          <w:rFonts w:ascii="Times New Roman" w:hAnsi="Times New Roman" w:cs="Times New Roman"/>
-          <w:sz w:val="24"/>
-          <w:szCs w:val="24"/>
-        </w:rPr>
-        <w:t xml:space="preserve">Se obtuvo: </w:t>
+      <w:r>
+        <w:rPr>
+          <w:rFonts w:ascii="Times New Roman" w:hAnsi="Times New Roman" w:cs="Times New Roman"/>
+          <w:sz w:val="24"/>
+          <w:szCs w:val="24"/>
+          <w:highlight w:val="yellow"/>
+        </w:rPr>
+        <w:t>Da raro</w:t>
+      </w:r>
+    </w:p>
+    <w:p>
+      <w:pPr>
+        <w:shd w:val="clear" w:color="auto" w:fill="FFFFFF"/>
+        <w:tabs>
+          <w:tab w:val="left" w:pos="916"/>
+          <w:tab w:val="left" w:pos="1832"/>
+          <w:tab w:val="left" w:pos="2748"/>
+          <w:tab w:val="left" w:pos="3664"/>
+          <w:tab w:val="left" w:pos="4580"/>
+          <w:tab w:val="left" w:pos="5496"/>
+          <w:tab w:val="left" w:pos="6412"/>
+          <w:tab w:val="left" w:pos="7328"/>
+          <w:tab w:val="left" w:pos="8244"/>
+          <w:tab w:val="left" w:pos="9160"/>
+          <w:tab w:val="left" w:pos="10076"/>
+          <w:tab w:val="left" w:pos="10992"/>
+          <w:tab w:val="left" w:pos="11908"/>
+          <w:tab w:val="left" w:pos="12824"/>
+          <w:tab w:val="left" w:pos="13740"/>
+          <w:tab w:val="left" w:pos="14656"/>
+        </w:tabs>
+        <w:wordWrap w:val="0"/>
+        <w:spacing w:line="225" w:lineRule="atLeast"/>
+        <w:rPr>
+          <w:rFonts w:ascii="Lucida Console" w:eastAsia="Times New Roman" w:hAnsi="Lucida Console" w:cs="Courier New"/>
+          <w:color w:val="0000FF"/>
+          <w:sz w:val="20"/>
+          <w:szCs w:val="20"/>
+          <w:lang w:val="es-CR" w:eastAsia="es-CR"/>
+        </w:rPr>
+      </w:pPr>
+      <w:r>
+        <w:rPr>
+          <w:rFonts w:ascii="Lucida Console" w:eastAsia="Times New Roman" w:hAnsi="Lucida Console" w:cs="Courier New"/>
+          <w:color w:val="0000FF"/>
+          <w:sz w:val="20"/>
+          <w:szCs w:val="20"/>
+          <w:lang w:val="es-CR" w:eastAsia="es-CR"/>
+        </w:rPr>
+        <w:t xml:space="preserve">&gt; </w:t>
       </w:r>
       <w:proofErr w:type="spellStart"/>
       <w:r>
         <w:rPr>
-          <w:rFonts w:ascii="Times New Roman" w:hAnsi="Times New Roman" w:cs="Times New Roman"/>
-          <w:sz w:val="24"/>
-          <w:szCs w:val="24"/>
-        </w:rPr>
-        <w:t>estadistico</w:t>
+          <w:rFonts w:ascii="Lucida Console" w:eastAsia="Times New Roman" w:hAnsi="Lucida Console" w:cs="Courier New"/>
+          <w:color w:val="0000FF"/>
+          <w:sz w:val="20"/>
+          <w:szCs w:val="20"/>
+          <w:lang w:val="es-CR" w:eastAsia="es-CR"/>
+        </w:rPr>
+        <w:t>mat_or</w:t>
       </w:r>
       <w:proofErr w:type="spellEnd"/>
-      <w:r>
-        <w:rPr>
-          <w:rFonts w:ascii="Times New Roman" w:hAnsi="Times New Roman" w:cs="Times New Roman"/>
-          <w:sz w:val="24"/>
-          <w:szCs w:val="24"/>
-        </w:rPr>
-        <w:t>=27.137 y p-</w:t>
+    </w:p>
+    <w:p>
+      <w:pPr>
+        <w:shd w:val="clear" w:color="auto" w:fill="FFFFFF"/>
+        <w:tabs>
+          <w:tab w:val="left" w:pos="916"/>
+          <w:tab w:val="left" w:pos="1832"/>
+          <w:tab w:val="left" w:pos="2748"/>
+          <w:tab w:val="left" w:pos="3664"/>
+          <w:tab w:val="left" w:pos="4580"/>
+          <w:tab w:val="left" w:pos="5496"/>
+          <w:tab w:val="left" w:pos="6412"/>
+          <w:tab w:val="left" w:pos="7328"/>
+          <w:tab w:val="left" w:pos="8244"/>
+          <w:tab w:val="left" w:pos="9160"/>
+          <w:tab w:val="left" w:pos="10076"/>
+          <w:tab w:val="left" w:pos="10992"/>
+          <w:tab w:val="left" w:pos="11908"/>
+          <w:tab w:val="left" w:pos="12824"/>
+          <w:tab w:val="left" w:pos="13740"/>
+          <w:tab w:val="left" w:pos="14656"/>
+        </w:tabs>
+        <w:wordWrap w:val="0"/>
+        <w:spacing w:line="225" w:lineRule="atLeast"/>
+        <w:rPr>
+          <w:rFonts w:ascii="Lucida Console" w:eastAsia="Times New Roman" w:hAnsi="Lucida Console" w:cs="Courier New"/>
+          <w:sz w:val="20"/>
+          <w:szCs w:val="20"/>
+          <w:lang w:val="es-CR" w:eastAsia="es-CR"/>
+        </w:rPr>
+      </w:pPr>
+      <w:r>
+        <w:rPr>
+          <w:rFonts w:ascii="Lucida Console" w:eastAsia="Times New Roman" w:hAnsi="Lucida Console" w:cs="Courier New"/>
+          <w:sz w:val="20"/>
+          <w:szCs w:val="20"/>
+          <w:lang w:val="es-CR" w:eastAsia="es-CR"/>
+        </w:rPr>
+        <w:t xml:space="preserve">              OR       </w:t>
       </w:r>
       <w:proofErr w:type="spellStart"/>
       <w:r>
         <w:rPr>
-          <w:rFonts w:ascii="Times New Roman" w:hAnsi="Times New Roman" w:cs="Times New Roman"/>
-          <w:sz w:val="24"/>
-          <w:szCs w:val="24"/>
-        </w:rPr>
-        <w:t>value</w:t>
+          <w:rFonts w:ascii="Lucida Console" w:eastAsia="Times New Roman" w:hAnsi="Lucida Console" w:cs="Courier New"/>
+          <w:sz w:val="20"/>
+          <w:szCs w:val="20"/>
+          <w:lang w:val="es-CR" w:eastAsia="es-CR"/>
+        </w:rPr>
+        <w:t>Lim</w:t>
       </w:r>
       <w:proofErr w:type="spellEnd"/>
       <w:r>
         <w:rPr>
-          <w:rFonts w:ascii="Times New Roman" w:hAnsi="Times New Roman" w:cs="Times New Roman"/>
-          <w:sz w:val="24"/>
-          <w:szCs w:val="24"/>
-        </w:rPr>
-        <w:t xml:space="preserve">=5.363e-05 -- se rechaza </w:t>
-      </w:r>
-    </w:p>
-    <w:p>
-      <w:pPr>
-        <w:jc w:val="both"/>
-        <w:rPr>
-          <w:rFonts w:ascii="Times New Roman" w:hAnsi="Times New Roman" w:cs="Times New Roman"/>
-          <w:sz w:val="24"/>
-          <w:szCs w:val="24"/>
-        </w:rPr>
-      </w:pPr>
-    </w:p>
-    <w:p>
-      <w:pPr>
-        <w:jc w:val="both"/>
-        <w:rPr>
-          <w:rFonts w:ascii="Times New Roman" w:hAnsi="Times New Roman" w:cs="Times New Roman"/>
-          <w:sz w:val="24"/>
-          <w:szCs w:val="24"/>
-        </w:rPr>
-      </w:pPr>
-      <w:r>
-        <w:rPr>
-          <w:rFonts w:ascii="Times New Roman" w:hAnsi="Times New Roman" w:cs="Times New Roman"/>
-          <w:sz w:val="24"/>
-          <w:szCs w:val="24"/>
-        </w:rPr>
-        <w:t>10quantity</w:t>
-      </w:r>
-    </w:p>
-    <w:p>
-      <w:pPr>
-        <w:jc w:val="both"/>
-        <w:rPr>
-          <w:rFonts w:ascii="Times New Roman" w:hAnsi="Times New Roman" w:cs="Times New Roman"/>
-          <w:sz w:val="24"/>
-          <w:szCs w:val="24"/>
-        </w:rPr>
-      </w:pPr>
-      <w:r>
-        <w:rPr>
-          <w:rFonts w:ascii="Times New Roman" w:hAnsi="Times New Roman" w:cs="Times New Roman"/>
-          <w:sz w:val="24"/>
-          <w:szCs w:val="24"/>
-        </w:rPr>
-        <w:t xml:space="preserve">Se obtuvo: </w:t>
+          <w:rFonts w:ascii="Lucida Console" w:eastAsia="Times New Roman" w:hAnsi="Lucida Console" w:cs="Courier New"/>
+          <w:sz w:val="20"/>
+          <w:szCs w:val="20"/>
+          <w:lang w:val="es-CR" w:eastAsia="es-CR"/>
+        </w:rPr>
+        <w:t xml:space="preserve"> </w:t>
       </w:r>
       <w:proofErr w:type="spellStart"/>
       <w:r>
         <w:rPr>
-          <w:rFonts w:ascii="Times New Roman" w:hAnsi="Times New Roman" w:cs="Times New Roman"/>
-          <w:sz w:val="24"/>
-          <w:szCs w:val="24"/>
-        </w:rPr>
-        <w:t>estadistico</w:t>
+          <w:rFonts w:ascii="Lucida Console" w:eastAsia="Times New Roman" w:hAnsi="Lucida Console" w:cs="Courier New"/>
+          <w:sz w:val="20"/>
+          <w:szCs w:val="20"/>
+          <w:lang w:val="es-CR" w:eastAsia="es-CR"/>
+        </w:rPr>
+        <w:t>inf</w:t>
       </w:r>
       <w:proofErr w:type="spellEnd"/>
       <w:r>
         <w:rPr>
-          <w:rFonts w:ascii="Times New Roman" w:hAnsi="Times New Roman" w:cs="Times New Roman"/>
-          <w:sz w:val="24"/>
-          <w:szCs w:val="24"/>
-        </w:rPr>
-        <w:t>=147.02 y p-</w:t>
+          <w:rFonts w:ascii="Lucida Console" w:eastAsia="Times New Roman" w:hAnsi="Lucida Console" w:cs="Courier New"/>
+          <w:sz w:val="20"/>
+          <w:szCs w:val="20"/>
+          <w:lang w:val="es-CR" w:eastAsia="es-CR"/>
+        </w:rPr>
+        <w:t xml:space="preserve">       </w:t>
       </w:r>
       <w:proofErr w:type="spellStart"/>
       <w:r>
         <w:rPr>
-          <w:rFonts w:ascii="Times New Roman" w:hAnsi="Times New Roman" w:cs="Times New Roman"/>
-          <w:sz w:val="24"/>
-          <w:szCs w:val="24"/>
-        </w:rPr>
-        <w:t>value</w:t>
+          <w:rFonts w:ascii="Lucida Console" w:eastAsia="Times New Roman" w:hAnsi="Lucida Console" w:cs="Courier New"/>
+          <w:sz w:val="20"/>
+          <w:szCs w:val="20"/>
+          <w:lang w:val="es-CR" w:eastAsia="es-CR"/>
+        </w:rPr>
+        <w:t>Lim</w:t>
       </w:r>
       <w:proofErr w:type="spellEnd"/>
       <w:r>
         <w:rPr>
-          <w:rFonts w:ascii="Times New Roman" w:hAnsi="Times New Roman" w:cs="Times New Roman"/>
-          <w:sz w:val="24"/>
-          <w:szCs w:val="24"/>
-        </w:rPr>
-        <w:t>=2.2e-16 -- se rechaza</w:t>
-      </w:r>
-    </w:p>
-    <w:p>
-      <w:pPr>
-        <w:jc w:val="both"/>
-        <w:rPr>
-          <w:rFonts w:ascii="Times New Roman" w:hAnsi="Times New Roman" w:cs="Times New Roman"/>
-          <w:sz w:val="24"/>
-          <w:szCs w:val="24"/>
-        </w:rPr>
-      </w:pPr>
+          <w:rFonts w:ascii="Lucida Console" w:eastAsia="Times New Roman" w:hAnsi="Lucida Console" w:cs="Courier New"/>
+          <w:sz w:val="20"/>
+          <w:szCs w:val="20"/>
+          <w:lang w:val="es-CR" w:eastAsia="es-CR"/>
+        </w:rPr>
+        <w:t xml:space="preserve"> </w:t>
+      </w:r>
+      <w:proofErr w:type="spellStart"/>
+      <w:r>
+        <w:rPr>
+          <w:rFonts w:ascii="Lucida Console" w:eastAsia="Times New Roman" w:hAnsi="Lucida Console" w:cs="Courier New"/>
+          <w:sz w:val="20"/>
+          <w:szCs w:val="20"/>
+          <w:lang w:val="es-CR" w:eastAsia="es-CR"/>
+        </w:rPr>
+        <w:t>sup</w:t>
+      </w:r>
+      <w:proofErr w:type="spellEnd"/>
+    </w:p>
+    <w:p>
+      <w:pPr>
+        <w:shd w:val="clear" w:color="auto" w:fill="FFFFFF"/>
+        <w:tabs>
+          <w:tab w:val="left" w:pos="916"/>
+          <w:tab w:val="left" w:pos="1832"/>
+          <w:tab w:val="left" w:pos="2748"/>
+          <w:tab w:val="left" w:pos="3664"/>
+          <w:tab w:val="left" w:pos="4580"/>
+          <w:tab w:val="left" w:pos="5496"/>
+          <w:tab w:val="left" w:pos="6412"/>
+          <w:tab w:val="left" w:pos="7328"/>
+          <w:tab w:val="left" w:pos="8244"/>
+          <w:tab w:val="left" w:pos="9160"/>
+          <w:tab w:val="left" w:pos="10076"/>
+          <w:tab w:val="left" w:pos="10992"/>
+          <w:tab w:val="left" w:pos="11908"/>
+          <w:tab w:val="left" w:pos="12824"/>
+          <w:tab w:val="left" w:pos="13740"/>
+          <w:tab w:val="left" w:pos="14656"/>
+        </w:tabs>
+        <w:wordWrap w:val="0"/>
+        <w:spacing w:line="225" w:lineRule="atLeast"/>
+        <w:rPr>
+          <w:rFonts w:ascii="Lucida Console" w:eastAsia="Times New Roman" w:hAnsi="Lucida Console" w:cs="Courier New"/>
+          <w:sz w:val="20"/>
+          <w:szCs w:val="20"/>
+          <w:lang w:val="es-CR" w:eastAsia="es-CR"/>
+        </w:rPr>
+      </w:pPr>
+      <w:r>
+        <w:rPr>
+          <w:rFonts w:ascii="Lucida Console" w:eastAsia="Times New Roman" w:hAnsi="Lucida Console" w:cs="Courier New"/>
+          <w:sz w:val="20"/>
+          <w:szCs w:val="20"/>
+          <w:lang w:val="es-CR" w:eastAsia="es-CR"/>
+        </w:rPr>
+        <w:t xml:space="preserve">1-2 5.415793e+08  0.000000e+00           </w:t>
+      </w:r>
+      <w:proofErr w:type="spellStart"/>
+      <w:r>
+        <w:rPr>
+          <w:rFonts w:ascii="Lucida Console" w:eastAsia="Times New Roman" w:hAnsi="Lucida Console" w:cs="Courier New"/>
+          <w:sz w:val="20"/>
+          <w:szCs w:val="20"/>
+          <w:lang w:val="es-CR" w:eastAsia="es-CR"/>
+        </w:rPr>
+        <w:t>Inf</w:t>
+      </w:r>
+      <w:proofErr w:type="spellEnd"/>
+    </w:p>
+    <w:p>
+      <w:pPr>
+        <w:shd w:val="clear" w:color="auto" w:fill="FFFFFF"/>
+        <w:tabs>
+          <w:tab w:val="left" w:pos="916"/>
+          <w:tab w:val="left" w:pos="1832"/>
+          <w:tab w:val="left" w:pos="2748"/>
+          <w:tab w:val="left" w:pos="3664"/>
+          <w:tab w:val="left" w:pos="4580"/>
+          <w:tab w:val="left" w:pos="5496"/>
+          <w:tab w:val="left" w:pos="6412"/>
+          <w:tab w:val="left" w:pos="7328"/>
+          <w:tab w:val="left" w:pos="8244"/>
+          <w:tab w:val="left" w:pos="9160"/>
+          <w:tab w:val="left" w:pos="10076"/>
+          <w:tab w:val="left" w:pos="10992"/>
+          <w:tab w:val="left" w:pos="11908"/>
+          <w:tab w:val="left" w:pos="12824"/>
+          <w:tab w:val="left" w:pos="13740"/>
+          <w:tab w:val="left" w:pos="14656"/>
+        </w:tabs>
+        <w:wordWrap w:val="0"/>
+        <w:spacing w:line="225" w:lineRule="atLeast"/>
+        <w:rPr>
+          <w:rFonts w:ascii="Lucida Console" w:eastAsia="Times New Roman" w:hAnsi="Lucida Console" w:cs="Courier New"/>
+          <w:sz w:val="20"/>
+          <w:szCs w:val="20"/>
+          <w:lang w:val="es-CR" w:eastAsia="es-CR"/>
+        </w:rPr>
+      </w:pPr>
+      <w:r>
+        <w:rPr>
+          <w:rFonts w:ascii="Lucida Console" w:eastAsia="Times New Roman" w:hAnsi="Lucida Console" w:cs="Courier New"/>
+          <w:sz w:val="20"/>
+          <w:szCs w:val="20"/>
+          <w:lang w:val="es-CR" w:eastAsia="es-CR"/>
+        </w:rPr>
+        <w:t xml:space="preserve">1-3 3.317858e+08  0.000000e+00           </w:t>
+      </w:r>
+      <w:proofErr w:type="spellStart"/>
+      <w:r>
+        <w:rPr>
+          <w:rFonts w:ascii="Lucida Console" w:eastAsia="Times New Roman" w:hAnsi="Lucida Console" w:cs="Courier New"/>
+          <w:sz w:val="20"/>
+          <w:szCs w:val="20"/>
+          <w:lang w:val="es-CR" w:eastAsia="es-CR"/>
+        </w:rPr>
+        <w:t>Inf</w:t>
+      </w:r>
+      <w:proofErr w:type="spellEnd"/>
+    </w:p>
+    <w:p>
+      <w:pPr>
+        <w:shd w:val="clear" w:color="auto" w:fill="FFFFFF"/>
+        <w:tabs>
+          <w:tab w:val="left" w:pos="916"/>
+          <w:tab w:val="left" w:pos="1832"/>
+          <w:tab w:val="left" w:pos="2748"/>
+          <w:tab w:val="left" w:pos="3664"/>
+          <w:tab w:val="left" w:pos="4580"/>
+          <w:tab w:val="left" w:pos="5496"/>
+          <w:tab w:val="left" w:pos="6412"/>
+          <w:tab w:val="left" w:pos="7328"/>
+          <w:tab w:val="left" w:pos="8244"/>
+          <w:tab w:val="left" w:pos="9160"/>
+          <w:tab w:val="left" w:pos="10076"/>
+          <w:tab w:val="left" w:pos="10992"/>
+          <w:tab w:val="left" w:pos="11908"/>
+          <w:tab w:val="left" w:pos="12824"/>
+          <w:tab w:val="left" w:pos="13740"/>
+          <w:tab w:val="left" w:pos="14656"/>
+        </w:tabs>
+        <w:wordWrap w:val="0"/>
+        <w:spacing w:line="225" w:lineRule="atLeast"/>
+        <w:rPr>
+          <w:rFonts w:ascii="Lucida Console" w:eastAsia="Times New Roman" w:hAnsi="Lucida Console" w:cs="Courier New"/>
+          <w:sz w:val="20"/>
+          <w:szCs w:val="20"/>
+          <w:lang w:val="es-CR" w:eastAsia="es-CR"/>
+        </w:rPr>
+      </w:pPr>
+      <w:r>
+        <w:rPr>
+          <w:rFonts w:ascii="Lucida Console" w:eastAsia="Times New Roman" w:hAnsi="Lucida Console" w:cs="Courier New"/>
+          <w:sz w:val="20"/>
+          <w:szCs w:val="20"/>
+          <w:lang w:val="es-CR" w:eastAsia="es-CR"/>
+        </w:rPr>
+        <w:t>2-3 6.130000e-01 1.952401e-185 1.922306e+184</w:t>
+      </w:r>
     </w:p>
     <w:p>
       <w:pPr>
@@ -8914,7 +9818,6 @@
           <w:szCs w:val="24"/>
           <w:highlight w:val="red"/>
         </w:rPr>
-        <w:lastRenderedPageBreak/>
         <w:t xml:space="preserve">Determinar si lo </w:t>
       </w:r>
       <w:r>
@@ -9792,7 +10695,6 @@
           <w:highlight w:val="red"/>
           <w:lang w:val="en-US"/>
         </w:rPr>
-        <w:lastRenderedPageBreak/>
         <w:t xml:space="preserve">Para </w:t>
       </w:r>
       <w:proofErr w:type="spellStart"/>
@@ -9883,7 +10785,7 @@
           <w:rPr>
             <w:noProof/>
           </w:rPr>
-          <w:t>6</w:t>
+          <w:t>8</w:t>
         </w:r>
         <w:r>
           <w:fldChar w:fldCharType="end"/>
@@ -11116,7 +12018,7 @@
 </file>
 
 <file path=customXml/itemProps1.xml><?xml version="1.0" encoding="utf-8"?>
-<ds:datastoreItem xmlns:ds="http://schemas.openxmlformats.org/officeDocument/2006/customXml" ds:itemID="{D35D6E64-F888-4025-BAB1-F6292C677310}">
+<ds:datastoreItem xmlns:ds="http://schemas.openxmlformats.org/officeDocument/2006/customXml" ds:itemID="{457A5321-E203-4B84-B6A7-3EAD81ACD21A}">
   <ds:schemaRefs>
     <ds:schemaRef ds:uri="http://schemas.openxmlformats.org/officeDocument/2006/bibliography"/>
   </ds:schemaRefs>

</xml_diff>

<commit_message>
Falta clasificar el modelo
Viene en el laboratorio 11 de regresión
</commit_message>
<xml_diff>
--- a/Análisis de la funcionalidad de una muestra de bombas de agua en Tanzania para determinar su estado mecánico a través de un modelo mixto.docx
+++ b/Análisis de la funcionalidad de una muestra de bombas de agua en Tanzania para determinar su estado mecánico a través de un modelo mixto.docx
@@ -1,6 +1,6 @@
 
 <file path=word/document.xml><?xml version="1.0" encoding="utf-8"?>
-<w:document xmlns:wpc="http://schemas.microsoft.com/office/word/2010/wordprocessingCanvas" xmlns:cx="http://schemas.microsoft.com/office/drawing/2014/chartex" xmlns:cx1="http://schemas.microsoft.com/office/drawing/2015/9/8/chartex" xmlns:cx2="http://schemas.microsoft.com/office/drawing/2015/10/21/chartex" xmlns:cx3="http://schemas.microsoft.com/office/drawing/2016/5/9/chartex" xmlns:cx4="http://schemas.microsoft.com/office/drawing/2016/5/10/chartex" xmlns:cx5="http://schemas.microsoft.com/office/drawing/2016/5/11/chartex" xmlns:mc="http://schemas.openxmlformats.org/markup-compatibility/2006" xmlns:o="urn:schemas-microsoft-com:office:office" xmlns:r="http://schemas.openxmlformats.org/officeDocument/2006/relationships" xmlns:m="http://schemas.openxmlformats.org/officeDocument/2006/math" xmlns:v="urn:schemas-microsoft-com:vml" xmlns:wp14="http://schemas.microsoft.com/office/word/2010/wordprocessingDrawing" xmlns:wp="http://schemas.openxmlformats.org/drawingml/2006/wordprocessingDrawing" xmlns:w10="urn:schemas-microsoft-com:office:word" xmlns:w="http://schemas.openxmlformats.org/wordprocessingml/2006/main" xmlns:w14="http://schemas.microsoft.com/office/word/2010/wordml" xmlns:w15="http://schemas.microsoft.com/office/word/2012/wordml" xmlns:w16se="http://schemas.microsoft.com/office/word/2015/wordml/symex" xmlns:wpg="http://schemas.microsoft.com/office/word/2010/wordprocessingGroup" xmlns:wpi="http://schemas.microsoft.com/office/word/2010/wordprocessingInk" xmlns:wne="http://schemas.microsoft.com/office/word/2006/wordml" xmlns:wps="http://schemas.microsoft.com/office/word/2010/wordprocessingShape" mc:Ignorable="w14 w15 w16se wp14">
+<w:document xmlns:wpc="http://schemas.microsoft.com/office/word/2010/wordprocessingCanvas" xmlns:mc="http://schemas.openxmlformats.org/markup-compatibility/2006" xmlns:o="urn:schemas-microsoft-com:office:office" xmlns:r="http://schemas.openxmlformats.org/officeDocument/2006/relationships" xmlns:m="http://schemas.openxmlformats.org/officeDocument/2006/math" xmlns:v="urn:schemas-microsoft-com:vml" xmlns:wp14="http://schemas.microsoft.com/office/word/2010/wordprocessingDrawing" xmlns:wp="http://schemas.openxmlformats.org/drawingml/2006/wordprocessingDrawing" xmlns:w10="urn:schemas-microsoft-com:office:word" xmlns:w="http://schemas.openxmlformats.org/wordprocessingml/2006/main" xmlns:w14="http://schemas.microsoft.com/office/word/2010/wordml" xmlns:wpg="http://schemas.microsoft.com/office/word/2010/wordprocessingGroup" xmlns:wpi="http://schemas.microsoft.com/office/word/2010/wordprocessingInk" xmlns:wne="http://schemas.microsoft.com/office/word/2006/wordml" xmlns:wps="http://schemas.microsoft.com/office/word/2010/wordprocessingShape" mc:Ignorable="w14 wp14">
   <w:body>
     <w:p>
       <w:pPr>
@@ -342,15 +342,7 @@
           <w:sz w:val="24"/>
           <w:szCs w:val="24"/>
         </w:rPr>
-        <w:t xml:space="preserve"> principal fuente de agua es la extraída mediante pozos</w:t>
-      </w:r>
-      <w:r>
-        <w:rPr>
-          <w:rFonts w:ascii="Times New Roman" w:hAnsi="Times New Roman" w:cs="Times New Roman"/>
-          <w:sz w:val="24"/>
-          <w:szCs w:val="24"/>
-        </w:rPr>
-        <w:t xml:space="preserve"> ubicados en ocasiones en zonas de alta contaminación. </w:t>
+        <w:t xml:space="preserve"> principal fuente de agua es la extraída mediante pozos ubicados en ocasiones en zonas de alta contaminación. </w:t>
       </w:r>
     </w:p>
     <w:p>
@@ -832,7 +824,7 @@
               </wp:anchor>
             </w:drawing>
           </mc:Choice>
-          <mc:Fallback>
+          <mc:Fallback xmlns:w16se="http://schemas.microsoft.com/office/word/2015/wordml/symex" xmlns:w15="http://schemas.microsoft.com/office/word/2012/wordml" xmlns:cx5="http://schemas.microsoft.com/office/drawing/2016/5/11/chartex" xmlns:cx4="http://schemas.microsoft.com/office/drawing/2016/5/10/chartex" xmlns:cx3="http://schemas.microsoft.com/office/drawing/2016/5/9/chartex" xmlns:cx2="http://schemas.microsoft.com/office/drawing/2015/10/21/chartex" xmlns:cx1="http://schemas.microsoft.com/office/drawing/2015/9/8/chartex" xmlns:cx="http://schemas.microsoft.com/office/drawing/2014/chartex">
             <w:pict>
               <v:line w14:anchorId="3059FAC8" id="3 Conector recto" o:spid="_x0000_s1026" style="position:absolute;z-index:251659264;visibility:visible;mso-wrap-style:square;mso-width-percent:0;mso-height-percent:0;mso-wrap-distance-left:9pt;mso-wrap-distance-top:0;mso-wrap-distance-right:9pt;mso-wrap-distance-bottom:0;mso-position-horizontal:absolute;mso-position-horizontal-relative:text;mso-position-vertical:absolute;mso-position-vertical-relative:text;mso-width-percent:0;mso-height-percent:0;mso-width-relative:margin;mso-height-relative:margin" from="-3.85pt,2.1pt" to="441.5pt,2.1pt" o:gfxdata="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" strokecolor="black [3040]"/>
             </w:pict>
@@ -2102,7 +2094,7 @@
           <w:rFonts w:ascii="Times New Roman" w:hAnsi="Times New Roman" w:cs="Times New Roman"/>
           <w:sz w:val="24"/>
           <w:szCs w:val="24"/>
-          <w:lang w:val="en-US"/>
+          <w:lang w:val="es-CR"/>
         </w:rPr>
       </w:pPr>
       <w:proofErr w:type="spellStart"/>
@@ -2111,7 +2103,7 @@
           <w:rFonts w:ascii="Times New Roman" w:hAnsi="Times New Roman" w:cs="Times New Roman"/>
           <w:sz w:val="24"/>
           <w:szCs w:val="24"/>
-          <w:lang w:val="en-US"/>
+          <w:lang w:val="es-CR"/>
         </w:rPr>
         <w:t>waterpoint_type_group</w:t>
       </w:r>
@@ -2121,7 +2113,7 @@
           <w:rFonts w:ascii="Times New Roman" w:hAnsi="Times New Roman" w:cs="Times New Roman"/>
           <w:sz w:val="24"/>
           <w:szCs w:val="24"/>
-          <w:lang w:val="en-US"/>
+          <w:lang w:val="es-CR"/>
         </w:rPr>
         <w:t xml:space="preserve">: </w:t>
       </w:r>
@@ -2139,7 +2131,7 @@
           <w:rFonts w:ascii="Times New Roman" w:hAnsi="Times New Roman" w:cs="Times New Roman"/>
           <w:sz w:val="24"/>
           <w:szCs w:val="24"/>
-          <w:lang w:val="en-US"/>
+          <w:lang w:val="es-CR"/>
         </w:rPr>
         <w:t xml:space="preserve"> </w:t>
       </w:r>
@@ -2258,33 +2250,53 @@
           <w:rFonts w:ascii="Times New Roman" w:hAnsi="Times New Roman" w:cs="Times New Roman"/>
           <w:sz w:val="24"/>
           <w:szCs w:val="24"/>
-          <w:lang w:val="en-US"/>
-        </w:rPr>
-      </w:pPr>
-      <w:r>
-        <w:rPr>
-          <w:rFonts w:ascii="Times New Roman" w:hAnsi="Times New Roman" w:cs="Times New Roman"/>
-          <w:sz w:val="24"/>
-          <w:szCs w:val="24"/>
-          <w:lang w:val="en-US"/>
-        </w:rPr>
-        <w:t xml:space="preserve">management: </w:t>
-      </w:r>
-      <w:r>
-        <w:rPr>
-          <w:rFonts w:ascii="Times New Roman" w:hAnsi="Times New Roman" w:cs="Times New Roman"/>
-          <w:sz w:val="24"/>
-          <w:szCs w:val="24"/>
           <w:lang w:val="es-CR"/>
         </w:rPr>
-        <w:t>como se gestiona el punto de agua</w:t>
-      </w:r>
-      <w:r>
-        <w:rPr>
-          <w:rFonts w:ascii="Times New Roman" w:hAnsi="Times New Roman" w:cs="Times New Roman"/>
-          <w:sz w:val="24"/>
-          <w:szCs w:val="24"/>
-          <w:lang w:val="en-US"/>
+      </w:pPr>
+      <w:proofErr w:type="spellStart"/>
+      <w:r>
+        <w:rPr>
+          <w:rFonts w:ascii="Times New Roman" w:hAnsi="Times New Roman" w:cs="Times New Roman"/>
+          <w:sz w:val="24"/>
+          <w:szCs w:val="24"/>
+          <w:lang w:val="es-CR"/>
+        </w:rPr>
+        <w:t>management</w:t>
+      </w:r>
+      <w:proofErr w:type="spellEnd"/>
+      <w:r>
+        <w:rPr>
+          <w:rFonts w:ascii="Times New Roman" w:hAnsi="Times New Roman" w:cs="Times New Roman"/>
+          <w:sz w:val="24"/>
+          <w:szCs w:val="24"/>
+          <w:lang w:val="es-CR"/>
+        </w:rPr>
+        <w:t xml:space="preserve">: </w:t>
+      </w:r>
+      <w:r>
+        <w:rPr>
+          <w:rFonts w:ascii="Times New Roman" w:hAnsi="Times New Roman" w:cs="Times New Roman"/>
+          <w:sz w:val="24"/>
+          <w:szCs w:val="24"/>
+          <w:lang w:val="es-CR"/>
+        </w:rPr>
+        <w:t>cómo</w:t>
+      </w:r>
+      <w:r>
+        <w:rPr>
+          <w:rFonts w:ascii="Times New Roman" w:hAnsi="Times New Roman" w:cs="Times New Roman"/>
+          <w:sz w:val="24"/>
+          <w:szCs w:val="24"/>
+          <w:lang w:val="es-CR"/>
+        </w:rPr>
+        <w:t xml:space="preserve"> se gestiona el punto de agua</w:t>
+      </w:r>
+      <w:r>
+        <w:rPr>
+          <w:rFonts w:ascii="Times New Roman" w:hAnsi="Times New Roman" w:cs="Times New Roman"/>
+          <w:sz w:val="24"/>
+          <w:szCs w:val="24"/>
+          <w:lang w:val="es-CR"/>
         </w:rPr>
         <w:t xml:space="preserve"> </w:t>
       </w:r>
@@ -2309,7 +2321,7 @@
           <w:rFonts w:ascii="Times New Roman" w:hAnsi="Times New Roman" w:cs="Times New Roman"/>
           <w:sz w:val="24"/>
           <w:szCs w:val="24"/>
-          <w:lang w:val="en-US"/>
+          <w:lang w:val="es-CR"/>
         </w:rPr>
         <w:t>payment_type</w:t>
       </w:r>
@@ -2319,7 +2331,7 @@
           <w:rFonts w:ascii="Times New Roman" w:hAnsi="Times New Roman" w:cs="Times New Roman"/>
           <w:sz w:val="24"/>
           <w:szCs w:val="24"/>
-          <w:lang w:val="en-US"/>
+          <w:lang w:val="es-CR"/>
         </w:rPr>
         <w:t xml:space="preserve">: </w:t>
       </w:r>
@@ -2781,16 +2793,7 @@
               <w:szCs w:val="24"/>
               <w:lang w:val="es-CR"/>
             </w:rPr>
-            <m:t>gps</m:t>
-          </m:r>
-          <m:r>
-            <w:rPr>
-              <w:rFonts w:ascii="Cambria Math" w:hAnsi="Cambria Math" w:cs="Times New Roman"/>
-              <w:sz w:val="24"/>
-              <w:szCs w:val="24"/>
-              <w:lang w:val="es-CR"/>
-            </w:rPr>
-            <m:t>_</m:t>
+            <m:t>gps_</m:t>
           </m:r>
           <m:r>
             <m:rPr>
@@ -3258,7 +3261,7 @@
           <w:rFonts w:ascii="Times New Roman" w:hAnsi="Times New Roman" w:cs="Times New Roman"/>
           <w:sz w:val="24"/>
           <w:szCs w:val="24"/>
-          <w:lang w:val="en-US"/>
+          <w:lang w:val="es-CR"/>
         </w:rPr>
         <w:t>waterpoint_type</w:t>
       </w:r>
@@ -3268,7 +3271,7 @@
           <w:rFonts w:ascii="Times New Roman" w:hAnsi="Times New Roman" w:cs="Times New Roman"/>
           <w:sz w:val="24"/>
           <w:szCs w:val="24"/>
-          <w:lang w:val="en-US"/>
+          <w:lang w:val="es-CR"/>
         </w:rPr>
         <w:t xml:space="preserve"> y </w:t>
       </w:r>
@@ -3696,7 +3699,15 @@
           <w:sz w:val="24"/>
           <w:szCs w:val="24"/>
         </w:rPr>
-        <w:t>, del cuadro 1 se puede observar</w:t>
+        <w:t>, del C</w:t>
+      </w:r>
+      <w:r>
+        <w:rPr>
+          <w:rFonts w:ascii="Times New Roman" w:hAnsi="Times New Roman" w:cs="Times New Roman"/>
+          <w:sz w:val="24"/>
+          <w:szCs w:val="24"/>
+        </w:rPr>
+        <w:t>uadro 1 se puede observar</w:t>
       </w:r>
       <w:r>
         <w:rPr>
@@ -3720,7 +3731,7 @@
           <w:sz w:val="24"/>
           <w:szCs w:val="24"/>
         </w:rPr>
-        <w:t xml:space="preserve"> de las siguientes variables: </w:t>
+        <w:t xml:space="preserve"> de las siguientes variables:</w:t>
       </w:r>
       <w:r>
         <w:rPr>
@@ -3769,6 +3780,14 @@
           <w:szCs w:val="24"/>
         </w:rPr>
         <w:t>En cuanto a las variables que si tienen un efecto en el estado de las bombas de agua corresponden a las siguientes: cantidad de agua disponible</w:t>
+      </w:r>
+      <w:r>
+        <w:rPr>
+          <w:rFonts w:ascii="Times New Roman" w:hAnsi="Times New Roman" w:cs="Times New Roman"/>
+          <w:sz w:val="24"/>
+          <w:szCs w:val="24"/>
+        </w:rPr>
+        <w:t xml:space="preserve"> </w:t>
       </w:r>
       <w:r>
         <w:rPr>
@@ -3865,7 +3884,25 @@
                 <w:sz w:val="20"/>
                 <w:szCs w:val="24"/>
               </w:rPr>
-              <w:t>Cuadro1. Resultados de prueba de razón de verosimilitud</w:t>
+              <w:t>Cuadro</w:t>
+            </w:r>
+            <w:r>
+              <w:rPr>
+                <w:rFonts w:ascii="Times New Roman" w:hAnsi="Times New Roman" w:cs="Times New Roman"/>
+                <w:b/>
+                <w:sz w:val="20"/>
+                <w:szCs w:val="24"/>
+              </w:rPr>
+              <w:t xml:space="preserve"> </w:t>
+            </w:r>
+            <w:r>
+              <w:rPr>
+                <w:rFonts w:ascii="Times New Roman" w:hAnsi="Times New Roman" w:cs="Times New Roman"/>
+                <w:b/>
+                <w:sz w:val="20"/>
+                <w:szCs w:val="24"/>
+              </w:rPr>
+              <w:t>1. Resultados de prueba de razón de verosimilitud</w:t>
             </w:r>
             <w:r>
               <w:rPr>
@@ -5328,7 +5365,37 @@
           <w:szCs w:val="20"/>
           <w:lang w:eastAsia="es-CR"/>
         </w:rPr>
-        <w:t xml:space="preserve">Del cuadro2 </w:t>
+        <w:t>Del C</w:t>
+      </w:r>
+      <w:r>
+        <w:rPr>
+          <w:rFonts w:ascii="Times New Roman" w:eastAsia="Times New Roman" w:hAnsi="Times New Roman" w:cs="Times New Roman"/>
+          <w:color w:val="auto"/>
+          <w:sz w:val="24"/>
+          <w:szCs w:val="20"/>
+          <w:lang w:eastAsia="es-CR"/>
+        </w:rPr>
+        <w:t>uadro</w:t>
+      </w:r>
+      <w:r>
+        <w:rPr>
+          <w:rFonts w:ascii="Times New Roman" w:eastAsia="Times New Roman" w:hAnsi="Times New Roman" w:cs="Times New Roman"/>
+          <w:color w:val="auto"/>
+          <w:sz w:val="24"/>
+          <w:szCs w:val="20"/>
+          <w:lang w:eastAsia="es-CR"/>
+        </w:rPr>
+        <w:t xml:space="preserve"> </w:t>
+      </w:r>
+      <w:r>
+        <w:rPr>
+          <w:rFonts w:ascii="Times New Roman" w:eastAsia="Times New Roman" w:hAnsi="Times New Roman" w:cs="Times New Roman"/>
+          <w:color w:val="auto"/>
+          <w:sz w:val="24"/>
+          <w:szCs w:val="20"/>
+          <w:lang w:eastAsia="es-CR"/>
+        </w:rPr>
+        <w:t xml:space="preserve">2 </w:t>
       </w:r>
       <w:r>
         <w:rPr>
@@ -5701,7 +5768,47 @@
           <w:szCs w:val="20"/>
           <w:lang w:val="es-CR" w:eastAsia="es-CR"/>
         </w:rPr>
-        <w:t xml:space="preserve">Los otros intervalos contienen al 1 por lo que las propensiones respectivas de que la bomba sea funcional son iguales (ver cuadro2). </w:t>
+        <w:t xml:space="preserve">Los otros intervalos contienen al 1 por lo que las propensiones respectivas de que la bomba </w:t>
+      </w:r>
+      <w:r>
+        <w:rPr>
+          <w:rFonts w:ascii="Times New Roman" w:eastAsia="Times New Roman" w:hAnsi="Times New Roman" w:cs="Times New Roman"/>
+          <w:color w:val="auto"/>
+          <w:sz w:val="24"/>
+          <w:szCs w:val="20"/>
+          <w:lang w:val="es-CR" w:eastAsia="es-CR"/>
+        </w:rPr>
+        <w:t>sea funcional son iguales (ver C</w:t>
+      </w:r>
+      <w:r>
+        <w:rPr>
+          <w:rFonts w:ascii="Times New Roman" w:eastAsia="Times New Roman" w:hAnsi="Times New Roman" w:cs="Times New Roman"/>
+          <w:color w:val="auto"/>
+          <w:sz w:val="24"/>
+          <w:szCs w:val="20"/>
+          <w:lang w:val="es-CR" w:eastAsia="es-CR"/>
+        </w:rPr>
+        <w:t>uadro</w:t>
+      </w:r>
+      <w:r>
+        <w:rPr>
+          <w:rFonts w:ascii="Times New Roman" w:eastAsia="Times New Roman" w:hAnsi="Times New Roman" w:cs="Times New Roman"/>
+          <w:color w:val="auto"/>
+          <w:sz w:val="24"/>
+          <w:szCs w:val="20"/>
+          <w:lang w:val="es-CR" w:eastAsia="es-CR"/>
+        </w:rPr>
+        <w:t xml:space="preserve"> </w:t>
+      </w:r>
+      <w:r>
+        <w:rPr>
+          <w:rFonts w:ascii="Times New Roman" w:eastAsia="Times New Roman" w:hAnsi="Times New Roman" w:cs="Times New Roman"/>
+          <w:color w:val="auto"/>
+          <w:sz w:val="24"/>
+          <w:szCs w:val="20"/>
+          <w:lang w:val="es-CR" w:eastAsia="es-CR"/>
+        </w:rPr>
+        <w:t xml:space="preserve">2). </w:t>
       </w:r>
     </w:p>
     <w:tbl>
@@ -5758,7 +5865,27 @@
                 <w:szCs w:val="20"/>
                 <w:lang w:val="es-CR" w:eastAsia="es-CR"/>
               </w:rPr>
-              <w:t xml:space="preserve">Cuadro2. Razón de </w:t>
+              <w:t>Cuadro</w:t>
+            </w:r>
+            <w:r>
+              <w:rPr>
+                <w:rFonts w:ascii="Times New Roman" w:eastAsia="Times New Roman" w:hAnsi="Times New Roman" w:cs="Times New Roman"/>
+                <w:b/>
+                <w:sz w:val="20"/>
+                <w:szCs w:val="20"/>
+                <w:lang w:val="es-CR" w:eastAsia="es-CR"/>
+              </w:rPr>
+              <w:t xml:space="preserve"> </w:t>
+            </w:r>
+            <w:r>
+              <w:rPr>
+                <w:rFonts w:ascii="Times New Roman" w:eastAsia="Times New Roman" w:hAnsi="Times New Roman" w:cs="Times New Roman"/>
+                <w:b/>
+                <w:sz w:val="20"/>
+                <w:szCs w:val="20"/>
+                <w:lang w:val="es-CR" w:eastAsia="es-CR"/>
+              </w:rPr>
+              <w:t xml:space="preserve">2. Razón de </w:t>
             </w:r>
             <w:proofErr w:type="spellStart"/>
             <w:r>
@@ -7544,7 +7671,17 @@
           <w:szCs w:val="20"/>
           <w:lang w:val="es-CR" w:eastAsia="es-CR"/>
         </w:rPr>
-        <w:t xml:space="preserve">Se obtienen las siguientes interpretaciones de los intervalos de confianza de la razón de </w:t>
+        <w:t>Se obtienen las siguientes interpretaciones de los intervalos de conf</w:t>
+      </w:r>
+      <w:r>
+        <w:rPr>
+          <w:rFonts w:ascii="Times New Roman" w:eastAsia="Times New Roman" w:hAnsi="Times New Roman" w:cs="Times New Roman"/>
+          <w:color w:val="auto"/>
+          <w:sz w:val="24"/>
+          <w:szCs w:val="20"/>
+          <w:lang w:val="es-CR" w:eastAsia="es-CR"/>
+        </w:rPr>
+        <w:t xml:space="preserve">ianza de la razón de </w:t>
       </w:r>
       <w:proofErr w:type="spellStart"/>
       <w:r>
@@ -7566,7 +7703,17 @@
           <w:szCs w:val="20"/>
           <w:lang w:val="es-CR" w:eastAsia="es-CR"/>
         </w:rPr>
-        <w:t xml:space="preserve"> (ver cuadro 3 en anexos)</w:t>
+        <w:t xml:space="preserve"> (ver C</w:t>
+      </w:r>
+      <w:r>
+        <w:rPr>
+          <w:rFonts w:ascii="Times New Roman" w:eastAsia="Times New Roman" w:hAnsi="Times New Roman" w:cs="Times New Roman"/>
+          <w:color w:val="auto"/>
+          <w:sz w:val="24"/>
+          <w:szCs w:val="20"/>
+          <w:lang w:val="es-CR" w:eastAsia="es-CR"/>
+        </w:rPr>
+        <w:t>uadro 3 en anexos)</w:t>
       </w:r>
       <w:r>
         <w:rPr>
@@ -9359,15 +9506,17 @@
           <w:color w:val="auto"/>
           <w:sz w:val="24"/>
           <w:szCs w:val="20"/>
-          <w:lang w:eastAsia="es-CR"/>
-        </w:rPr>
-      </w:pPr>
-      <w:r>
-        <w:rPr>
-          <w:rFonts w:ascii="Times New Roman" w:eastAsia="Times New Roman" w:hAnsi="Times New Roman" w:cs="Times New Roman"/>
-          <w:color w:val="auto"/>
-          <w:sz w:val="24"/>
-          <w:szCs w:val="20"/>
+          <w:highlight w:val="yellow"/>
+          <w:lang w:eastAsia="es-CR"/>
+        </w:rPr>
+      </w:pPr>
+      <w:r>
+        <w:rPr>
+          <w:rFonts w:ascii="Times New Roman" w:eastAsia="Times New Roman" w:hAnsi="Times New Roman" w:cs="Times New Roman"/>
+          <w:color w:val="auto"/>
+          <w:sz w:val="24"/>
+          <w:szCs w:val="20"/>
+          <w:highlight w:val="yellow"/>
           <w:lang w:eastAsia="es-CR"/>
         </w:rPr>
         <w:t xml:space="preserve">La propensión de que la bomba </w:t>
@@ -9378,6 +9527,7 @@
           <w:color w:val="auto"/>
           <w:sz w:val="24"/>
           <w:szCs w:val="20"/>
+          <w:highlight w:val="yellow"/>
           <w:lang w:eastAsia="es-CR"/>
         </w:rPr>
         <w:t xml:space="preserve">sea funcional en </w:t>
@@ -9388,6 +9538,7 @@
           <w:color w:val="auto"/>
           <w:sz w:val="24"/>
           <w:szCs w:val="20"/>
+          <w:highlight w:val="yellow"/>
           <w:lang w:eastAsia="es-CR"/>
         </w:rPr>
         <w:t xml:space="preserve">tipo de pago del agua </w:t>
@@ -9398,6 +9549,7 @@
           <w:color w:val="auto"/>
           <w:sz w:val="24"/>
           <w:szCs w:val="20"/>
+          <w:highlight w:val="yellow"/>
           <w:lang w:eastAsia="es-CR"/>
         </w:rPr>
         <w:t>anualmente</w:t>
@@ -9408,6 +9560,7 @@
           <w:color w:val="auto"/>
           <w:sz w:val="24"/>
           <w:szCs w:val="20"/>
+          <w:highlight w:val="yellow"/>
           <w:lang w:eastAsia="es-CR"/>
         </w:rPr>
         <w:t xml:space="preserve"> es entre </w:t>
@@ -9418,6 +9571,7 @@
           <w:color w:val="auto"/>
           <w:sz w:val="24"/>
           <w:szCs w:val="20"/>
+          <w:highlight w:val="yellow"/>
           <w:lang w:eastAsia="es-CR"/>
         </w:rPr>
         <w:t>7</w:t>
@@ -9428,6 +9582,7 @@
           <w:color w:val="auto"/>
           <w:sz w:val="24"/>
           <w:szCs w:val="20"/>
+          <w:highlight w:val="yellow"/>
           <w:lang w:eastAsia="es-CR"/>
         </w:rPr>
         <w:t xml:space="preserve">% y </w:t>
@@ -9438,6 +9593,7 @@
           <w:color w:val="auto"/>
           <w:sz w:val="24"/>
           <w:szCs w:val="20"/>
+          <w:highlight w:val="yellow"/>
           <w:lang w:eastAsia="es-CR"/>
         </w:rPr>
         <w:t>69</w:t>
@@ -9448,6 +9604,7 @@
           <w:color w:val="auto"/>
           <w:sz w:val="24"/>
           <w:szCs w:val="20"/>
+          <w:highlight w:val="yellow"/>
           <w:lang w:eastAsia="es-CR"/>
         </w:rPr>
         <w:t xml:space="preserve">% menor que la propensión de que la bomba sea funcional </w:t>
@@ -9458,6 +9615,7 @@
           <w:color w:val="auto"/>
           <w:sz w:val="24"/>
           <w:szCs w:val="20"/>
+          <w:highlight w:val="yellow"/>
           <w:lang w:eastAsia="es-CR"/>
         </w:rPr>
         <w:t>en</w:t>
@@ -9468,6 +9626,7 @@
           <w:color w:val="auto"/>
           <w:sz w:val="24"/>
           <w:szCs w:val="20"/>
+          <w:highlight w:val="yellow"/>
           <w:lang w:eastAsia="es-CR"/>
         </w:rPr>
         <w:t xml:space="preserve"> el que nunca paga</w:t>
@@ -9478,6 +9637,7 @@
           <w:color w:val="auto"/>
           <w:sz w:val="24"/>
           <w:szCs w:val="20"/>
+          <w:highlight w:val="yellow"/>
           <w:lang w:eastAsia="es-CR"/>
         </w:rPr>
         <w:t>.</w:t>
@@ -9488,6 +9648,7 @@
           <w:color w:val="auto"/>
           <w:sz w:val="24"/>
           <w:szCs w:val="20"/>
+          <w:highlight w:val="yellow"/>
           <w:lang w:eastAsia="es-CR"/>
         </w:rPr>
         <w:t xml:space="preserve"> Así mismo, l</w:t>
@@ -9498,6 +9659,7 @@
           <w:color w:val="auto"/>
           <w:sz w:val="24"/>
           <w:szCs w:val="20"/>
+          <w:highlight w:val="yellow"/>
           <w:lang w:eastAsia="es-CR"/>
         </w:rPr>
         <w:t xml:space="preserve">a propensión de que la bomba sea funcional en tipo de pago </w:t>
@@ -9508,6 +9670,7 @@
           <w:color w:val="auto"/>
           <w:sz w:val="24"/>
           <w:szCs w:val="20"/>
+          <w:highlight w:val="yellow"/>
           <w:lang w:eastAsia="es-CR"/>
         </w:rPr>
         <w:t xml:space="preserve">anualmente </w:t>
@@ -9518,59 +9681,34 @@
           <w:color w:val="auto"/>
           <w:sz w:val="24"/>
           <w:szCs w:val="20"/>
-          <w:lang w:eastAsia="es-CR"/>
-        </w:rPr>
-        <w:t xml:space="preserve">es entre </w:t>
-      </w:r>
-      <w:r>
-        <w:rPr>
-          <w:rFonts w:ascii="Times New Roman" w:eastAsia="Times New Roman" w:hAnsi="Times New Roman" w:cs="Times New Roman"/>
-          <w:color w:val="auto"/>
-          <w:sz w:val="24"/>
-          <w:szCs w:val="20"/>
-          <w:lang w:eastAsia="es-CR"/>
-        </w:rPr>
-        <w:t>41</w:t>
-      </w:r>
-      <w:r>
-        <w:rPr>
-          <w:rFonts w:ascii="Times New Roman" w:eastAsia="Times New Roman" w:hAnsi="Times New Roman" w:cs="Times New Roman"/>
-          <w:color w:val="auto"/>
-          <w:sz w:val="24"/>
-          <w:szCs w:val="20"/>
-          <w:lang w:eastAsia="es-CR"/>
-        </w:rPr>
-        <w:t xml:space="preserve">% y </w:t>
-      </w:r>
-      <w:r>
-        <w:rPr>
-          <w:rFonts w:ascii="Times New Roman" w:eastAsia="Times New Roman" w:hAnsi="Times New Roman" w:cs="Times New Roman"/>
-          <w:color w:val="auto"/>
-          <w:sz w:val="24"/>
-          <w:szCs w:val="20"/>
-          <w:lang w:eastAsia="es-CR"/>
-        </w:rPr>
-        <w:t>91</w:t>
-      </w:r>
-      <w:r>
-        <w:rPr>
-          <w:rFonts w:ascii="Times New Roman" w:eastAsia="Times New Roman" w:hAnsi="Times New Roman" w:cs="Times New Roman"/>
-          <w:color w:val="auto"/>
-          <w:sz w:val="24"/>
-          <w:szCs w:val="20"/>
-          <w:lang w:eastAsia="es-CR"/>
-        </w:rPr>
-        <w:t xml:space="preserve">% menor que la propensión de que la bomba sea funcional en </w:t>
-      </w:r>
-      <w:r>
-        <w:rPr>
-          <w:rFonts w:ascii="Times New Roman" w:eastAsia="Times New Roman" w:hAnsi="Times New Roman" w:cs="Times New Roman"/>
-          <w:color w:val="auto"/>
-          <w:sz w:val="24"/>
-          <w:szCs w:val="20"/>
-          <w:lang w:eastAsia="es-CR"/>
-        </w:rPr>
-        <w:t>algún otro tipo de pago.</w:t>
+          <w:highlight w:val="yellow"/>
+          <w:lang w:eastAsia="es-CR"/>
+        </w:rPr>
+        <w:t xml:space="preserve">es entre 41% y 91% menor que la propensión de que la bomba sea funcional en </w:t>
+      </w:r>
+      <w:r>
+        <w:rPr>
+          <w:rFonts w:ascii="Times New Roman" w:eastAsia="Times New Roman" w:hAnsi="Times New Roman" w:cs="Times New Roman"/>
+          <w:color w:val="auto"/>
+          <w:sz w:val="24"/>
+          <w:szCs w:val="20"/>
+          <w:highlight w:val="yellow"/>
+          <w:lang w:eastAsia="es-CR"/>
+        </w:rPr>
+        <w:t xml:space="preserve">algún otro </w:t>
+      </w:r>
+      <w:bookmarkStart w:id="0" w:name="_GoBack"/>
+      <w:bookmarkEnd w:id="0"/>
+      <w:r>
+        <w:rPr>
+          <w:rFonts w:ascii="Times New Roman" w:eastAsia="Times New Roman" w:hAnsi="Times New Roman" w:cs="Times New Roman"/>
+          <w:color w:val="auto"/>
+          <w:sz w:val="24"/>
+          <w:szCs w:val="20"/>
+          <w:highlight w:val="yellow"/>
+          <w:lang w:eastAsia="es-CR"/>
+        </w:rPr>
+        <w:t>tipo de pago.</w:t>
       </w:r>
     </w:p>
     <w:p>
@@ -9582,15 +9720,17 @@
           <w:color w:val="auto"/>
           <w:sz w:val="24"/>
           <w:szCs w:val="20"/>
-          <w:lang w:eastAsia="es-CR"/>
-        </w:rPr>
-      </w:pPr>
-      <w:r>
-        <w:rPr>
-          <w:rFonts w:ascii="Times New Roman" w:eastAsia="Times New Roman" w:hAnsi="Times New Roman" w:cs="Times New Roman"/>
-          <w:color w:val="auto"/>
-          <w:sz w:val="24"/>
-          <w:szCs w:val="20"/>
+          <w:highlight w:val="yellow"/>
+          <w:lang w:eastAsia="es-CR"/>
+        </w:rPr>
+      </w:pPr>
+      <w:r>
+        <w:rPr>
+          <w:rFonts w:ascii="Times New Roman" w:eastAsia="Times New Roman" w:hAnsi="Times New Roman" w:cs="Times New Roman"/>
+          <w:color w:val="auto"/>
+          <w:sz w:val="24"/>
+          <w:szCs w:val="20"/>
+          <w:highlight w:val="yellow"/>
           <w:lang w:eastAsia="es-CR"/>
         </w:rPr>
         <w:t>En tipo de pago mensual l</w:t>
@@ -9601,56 +9741,18 @@
           <w:color w:val="auto"/>
           <w:sz w:val="24"/>
           <w:szCs w:val="20"/>
-          <w:lang w:eastAsia="es-CR"/>
-        </w:rPr>
-        <w:t xml:space="preserve">a propensión de que la bomba sea funcional es entre </w:t>
-      </w:r>
-      <w:r>
-        <w:rPr>
-          <w:rFonts w:ascii="Times New Roman" w:eastAsia="Times New Roman" w:hAnsi="Times New Roman" w:cs="Times New Roman"/>
-          <w:color w:val="auto"/>
-          <w:sz w:val="24"/>
-          <w:szCs w:val="20"/>
-          <w:lang w:eastAsia="es-CR"/>
-        </w:rPr>
-        <w:t>38</w:t>
-      </w:r>
-      <w:r>
-        <w:rPr>
-          <w:rFonts w:ascii="Times New Roman" w:eastAsia="Times New Roman" w:hAnsi="Times New Roman" w:cs="Times New Roman"/>
-          <w:color w:val="auto"/>
-          <w:sz w:val="24"/>
-          <w:szCs w:val="20"/>
-          <w:lang w:eastAsia="es-CR"/>
-        </w:rPr>
-        <w:t xml:space="preserve">% y </w:t>
-      </w:r>
-      <w:r>
-        <w:rPr>
-          <w:rFonts w:ascii="Times New Roman" w:eastAsia="Times New Roman" w:hAnsi="Times New Roman" w:cs="Times New Roman"/>
-          <w:color w:val="auto"/>
-          <w:sz w:val="24"/>
-          <w:szCs w:val="20"/>
-          <w:lang w:eastAsia="es-CR"/>
-        </w:rPr>
-        <w:t>74</w:t>
-      </w:r>
-      <w:r>
-        <w:rPr>
-          <w:rFonts w:ascii="Times New Roman" w:eastAsia="Times New Roman" w:hAnsi="Times New Roman" w:cs="Times New Roman"/>
-          <w:color w:val="auto"/>
-          <w:sz w:val="24"/>
-          <w:szCs w:val="20"/>
-          <w:lang w:eastAsia="es-CR"/>
-        </w:rPr>
-        <w:t xml:space="preserve">% menor que la propensión de que la bomba sea funcional en </w:t>
-      </w:r>
-      <w:r>
-        <w:rPr>
-          <w:rFonts w:ascii="Times New Roman" w:eastAsia="Times New Roman" w:hAnsi="Times New Roman" w:cs="Times New Roman"/>
-          <w:color w:val="auto"/>
-          <w:sz w:val="24"/>
-          <w:szCs w:val="20"/>
+          <w:highlight w:val="yellow"/>
+          <w:lang w:eastAsia="es-CR"/>
+        </w:rPr>
+        <w:t xml:space="preserve">a propensión de que la bomba sea funcional es entre 38% y 74% menor que la propensión de que la bomba sea funcional en </w:t>
+      </w:r>
+      <w:r>
+        <w:rPr>
+          <w:rFonts w:ascii="Times New Roman" w:eastAsia="Times New Roman" w:hAnsi="Times New Roman" w:cs="Times New Roman"/>
+          <w:color w:val="auto"/>
+          <w:sz w:val="24"/>
+          <w:szCs w:val="20"/>
+          <w:highlight w:val="yellow"/>
           <w:lang w:eastAsia="es-CR"/>
         </w:rPr>
         <w:t xml:space="preserve">el que nunca paga. </w:t>
@@ -9661,6 +9763,7 @@
           <w:color w:val="auto"/>
           <w:sz w:val="24"/>
           <w:szCs w:val="20"/>
+          <w:highlight w:val="yellow"/>
           <w:lang w:eastAsia="es-CR"/>
         </w:rPr>
         <w:t>La propensión de que la bomba sea fun</w:t>
@@ -9671,6 +9774,7 @@
           <w:color w:val="auto"/>
           <w:sz w:val="24"/>
           <w:szCs w:val="20"/>
+          <w:highlight w:val="yellow"/>
           <w:lang w:eastAsia="es-CR"/>
         </w:rPr>
         <w:t xml:space="preserve">cional en tipo de pago mensual </w:t>
@@ -9681,56 +9785,18 @@
           <w:color w:val="auto"/>
           <w:sz w:val="24"/>
           <w:szCs w:val="20"/>
-          <w:lang w:eastAsia="es-CR"/>
-        </w:rPr>
-        <w:t xml:space="preserve">es entre </w:t>
-      </w:r>
-      <w:r>
-        <w:rPr>
-          <w:rFonts w:ascii="Times New Roman" w:eastAsia="Times New Roman" w:hAnsi="Times New Roman" w:cs="Times New Roman"/>
-          <w:color w:val="auto"/>
-          <w:sz w:val="24"/>
-          <w:szCs w:val="20"/>
-          <w:lang w:eastAsia="es-CR"/>
-        </w:rPr>
-        <w:t>38</w:t>
-      </w:r>
-      <w:r>
-        <w:rPr>
-          <w:rFonts w:ascii="Times New Roman" w:eastAsia="Times New Roman" w:hAnsi="Times New Roman" w:cs="Times New Roman"/>
-          <w:color w:val="auto"/>
-          <w:sz w:val="24"/>
-          <w:szCs w:val="20"/>
-          <w:lang w:eastAsia="es-CR"/>
-        </w:rPr>
-        <w:t xml:space="preserve">% y </w:t>
-      </w:r>
-      <w:r>
-        <w:rPr>
-          <w:rFonts w:ascii="Times New Roman" w:eastAsia="Times New Roman" w:hAnsi="Times New Roman" w:cs="Times New Roman"/>
-          <w:color w:val="auto"/>
-          <w:sz w:val="24"/>
-          <w:szCs w:val="20"/>
-          <w:lang w:eastAsia="es-CR"/>
-        </w:rPr>
-        <w:t>93</w:t>
-      </w:r>
-      <w:r>
-        <w:rPr>
-          <w:rFonts w:ascii="Times New Roman" w:eastAsia="Times New Roman" w:hAnsi="Times New Roman" w:cs="Times New Roman"/>
-          <w:color w:val="auto"/>
-          <w:sz w:val="24"/>
-          <w:szCs w:val="20"/>
-          <w:lang w:eastAsia="es-CR"/>
-        </w:rPr>
-        <w:t xml:space="preserve">% menor que la propensión de que la bomba sea funcional en </w:t>
-      </w:r>
-      <w:r>
-        <w:rPr>
-          <w:rFonts w:ascii="Times New Roman" w:eastAsia="Times New Roman" w:hAnsi="Times New Roman" w:cs="Times New Roman"/>
-          <w:color w:val="auto"/>
-          <w:sz w:val="24"/>
-          <w:szCs w:val="20"/>
+          <w:highlight w:val="yellow"/>
+          <w:lang w:eastAsia="es-CR"/>
+        </w:rPr>
+        <w:t xml:space="preserve">es entre 38% y 93% menor que la propensión de que la bomba sea funcional en </w:t>
+      </w:r>
+      <w:r>
+        <w:rPr>
+          <w:rFonts w:ascii="Times New Roman" w:eastAsia="Times New Roman" w:hAnsi="Times New Roman" w:cs="Times New Roman"/>
+          <w:color w:val="auto"/>
+          <w:sz w:val="24"/>
+          <w:szCs w:val="20"/>
+          <w:highlight w:val="yellow"/>
           <w:lang w:eastAsia="es-CR"/>
         </w:rPr>
         <w:t>algún otro tipo de pago.</w:t>
@@ -9754,6 +9820,7 @@
           <w:color w:val="auto"/>
           <w:sz w:val="24"/>
           <w:szCs w:val="20"/>
+          <w:highlight w:val="yellow"/>
           <w:lang w:eastAsia="es-CR"/>
         </w:rPr>
         <w:t>La propensión de que la bomba se</w:t>
@@ -9764,6 +9831,7 @@
           <w:color w:val="auto"/>
           <w:sz w:val="24"/>
           <w:szCs w:val="20"/>
+          <w:highlight w:val="yellow"/>
           <w:lang w:eastAsia="es-CR"/>
         </w:rPr>
         <w:t>a funcional en los que nunca pagan</w:t>
@@ -9774,56 +9842,18 @@
           <w:color w:val="auto"/>
           <w:sz w:val="24"/>
           <w:szCs w:val="20"/>
-          <w:lang w:eastAsia="es-CR"/>
-        </w:rPr>
-        <w:t xml:space="preserve"> es entre </w:t>
-      </w:r>
-      <w:r>
-        <w:rPr>
-          <w:rFonts w:ascii="Times New Roman" w:eastAsia="Times New Roman" w:hAnsi="Times New Roman" w:cs="Times New Roman"/>
-          <w:color w:val="auto"/>
-          <w:sz w:val="24"/>
-          <w:szCs w:val="20"/>
-          <w:lang w:eastAsia="es-CR"/>
-        </w:rPr>
-        <w:t>1.1</w:t>
-      </w:r>
-      <w:r>
-        <w:rPr>
-          <w:rFonts w:ascii="Times New Roman" w:eastAsia="Times New Roman" w:hAnsi="Times New Roman" w:cs="Times New Roman"/>
-          <w:color w:val="auto"/>
-          <w:sz w:val="24"/>
-          <w:szCs w:val="20"/>
-          <w:lang w:eastAsia="es-CR"/>
-        </w:rPr>
-        <w:t xml:space="preserve"> y </w:t>
-      </w:r>
-      <w:r>
-        <w:rPr>
-          <w:rFonts w:ascii="Times New Roman" w:eastAsia="Times New Roman" w:hAnsi="Times New Roman" w:cs="Times New Roman"/>
-          <w:color w:val="auto"/>
-          <w:sz w:val="24"/>
-          <w:szCs w:val="20"/>
-          <w:lang w:eastAsia="es-CR"/>
-        </w:rPr>
-        <w:t>3.2 veces</w:t>
-      </w:r>
-      <w:r>
-        <w:rPr>
-          <w:rFonts w:ascii="Times New Roman" w:eastAsia="Times New Roman" w:hAnsi="Times New Roman" w:cs="Times New Roman"/>
-          <w:color w:val="auto"/>
-          <w:sz w:val="24"/>
-          <w:szCs w:val="20"/>
-          <w:lang w:eastAsia="es-CR"/>
-        </w:rPr>
-        <w:t xml:space="preserve"> la propensión de que la bomba sea funcional en tipo de pago del agua </w:t>
-      </w:r>
-      <w:r>
-        <w:rPr>
-          <w:rFonts w:ascii="Times New Roman" w:eastAsia="Times New Roman" w:hAnsi="Times New Roman" w:cs="Times New Roman"/>
-          <w:color w:val="auto"/>
-          <w:sz w:val="24"/>
-          <w:szCs w:val="20"/>
+          <w:highlight w:val="yellow"/>
+          <w:lang w:eastAsia="es-CR"/>
+        </w:rPr>
+        <w:t xml:space="preserve"> es entre 1.1 y 3.2 veces la propensión de que la bomba sea funcional en tipo de pago del agua </w:t>
+      </w:r>
+      <w:r>
+        <w:rPr>
+          <w:rFonts w:ascii="Times New Roman" w:eastAsia="Times New Roman" w:hAnsi="Times New Roman" w:cs="Times New Roman"/>
+          <w:color w:val="auto"/>
+          <w:sz w:val="24"/>
+          <w:szCs w:val="20"/>
+          <w:highlight w:val="yellow"/>
           <w:lang w:eastAsia="es-CR"/>
         </w:rPr>
         <w:t>en caso de fallo</w:t>
@@ -9834,6 +9864,7 @@
           <w:color w:val="auto"/>
           <w:sz w:val="24"/>
           <w:szCs w:val="20"/>
+          <w:highlight w:val="yellow"/>
           <w:lang w:eastAsia="es-CR"/>
         </w:rPr>
         <w:t>.</w:t>
@@ -9844,6 +9875,7 @@
           <w:color w:val="auto"/>
           <w:sz w:val="24"/>
           <w:szCs w:val="20"/>
+          <w:highlight w:val="yellow"/>
           <w:lang w:eastAsia="es-CR"/>
         </w:rPr>
         <w:t xml:space="preserve"> Además, l</w:t>
@@ -9854,6 +9886,7 @@
           <w:color w:val="auto"/>
           <w:sz w:val="24"/>
           <w:szCs w:val="20"/>
+          <w:highlight w:val="yellow"/>
           <w:lang w:eastAsia="es-CR"/>
         </w:rPr>
         <w:t xml:space="preserve">a propensión de que la bomba sea funcional en </w:t>
@@ -9864,6 +9897,7 @@
           <w:color w:val="auto"/>
           <w:sz w:val="24"/>
           <w:szCs w:val="20"/>
+          <w:highlight w:val="yellow"/>
           <w:lang w:eastAsia="es-CR"/>
         </w:rPr>
         <w:t>los que nunca pagan</w:t>
@@ -9874,46 +9908,18 @@
           <w:color w:val="auto"/>
           <w:sz w:val="24"/>
           <w:szCs w:val="20"/>
-          <w:lang w:eastAsia="es-CR"/>
-        </w:rPr>
-        <w:t xml:space="preserve"> </w:t>
-      </w:r>
-      <w:r>
-        <w:rPr>
-          <w:rFonts w:ascii="Times New Roman" w:eastAsia="Times New Roman" w:hAnsi="Times New Roman" w:cs="Times New Roman"/>
-          <w:color w:val="auto"/>
-          <w:sz w:val="24"/>
-          <w:szCs w:val="20"/>
-          <w:lang w:eastAsia="es-CR"/>
-        </w:rPr>
-        <w:t xml:space="preserve">es entre </w:t>
-      </w:r>
-      <w:r>
-        <w:rPr>
-          <w:rFonts w:ascii="Times New Roman" w:eastAsia="Times New Roman" w:hAnsi="Times New Roman" w:cs="Times New Roman"/>
-          <w:color w:val="auto"/>
-          <w:sz w:val="24"/>
-          <w:szCs w:val="20"/>
-          <w:lang w:eastAsia="es-CR"/>
-        </w:rPr>
-        <w:t xml:space="preserve">3% y 82% menor que </w:t>
-      </w:r>
-      <w:r>
-        <w:rPr>
-          <w:rFonts w:ascii="Times New Roman" w:eastAsia="Times New Roman" w:hAnsi="Times New Roman" w:cs="Times New Roman"/>
-          <w:color w:val="auto"/>
-          <w:sz w:val="24"/>
-          <w:szCs w:val="20"/>
-          <w:lang w:eastAsia="es-CR"/>
-        </w:rPr>
-        <w:t>la propensión de que la bomba sea funcional en</w:t>
-      </w:r>
-      <w:r>
-        <w:rPr>
-          <w:rFonts w:ascii="Times New Roman" w:eastAsia="Times New Roman" w:hAnsi="Times New Roman" w:cs="Times New Roman"/>
-          <w:color w:val="auto"/>
-          <w:sz w:val="24"/>
-          <w:szCs w:val="20"/>
+          <w:highlight w:val="yellow"/>
+          <w:lang w:eastAsia="es-CR"/>
+        </w:rPr>
+        <w:t xml:space="preserve"> es entre 3% y 82% menor que la propensión de que la bomba sea funcional en</w:t>
+      </w:r>
+      <w:r>
+        <w:rPr>
+          <w:rFonts w:ascii="Times New Roman" w:eastAsia="Times New Roman" w:hAnsi="Times New Roman" w:cs="Times New Roman"/>
+          <w:color w:val="auto"/>
+          <w:sz w:val="24"/>
+          <w:szCs w:val="20"/>
+          <w:highlight w:val="yellow"/>
           <w:lang w:eastAsia="es-CR"/>
         </w:rPr>
         <w:t xml:space="preserve"> algún otro tipo de pago. </w:t>
@@ -9924,6 +9930,7 @@
           <w:color w:val="auto"/>
           <w:sz w:val="24"/>
           <w:szCs w:val="20"/>
+          <w:highlight w:val="yellow"/>
           <w:lang w:eastAsia="es-CR"/>
         </w:rPr>
         <w:t xml:space="preserve">La propensión de que la bomba sea funcional en </w:t>
@@ -9934,6 +9941,7 @@
           <w:color w:val="auto"/>
           <w:sz w:val="24"/>
           <w:szCs w:val="20"/>
+          <w:highlight w:val="yellow"/>
           <w:lang w:eastAsia="es-CR"/>
         </w:rPr>
         <w:t xml:space="preserve">pago en caso de falla </w:t>
@@ -9944,56 +9952,18 @@
           <w:color w:val="auto"/>
           <w:sz w:val="24"/>
           <w:szCs w:val="20"/>
-          <w:lang w:eastAsia="es-CR"/>
-        </w:rPr>
-        <w:t xml:space="preserve">es entre </w:t>
-      </w:r>
-      <w:r>
-        <w:rPr>
-          <w:rFonts w:ascii="Times New Roman" w:eastAsia="Times New Roman" w:hAnsi="Times New Roman" w:cs="Times New Roman"/>
-          <w:color w:val="auto"/>
-          <w:sz w:val="24"/>
-          <w:szCs w:val="20"/>
-          <w:lang w:eastAsia="es-CR"/>
-        </w:rPr>
-        <w:t>43</w:t>
-      </w:r>
-      <w:r>
-        <w:rPr>
-          <w:rFonts w:ascii="Times New Roman" w:eastAsia="Times New Roman" w:hAnsi="Times New Roman" w:cs="Times New Roman"/>
-          <w:color w:val="auto"/>
-          <w:sz w:val="24"/>
-          <w:szCs w:val="20"/>
-          <w:lang w:eastAsia="es-CR"/>
-        </w:rPr>
-        <w:t xml:space="preserve">% y </w:t>
-      </w:r>
-      <w:r>
-        <w:rPr>
-          <w:rFonts w:ascii="Times New Roman" w:eastAsia="Times New Roman" w:hAnsi="Times New Roman" w:cs="Times New Roman"/>
-          <w:color w:val="auto"/>
-          <w:sz w:val="24"/>
-          <w:szCs w:val="20"/>
-          <w:lang w:eastAsia="es-CR"/>
-        </w:rPr>
-        <w:t>91</w:t>
-      </w:r>
-      <w:r>
-        <w:rPr>
-          <w:rFonts w:ascii="Times New Roman" w:eastAsia="Times New Roman" w:hAnsi="Times New Roman" w:cs="Times New Roman"/>
-          <w:color w:val="auto"/>
-          <w:sz w:val="24"/>
-          <w:szCs w:val="20"/>
-          <w:lang w:eastAsia="es-CR"/>
-        </w:rPr>
-        <w:t>% menor que la propensión de que la bomba sea funcional</w:t>
-      </w:r>
-      <w:r>
-        <w:rPr>
-          <w:rFonts w:ascii="Times New Roman" w:eastAsia="Times New Roman" w:hAnsi="Times New Roman" w:cs="Times New Roman"/>
-          <w:color w:val="auto"/>
-          <w:sz w:val="24"/>
-          <w:szCs w:val="20"/>
+          <w:highlight w:val="yellow"/>
+          <w:lang w:eastAsia="es-CR"/>
+        </w:rPr>
+        <w:t>es entre 43% y 91% menor que la propensión de que la bomba sea funcional</w:t>
+      </w:r>
+      <w:r>
+        <w:rPr>
+          <w:rFonts w:ascii="Times New Roman" w:eastAsia="Times New Roman" w:hAnsi="Times New Roman" w:cs="Times New Roman"/>
+          <w:color w:val="auto"/>
+          <w:sz w:val="24"/>
+          <w:szCs w:val="20"/>
+          <w:highlight w:val="yellow"/>
           <w:lang w:eastAsia="es-CR"/>
         </w:rPr>
         <w:t xml:space="preserve"> en algún otro tipo de pago.</w:t>
@@ -10144,7 +10114,27 @@
                 <w:lang w:val="es-CR" w:eastAsia="es-CR"/>
               </w:rPr>
               <w:lastRenderedPageBreak/>
-              <w:t xml:space="preserve">Cuadro4. Razón de </w:t>
+              <w:t>Cuadro</w:t>
+            </w:r>
+            <w:r>
+              <w:rPr>
+                <w:rFonts w:ascii="Times New Roman" w:eastAsia="Times New Roman" w:hAnsi="Times New Roman" w:cs="Times New Roman"/>
+                <w:b/>
+                <w:sz w:val="20"/>
+                <w:szCs w:val="20"/>
+                <w:lang w:val="es-CR" w:eastAsia="es-CR"/>
+              </w:rPr>
+              <w:t xml:space="preserve"> </w:t>
+            </w:r>
+            <w:r>
+              <w:rPr>
+                <w:rFonts w:ascii="Times New Roman" w:eastAsia="Times New Roman" w:hAnsi="Times New Roman" w:cs="Times New Roman"/>
+                <w:b/>
+                <w:sz w:val="20"/>
+                <w:szCs w:val="20"/>
+                <w:lang w:val="es-CR" w:eastAsia="es-CR"/>
+              </w:rPr>
+              <w:t xml:space="preserve">4. Razón de </w:t>
             </w:r>
             <w:proofErr w:type="spellStart"/>
             <w:r>
@@ -12131,6 +12121,323 @@
           <w:szCs w:val="24"/>
         </w:rPr>
       </w:pPr>
+    </w:p>
+    <w:p>
+      <w:pPr>
+        <w:jc w:val="both"/>
+        <w:rPr>
+          <w:rFonts w:ascii="Times New Roman" w:hAnsi="Times New Roman" w:cs="Times New Roman"/>
+          <w:sz w:val="24"/>
+          <w:szCs w:val="24"/>
+          <w:vertAlign w:val="superscript"/>
+        </w:rPr>
+      </w:pPr>
+      <w:r>
+        <w:rPr>
+          <w:rFonts w:ascii="Times New Roman" w:hAnsi="Times New Roman" w:cs="Times New Roman"/>
+          <w:sz w:val="24"/>
+          <w:szCs w:val="24"/>
+        </w:rPr>
+        <w:t>Varios estudios han determinado que el acceso al agua en Tanzania está es gran medida limitado por la condición de los pozos</w:t>
+      </w:r>
+      <w:r>
+        <w:rPr>
+          <w:rFonts w:ascii="Times New Roman" w:hAnsi="Times New Roman" w:cs="Times New Roman"/>
+          <w:sz w:val="24"/>
+          <w:szCs w:val="24"/>
+        </w:rPr>
+        <w:t xml:space="preserve"> de los cuales se obtiene el recurso, siendo este medio </w:t>
+      </w:r>
+      <w:r>
+        <w:rPr>
+          <w:rFonts w:ascii="Times New Roman" w:hAnsi="Times New Roman" w:cs="Times New Roman"/>
+          <w:sz w:val="24"/>
+          <w:szCs w:val="24"/>
+        </w:rPr>
+        <w:t>el más común para obtener agua en el país, ya que la mayor parte de la población habita en zonas rurales.</w:t>
+      </w:r>
+      <w:r>
+        <w:rPr>
+          <w:rFonts w:ascii="Times New Roman" w:hAnsi="Times New Roman" w:cs="Times New Roman"/>
+          <w:sz w:val="24"/>
+          <w:szCs w:val="24"/>
+          <w:vertAlign w:val="superscript"/>
+        </w:rPr>
+        <w:t>7-9</w:t>
+      </w:r>
+    </w:p>
+    <w:p>
+      <w:pPr>
+        <w:jc w:val="both"/>
+        <w:rPr>
+          <w:rFonts w:ascii="Times New Roman" w:hAnsi="Times New Roman" w:cs="Times New Roman"/>
+          <w:sz w:val="24"/>
+          <w:szCs w:val="24"/>
+        </w:rPr>
+      </w:pPr>
+      <w:r>
+        <w:rPr>
+          <w:rFonts w:ascii="Times New Roman" w:hAnsi="Times New Roman" w:cs="Times New Roman"/>
+          <w:sz w:val="24"/>
+          <w:szCs w:val="24"/>
+        </w:rPr>
+        <w:t xml:space="preserve">A pesar de la cantidad de personas que viven alrededor de los pozos, lo cual es una variable que está estrechamente relacionada con el uso de estos, no es un componente que influya de manera significativa sobre el estado de los mismos, así como la altura a la que se encuentre el pozo y el punto de gestión del agua. </w:t>
+      </w:r>
+    </w:p>
+    <w:p>
+      <w:pPr>
+        <w:jc w:val="both"/>
+        <w:rPr>
+          <w:rFonts w:ascii="Times New Roman" w:hAnsi="Times New Roman" w:cs="Times New Roman"/>
+          <w:sz w:val="24"/>
+          <w:szCs w:val="24"/>
+        </w:rPr>
+      </w:pPr>
+      <w:r>
+        <w:rPr>
+          <w:rFonts w:ascii="Times New Roman" w:hAnsi="Times New Roman" w:cs="Times New Roman"/>
+          <w:sz w:val="24"/>
+          <w:szCs w:val="24"/>
+        </w:rPr>
+        <w:t>La cantidad de agua disponible en los pozos hace que la propensión de que sea funcional increm</w:t>
+      </w:r>
+      <w:r>
+        <w:rPr>
+          <w:rFonts w:ascii="Times New Roman" w:hAnsi="Times New Roman" w:cs="Times New Roman"/>
+          <w:sz w:val="24"/>
+          <w:szCs w:val="24"/>
+        </w:rPr>
+        <w:t xml:space="preserve">ente, pero no mucho. Es decir, pozos con una mayor disponibilidad de agua, en general, se pueden considerar como mejores. Asimismo, se determinó que un pozo de reciente construcción, posee una mayor propensión a fallar. </w:t>
+      </w:r>
+    </w:p>
+    <w:p>
+      <w:pPr>
+        <w:jc w:val="both"/>
+        <w:rPr>
+          <w:rFonts w:ascii="Times New Roman" w:hAnsi="Times New Roman" w:cs="Times New Roman"/>
+          <w:sz w:val="24"/>
+          <w:szCs w:val="24"/>
+        </w:rPr>
+      </w:pPr>
+      <w:r>
+        <w:rPr>
+          <w:rFonts w:ascii="Times New Roman" w:hAnsi="Times New Roman" w:cs="Times New Roman"/>
+          <w:sz w:val="24"/>
+          <w:szCs w:val="24"/>
+        </w:rPr>
+        <w:t>En general, cuando la extracción se realiza manualmente, la propensión de que la bomba sea funcional es mayor que en cualquier otro caso. Esto se asocia al deterioro que sufren los motores y cuerdas (otros tipos de extracción)</w:t>
+      </w:r>
+      <w:r>
+        <w:rPr>
+          <w:rFonts w:ascii="Times New Roman" w:hAnsi="Times New Roman" w:cs="Times New Roman"/>
+          <w:sz w:val="24"/>
+          <w:szCs w:val="24"/>
+        </w:rPr>
+        <w:t xml:space="preserve">, muy probablemente, por las condiciones ambientales. Esto implica que la probabilidad de adquirir una enfermedad asociada al consumo de agua </w:t>
+      </w:r>
+      <w:r>
+        <w:rPr>
+          <w:rFonts w:ascii="Times New Roman" w:hAnsi="Times New Roman" w:cs="Times New Roman"/>
+          <w:sz w:val="24"/>
+          <w:szCs w:val="24"/>
+        </w:rPr>
+        <w:t xml:space="preserve"> </w:t>
+      </w:r>
+      <w:r>
+        <w:rPr>
+          <w:rFonts w:ascii="Times New Roman" w:hAnsi="Times New Roman" w:cs="Times New Roman"/>
+          <w:sz w:val="24"/>
+          <w:szCs w:val="24"/>
+        </w:rPr>
+        <w:t xml:space="preserve">contaminada aumenta, pues la extracción manual expone en mayor medida a que el pozo se contamine. </w:t>
+      </w:r>
+    </w:p>
+    <w:p>
+      <w:pPr>
+        <w:jc w:val="both"/>
+        <w:rPr>
+          <w:rFonts w:ascii="Times New Roman" w:hAnsi="Times New Roman" w:cs="Times New Roman"/>
+          <w:sz w:val="24"/>
+          <w:szCs w:val="24"/>
+          <w:vertAlign w:val="superscript"/>
+        </w:rPr>
+      </w:pPr>
+      <w:r>
+        <w:rPr>
+          <w:rFonts w:ascii="Times New Roman" w:hAnsi="Times New Roman" w:cs="Times New Roman"/>
+          <w:sz w:val="24"/>
+          <w:szCs w:val="24"/>
+        </w:rPr>
+        <w:lastRenderedPageBreak/>
+        <w:t>Ya que el país está rodeado por lagos, en general, la propensión de que la bomba sea funcional si la fuente primaria es una lago, es mayor en comparación a otras fuentes.</w:t>
+      </w:r>
+      <w:r>
+        <w:rPr>
+          <w:rFonts w:ascii="Times New Roman" w:hAnsi="Times New Roman" w:cs="Times New Roman"/>
+          <w:sz w:val="24"/>
+          <w:szCs w:val="24"/>
+          <w:vertAlign w:val="superscript"/>
+        </w:rPr>
+        <w:t>6</w:t>
+      </w:r>
+      <w:r>
+        <w:rPr>
+          <w:rFonts w:ascii="Times New Roman" w:hAnsi="Times New Roman" w:cs="Times New Roman"/>
+          <w:sz w:val="24"/>
+          <w:szCs w:val="24"/>
+        </w:rPr>
+        <w:t xml:space="preserve"> Esto representa un problema, ya que el acceso a los lagos no es factible para la mayoría de la población que vive en la región central, para la cual el acceso a agua depende de pozos superficiales, ríos y otras variables, que básicamente dependen de la frecuencia de precipitación. De mayo a noviembre, generalmente, llueve en promedio 57 mm, lo cual no es beneficioso para las regiones centrales.</w:t>
+      </w:r>
+      <w:r>
+        <w:rPr>
+          <w:rFonts w:ascii="Times New Roman" w:hAnsi="Times New Roman" w:cs="Times New Roman"/>
+          <w:sz w:val="24"/>
+          <w:szCs w:val="24"/>
+          <w:vertAlign w:val="superscript"/>
+        </w:rPr>
+        <w:t>10</w:t>
+      </w:r>
+    </w:p>
+    <w:p>
+      <w:pPr>
+        <w:jc w:val="both"/>
+        <w:rPr>
+          <w:rFonts w:ascii="Times New Roman" w:hAnsi="Times New Roman" w:cs="Times New Roman"/>
+          <w:sz w:val="24"/>
+          <w:szCs w:val="24"/>
+        </w:rPr>
+      </w:pPr>
+    </w:p>
+    <w:p>
+      <w:pPr>
+        <w:jc w:val="both"/>
+        <w:rPr>
+          <w:rFonts w:ascii="Times New Roman" w:hAnsi="Times New Roman" w:cs="Times New Roman"/>
+          <w:sz w:val="24"/>
+          <w:szCs w:val="24"/>
+        </w:rPr>
+      </w:pPr>
+    </w:p>
+    <w:p>
+      <w:pPr>
+        <w:jc w:val="both"/>
+        <w:rPr>
+          <w:rFonts w:ascii="Times New Roman" w:hAnsi="Times New Roman" w:cs="Times New Roman"/>
+          <w:sz w:val="24"/>
+          <w:szCs w:val="24"/>
+        </w:rPr>
+      </w:pPr>
+    </w:p>
+    <w:p>
+      <w:pPr>
+        <w:jc w:val="both"/>
+        <w:rPr>
+          <w:rFonts w:ascii="Times New Roman" w:hAnsi="Times New Roman" w:cs="Times New Roman"/>
+          <w:sz w:val="24"/>
+          <w:szCs w:val="24"/>
+        </w:rPr>
+      </w:pPr>
+    </w:p>
+    <w:p>
+      <w:pPr>
+        <w:jc w:val="both"/>
+        <w:rPr>
+          <w:rFonts w:ascii="Times New Roman" w:hAnsi="Times New Roman" w:cs="Times New Roman"/>
+          <w:sz w:val="24"/>
+          <w:szCs w:val="24"/>
+        </w:rPr>
+      </w:pPr>
+    </w:p>
+    <w:p>
+      <w:pPr>
+        <w:jc w:val="both"/>
+        <w:rPr>
+          <w:rFonts w:ascii="Times New Roman" w:hAnsi="Times New Roman" w:cs="Times New Roman"/>
+          <w:sz w:val="24"/>
+          <w:szCs w:val="24"/>
+        </w:rPr>
+      </w:pPr>
+    </w:p>
+    <w:p>
+      <w:pPr>
+        <w:jc w:val="both"/>
+        <w:rPr>
+          <w:rFonts w:ascii="Times New Roman" w:hAnsi="Times New Roman" w:cs="Times New Roman"/>
+          <w:sz w:val="24"/>
+          <w:szCs w:val="24"/>
+        </w:rPr>
+      </w:pPr>
+    </w:p>
+    <w:p>
+      <w:pPr>
+        <w:jc w:val="both"/>
+        <w:rPr>
+          <w:rFonts w:ascii="Times New Roman" w:hAnsi="Times New Roman" w:cs="Times New Roman"/>
+          <w:sz w:val="24"/>
+          <w:szCs w:val="24"/>
+        </w:rPr>
+      </w:pPr>
+    </w:p>
+    <w:p>
+      <w:pPr>
+        <w:jc w:val="both"/>
+        <w:rPr>
+          <w:rFonts w:ascii="Times New Roman" w:hAnsi="Times New Roman" w:cs="Times New Roman"/>
+          <w:sz w:val="24"/>
+          <w:szCs w:val="24"/>
+        </w:rPr>
+      </w:pPr>
+    </w:p>
+    <w:p>
+      <w:pPr>
+        <w:jc w:val="both"/>
+        <w:rPr>
+          <w:rFonts w:ascii="Times New Roman" w:hAnsi="Times New Roman" w:cs="Times New Roman"/>
+          <w:sz w:val="24"/>
+          <w:szCs w:val="24"/>
+        </w:rPr>
+      </w:pPr>
+    </w:p>
+    <w:p>
+      <w:pPr>
+        <w:jc w:val="both"/>
+        <w:rPr>
+          <w:rFonts w:ascii="Times New Roman" w:hAnsi="Times New Roman" w:cs="Times New Roman"/>
+          <w:b/>
+          <w:sz w:val="24"/>
+          <w:szCs w:val="24"/>
+        </w:rPr>
+      </w:pPr>
+    </w:p>
+    <w:p>
+      <w:pPr>
+        <w:jc w:val="both"/>
+        <w:rPr>
+          <w:rFonts w:ascii="Times New Roman" w:hAnsi="Times New Roman" w:cs="Times New Roman"/>
+          <w:b/>
+          <w:sz w:val="24"/>
+          <w:szCs w:val="24"/>
+        </w:rPr>
+      </w:pPr>
+      <w:r>
+        <w:rPr>
+          <w:rFonts w:ascii="Times New Roman" w:hAnsi="Times New Roman" w:cs="Times New Roman"/>
+          <w:b/>
+          <w:sz w:val="24"/>
+          <w:szCs w:val="24"/>
+        </w:rPr>
+        <w:t xml:space="preserve">CONCLUSIONES </w:t>
+      </w:r>
+    </w:p>
+    <w:p>
+      <w:pPr>
+        <w:jc w:val="both"/>
+        <w:rPr>
+          <w:rFonts w:ascii="Times New Roman" w:hAnsi="Times New Roman" w:cs="Times New Roman"/>
+          <w:sz w:val="24"/>
+          <w:szCs w:val="24"/>
+        </w:rPr>
+      </w:pPr>
       <w:r>
         <w:rPr>
           <w:rFonts w:ascii="Times New Roman" w:hAnsi="Times New Roman" w:cs="Times New Roman"/>
@@ -12138,7 +12445,7 @@
           <w:szCs w:val="24"/>
           <w:highlight w:val="red"/>
         </w:rPr>
-        <w:t xml:space="preserve">Determinar si lo </w:t>
+        <w:t>Aportes del modelo, estado general del país</w:t>
       </w:r>
       <w:r>
         <w:rPr>
@@ -12147,7 +12454,16 @@
           <w:szCs w:val="24"/>
           <w:highlight w:val="red"/>
         </w:rPr>
-        <w:t>obtenido con el modelo implica alguna condición específica para el país en términos de inversión o salubridad</w:t>
+        <w:t xml:space="preserve"> con base en el modelo</w:t>
+      </w:r>
+      <w:r>
+        <w:rPr>
+          <w:rFonts w:ascii="Times New Roman" w:hAnsi="Times New Roman" w:cs="Times New Roman"/>
+          <w:sz w:val="24"/>
+          <w:szCs w:val="24"/>
+          <w:highlight w:val="red"/>
+        </w:rPr>
+        <w:t xml:space="preserve"> y sugerencias para generar un mejor modelo.</w:t>
       </w:r>
       <w:r>
         <w:rPr>
@@ -12163,6 +12479,7 @@
         <w:jc w:val="both"/>
         <w:rPr>
           <w:rFonts w:ascii="Times New Roman" w:hAnsi="Times New Roman" w:cs="Times New Roman"/>
+          <w:b/>
           <w:sz w:val="24"/>
           <w:szCs w:val="24"/>
         </w:rPr>
@@ -12173,6 +12490,7 @@
         <w:jc w:val="both"/>
         <w:rPr>
           <w:rFonts w:ascii="Times New Roman" w:hAnsi="Times New Roman" w:cs="Times New Roman"/>
+          <w:b/>
           <w:sz w:val="24"/>
           <w:szCs w:val="24"/>
         </w:rPr>
@@ -12183,24 +12501,18 @@
         <w:jc w:val="both"/>
         <w:rPr>
           <w:rFonts w:ascii="Times New Roman" w:hAnsi="Times New Roman" w:cs="Times New Roman"/>
-          <w:sz w:val="24"/>
-          <w:szCs w:val="24"/>
-        </w:rPr>
-      </w:pPr>
-      <w:r>
-        <w:rPr>
-          <w:rFonts w:ascii="Times New Roman" w:hAnsi="Times New Roman" w:cs="Times New Roman"/>
-          <w:sz w:val="24"/>
-          <w:szCs w:val="24"/>
-        </w:rPr>
-        <w:t>Explicaciones del análisis</w:t>
-      </w:r>
+          <w:b/>
+          <w:sz w:val="24"/>
+          <w:szCs w:val="24"/>
+        </w:rPr>
+      </w:pPr>
     </w:p>
     <w:p>
       <w:pPr>
         <w:jc w:val="both"/>
         <w:rPr>
           <w:rFonts w:ascii="Times New Roman" w:hAnsi="Times New Roman" w:cs="Times New Roman"/>
+          <w:b/>
           <w:sz w:val="24"/>
           <w:szCs w:val="24"/>
         </w:rPr>
@@ -12211,24 +12523,18 @@
         <w:jc w:val="both"/>
         <w:rPr>
           <w:rFonts w:ascii="Times New Roman" w:hAnsi="Times New Roman" w:cs="Times New Roman"/>
-          <w:sz w:val="24"/>
-          <w:szCs w:val="24"/>
-        </w:rPr>
-      </w:pPr>
-      <w:r>
-        <w:rPr>
-          <w:rFonts w:ascii="Times New Roman" w:hAnsi="Times New Roman" w:cs="Times New Roman"/>
-          <w:sz w:val="24"/>
-          <w:szCs w:val="24"/>
-        </w:rPr>
-        <w:t xml:space="preserve">No meter figuras </w:t>
-      </w:r>
+          <w:b/>
+          <w:sz w:val="24"/>
+          <w:szCs w:val="24"/>
+        </w:rPr>
+      </w:pPr>
     </w:p>
     <w:p>
       <w:pPr>
         <w:jc w:val="both"/>
         <w:rPr>
           <w:rFonts w:ascii="Times New Roman" w:hAnsi="Times New Roman" w:cs="Times New Roman"/>
+          <w:b/>
           <w:sz w:val="24"/>
           <w:szCs w:val="24"/>
         </w:rPr>
@@ -12239,6 +12545,7 @@
         <w:jc w:val="both"/>
         <w:rPr>
           <w:rFonts w:ascii="Times New Roman" w:hAnsi="Times New Roman" w:cs="Times New Roman"/>
+          <w:b/>
           <w:sz w:val="24"/>
           <w:szCs w:val="24"/>
         </w:rPr>
@@ -12249,6 +12556,7 @@
         <w:jc w:val="both"/>
         <w:rPr>
           <w:rFonts w:ascii="Times New Roman" w:hAnsi="Times New Roman" w:cs="Times New Roman"/>
+          <w:b/>
           <w:sz w:val="24"/>
           <w:szCs w:val="24"/>
         </w:rPr>
@@ -12259,6 +12567,7 @@
         <w:jc w:val="both"/>
         <w:rPr>
           <w:rFonts w:ascii="Times New Roman" w:hAnsi="Times New Roman" w:cs="Times New Roman"/>
+          <w:b/>
           <w:sz w:val="24"/>
           <w:szCs w:val="24"/>
         </w:rPr>
@@ -12269,6 +12578,7 @@
         <w:jc w:val="both"/>
         <w:rPr>
           <w:rFonts w:ascii="Times New Roman" w:hAnsi="Times New Roman" w:cs="Times New Roman"/>
+          <w:b/>
           <w:sz w:val="24"/>
           <w:szCs w:val="24"/>
         </w:rPr>
@@ -12279,6 +12589,7 @@
         <w:jc w:val="both"/>
         <w:rPr>
           <w:rFonts w:ascii="Times New Roman" w:hAnsi="Times New Roman" w:cs="Times New Roman"/>
+          <w:b/>
           <w:sz w:val="24"/>
           <w:szCs w:val="24"/>
         </w:rPr>
@@ -12289,6 +12600,7 @@
         <w:jc w:val="both"/>
         <w:rPr>
           <w:rFonts w:ascii="Times New Roman" w:hAnsi="Times New Roman" w:cs="Times New Roman"/>
+          <w:b/>
           <w:sz w:val="24"/>
           <w:szCs w:val="24"/>
         </w:rPr>
@@ -12299,6 +12611,7 @@
         <w:jc w:val="both"/>
         <w:rPr>
           <w:rFonts w:ascii="Times New Roman" w:hAnsi="Times New Roman" w:cs="Times New Roman"/>
+          <w:b/>
           <w:sz w:val="24"/>
           <w:szCs w:val="24"/>
         </w:rPr>
@@ -12309,6 +12622,7 @@
         <w:jc w:val="both"/>
         <w:rPr>
           <w:rFonts w:ascii="Times New Roman" w:hAnsi="Times New Roman" w:cs="Times New Roman"/>
+          <w:b/>
           <w:sz w:val="24"/>
           <w:szCs w:val="24"/>
         </w:rPr>
@@ -12319,6 +12633,7 @@
         <w:jc w:val="both"/>
         <w:rPr>
           <w:rFonts w:ascii="Times New Roman" w:hAnsi="Times New Roman" w:cs="Times New Roman"/>
+          <w:b/>
           <w:sz w:val="24"/>
           <w:szCs w:val="24"/>
         </w:rPr>
@@ -12329,6 +12644,7 @@
         <w:jc w:val="both"/>
         <w:rPr>
           <w:rFonts w:ascii="Times New Roman" w:hAnsi="Times New Roman" w:cs="Times New Roman"/>
+          <w:b/>
           <w:sz w:val="24"/>
           <w:szCs w:val="24"/>
         </w:rPr>
@@ -12355,61 +12671,28 @@
           <w:szCs w:val="24"/>
         </w:rPr>
       </w:pPr>
-      <w:r>
+    </w:p>
+    <w:p>
+      <w:pPr>
+        <w:jc w:val="both"/>
         <w:rPr>
           <w:rFonts w:ascii="Times New Roman" w:hAnsi="Times New Roman" w:cs="Times New Roman"/>
           <w:b/>
           <w:sz w:val="24"/>
           <w:szCs w:val="24"/>
         </w:rPr>
-        <w:lastRenderedPageBreak/>
-        <w:t xml:space="preserve">CONCLUSIONES </w:t>
-      </w:r>
+      </w:pPr>
     </w:p>
     <w:p>
       <w:pPr>
         <w:jc w:val="both"/>
         <w:rPr>
           <w:rFonts w:ascii="Times New Roman" w:hAnsi="Times New Roman" w:cs="Times New Roman"/>
-          <w:sz w:val="24"/>
-          <w:szCs w:val="24"/>
-        </w:rPr>
-      </w:pPr>
-      <w:r>
-        <w:rPr>
-          <w:rFonts w:ascii="Times New Roman" w:hAnsi="Times New Roman" w:cs="Times New Roman"/>
-          <w:sz w:val="24"/>
-          <w:szCs w:val="24"/>
-          <w:highlight w:val="red"/>
-        </w:rPr>
-        <w:t>Aportes del modelo, estado general del país</w:t>
-      </w:r>
-      <w:r>
-        <w:rPr>
-          <w:rFonts w:ascii="Times New Roman" w:hAnsi="Times New Roman" w:cs="Times New Roman"/>
-          <w:sz w:val="24"/>
-          <w:szCs w:val="24"/>
-          <w:highlight w:val="red"/>
-        </w:rPr>
-        <w:t xml:space="preserve"> con base en el modelo</w:t>
-      </w:r>
-      <w:r>
-        <w:rPr>
-          <w:rFonts w:ascii="Times New Roman" w:hAnsi="Times New Roman" w:cs="Times New Roman"/>
-          <w:sz w:val="24"/>
-          <w:szCs w:val="24"/>
-          <w:highlight w:val="red"/>
-        </w:rPr>
-        <w:t xml:space="preserve"> y sugerencias para generar un mejor modelo.</w:t>
-      </w:r>
-      <w:r>
-        <w:rPr>
-          <w:rFonts w:ascii="Times New Roman" w:hAnsi="Times New Roman" w:cs="Times New Roman"/>
-          <w:sz w:val="24"/>
-          <w:szCs w:val="24"/>
-        </w:rPr>
-        <w:t xml:space="preserve"> </w:t>
-      </w:r>
+          <w:b/>
+          <w:sz w:val="24"/>
+          <w:szCs w:val="24"/>
+        </w:rPr>
+      </w:pPr>
     </w:p>
     <w:p>
       <w:pPr>
@@ -12619,246 +12902,14 @@
           <w:szCs w:val="24"/>
         </w:rPr>
       </w:pPr>
-    </w:p>
-    <w:p>
-      <w:pPr>
-        <w:jc w:val="both"/>
+      <w:r>
         <w:rPr>
           <w:rFonts w:ascii="Times New Roman" w:hAnsi="Times New Roman" w:cs="Times New Roman"/>
           <w:b/>
           <w:sz w:val="24"/>
           <w:szCs w:val="24"/>
         </w:rPr>
-      </w:pPr>
-    </w:p>
-    <w:p>
-      <w:pPr>
-        <w:jc w:val="both"/>
-        <w:rPr>
-          <w:rFonts w:ascii="Times New Roman" w:hAnsi="Times New Roman" w:cs="Times New Roman"/>
-          <w:b/>
-          <w:sz w:val="24"/>
-          <w:szCs w:val="24"/>
-        </w:rPr>
-      </w:pPr>
-    </w:p>
-    <w:p>
-      <w:pPr>
-        <w:jc w:val="both"/>
-        <w:rPr>
-          <w:rFonts w:ascii="Times New Roman" w:hAnsi="Times New Roman" w:cs="Times New Roman"/>
-          <w:b/>
-          <w:sz w:val="24"/>
-          <w:szCs w:val="24"/>
-        </w:rPr>
-      </w:pPr>
-    </w:p>
-    <w:p>
-      <w:pPr>
-        <w:jc w:val="both"/>
-        <w:rPr>
-          <w:rFonts w:ascii="Times New Roman" w:hAnsi="Times New Roman" w:cs="Times New Roman"/>
-          <w:b/>
-          <w:sz w:val="24"/>
-          <w:szCs w:val="24"/>
-        </w:rPr>
-      </w:pPr>
-    </w:p>
-    <w:p>
-      <w:pPr>
-        <w:jc w:val="both"/>
-        <w:rPr>
-          <w:rFonts w:ascii="Times New Roman" w:hAnsi="Times New Roman" w:cs="Times New Roman"/>
-          <w:b/>
-          <w:sz w:val="24"/>
-          <w:szCs w:val="24"/>
-        </w:rPr>
-      </w:pPr>
-    </w:p>
-    <w:p>
-      <w:pPr>
-        <w:jc w:val="both"/>
-        <w:rPr>
-          <w:rFonts w:ascii="Times New Roman" w:hAnsi="Times New Roman" w:cs="Times New Roman"/>
-          <w:b/>
-          <w:sz w:val="24"/>
-          <w:szCs w:val="24"/>
-        </w:rPr>
-      </w:pPr>
-    </w:p>
-    <w:p>
-      <w:pPr>
-        <w:jc w:val="both"/>
-        <w:rPr>
-          <w:rFonts w:ascii="Times New Roman" w:hAnsi="Times New Roman" w:cs="Times New Roman"/>
-          <w:b/>
-          <w:sz w:val="24"/>
-          <w:szCs w:val="24"/>
-        </w:rPr>
-      </w:pPr>
-    </w:p>
-    <w:p>
-      <w:pPr>
-        <w:jc w:val="both"/>
-        <w:rPr>
-          <w:rFonts w:ascii="Times New Roman" w:hAnsi="Times New Roman" w:cs="Times New Roman"/>
-          <w:b/>
-          <w:sz w:val="24"/>
-          <w:szCs w:val="24"/>
-        </w:rPr>
-      </w:pPr>
-    </w:p>
-    <w:p>
-      <w:pPr>
-        <w:jc w:val="both"/>
-        <w:rPr>
-          <w:rFonts w:ascii="Times New Roman" w:hAnsi="Times New Roman" w:cs="Times New Roman"/>
-          <w:b/>
-          <w:sz w:val="24"/>
-          <w:szCs w:val="24"/>
-        </w:rPr>
-      </w:pPr>
-    </w:p>
-    <w:p>
-      <w:pPr>
-        <w:jc w:val="both"/>
-        <w:rPr>
-          <w:rFonts w:ascii="Times New Roman" w:hAnsi="Times New Roman" w:cs="Times New Roman"/>
-          <w:b/>
-          <w:sz w:val="24"/>
-          <w:szCs w:val="24"/>
-        </w:rPr>
-      </w:pPr>
-    </w:p>
-    <w:p>
-      <w:pPr>
-        <w:jc w:val="both"/>
-        <w:rPr>
-          <w:rFonts w:ascii="Times New Roman" w:hAnsi="Times New Roman" w:cs="Times New Roman"/>
-          <w:b/>
-          <w:sz w:val="24"/>
-          <w:szCs w:val="24"/>
-        </w:rPr>
-      </w:pPr>
-    </w:p>
-    <w:p>
-      <w:pPr>
-        <w:jc w:val="both"/>
-        <w:rPr>
-          <w:rFonts w:ascii="Times New Roman" w:hAnsi="Times New Roman" w:cs="Times New Roman"/>
-          <w:b/>
-          <w:sz w:val="24"/>
-          <w:szCs w:val="24"/>
-        </w:rPr>
-      </w:pPr>
-    </w:p>
-    <w:p>
-      <w:pPr>
-        <w:jc w:val="both"/>
-        <w:rPr>
-          <w:rFonts w:ascii="Times New Roman" w:hAnsi="Times New Roman" w:cs="Times New Roman"/>
-          <w:b/>
-          <w:sz w:val="24"/>
-          <w:szCs w:val="24"/>
-        </w:rPr>
-      </w:pPr>
-    </w:p>
-    <w:p>
-      <w:pPr>
-        <w:jc w:val="both"/>
-        <w:rPr>
-          <w:rFonts w:ascii="Times New Roman" w:hAnsi="Times New Roman" w:cs="Times New Roman"/>
-          <w:b/>
-          <w:sz w:val="24"/>
-          <w:szCs w:val="24"/>
-        </w:rPr>
-      </w:pPr>
-    </w:p>
-    <w:p>
-      <w:pPr>
-        <w:jc w:val="both"/>
-        <w:rPr>
-          <w:rFonts w:ascii="Times New Roman" w:hAnsi="Times New Roman" w:cs="Times New Roman"/>
-          <w:b/>
-          <w:sz w:val="24"/>
-          <w:szCs w:val="24"/>
-        </w:rPr>
-      </w:pPr>
-    </w:p>
-    <w:p>
-      <w:pPr>
-        <w:jc w:val="both"/>
-        <w:rPr>
-          <w:rFonts w:ascii="Times New Roman" w:hAnsi="Times New Roman" w:cs="Times New Roman"/>
-          <w:b/>
-          <w:sz w:val="24"/>
-          <w:szCs w:val="24"/>
-        </w:rPr>
-      </w:pPr>
-    </w:p>
-    <w:p>
-      <w:pPr>
-        <w:jc w:val="both"/>
-        <w:rPr>
-          <w:rFonts w:ascii="Times New Roman" w:hAnsi="Times New Roman" w:cs="Times New Roman"/>
-          <w:b/>
-          <w:sz w:val="24"/>
-          <w:szCs w:val="24"/>
-        </w:rPr>
-      </w:pPr>
-    </w:p>
-    <w:p>
-      <w:pPr>
-        <w:jc w:val="both"/>
-        <w:rPr>
-          <w:rFonts w:ascii="Times New Roman" w:hAnsi="Times New Roman" w:cs="Times New Roman"/>
-          <w:b/>
-          <w:sz w:val="24"/>
-          <w:szCs w:val="24"/>
-        </w:rPr>
-      </w:pPr>
-    </w:p>
-    <w:p>
-      <w:pPr>
-        <w:jc w:val="both"/>
-        <w:rPr>
-          <w:rFonts w:ascii="Times New Roman" w:hAnsi="Times New Roman" w:cs="Times New Roman"/>
-          <w:b/>
-          <w:sz w:val="24"/>
-          <w:szCs w:val="24"/>
-        </w:rPr>
-      </w:pPr>
-    </w:p>
-    <w:p>
-      <w:pPr>
-        <w:jc w:val="both"/>
-        <w:rPr>
-          <w:rFonts w:ascii="Times New Roman" w:hAnsi="Times New Roman" w:cs="Times New Roman"/>
-          <w:b/>
-          <w:sz w:val="24"/>
-          <w:szCs w:val="24"/>
-        </w:rPr>
-      </w:pPr>
-      <w:r>
-        <w:rPr>
-          <w:rFonts w:ascii="Times New Roman" w:hAnsi="Times New Roman" w:cs="Times New Roman"/>
-          <w:b/>
-          <w:sz w:val="24"/>
-          <w:szCs w:val="24"/>
-        </w:rPr>
-        <w:lastRenderedPageBreak/>
-        <w:t>REFERE</w:t>
-      </w:r>
-      <w:bookmarkStart w:id="0" w:name="_GoBack"/>
-      <w:bookmarkEnd w:id="0"/>
-      <w:r>
-        <w:rPr>
-          <w:rFonts w:ascii="Times New Roman" w:hAnsi="Times New Roman" w:cs="Times New Roman"/>
-          <w:b/>
-          <w:sz w:val="24"/>
-          <w:szCs w:val="24"/>
-        </w:rPr>
-        <w:t>NCIAS</w:t>
+        <w:t>REFERENCIAS</w:t>
       </w:r>
     </w:p>
     <w:p>
@@ -12942,7 +12993,7 @@
         </w:rPr>
         <w:t xml:space="preserve"> </w:t>
       </w:r>
-      <w:hyperlink r:id="rId8" w:history="1">
+      <w:hyperlink r:id="rId9" w:history="1">
         <w:r>
           <w:rPr>
             <w:rStyle w:val="Hipervnculo"/>
@@ -13072,7 +13123,7 @@
         </w:rPr>
         <w:t xml:space="preserve"> </w:t>
       </w:r>
-      <w:hyperlink r:id="rId9" w:history="1">
+      <w:hyperlink r:id="rId10" w:history="1">
         <w:r>
           <w:rPr>
             <w:rStyle w:val="Hipervnculo"/>
@@ -13211,7 +13262,7 @@
         </w:rPr>
         <w:t xml:space="preserve"> </w:t>
       </w:r>
-      <w:hyperlink r:id="rId10" w:history="1">
+      <w:hyperlink r:id="rId11" w:history="1">
         <w:r>
           <w:rPr>
             <w:rStyle w:val="Hipervnculo"/>
@@ -13291,7 +13342,7 @@
         </w:rPr>
         <w:t xml:space="preserve">Recuperado de </w:t>
       </w:r>
-      <w:hyperlink r:id="rId11" w:history="1">
+      <w:hyperlink r:id="rId12" w:history="1">
         <w:r>
           <w:rPr>
             <w:rStyle w:val="Hipervnculo"/>
@@ -13338,7 +13389,7 @@
           <w:rFonts w:ascii="Times New Roman" w:hAnsi="Times New Roman" w:cs="Times New Roman"/>
           <w:sz w:val="24"/>
           <w:szCs w:val="24"/>
-          <w:lang w:val="es-CR"/>
+          <w:lang w:val="en-US"/>
         </w:rPr>
         <w:t xml:space="preserve">ONU (2015). </w:t>
       </w:r>
@@ -13348,73 +13399,34 @@
           <w:i/>
           <w:sz w:val="24"/>
           <w:szCs w:val="24"/>
-          <w:lang w:val="es-CR"/>
-        </w:rPr>
-        <w:t>“</w:t>
-      </w:r>
-      <w:r>
-        <w:rPr>
-          <w:rFonts w:ascii="Times New Roman" w:hAnsi="Times New Roman" w:cs="Times New Roman"/>
-          <w:i/>
-          <w:sz w:val="24"/>
-          <w:szCs w:val="24"/>
-        </w:rPr>
-        <w:t xml:space="preserve">International Human </w:t>
-      </w:r>
-      <w:proofErr w:type="spellStart"/>
-      <w:r>
-        <w:rPr>
-          <w:rFonts w:ascii="Times New Roman" w:hAnsi="Times New Roman" w:cs="Times New Roman"/>
-          <w:i/>
-          <w:sz w:val="24"/>
-          <w:szCs w:val="24"/>
-        </w:rPr>
-        <w:t>Development</w:t>
-      </w:r>
-      <w:proofErr w:type="spellEnd"/>
-      <w:r>
-        <w:rPr>
-          <w:rFonts w:ascii="Times New Roman" w:hAnsi="Times New Roman" w:cs="Times New Roman"/>
-          <w:i/>
-          <w:sz w:val="24"/>
-          <w:szCs w:val="24"/>
+          <w:lang w:val="en-US"/>
+        </w:rPr>
+        <w:t>“International Human Development Indicators</w:t>
+      </w:r>
+      <w:r>
+        <w:rPr>
+          <w:rFonts w:ascii="Times New Roman" w:hAnsi="Times New Roman" w:cs="Times New Roman"/>
+          <w:sz w:val="24"/>
+          <w:szCs w:val="24"/>
+          <w:lang w:val="en-US"/>
+        </w:rPr>
+        <w:t>”.</w:t>
+      </w:r>
+      <w:r>
+        <w:rPr>
+          <w:rFonts w:ascii="Times New Roman" w:hAnsi="Times New Roman" w:cs="Times New Roman"/>
+          <w:sz w:val="24"/>
+          <w:szCs w:val="24"/>
+          <w:lang w:val="en-US"/>
         </w:rPr>
         <w:t xml:space="preserve"> </w:t>
       </w:r>
-      <w:proofErr w:type="spellStart"/>
-      <w:r>
-        <w:rPr>
-          <w:rFonts w:ascii="Times New Roman" w:hAnsi="Times New Roman" w:cs="Times New Roman"/>
-          <w:i/>
-          <w:sz w:val="24"/>
-          <w:szCs w:val="24"/>
-        </w:rPr>
-        <w:t>Indicators</w:t>
-      </w:r>
-      <w:proofErr w:type="spellEnd"/>
-      <w:r>
-        <w:rPr>
-          <w:rFonts w:ascii="Times New Roman" w:hAnsi="Times New Roman" w:cs="Times New Roman"/>
-          <w:sz w:val="24"/>
-          <w:szCs w:val="24"/>
-        </w:rPr>
-        <w:t>”.</w:t>
-      </w:r>
-      <w:r>
-        <w:rPr>
-          <w:rFonts w:ascii="Times New Roman" w:hAnsi="Times New Roman" w:cs="Times New Roman"/>
-          <w:sz w:val="24"/>
-          <w:szCs w:val="24"/>
-          <w:lang w:val="es-CR"/>
-        </w:rPr>
-        <w:t xml:space="preserve"> </w:t>
-      </w:r>
-      <w:r>
-        <w:rPr>
-          <w:rFonts w:ascii="Times New Roman" w:hAnsi="Times New Roman" w:cs="Times New Roman"/>
-          <w:sz w:val="24"/>
-          <w:szCs w:val="24"/>
-          <w:lang w:val="es-CR"/>
+      <w:r>
+        <w:rPr>
+          <w:rFonts w:ascii="Times New Roman" w:hAnsi="Times New Roman" w:cs="Times New Roman"/>
+          <w:sz w:val="24"/>
+          <w:szCs w:val="24"/>
+          <w:lang w:val="en-US"/>
         </w:rPr>
         <w:t xml:space="preserve">   </w:t>
       </w:r>
@@ -13448,7 +13460,7 @@
           <w:lang w:val="es-CR"/>
         </w:rPr>
       </w:pPr>
-      <w:hyperlink r:id="rId12" w:history="1">
+      <w:hyperlink r:id="rId13" w:history="1">
         <w:r>
           <w:rPr>
             <w:rStyle w:val="Hipervnculo"/>
@@ -13514,40 +13526,27 @@
           <w:i/>
           <w:sz w:val="24"/>
           <w:szCs w:val="24"/>
+          <w:lang w:val="en-US"/>
+        </w:rPr>
+        <w:t>“Water in Crisis-Tanzania”.</w:t>
+      </w:r>
+      <w:r>
+        <w:rPr>
+          <w:rFonts w:ascii="Times New Roman" w:hAnsi="Times New Roman" w:cs="Times New Roman"/>
+          <w:sz w:val="24"/>
+          <w:szCs w:val="24"/>
+          <w:lang w:val="en-US"/>
+        </w:rPr>
+        <w:t xml:space="preserve"> </w:t>
+      </w:r>
+      <w:r>
+        <w:rPr>
+          <w:rFonts w:ascii="Times New Roman" w:hAnsi="Times New Roman" w:cs="Times New Roman"/>
+          <w:sz w:val="24"/>
+          <w:szCs w:val="24"/>
           <w:lang w:val="es-CR"/>
         </w:rPr>
-        <w:t>“</w:t>
-      </w:r>
-      <w:proofErr w:type="spellStart"/>
-      <w:r>
-        <w:rPr>
-          <w:rFonts w:ascii="Times New Roman" w:hAnsi="Times New Roman" w:cs="Times New Roman"/>
-          <w:i/>
-          <w:sz w:val="24"/>
-          <w:szCs w:val="24"/>
-          <w:lang w:val="es-CR"/>
-        </w:rPr>
-        <w:t>Water</w:t>
-      </w:r>
-      <w:proofErr w:type="spellEnd"/>
-      <w:r>
-        <w:rPr>
-          <w:rFonts w:ascii="Times New Roman" w:hAnsi="Times New Roman" w:cs="Times New Roman"/>
-          <w:i/>
-          <w:sz w:val="24"/>
-          <w:szCs w:val="24"/>
-          <w:lang w:val="es-CR"/>
-        </w:rPr>
-        <w:t xml:space="preserve"> in Crisis-Tanzania”.</w:t>
-      </w:r>
-      <w:r>
-        <w:rPr>
-          <w:rFonts w:ascii="Times New Roman" w:hAnsi="Times New Roman" w:cs="Times New Roman"/>
-          <w:sz w:val="24"/>
-          <w:szCs w:val="24"/>
-          <w:lang w:val="es-CR"/>
-        </w:rPr>
-        <w:t xml:space="preserve"> Recuperado de</w:t>
+        <w:t>Recuperado de</w:t>
       </w:r>
     </w:p>
     <w:p>
@@ -13569,6 +13568,7 @@
           <w:szCs w:val="24"/>
           <w:lang w:val="es-CR"/>
         </w:rPr>
+        <w:lastRenderedPageBreak/>
         <w:t xml:space="preserve"> https://thewaterproject.org/water-crisis/water-in-crisis-tanzania  </w:t>
       </w:r>
     </w:p>
@@ -13624,7 +13624,7 @@
           <w:i/>
           <w:sz w:val="24"/>
           <w:szCs w:val="24"/>
-          <w:lang w:val="es-CR"/>
+          <w:lang w:val="en-US"/>
         </w:rPr>
         <w:t xml:space="preserve">”.  </w:t>
       </w:r>
@@ -13659,7 +13659,7 @@
           <w:lang w:val="es-CR"/>
         </w:rPr>
       </w:pPr>
-      <w:hyperlink r:id="rId13" w:history="1">
+      <w:hyperlink r:id="rId14" w:history="1">
         <w:r>
           <w:rPr>
             <w:rStyle w:val="Hipervnculo"/>
@@ -13705,9 +13705,12 @@
         </w:numPr>
         <w:jc w:val="both"/>
         <w:rPr>
-          <w:rFonts w:ascii="Times New Roman" w:hAnsi="Times New Roman" w:cs="Times New Roman"/>
-          <w:sz w:val="24"/>
-          <w:szCs w:val="24"/>
+          <w:rStyle w:val="Hipervnculo"/>
+          <w:rFonts w:ascii="Times New Roman" w:hAnsi="Times New Roman" w:cs="Times New Roman"/>
+          <w:color w:val="000000"/>
+          <w:sz w:val="24"/>
+          <w:szCs w:val="24"/>
+          <w:u w:val="none"/>
           <w:lang w:val="es-CR"/>
         </w:rPr>
       </w:pPr>
@@ -13743,11 +13746,19 @@
           <w:rFonts w:ascii="Times New Roman" w:hAnsi="Times New Roman" w:cs="Times New Roman"/>
           <w:sz w:val="24"/>
           <w:szCs w:val="24"/>
+          <w:lang w:val="en-US"/>
+        </w:rPr>
+        <w:t xml:space="preserve">“Drilling and Dam Construction Agency”. </w:t>
+      </w:r>
+      <w:r>
+        <w:rPr>
+          <w:rFonts w:ascii="Times New Roman" w:hAnsi="Times New Roman" w:cs="Times New Roman"/>
+          <w:sz w:val="24"/>
+          <w:szCs w:val="24"/>
           <w:lang w:val="es-CR"/>
         </w:rPr>
-        <w:t>“</w:t>
-      </w:r>
-      <w:proofErr w:type="spellStart"/>
+        <w:t>Recuperado de</w:t>
+      </w:r>
       <w:r>
         <w:rPr>
           <w:rFonts w:ascii="Times New Roman" w:hAnsi="Times New Roman" w:cs="Times New Roman"/>
@@ -13755,77 +13766,9 @@
           <w:szCs w:val="24"/>
           <w:lang w:val="es-CR"/>
         </w:rPr>
-        <w:t>Drilling</w:t>
-      </w:r>
-      <w:proofErr w:type="spellEnd"/>
-      <w:r>
-        <w:rPr>
-          <w:rFonts w:ascii="Times New Roman" w:hAnsi="Times New Roman" w:cs="Times New Roman"/>
-          <w:sz w:val="24"/>
-          <w:szCs w:val="24"/>
-          <w:lang w:val="es-CR"/>
-        </w:rPr>
-        <w:t xml:space="preserve"> and </w:t>
-      </w:r>
-      <w:proofErr w:type="spellStart"/>
-      <w:r>
-        <w:rPr>
-          <w:rFonts w:ascii="Times New Roman" w:hAnsi="Times New Roman" w:cs="Times New Roman"/>
-          <w:sz w:val="24"/>
-          <w:szCs w:val="24"/>
-          <w:lang w:val="es-CR"/>
-        </w:rPr>
-        <w:t>Dam</w:t>
-      </w:r>
-      <w:proofErr w:type="spellEnd"/>
-      <w:r>
-        <w:rPr>
-          <w:rFonts w:ascii="Times New Roman" w:hAnsi="Times New Roman" w:cs="Times New Roman"/>
-          <w:sz w:val="24"/>
-          <w:szCs w:val="24"/>
-          <w:lang w:val="es-CR"/>
-        </w:rPr>
-        <w:t xml:space="preserve"> </w:t>
-      </w:r>
-      <w:proofErr w:type="spellStart"/>
-      <w:r>
-        <w:rPr>
-          <w:rFonts w:ascii="Times New Roman" w:hAnsi="Times New Roman" w:cs="Times New Roman"/>
-          <w:sz w:val="24"/>
-          <w:szCs w:val="24"/>
-          <w:lang w:val="es-CR"/>
-        </w:rPr>
-        <w:t>Construction</w:t>
-      </w:r>
-      <w:proofErr w:type="spellEnd"/>
-      <w:r>
-        <w:rPr>
-          <w:rFonts w:ascii="Times New Roman" w:hAnsi="Times New Roman" w:cs="Times New Roman"/>
-          <w:sz w:val="24"/>
-          <w:szCs w:val="24"/>
-          <w:lang w:val="es-CR"/>
-        </w:rPr>
-        <w:t xml:space="preserve"> Agency”. </w:t>
-      </w:r>
-      <w:r>
-        <w:rPr>
-          <w:rFonts w:ascii="Times New Roman" w:hAnsi="Times New Roman" w:cs="Times New Roman"/>
-          <w:sz w:val="24"/>
-          <w:szCs w:val="24"/>
-          <w:lang w:val="es-CR"/>
-        </w:rPr>
-        <w:t>Recuperado de</w:t>
-      </w:r>
-      <w:r>
-        <w:rPr>
-          <w:rFonts w:ascii="Times New Roman" w:hAnsi="Times New Roman" w:cs="Times New Roman"/>
-          <w:sz w:val="24"/>
-          <w:szCs w:val="24"/>
-          <w:lang w:val="es-CR"/>
-        </w:rPr>
         <w:t xml:space="preserve">  </w:t>
       </w:r>
-      <w:hyperlink r:id="rId14" w:history="1">
+      <w:hyperlink r:id="rId15" w:history="1">
         <w:r>
           <w:rPr>
             <w:rStyle w:val="Hipervnculo"/>
@@ -13843,6 +13786,129 @@
     <w:p>
       <w:pPr>
         <w:pStyle w:val="Prrafodelista"/>
+        <w:numPr>
+          <w:ilvl w:val="0"/>
+          <w:numId w:val="1"/>
+        </w:numPr>
+        <w:jc w:val="both"/>
+        <w:rPr>
+          <w:rStyle w:val="Hipervnculo"/>
+          <w:rFonts w:ascii="Times New Roman" w:hAnsi="Times New Roman" w:cs="Times New Roman"/>
+          <w:color w:val="000000"/>
+          <w:sz w:val="24"/>
+          <w:szCs w:val="24"/>
+          <w:u w:val="none"/>
+          <w:lang w:val="es-CR"/>
+        </w:rPr>
+      </w:pPr>
+      <w:proofErr w:type="spellStart"/>
+      <w:r>
+        <w:rPr>
+          <w:rStyle w:val="Hipervnculo"/>
+          <w:rFonts w:ascii="Times New Roman" w:hAnsi="Times New Roman" w:cs="Times New Roman"/>
+          <w:color w:val="auto"/>
+          <w:sz w:val="24"/>
+          <w:szCs w:val="24"/>
+          <w:u w:val="none"/>
+          <w:lang w:val="es-CR"/>
+        </w:rPr>
+        <w:t>Geohive</w:t>
+      </w:r>
+      <w:proofErr w:type="spellEnd"/>
+      <w:r>
+        <w:rPr>
+          <w:rStyle w:val="Hipervnculo"/>
+          <w:rFonts w:ascii="Times New Roman" w:hAnsi="Times New Roman" w:cs="Times New Roman"/>
+          <w:color w:val="auto"/>
+          <w:sz w:val="24"/>
+          <w:szCs w:val="24"/>
+          <w:u w:val="none"/>
+          <w:lang w:val="es-CR"/>
+        </w:rPr>
+        <w:t xml:space="preserve"> (2016). Recuperado de:</w:t>
+      </w:r>
+      <w:r>
+        <w:t xml:space="preserve"> </w:t>
+      </w:r>
+      <w:hyperlink r:id="rId16" w:history="1">
+        <w:r>
+          <w:rPr>
+            <w:rStyle w:val="Hipervnculo"/>
+            <w:rFonts w:ascii="Times New Roman" w:hAnsi="Times New Roman" w:cs="Times New Roman"/>
+            <w:color w:val="auto"/>
+            <w:sz w:val="24"/>
+            <w:szCs w:val="24"/>
+            <w:u w:val="none"/>
+            <w:lang w:val="es-CR"/>
+          </w:rPr>
+          <w:t>http://www.geohive.com/earth/pop_urban.aspx</w:t>
+        </w:r>
+      </w:hyperlink>
+    </w:p>
+    <w:p>
+      <w:pPr>
+        <w:pStyle w:val="Prrafodelista"/>
+        <w:numPr>
+          <w:ilvl w:val="0"/>
+          <w:numId w:val="1"/>
+        </w:numPr>
+        <w:jc w:val="both"/>
+        <w:rPr>
+          <w:rStyle w:val="Hipervnculo"/>
+          <w:rFonts w:ascii="Times New Roman" w:hAnsi="Times New Roman" w:cs="Times New Roman"/>
+          <w:color w:val="000000"/>
+          <w:sz w:val="24"/>
+          <w:szCs w:val="24"/>
+          <w:u w:val="none"/>
+          <w:lang w:val="es-CR"/>
+        </w:rPr>
+      </w:pPr>
+      <w:r>
+        <w:rPr>
+          <w:rStyle w:val="Hipervnculo"/>
+          <w:rFonts w:ascii="Times New Roman" w:hAnsi="Times New Roman" w:cs="Times New Roman"/>
+          <w:color w:val="auto"/>
+          <w:sz w:val="24"/>
+          <w:szCs w:val="24"/>
+          <w:u w:val="none"/>
+          <w:lang w:val="es-CR"/>
+        </w:rPr>
+        <w:t xml:space="preserve">Banco Mundial (2016). Recuperado de: </w:t>
+      </w:r>
+      <w:hyperlink r:id="rId17" w:history="1">
+        <w:r>
+          <w:rPr>
+            <w:rStyle w:val="Hipervnculo"/>
+            <w:rFonts w:ascii="Times New Roman" w:hAnsi="Times New Roman" w:cs="Times New Roman"/>
+            <w:color w:val="auto"/>
+            <w:sz w:val="24"/>
+            <w:szCs w:val="24"/>
+            <w:u w:val="none"/>
+            <w:lang w:val="es-CR"/>
+          </w:rPr>
+          <w:t>http://sdwebx.worldbank.org/climateportal/index.cfm?page=country_historical_climate&amp;ThisCCode=TZA</w:t>
+        </w:r>
+      </w:hyperlink>
+    </w:p>
+    <w:p>
+      <w:pPr>
+        <w:pStyle w:val="Prrafodelista"/>
+        <w:numPr>
+          <w:ilvl w:val="0"/>
+          <w:numId w:val="1"/>
+        </w:numPr>
+        <w:jc w:val="both"/>
+        <w:rPr>
+          <w:rFonts w:ascii="Times New Roman" w:hAnsi="Times New Roman" w:cs="Times New Roman"/>
+          <w:sz w:val="24"/>
+          <w:szCs w:val="24"/>
+          <w:lang w:val="es-CR"/>
+        </w:rPr>
+      </w:pPr>
+    </w:p>
+    <w:p>
+      <w:pPr>
+        <w:pStyle w:val="Prrafodelista"/>
         <w:rPr>
           <w:rFonts w:ascii="Times New Roman" w:hAnsi="Times New Roman" w:cs="Times New Roman"/>
           <w:sz w:val="24"/>
@@ -13961,7 +14027,6 @@
           <w:szCs w:val="24"/>
           <w:lang w:val="en-US"/>
         </w:rPr>
-        <w:lastRenderedPageBreak/>
         <w:t>ANEXOS</w:t>
       </w:r>
     </w:p>
@@ -16521,6 +16586,7 @@
                 <w:szCs w:val="18"/>
                 <w:lang w:val="es-CR" w:eastAsia="es-CR"/>
               </w:rPr>
+              <w:lastRenderedPageBreak/>
               <w:t>Lago-máquina</w:t>
             </w:r>
           </w:p>
@@ -18822,7 +18888,7 @@
       </w:pPr>
     </w:p>
     <w:sectPr>
-      <w:footerReference w:type="default" r:id="rId15"/>
+      <w:footerReference w:type="default" r:id="rId18"/>
       <w:pgSz w:w="12240" w:h="15840"/>
       <w:pgMar w:top="1417" w:right="1701" w:bottom="1417" w:left="1701" w:header="708" w:footer="708" w:gutter="0"/>
       <w:cols w:space="708"/>
@@ -18833,7 +18899,7 @@
 </file>
 
 <file path=word/endnotes.xml><?xml version="1.0" encoding="utf-8"?>
-<w:endnotes xmlns:wpc="http://schemas.microsoft.com/office/word/2010/wordprocessingCanvas" xmlns:cx="http://schemas.microsoft.com/office/drawing/2014/chartex" xmlns:cx1="http://schemas.microsoft.com/office/drawing/2015/9/8/chartex" xmlns:cx2="http://schemas.microsoft.com/office/drawing/2015/10/21/chartex" xmlns:cx3="http://schemas.microsoft.com/office/drawing/2016/5/9/chartex" xmlns:cx4="http://schemas.microsoft.com/office/drawing/2016/5/10/chartex" xmlns:cx5="http://schemas.microsoft.com/office/drawing/2016/5/11/chartex" xmlns:mc="http://schemas.openxmlformats.org/markup-compatibility/2006" xmlns:o="urn:schemas-microsoft-com:office:office" xmlns:r="http://schemas.openxmlformats.org/officeDocument/2006/relationships" xmlns:m="http://schemas.openxmlformats.org/officeDocument/2006/math" xmlns:v="urn:schemas-microsoft-com:vml" xmlns:wp14="http://schemas.microsoft.com/office/word/2010/wordprocessingDrawing" xmlns:wp="http://schemas.openxmlformats.org/drawingml/2006/wordprocessingDrawing" xmlns:w10="urn:schemas-microsoft-com:office:word" xmlns:w="http://schemas.openxmlformats.org/wordprocessingml/2006/main" xmlns:w14="http://schemas.microsoft.com/office/word/2010/wordml" xmlns:w15="http://schemas.microsoft.com/office/word/2012/wordml" xmlns:w16se="http://schemas.microsoft.com/office/word/2015/wordml/symex" xmlns:wpg="http://schemas.microsoft.com/office/word/2010/wordprocessingGroup" xmlns:wpi="http://schemas.microsoft.com/office/word/2010/wordprocessingInk" xmlns:wne="http://schemas.microsoft.com/office/word/2006/wordml" xmlns:wps="http://schemas.microsoft.com/office/word/2010/wordprocessingShape" mc:Ignorable="w14 w15 w16se wp14">
+<w:endnotes xmlns:wpc="http://schemas.microsoft.com/office/word/2010/wordprocessingCanvas" xmlns:mc="http://schemas.openxmlformats.org/markup-compatibility/2006" xmlns:o="urn:schemas-microsoft-com:office:office" xmlns:r="http://schemas.openxmlformats.org/officeDocument/2006/relationships" xmlns:m="http://schemas.openxmlformats.org/officeDocument/2006/math" xmlns:v="urn:schemas-microsoft-com:vml" xmlns:wp14="http://schemas.microsoft.com/office/word/2010/wordprocessingDrawing" xmlns:wp="http://schemas.openxmlformats.org/drawingml/2006/wordprocessingDrawing" xmlns:w10="urn:schemas-microsoft-com:office:word" xmlns:w="http://schemas.openxmlformats.org/wordprocessingml/2006/main" xmlns:w14="http://schemas.microsoft.com/office/word/2010/wordml" xmlns:wpg="http://schemas.microsoft.com/office/word/2010/wordprocessingGroup" xmlns:wpi="http://schemas.microsoft.com/office/word/2010/wordprocessingInk" xmlns:wne="http://schemas.microsoft.com/office/word/2006/wordml" xmlns:wps="http://schemas.microsoft.com/office/word/2010/wordprocessingShape" mc:Ignorable="w14 wp14">
   <w:endnote w:type="separator" w:id="-1">
     <w:p>
       <w:pPr>
@@ -18858,7 +18924,7 @@
 </file>
 
 <file path=word/footer1.xml><?xml version="1.0" encoding="utf-8"?>
-<w:ftr xmlns:wpc="http://schemas.microsoft.com/office/word/2010/wordprocessingCanvas" xmlns:cx="http://schemas.microsoft.com/office/drawing/2014/chartex" xmlns:cx1="http://schemas.microsoft.com/office/drawing/2015/9/8/chartex" xmlns:cx2="http://schemas.microsoft.com/office/drawing/2015/10/21/chartex" xmlns:cx3="http://schemas.microsoft.com/office/drawing/2016/5/9/chartex" xmlns:cx4="http://schemas.microsoft.com/office/drawing/2016/5/10/chartex" xmlns:cx5="http://schemas.microsoft.com/office/drawing/2016/5/11/chartex" xmlns:mc="http://schemas.openxmlformats.org/markup-compatibility/2006" xmlns:o="urn:schemas-microsoft-com:office:office" xmlns:r="http://schemas.openxmlformats.org/officeDocument/2006/relationships" xmlns:m="http://schemas.openxmlformats.org/officeDocument/2006/math" xmlns:v="urn:schemas-microsoft-com:vml" xmlns:wp14="http://schemas.microsoft.com/office/word/2010/wordprocessingDrawing" xmlns:wp="http://schemas.openxmlformats.org/drawingml/2006/wordprocessingDrawing" xmlns:w10="urn:schemas-microsoft-com:office:word" xmlns:w="http://schemas.openxmlformats.org/wordprocessingml/2006/main" xmlns:w14="http://schemas.microsoft.com/office/word/2010/wordml" xmlns:w15="http://schemas.microsoft.com/office/word/2012/wordml" xmlns:w16se="http://schemas.microsoft.com/office/word/2015/wordml/symex" xmlns:wpg="http://schemas.microsoft.com/office/word/2010/wordprocessingGroup" xmlns:wpi="http://schemas.microsoft.com/office/word/2010/wordprocessingInk" xmlns:wne="http://schemas.microsoft.com/office/word/2006/wordml" xmlns:wps="http://schemas.microsoft.com/office/word/2010/wordprocessingShape" mc:Ignorable="w14 w15 w16se wp14">
+<w:ftr xmlns:wpc="http://schemas.microsoft.com/office/word/2010/wordprocessingCanvas" xmlns:mc="http://schemas.openxmlformats.org/markup-compatibility/2006" xmlns:o="urn:schemas-microsoft-com:office:office" xmlns:r="http://schemas.openxmlformats.org/officeDocument/2006/relationships" xmlns:m="http://schemas.openxmlformats.org/officeDocument/2006/math" xmlns:v="urn:schemas-microsoft-com:vml" xmlns:wp14="http://schemas.microsoft.com/office/word/2010/wordprocessingDrawing" xmlns:wp="http://schemas.openxmlformats.org/drawingml/2006/wordprocessingDrawing" xmlns:w10="urn:schemas-microsoft-com:office:word" xmlns:w="http://schemas.openxmlformats.org/wordprocessingml/2006/main" xmlns:w14="http://schemas.microsoft.com/office/word/2010/wordml" xmlns:wpg="http://schemas.microsoft.com/office/word/2010/wordprocessingGroup" xmlns:wpi="http://schemas.microsoft.com/office/word/2010/wordprocessingInk" xmlns:wne="http://schemas.microsoft.com/office/word/2006/wordml" xmlns:wps="http://schemas.microsoft.com/office/word/2010/wordprocessingShape" mc:Ignorable="w14 wp14">
   <w:sdt>
     <w:sdtPr>
       <w:id w:val="1179323226"/>
@@ -18886,7 +18952,7 @@
           <w:rPr>
             <w:noProof/>
           </w:rPr>
-          <w:t>1</w:t>
+          <w:t>7</w:t>
         </w:r>
         <w:r>
           <w:fldChar w:fldCharType="end"/>
@@ -18903,7 +18969,7 @@
 </file>
 
 <file path=word/footnotes.xml><?xml version="1.0" encoding="utf-8"?>
-<w:footnotes xmlns:wpc="http://schemas.microsoft.com/office/word/2010/wordprocessingCanvas" xmlns:cx="http://schemas.microsoft.com/office/drawing/2014/chartex" xmlns:cx1="http://schemas.microsoft.com/office/drawing/2015/9/8/chartex" xmlns:cx2="http://schemas.microsoft.com/office/drawing/2015/10/21/chartex" xmlns:cx3="http://schemas.microsoft.com/office/drawing/2016/5/9/chartex" xmlns:cx4="http://schemas.microsoft.com/office/drawing/2016/5/10/chartex" xmlns:cx5="http://schemas.microsoft.com/office/drawing/2016/5/11/chartex" xmlns:mc="http://schemas.openxmlformats.org/markup-compatibility/2006" xmlns:o="urn:schemas-microsoft-com:office:office" xmlns:r="http://schemas.openxmlformats.org/officeDocument/2006/relationships" xmlns:m="http://schemas.openxmlformats.org/officeDocument/2006/math" xmlns:v="urn:schemas-microsoft-com:vml" xmlns:wp14="http://schemas.microsoft.com/office/word/2010/wordprocessingDrawing" xmlns:wp="http://schemas.openxmlformats.org/drawingml/2006/wordprocessingDrawing" xmlns:w10="urn:schemas-microsoft-com:office:word" xmlns:w="http://schemas.openxmlformats.org/wordprocessingml/2006/main" xmlns:w14="http://schemas.microsoft.com/office/word/2010/wordml" xmlns:w15="http://schemas.microsoft.com/office/word/2012/wordml" xmlns:w16se="http://schemas.microsoft.com/office/word/2015/wordml/symex" xmlns:wpg="http://schemas.microsoft.com/office/word/2010/wordprocessingGroup" xmlns:wpi="http://schemas.microsoft.com/office/word/2010/wordprocessingInk" xmlns:wne="http://schemas.microsoft.com/office/word/2006/wordml" xmlns:wps="http://schemas.microsoft.com/office/word/2010/wordprocessingShape" mc:Ignorable="w14 w15 w16se wp14">
+<w:footnotes xmlns:wpc="http://schemas.microsoft.com/office/word/2010/wordprocessingCanvas" xmlns:mc="http://schemas.openxmlformats.org/markup-compatibility/2006" xmlns:o="urn:schemas-microsoft-com:office:office" xmlns:r="http://schemas.openxmlformats.org/officeDocument/2006/relationships" xmlns:m="http://schemas.openxmlformats.org/officeDocument/2006/math" xmlns:v="urn:schemas-microsoft-com:vml" xmlns:wp14="http://schemas.microsoft.com/office/word/2010/wordprocessingDrawing" xmlns:wp="http://schemas.openxmlformats.org/drawingml/2006/wordprocessingDrawing" xmlns:w10="urn:schemas-microsoft-com:office:word" xmlns:w="http://schemas.openxmlformats.org/wordprocessingml/2006/main" xmlns:w14="http://schemas.microsoft.com/office/word/2010/wordml" xmlns:wpg="http://schemas.microsoft.com/office/word/2010/wordprocessingGroup" xmlns:wpi="http://schemas.microsoft.com/office/word/2010/wordprocessingInk" xmlns:wne="http://schemas.microsoft.com/office/word/2006/wordml" xmlns:wps="http://schemas.microsoft.com/office/word/2010/wordprocessingShape" mc:Ignorable="w14 wp14">
   <w:footnote w:type="separator" w:id="-1">
     <w:p>
       <w:pPr>
@@ -18928,8 +18994,8 @@
 </file>
 
 <file path=word/numbering.xml><?xml version="1.0" encoding="utf-8"?>
-<w:numbering xmlns:wpc="http://schemas.microsoft.com/office/word/2010/wordprocessingCanvas" xmlns:cx="http://schemas.microsoft.com/office/drawing/2014/chartex" xmlns:cx1="http://schemas.microsoft.com/office/drawing/2015/9/8/chartex" xmlns:cx2="http://schemas.microsoft.com/office/drawing/2015/10/21/chartex" xmlns:cx3="http://schemas.microsoft.com/office/drawing/2016/5/9/chartex" xmlns:cx4="http://schemas.microsoft.com/office/drawing/2016/5/10/chartex" xmlns:cx5="http://schemas.microsoft.com/office/drawing/2016/5/11/chartex" xmlns:mc="http://schemas.openxmlformats.org/markup-compatibility/2006" xmlns:o="urn:schemas-microsoft-com:office:office" xmlns:r="http://schemas.openxmlformats.org/officeDocument/2006/relationships" xmlns:m="http://schemas.openxmlformats.org/officeDocument/2006/math" xmlns:v="urn:schemas-microsoft-com:vml" xmlns:wp14="http://schemas.microsoft.com/office/word/2010/wordprocessingDrawing" xmlns:wp="http://schemas.openxmlformats.org/drawingml/2006/wordprocessingDrawing" xmlns:w10="urn:schemas-microsoft-com:office:word" xmlns:w="http://schemas.openxmlformats.org/wordprocessingml/2006/main" xmlns:w14="http://schemas.microsoft.com/office/word/2010/wordml" xmlns:w15="http://schemas.microsoft.com/office/word/2012/wordml" xmlns:w16se="http://schemas.microsoft.com/office/word/2015/wordml/symex" xmlns:wpg="http://schemas.microsoft.com/office/word/2010/wordprocessingGroup" xmlns:wpi="http://schemas.microsoft.com/office/word/2010/wordprocessingInk" xmlns:wne="http://schemas.microsoft.com/office/word/2006/wordml" xmlns:wps="http://schemas.microsoft.com/office/word/2010/wordprocessingShape" mc:Ignorable="w14 w15 w16se wp14">
-  <w:abstractNum w:abstractNumId="0" w15:restartNumberingAfterBreak="0">
+<w:numbering xmlns:wpc="http://schemas.microsoft.com/office/word/2010/wordprocessingCanvas" xmlns:mc="http://schemas.openxmlformats.org/markup-compatibility/2006" xmlns:o="urn:schemas-microsoft-com:office:office" xmlns:r="http://schemas.openxmlformats.org/officeDocument/2006/relationships" xmlns:m="http://schemas.openxmlformats.org/officeDocument/2006/math" xmlns:v="urn:schemas-microsoft-com:vml" xmlns:wp14="http://schemas.microsoft.com/office/word/2010/wordprocessingDrawing" xmlns:wp="http://schemas.openxmlformats.org/drawingml/2006/wordprocessingDrawing" xmlns:w10="urn:schemas-microsoft-com:office:word" xmlns:w="http://schemas.openxmlformats.org/wordprocessingml/2006/main" xmlns:w14="http://schemas.microsoft.com/office/word/2010/wordml" xmlns:wpg="http://schemas.microsoft.com/office/word/2010/wordprocessingGroup" xmlns:wpi="http://schemas.microsoft.com/office/word/2010/wordprocessingInk" xmlns:wne="http://schemas.microsoft.com/office/word/2006/wordml" xmlns:wps="http://schemas.microsoft.com/office/word/2010/wordprocessingShape" mc:Ignorable="w14 wp14">
+  <w:abstractNum w:abstractNumId="0">
     <w:nsid w:val="053B6611"/>
     <w:multiLevelType w:val="hybridMultilevel"/>
     <w:tmpl w:val="3A289F94"/>
@@ -19042,7 +19108,7 @@
       </w:rPr>
     </w:lvl>
   </w:abstractNum>
-  <w:abstractNum w:abstractNumId="1" w15:restartNumberingAfterBreak="0">
+  <w:abstractNum w:abstractNumId="1">
     <w:nsid w:val="29125DAC"/>
     <w:multiLevelType w:val="hybridMultilevel"/>
     <w:tmpl w:val="CD90BCEE"/>
@@ -19155,7 +19221,7 @@
       </w:rPr>
     </w:lvl>
   </w:abstractNum>
-  <w:abstractNum w:abstractNumId="2" w15:restartNumberingAfterBreak="0">
+  <w:abstractNum w:abstractNumId="2">
     <w:nsid w:val="3D662C3B"/>
     <w:multiLevelType w:val="hybridMultilevel"/>
     <w:tmpl w:val="3AE27648"/>
@@ -19257,7 +19323,7 @@
 </file>
 
 <file path=word/styles.xml><?xml version="1.0" encoding="utf-8"?>
-<w:styles xmlns:mc="http://schemas.openxmlformats.org/markup-compatibility/2006" xmlns:r="http://schemas.openxmlformats.org/officeDocument/2006/relationships" xmlns:w="http://schemas.openxmlformats.org/wordprocessingml/2006/main" xmlns:w14="http://schemas.microsoft.com/office/word/2010/wordml" xmlns:w15="http://schemas.microsoft.com/office/word/2012/wordml" xmlns:w16se="http://schemas.microsoft.com/office/word/2015/wordml/symex" mc:Ignorable="w14 w15 w16se">
+<w:styles xmlns:mc="http://schemas.openxmlformats.org/markup-compatibility/2006" xmlns:r="http://schemas.openxmlformats.org/officeDocument/2006/relationships" xmlns:w="http://schemas.openxmlformats.org/wordprocessingml/2006/main" xmlns:w14="http://schemas.microsoft.com/office/word/2010/wordml" mc:Ignorable="w14">
   <w:docDefaults>
     <w:rPrDefault>
       <w:rPr>
@@ -19273,381 +19339,144 @@
       </w:pPr>
     </w:pPrDefault>
   </w:docDefaults>
-  <w:latentStyles w:defLockedState="0" w:defUIPriority="99" w:defSemiHidden="0" w:defUnhideWhenUsed="0" w:defQFormat="0" w:count="374">
-    <w:lsdException w:name="Normal" w:uiPriority="0" w:qFormat="1"/>
-    <w:lsdException w:name="heading 1" w:uiPriority="9" w:qFormat="1"/>
-    <w:lsdException w:name="heading 2" w:semiHidden="1" w:uiPriority="9" w:unhideWhenUsed="1" w:qFormat="1"/>
-    <w:lsdException w:name="heading 3" w:semiHidden="1" w:uiPriority="9" w:unhideWhenUsed="1" w:qFormat="1"/>
-    <w:lsdException w:name="heading 4" w:semiHidden="1" w:uiPriority="9" w:unhideWhenUsed="1" w:qFormat="1"/>
-    <w:lsdException w:name="heading 5" w:semiHidden="1" w:uiPriority="9" w:unhideWhenUsed="1" w:qFormat="1"/>
-    <w:lsdException w:name="heading 6" w:semiHidden="1" w:uiPriority="9" w:unhideWhenUsed="1" w:qFormat="1"/>
-    <w:lsdException w:name="heading 7" w:semiHidden="1" w:uiPriority="9" w:unhideWhenUsed="1" w:qFormat="1"/>
-    <w:lsdException w:name="heading 8" w:semiHidden="1" w:uiPriority="9" w:unhideWhenUsed="1" w:qFormat="1"/>
-    <w:lsdException w:name="heading 9" w:semiHidden="1" w:uiPriority="9" w:unhideWhenUsed="1" w:qFormat="1"/>
-    <w:lsdException w:name="index 1" w:semiHidden="1" w:unhideWhenUsed="1"/>
-    <w:lsdException w:name="index 2" w:semiHidden="1" w:unhideWhenUsed="1"/>
-    <w:lsdException w:name="index 3" w:semiHidden="1" w:unhideWhenUsed="1"/>
-    <w:lsdException w:name="index 4" w:semiHidden="1" w:unhideWhenUsed="1"/>
-    <w:lsdException w:name="index 5" w:semiHidden="1" w:unhideWhenUsed="1"/>
-    <w:lsdException w:name="index 6" w:semiHidden="1" w:unhideWhenUsed="1"/>
-    <w:lsdException w:name="index 7" w:semiHidden="1" w:unhideWhenUsed="1"/>
-    <w:lsdException w:name="index 8" w:semiHidden="1" w:unhideWhenUsed="1"/>
-    <w:lsdException w:name="index 9" w:semiHidden="1" w:unhideWhenUsed="1"/>
-    <w:lsdException w:name="toc 1" w:semiHidden="1" w:uiPriority="39" w:unhideWhenUsed="1"/>
-    <w:lsdException w:name="toc 2" w:semiHidden="1" w:uiPriority="39" w:unhideWhenUsed="1"/>
-    <w:lsdException w:name="toc 3" w:semiHidden="1" w:uiPriority="39" w:unhideWhenUsed="1"/>
-    <w:lsdException w:name="toc 4" w:semiHidden="1" w:uiPriority="39" w:unhideWhenUsed="1"/>
-    <w:lsdException w:name="toc 5" w:semiHidden="1" w:uiPriority="39" w:unhideWhenUsed="1"/>
-    <w:lsdException w:name="toc 6" w:semiHidden="1" w:uiPriority="39" w:unhideWhenUsed="1"/>
-    <w:lsdException w:name="toc 7" w:semiHidden="1" w:uiPriority="39" w:unhideWhenUsed="1"/>
-    <w:lsdException w:name="toc 8" w:semiHidden="1" w:uiPriority="39" w:unhideWhenUsed="1"/>
-    <w:lsdException w:name="toc 9" w:semiHidden="1" w:uiPriority="39" w:unhideWhenUsed="1"/>
-    <w:lsdException w:name="Normal Indent" w:semiHidden="1" w:unhideWhenUsed="1"/>
-    <w:lsdException w:name="footnote text" w:semiHidden="1" w:unhideWhenUsed="1"/>
-    <w:lsdException w:name="annotation text" w:semiHidden="1" w:unhideWhenUsed="1"/>
-    <w:lsdException w:name="header" w:semiHidden="1" w:unhideWhenUsed="1"/>
-    <w:lsdException w:name="footer" w:semiHidden="1" w:unhideWhenUsed="1"/>
-    <w:lsdException w:name="index heading" w:semiHidden="1" w:unhideWhenUsed="1"/>
-    <w:lsdException w:name="caption" w:semiHidden="1" w:uiPriority="35" w:unhideWhenUsed="1" w:qFormat="1"/>
-    <w:lsdException w:name="table of figures" w:semiHidden="1" w:unhideWhenUsed="1"/>
-    <w:lsdException w:name="envelope address" w:semiHidden="1" w:unhideWhenUsed="1"/>
-    <w:lsdException w:name="envelope return" w:semiHidden="1" w:unhideWhenUsed="1"/>
-    <w:lsdException w:name="footnote reference" w:semiHidden="1" w:unhideWhenUsed="1"/>
-    <w:lsdException w:name="annotation reference" w:semiHidden="1" w:unhideWhenUsed="1"/>
-    <w:lsdException w:name="line number" w:semiHidden="1" w:unhideWhenUsed="1"/>
-    <w:lsdException w:name="page number" w:semiHidden="1" w:unhideWhenUsed="1"/>
-    <w:lsdException w:name="endnote reference" w:semiHidden="1" w:unhideWhenUsed="1"/>
-    <w:lsdException w:name="endnote text" w:semiHidden="1" w:unhideWhenUsed="1"/>
-    <w:lsdException w:name="table of authorities" w:semiHidden="1" w:unhideWhenUsed="1"/>
-    <w:lsdException w:name="macro" w:semiHidden="1" w:unhideWhenUsed="1"/>
-    <w:lsdException w:name="toa heading" w:semiHidden="1" w:unhideWhenUsed="1"/>
-    <w:lsdException w:name="List" w:semiHidden="1" w:unhideWhenUsed="1"/>
-    <w:lsdException w:name="List Bullet" w:semiHidden="1" w:unhideWhenUsed="1"/>
-    <w:lsdException w:name="List Number" w:semiHidden="1" w:unhideWhenUsed="1"/>
-    <w:lsdException w:name="List 2" w:semiHidden="1" w:unhideWhenUsed="1"/>
-    <w:lsdException w:name="List 3" w:semiHidden="1" w:unhideWhenUsed="1"/>
-    <w:lsdException w:name="List 4" w:semiHidden="1" w:unhideWhenUsed="1"/>
-    <w:lsdException w:name="List 5" w:semiHidden="1" w:unhideWhenUsed="1"/>
-    <w:lsdException w:name="List Bullet 2" w:semiHidden="1" w:unhideWhenUsed="1"/>
-    <w:lsdException w:name="List Bullet 3" w:semiHidden="1" w:unhideWhenUsed="1"/>
-    <w:lsdException w:name="List Bullet 4" w:semiHidden="1" w:unhideWhenUsed="1"/>
-    <w:lsdException w:name="List Bullet 5" w:semiHidden="1" w:unhideWhenUsed="1"/>
-    <w:lsdException w:name="List Number 2" w:semiHidden="1" w:unhideWhenUsed="1"/>
-    <w:lsdException w:name="List Number 3" w:semiHidden="1" w:unhideWhenUsed="1"/>
-    <w:lsdException w:name="List Number 4" w:semiHidden="1" w:unhideWhenUsed="1"/>
-    <w:lsdException w:name="List Number 5" w:semiHidden="1" w:unhideWhenUsed="1"/>
-    <w:lsdException w:name="Title" w:uiPriority="10" w:qFormat="1"/>
-    <w:lsdException w:name="Closing" w:semiHidden="1" w:unhideWhenUsed="1"/>
-    <w:lsdException w:name="Signature" w:semiHidden="1" w:unhideWhenUsed="1"/>
-    <w:lsdException w:name="Default Paragraph Font" w:semiHidden="1" w:uiPriority="1" w:unhideWhenUsed="1"/>
-    <w:lsdException w:name="Body Text" w:semiHidden="1" w:unhideWhenUsed="1"/>
-    <w:lsdException w:name="Body Text Indent" w:semiHidden="1" w:unhideWhenUsed="1"/>
-    <w:lsdException w:name="List Continue" w:semiHidden="1" w:unhideWhenUsed="1"/>
-    <w:lsdException w:name="List Continue 2" w:semiHidden="1" w:unhideWhenUsed="1"/>
-    <w:lsdException w:name="List Continue 3" w:semiHidden="1" w:unhideWhenUsed="1"/>
-    <w:lsdException w:name="List Continue 4" w:semiHidden="1" w:unhideWhenUsed="1"/>
-    <w:lsdException w:name="List Continue 5" w:semiHidden="1" w:unhideWhenUsed="1"/>
-    <w:lsdException w:name="Message Header" w:semiHidden="1" w:unhideWhenUsed="1"/>
-    <w:lsdException w:name="Subtitle" w:uiPriority="11" w:qFormat="1"/>
-    <w:lsdException w:name="Salutation" w:semiHidden="1" w:unhideWhenUsed="1"/>
-    <w:lsdException w:name="Date" w:semiHidden="1" w:unhideWhenUsed="1"/>
-    <w:lsdException w:name="Body Text First Indent" w:semiHidden="1" w:unhideWhenUsed="1"/>
-    <w:lsdException w:name="Body Text First Indent 2" w:semiHidden="1" w:unhideWhenUsed="1"/>
-    <w:lsdException w:name="Note Heading" w:semiHidden="1" w:unhideWhenUsed="1"/>
-    <w:lsdException w:name="Body Text 2" w:semiHidden="1" w:unhideWhenUsed="1"/>
-    <w:lsdException w:name="Body Text 3" w:semiHidden="1" w:unhideWhenUsed="1"/>
-    <w:lsdException w:name="Body Text Indent 2" w:semiHidden="1" w:unhideWhenUsed="1"/>
-    <w:lsdException w:name="Body Text Indent 3" w:semiHidden="1" w:unhideWhenUsed="1"/>
-    <w:lsdException w:name="Block Text" w:semiHidden="1" w:unhideWhenUsed="1"/>
-    <w:lsdException w:name="Hyperlink" w:semiHidden="1" w:unhideWhenUsed="1"/>
-    <w:lsdException w:name="FollowedHyperlink" w:semiHidden="1" w:unhideWhenUsed="1"/>
-    <w:lsdException w:name="Strong" w:uiPriority="22" w:qFormat="1"/>
-    <w:lsdException w:name="Emphasis" w:uiPriority="20" w:qFormat="1"/>
-    <w:lsdException w:name="Document Map" w:semiHidden="1" w:unhideWhenUsed="1"/>
-    <w:lsdException w:name="Plain Text" w:semiHidden="1" w:unhideWhenUsed="1"/>
-    <w:lsdException w:name="E-mail Signature" w:semiHidden="1" w:unhideWhenUsed="1"/>
-    <w:lsdException w:name="HTML Top of Form" w:semiHidden="1" w:unhideWhenUsed="1"/>
-    <w:lsdException w:name="HTML Bottom of Form" w:semiHidden="1" w:unhideWhenUsed="1"/>
-    <w:lsdException w:name="Normal (Web)" w:semiHidden="1" w:unhideWhenUsed="1"/>
-    <w:lsdException w:name="HTML Acronym" w:semiHidden="1" w:unhideWhenUsed="1"/>
-    <w:lsdException w:name="HTML Address" w:semiHidden="1" w:unhideWhenUsed="1"/>
-    <w:lsdException w:name="HTML Cite" w:semiHidden="1" w:unhideWhenUsed="1"/>
-    <w:lsdException w:name="HTML Code" w:semiHidden="1" w:unhideWhenUsed="1"/>
-    <w:lsdException w:name="HTML Definition" w:semiHidden="1" w:unhideWhenUsed="1"/>
-    <w:lsdException w:name="HTML Keyboard" w:semiHidden="1" w:unhideWhenUsed="1"/>
-    <w:lsdException w:name="HTML Preformatted" w:semiHidden="1" w:unhideWhenUsed="1"/>
-    <w:lsdException w:name="HTML Sample" w:semiHidden="1" w:unhideWhenUsed="1"/>
-    <w:lsdException w:name="HTML Typewriter" w:semiHidden="1" w:unhideWhenUsed="1"/>
-    <w:lsdException w:name="HTML Variable" w:semiHidden="1" w:unhideWhenUsed="1"/>
-    <w:lsdException w:name="Normal Table" w:semiHidden="1" w:unhideWhenUsed="1"/>
-    <w:lsdException w:name="annotation subject" w:semiHidden="1" w:unhideWhenUsed="1"/>
-    <w:lsdException w:name="No List" w:semiHidden="1" w:unhideWhenUsed="1"/>
-    <w:lsdException w:name="Outline List 1" w:semiHidden="1" w:unhideWhenUsed="1"/>
-    <w:lsdException w:name="Outline List 2" w:semiHidden="1" w:unhideWhenUsed="1"/>
-    <w:lsdException w:name="Outline List 3" w:semiHidden="1" w:unhideWhenUsed="1"/>
-    <w:lsdException w:name="Table Simple 1" w:semiHidden="1" w:unhideWhenUsed="1"/>
-    <w:lsdException w:name="Table Simple 2" w:semiHidden="1" w:unhideWhenUsed="1"/>
-    <w:lsdException w:name="Table Simple 3" w:semiHidden="1" w:unhideWhenUsed="1"/>
-    <w:lsdException w:name="Table Classic 1" w:semiHidden="1" w:unhideWhenUsed="1"/>
-    <w:lsdException w:name="Table Classic 2" w:semiHidden="1" w:unhideWhenUsed="1"/>
-    <w:lsdException w:name="Table Classic 3" w:semiHidden="1" w:unhideWhenUsed="1"/>
-    <w:lsdException w:name="Table Classic 4" w:semiHidden="1" w:unhideWhenUsed="1"/>
-    <w:lsdException w:name="Table Colorful 1" w:semiHidden="1" w:unhideWhenUsed="1"/>
-    <w:lsdException w:name="Table Colorful 2" w:semiHidden="1" w:unhideWhenUsed="1"/>
-    <w:lsdException w:name="Table Colorful 3" w:semiHidden="1" w:unhideWhenUsed="1"/>
-    <w:lsdException w:name="Table Columns 1" w:semiHidden="1" w:unhideWhenUsed="1"/>
-    <w:lsdException w:name="Table Columns 2" w:semiHidden="1" w:unhideWhenUsed="1"/>
-    <w:lsdException w:name="Table Columns 3" w:semiHidden="1" w:unhideWhenUsed="1"/>
-    <w:lsdException w:name="Table Columns 4" w:semiHidden="1" w:unhideWhenUsed="1"/>
-    <w:lsdException w:name="Table Columns 5" w:semiHidden="1" w:unhideWhenUsed="1"/>
-    <w:lsdException w:name="Table Grid 1" w:semiHidden="1" w:unhideWhenUsed="1"/>
-    <w:lsdException w:name="Table Grid 2" w:semiHidden="1" w:unhideWhenUsed="1"/>
-    <w:lsdException w:name="Table Grid 3" w:semiHidden="1" w:unhideWhenUsed="1"/>
-    <w:lsdException w:name="Table Grid 4" w:semiHidden="1" w:unhideWhenUsed="1"/>
-    <w:lsdException w:name="Table Grid 5" w:semiHidden="1" w:unhideWhenUsed="1"/>
-    <w:lsdException w:name="Table Grid 6" w:semiHidden="1" w:unhideWhenUsed="1"/>
-    <w:lsdException w:name="Table Grid 7" w:semiHidden="1" w:unhideWhenUsed="1"/>
-    <w:lsdException w:name="Table Grid 8" w:semiHidden="1" w:unhideWhenUsed="1"/>
-    <w:lsdException w:name="Table List 1" w:semiHidden="1" w:unhideWhenUsed="1"/>
-    <w:lsdException w:name="Table List 2" w:semiHidden="1" w:unhideWhenUsed="1"/>
-    <w:lsdException w:name="Table List 3" w:semiHidden="1" w:unhideWhenUsed="1"/>
-    <w:lsdException w:name="Table List 4" w:semiHidden="1" w:unhideWhenUsed="1"/>
-    <w:lsdException w:name="Table List 5" w:semiHidden="1" w:unhideWhenUsed="1"/>
-    <w:lsdException w:name="Table List 6" w:semiHidden="1" w:unhideWhenUsed="1"/>
-    <w:lsdException w:name="Table List 7" w:semiHidden="1" w:unhideWhenUsed="1"/>
-    <w:lsdException w:name="Table List 8" w:semiHidden="1" w:unhideWhenUsed="1"/>
-    <w:lsdException w:name="Table 3D effects 1" w:semiHidden="1" w:unhideWhenUsed="1"/>
-    <w:lsdException w:name="Table 3D effects 2" w:semiHidden="1" w:unhideWhenUsed="1"/>
-    <w:lsdException w:name="Table 3D effects 3" w:semiHidden="1" w:unhideWhenUsed="1"/>
-    <w:lsdException w:name="Table Contemporary" w:semiHidden="1" w:unhideWhenUsed="1"/>
-    <w:lsdException w:name="Table Elegant" w:semiHidden="1" w:unhideWhenUsed="1"/>
-    <w:lsdException w:name="Table Professional" w:semiHidden="1" w:unhideWhenUsed="1"/>
-    <w:lsdException w:name="Table Subtle 1" w:semiHidden="1" w:unhideWhenUsed="1"/>
-    <w:lsdException w:name="Table Subtle 2" w:semiHidden="1" w:unhideWhenUsed="1"/>
-    <w:lsdException w:name="Table Web 1" w:semiHidden="1" w:unhideWhenUsed="1"/>
-    <w:lsdException w:name="Table Web 2" w:semiHidden="1" w:unhideWhenUsed="1"/>
-    <w:lsdException w:name="Table Web 3" w:semiHidden="1" w:unhideWhenUsed="1"/>
-    <w:lsdException w:name="Balloon Text" w:semiHidden="1" w:unhideWhenUsed="1"/>
-    <w:lsdException w:name="Table Grid" w:uiPriority="59"/>
-    <w:lsdException w:name="Table Theme" w:semiHidden="1" w:unhideWhenUsed="1"/>
-    <w:lsdException w:name="Placeholder Text" w:semiHidden="1"/>
-    <w:lsdException w:name="No Spacing" w:uiPriority="1" w:qFormat="1"/>
-    <w:lsdException w:name="Light Shading" w:uiPriority="60"/>
-    <w:lsdException w:name="Light List" w:uiPriority="61"/>
-    <w:lsdException w:name="Light Grid" w:uiPriority="62"/>
-    <w:lsdException w:name="Medium Shading 1" w:uiPriority="63"/>
-    <w:lsdException w:name="Medium Shading 2" w:uiPriority="64"/>
-    <w:lsdException w:name="Medium List 1" w:uiPriority="65"/>
-    <w:lsdException w:name="Medium List 2" w:uiPriority="66"/>
-    <w:lsdException w:name="Medium Grid 1" w:uiPriority="67"/>
-    <w:lsdException w:name="Medium Grid 2" w:uiPriority="68"/>
-    <w:lsdException w:name="Medium Grid 3" w:uiPriority="69"/>
-    <w:lsdException w:name="Dark List" w:uiPriority="70"/>
-    <w:lsdException w:name="Colorful Shading" w:uiPriority="71"/>
-    <w:lsdException w:name="Colorful List" w:uiPriority="72"/>
-    <w:lsdException w:name="Colorful Grid" w:uiPriority="73"/>
-    <w:lsdException w:name="Light Shading Accent 1" w:uiPriority="60"/>
-    <w:lsdException w:name="Light List Accent 1" w:uiPriority="61"/>
-    <w:lsdException w:name="Light Grid Accent 1" w:uiPriority="62"/>
-    <w:lsdException w:name="Medium Shading 1 Accent 1" w:uiPriority="63"/>
-    <w:lsdException w:name="Medium Shading 2 Accent 1" w:uiPriority="64"/>
-    <w:lsdException w:name="Medium List 1 Accent 1" w:uiPriority="65"/>
-    <w:lsdException w:name="Revision" w:semiHidden="1"/>
-    <w:lsdException w:name="List Paragraph" w:uiPriority="34" w:qFormat="1"/>
-    <w:lsdException w:name="Quote" w:uiPriority="29" w:qFormat="1"/>
-    <w:lsdException w:name="Intense Quote" w:uiPriority="30" w:qFormat="1"/>
-    <w:lsdException w:name="Medium List 2 Accent 1" w:uiPriority="66"/>
-    <w:lsdException w:name="Medium Grid 1 Accent 1" w:uiPriority="67"/>
-    <w:lsdException w:name="Medium Grid 2 Accent 1" w:uiPriority="68"/>
-    <w:lsdException w:name="Medium Grid 3 Accent 1" w:uiPriority="69"/>
-    <w:lsdException w:name="Dark List Accent 1" w:uiPriority="70"/>
-    <w:lsdException w:name="Colorful Shading Accent 1" w:uiPriority="71"/>
-    <w:lsdException w:name="Colorful List Accent 1" w:uiPriority="72"/>
-    <w:lsdException w:name="Colorful Grid Accent 1" w:uiPriority="73"/>
-    <w:lsdException w:name="Light Shading Accent 2" w:uiPriority="60"/>
-    <w:lsdException w:name="Light List Accent 2" w:uiPriority="61"/>
-    <w:lsdException w:name="Light Grid Accent 2" w:uiPriority="62"/>
-    <w:lsdException w:name="Medium Shading 1 Accent 2" w:uiPriority="63"/>
-    <w:lsdException w:name="Medium Shading 2 Accent 2" w:uiPriority="64"/>
-    <w:lsdException w:name="Medium List 1 Accent 2" w:uiPriority="65"/>
-    <w:lsdException w:name="Medium List 2 Accent 2" w:uiPriority="66"/>
-    <w:lsdException w:name="Medium Grid 1 Accent 2" w:uiPriority="67"/>
-    <w:lsdException w:name="Medium Grid 2 Accent 2" w:uiPriority="68"/>
-    <w:lsdException w:name="Medium Grid 3 Accent 2" w:uiPriority="69"/>
-    <w:lsdException w:name="Dark List Accent 2" w:uiPriority="70"/>
-    <w:lsdException w:name="Colorful Shading Accent 2" w:uiPriority="71"/>
-    <w:lsdException w:name="Colorful List Accent 2" w:uiPriority="72"/>
-    <w:lsdException w:name="Colorful Grid Accent 2" w:uiPriority="73"/>
-    <w:lsdException w:name="Light Shading Accent 3" w:uiPriority="60"/>
-    <w:lsdException w:name="Light List Accent 3" w:uiPriority="61"/>
-    <w:lsdException w:name="Light Grid Accent 3" w:uiPriority="62"/>
-    <w:lsdException w:name="Medium Shading 1 Accent 3" w:uiPriority="63"/>
-    <w:lsdException w:name="Medium Shading 2 Accent 3" w:uiPriority="64"/>
-    <w:lsdException w:name="Medium List 1 Accent 3" w:uiPriority="65"/>
-    <w:lsdException w:name="Medium List 2 Accent 3" w:uiPriority="66"/>
-    <w:lsdException w:name="Medium Grid 1 Accent 3" w:uiPriority="67"/>
-    <w:lsdException w:name="Medium Grid 2 Accent 3" w:uiPriority="68"/>
-    <w:lsdException w:name="Medium Grid 3 Accent 3" w:uiPriority="69"/>
-    <w:lsdException w:name="Dark List Accent 3" w:uiPriority="70"/>
-    <w:lsdException w:name="Colorful Shading Accent 3" w:uiPriority="71"/>
-    <w:lsdException w:name="Colorful List Accent 3" w:uiPriority="72"/>
-    <w:lsdException w:name="Colorful Grid Accent 3" w:uiPriority="73"/>
-    <w:lsdException w:name="Light Shading Accent 4" w:uiPriority="60"/>
-    <w:lsdException w:name="Light List Accent 4" w:uiPriority="61"/>
-    <w:lsdException w:name="Light Grid Accent 4" w:uiPriority="62"/>
-    <w:lsdException w:name="Medium Shading 1 Accent 4" w:uiPriority="63"/>
-    <w:lsdException w:name="Medium Shading 2 Accent 4" w:uiPriority="64"/>
-    <w:lsdException w:name="Medium List 1 Accent 4" w:uiPriority="65"/>
-    <w:lsdException w:name="Medium List 2 Accent 4" w:uiPriority="66"/>
-    <w:lsdException w:name="Medium Grid 1 Accent 4" w:uiPriority="67"/>
-    <w:lsdException w:name="Medium Grid 2 Accent 4" w:uiPriority="68"/>
-    <w:lsdException w:name="Medium Grid 3 Accent 4" w:uiPriority="69"/>
-    <w:lsdException w:name="Dark List Accent 4" w:uiPriority="70"/>
-    <w:lsdException w:name="Colorful Shading Accent 4" w:uiPriority="71"/>
-    <w:lsdException w:name="Colorful List Accent 4" w:uiPriority="72"/>
-    <w:lsdException w:name="Colorful Grid Accent 4" w:uiPriority="73"/>
-    <w:lsdException w:name="Light Shading Accent 5" w:uiPriority="60"/>
-    <w:lsdException w:name="Light List Accent 5" w:uiPriority="61"/>
-    <w:lsdException w:name="Light Grid Accent 5" w:uiPriority="62"/>
-    <w:lsdException w:name="Medium Shading 1 Accent 5" w:uiPriority="63"/>
-    <w:lsdException w:name="Medium Shading 2 Accent 5" w:uiPriority="64"/>
-    <w:lsdException w:name="Medium List 1 Accent 5" w:uiPriority="65"/>
-    <w:lsdException w:name="Medium List 2 Accent 5" w:uiPriority="66"/>
-    <w:lsdException w:name="Medium Grid 1 Accent 5" w:uiPriority="67"/>
-    <w:lsdException w:name="Medium Grid 2 Accent 5" w:uiPriority="68"/>
-    <w:lsdException w:name="Medium Grid 3 Accent 5" w:uiPriority="69"/>
-    <w:lsdException w:name="Dark List Accent 5" w:uiPriority="70"/>
-    <w:lsdException w:name="Colorful Shading Accent 5" w:uiPriority="71"/>
-    <w:lsdException w:name="Colorful List Accent 5" w:uiPriority="72"/>
-    <w:lsdException w:name="Colorful Grid Accent 5" w:uiPriority="73"/>
-    <w:lsdException w:name="Light Shading Accent 6" w:uiPriority="60"/>
-    <w:lsdException w:name="Light List Accent 6" w:uiPriority="61"/>
-    <w:lsdException w:name="Light Grid Accent 6" w:uiPriority="62"/>
-    <w:lsdException w:name="Medium Shading 1 Accent 6" w:uiPriority="63"/>
-    <w:lsdException w:name="Medium Shading 2 Accent 6" w:uiPriority="64"/>
-    <w:lsdException w:name="Medium List 1 Accent 6" w:uiPriority="65"/>
-    <w:lsdException w:name="Medium List 2 Accent 6" w:uiPriority="66"/>
-    <w:lsdException w:name="Medium Grid 1 Accent 6" w:uiPriority="67"/>
-    <w:lsdException w:name="Medium Grid 2 Accent 6" w:uiPriority="68"/>
-    <w:lsdException w:name="Medium Grid 3 Accent 6" w:uiPriority="69"/>
-    <w:lsdException w:name="Dark List Accent 6" w:uiPriority="70"/>
-    <w:lsdException w:name="Colorful Shading Accent 6" w:uiPriority="71"/>
-    <w:lsdException w:name="Colorful List Accent 6" w:uiPriority="72"/>
-    <w:lsdException w:name="Colorful Grid Accent 6" w:uiPriority="73"/>
-    <w:lsdException w:name="Subtle Emphasis" w:uiPriority="19" w:qFormat="1"/>
-    <w:lsdException w:name="Intense Emphasis" w:uiPriority="21" w:qFormat="1"/>
-    <w:lsdException w:name="Subtle Reference" w:uiPriority="31" w:qFormat="1"/>
-    <w:lsdException w:name="Intense Reference" w:uiPriority="32" w:qFormat="1"/>
-    <w:lsdException w:name="Book Title" w:uiPriority="33" w:qFormat="1"/>
-    <w:lsdException w:name="Bibliography" w:semiHidden="1" w:uiPriority="37" w:unhideWhenUsed="1"/>
-    <w:lsdException w:name="TOC Heading" w:semiHidden="1" w:uiPriority="39" w:unhideWhenUsed="1" w:qFormat="1"/>
-    <w:lsdException w:name="Plain Table 1" w:uiPriority="41"/>
-    <w:lsdException w:name="Plain Table 2" w:uiPriority="42"/>
-    <w:lsdException w:name="Plain Table 3" w:uiPriority="43"/>
-    <w:lsdException w:name="Plain Table 4" w:uiPriority="44"/>
-    <w:lsdException w:name="Plain Table 5" w:uiPriority="45"/>
-    <w:lsdException w:name="Grid Table Light" w:uiPriority="40"/>
-    <w:lsdException w:name="Grid Table 1 Light" w:uiPriority="46"/>
-    <w:lsdException w:name="Grid Table 2" w:uiPriority="47"/>
-    <w:lsdException w:name="Grid Table 3" w:uiPriority="48"/>
-    <w:lsdException w:name="Grid Table 4" w:uiPriority="49"/>
-    <w:lsdException w:name="Grid Table 5 Dark" w:uiPriority="50"/>
-    <w:lsdException w:name="Grid Table 6 Colorful" w:uiPriority="51"/>
-    <w:lsdException w:name="Grid Table 7 Colorful" w:uiPriority="52"/>
-    <w:lsdException w:name="Grid Table 1 Light Accent 1" w:uiPriority="46"/>
-    <w:lsdException w:name="Grid Table 2 Accent 1" w:uiPriority="47"/>
-    <w:lsdException w:name="Grid Table 3 Accent 1" w:uiPriority="48"/>
-    <w:lsdException w:name="Grid Table 4 Accent 1" w:uiPriority="49"/>
-    <w:lsdException w:name="Grid Table 5 Dark Accent 1" w:uiPriority="50"/>
-    <w:lsdException w:name="Grid Table 6 Colorful Accent 1" w:uiPriority="51"/>
-    <w:lsdException w:name="Grid Table 7 Colorful Accent 1" w:uiPriority="52"/>
-    <w:lsdException w:name="Grid Table 1 Light Accent 2" w:uiPriority="46"/>
-    <w:lsdException w:name="Grid Table 2 Accent 2" w:uiPriority="47"/>
-    <w:lsdException w:name="Grid Table 3 Accent 2" w:uiPriority="48"/>
-    <w:lsdException w:name="Grid Table 4 Accent 2" w:uiPriority="49"/>
-    <w:lsdException w:name="Grid Table 5 Dark Accent 2" w:uiPriority="50"/>
-    <w:lsdException w:name="Grid Table 6 Colorful Accent 2" w:uiPriority="51"/>
-    <w:lsdException w:name="Grid Table 7 Colorful Accent 2" w:uiPriority="52"/>
-    <w:lsdException w:name="Grid Table 1 Light Accent 3" w:uiPriority="46"/>
-    <w:lsdException w:name="Grid Table 2 Accent 3" w:uiPriority="47"/>
-    <w:lsdException w:name="Grid Table 3 Accent 3" w:uiPriority="48"/>
-    <w:lsdException w:name="Grid Table 4 Accent 3" w:uiPriority="49"/>
-    <w:lsdException w:name="Grid Table 5 Dark Accent 3" w:uiPriority="50"/>
-    <w:lsdException w:name="Grid Table 6 Colorful Accent 3" w:uiPriority="51"/>
-    <w:lsdException w:name="Grid Table 7 Colorful Accent 3" w:uiPriority="52"/>
-    <w:lsdException w:name="Grid Table 1 Light Accent 4" w:uiPriority="46"/>
-    <w:lsdException w:name="Grid Table 2 Accent 4" w:uiPriority="47"/>
-    <w:lsdException w:name="Grid Table 3 Accent 4" w:uiPriority="48"/>
-    <w:lsdException w:name="Grid Table 4 Accent 4" w:uiPriority="49"/>
-    <w:lsdException w:name="Grid Table 5 Dark Accent 4" w:uiPriority="50"/>
-    <w:lsdException w:name="Grid Table 6 Colorful Accent 4" w:uiPriority="51"/>
-    <w:lsdException w:name="Grid Table 7 Colorful Accent 4" w:uiPriority="52"/>
-    <w:lsdException w:name="Grid Table 1 Light Accent 5" w:uiPriority="46"/>
-    <w:lsdException w:name="Grid Table 2 Accent 5" w:uiPriority="47"/>
-    <w:lsdException w:name="Grid Table 3 Accent 5" w:uiPriority="48"/>
-    <w:lsdException w:name="Grid Table 4 Accent 5" w:uiPriority="49"/>
-    <w:lsdException w:name="Grid Table 5 Dark Accent 5" w:uiPriority="50"/>
-    <w:lsdException w:name="Grid Table 6 Colorful Accent 5" w:uiPriority="51"/>
-    <w:lsdException w:name="Grid Table 7 Colorful Accent 5" w:uiPriority="52"/>
-    <w:lsdException w:name="Grid Table 1 Light Accent 6" w:uiPriority="46"/>
-    <w:lsdException w:name="Grid Table 2 Accent 6" w:uiPriority="47"/>
-    <w:lsdException w:name="Grid Table 3 Accent 6" w:uiPriority="48"/>
-    <w:lsdException w:name="Grid Table 4 Accent 6" w:uiPriority="49"/>
-    <w:lsdException w:name="Grid Table 5 Dark Accent 6" w:uiPriority="50"/>
-    <w:lsdException w:name="Grid Table 6 Colorful Accent 6" w:uiPriority="51"/>
-    <w:lsdException w:name="Grid Table 7 Colorful Accent 6" w:uiPriority="52"/>
-    <w:lsdException w:name="List Table 1 Light" w:uiPriority="46"/>
-    <w:lsdException w:name="List Table 2" w:uiPriority="47"/>
-    <w:lsdException w:name="List Table 3" w:uiPriority="48"/>
-    <w:lsdException w:name="List Table 4" w:uiPriority="49"/>
-    <w:lsdException w:name="List Table 5 Dark" w:uiPriority="50"/>
-    <w:lsdException w:name="List Table 6 Colorful" w:uiPriority="51"/>
-    <w:lsdException w:name="List Table 7 Colorful" w:uiPriority="52"/>
-    <w:lsdException w:name="List Table 1 Light Accent 1" w:uiPriority="46"/>
-    <w:lsdException w:name="List Table 2 Accent 1" w:uiPriority="47"/>
-    <w:lsdException w:name="List Table 3 Accent 1" w:uiPriority="48"/>
-    <w:lsdException w:name="List Table 4 Accent 1" w:uiPriority="49"/>
-    <w:lsdException w:name="List Table 5 Dark Accent 1" w:uiPriority="50"/>
-    <w:lsdException w:name="List Table 6 Colorful Accent 1" w:uiPriority="51"/>
-    <w:lsdException w:name="List Table 7 Colorful Accent 1" w:uiPriority="52"/>
-    <w:lsdException w:name="List Table 1 Light Accent 2" w:uiPriority="46"/>
-    <w:lsdException w:name="List Table 2 Accent 2" w:uiPriority="47"/>
-    <w:lsdException w:name="List Table 3 Accent 2" w:uiPriority="48"/>
-    <w:lsdException w:name="List Table 4 Accent 2" w:uiPriority="49"/>
-    <w:lsdException w:name="List Table 5 Dark Accent 2" w:uiPriority="50"/>
-    <w:lsdException w:name="List Table 6 Colorful Accent 2" w:uiPriority="51"/>
-    <w:lsdException w:name="List Table 7 Colorful Accent 2" w:uiPriority="52"/>
-    <w:lsdException w:name="List Table 1 Light Accent 3" w:uiPriority="46"/>
-    <w:lsdException w:name="List Table 2 Accent 3" w:uiPriority="47"/>
-    <w:lsdException w:name="List Table 3 Accent 3" w:uiPriority="48"/>
-    <w:lsdException w:name="List Table 4 Accent 3" w:uiPriority="49"/>
-    <w:lsdException w:name="List Table 5 Dark Accent 3" w:uiPriority="50"/>
-    <w:lsdException w:name="List Table 6 Colorful Accent 3" w:uiPriority="51"/>
-    <w:lsdException w:name="List Table 7 Colorful Accent 3" w:uiPriority="52"/>
-    <w:lsdException w:name="List Table 1 Light Accent 4" w:uiPriority="46"/>
-    <w:lsdException w:name="List Table 2 Accent 4" w:uiPriority="47"/>
-    <w:lsdException w:name="List Table 3 Accent 4" w:uiPriority="48"/>
-    <w:lsdException w:name="List Table 4 Accent 4" w:uiPriority="49"/>
-    <w:lsdException w:name="List Table 5 Dark Accent 4" w:uiPriority="50"/>
-    <w:lsdException w:name="List Table 6 Colorful Accent 4" w:uiPriority="51"/>
-    <w:lsdException w:name="List Table 7 Colorful Accent 4" w:uiPriority="52"/>
-    <w:lsdException w:name="List Table 1 Light Accent 5" w:uiPriority="46"/>
-    <w:lsdException w:name="List Table 2 Accent 5" w:uiPriority="47"/>
-    <w:lsdException w:name="List Table 3 Accent 5" w:uiPriority="48"/>
-    <w:lsdException w:name="List Table 4 Accent 5" w:uiPriority="49"/>
-    <w:lsdException w:name="List Table 5 Dark Accent 5" w:uiPriority="50"/>
-    <w:lsdException w:name="List Table 6 Colorful Accent 5" w:uiPriority="51"/>
-    <w:lsdException w:name="List Table 7 Colorful Accent 5" w:uiPriority="52"/>
-    <w:lsdException w:name="List Table 1 Light Accent 6" w:uiPriority="46"/>
-    <w:lsdException w:name="List Table 2 Accent 6" w:uiPriority="47"/>
-    <w:lsdException w:name="List Table 3 Accent 6" w:uiPriority="48"/>
-    <w:lsdException w:name="List Table 4 Accent 6" w:uiPriority="49"/>
-    <w:lsdException w:name="List Table 5 Dark Accent 6" w:uiPriority="50"/>
-    <w:lsdException w:name="List Table 6 Colorful Accent 6" w:uiPriority="51"/>
-    <w:lsdException w:name="List Table 7 Colorful Accent 6" w:uiPriority="52"/>
-    <w:lsdException w:name="Mention" w:semiHidden="1" w:unhideWhenUsed="1"/>
-    <w:lsdException w:name="Smart Hyperlink" w:semiHidden="1" w:unhideWhenUsed="1"/>
-    <w:lsdException w:name="Hashtag" w:semiHidden="1" w:unhideWhenUsed="1"/>
+  <w:latentStyles w:defLockedState="0" w:defUIPriority="99" w:defSemiHidden="1" w:defUnhideWhenUsed="1" w:defQFormat="0" w:count="267">
+    <w:lsdException w:name="Normal" w:semiHidden="0" w:uiPriority="0" w:unhideWhenUsed="0" w:qFormat="1"/>
+    <w:lsdException w:name="heading 1" w:semiHidden="0" w:uiPriority="9" w:unhideWhenUsed="0" w:qFormat="1"/>
+    <w:lsdException w:name="heading 2" w:uiPriority="9" w:qFormat="1"/>
+    <w:lsdException w:name="heading 3" w:uiPriority="9" w:qFormat="1"/>
+    <w:lsdException w:name="heading 4" w:uiPriority="9" w:qFormat="1"/>
+    <w:lsdException w:name="heading 5" w:uiPriority="9" w:qFormat="1"/>
+    <w:lsdException w:name="heading 6" w:uiPriority="9" w:qFormat="1"/>
+    <w:lsdException w:name="heading 7" w:uiPriority="9" w:qFormat="1"/>
+    <w:lsdException w:name="heading 8" w:uiPriority="9" w:qFormat="1"/>
+    <w:lsdException w:name="heading 9" w:uiPriority="9" w:qFormat="1"/>
+    <w:lsdException w:name="toc 1" w:uiPriority="39"/>
+    <w:lsdException w:name="toc 2" w:uiPriority="39"/>
+    <w:lsdException w:name="toc 3" w:uiPriority="39"/>
+    <w:lsdException w:name="toc 4" w:uiPriority="39"/>
+    <w:lsdException w:name="toc 5" w:uiPriority="39"/>
+    <w:lsdException w:name="toc 6" w:uiPriority="39"/>
+    <w:lsdException w:name="toc 7" w:uiPriority="39"/>
+    <w:lsdException w:name="toc 8" w:uiPriority="39"/>
+    <w:lsdException w:name="toc 9" w:uiPriority="39"/>
+    <w:lsdException w:name="caption" w:uiPriority="35" w:qFormat="1"/>
+    <w:lsdException w:name="Title" w:semiHidden="0" w:uiPriority="10" w:unhideWhenUsed="0" w:qFormat="1"/>
+    <w:lsdException w:name="Default Paragraph Font" w:uiPriority="1"/>
+    <w:lsdException w:name="Subtitle" w:semiHidden="0" w:uiPriority="11" w:unhideWhenUsed="0" w:qFormat="1"/>
+    <w:lsdException w:name="Strong" w:semiHidden="0" w:uiPriority="22" w:unhideWhenUsed="0" w:qFormat="1"/>
+    <w:lsdException w:name="Emphasis" w:semiHidden="0" w:uiPriority="20" w:unhideWhenUsed="0" w:qFormat="1"/>
+    <w:lsdException w:name="Table Grid" w:semiHidden="0" w:uiPriority="59" w:unhideWhenUsed="0"/>
+    <w:lsdException w:name="Placeholder Text" w:unhideWhenUsed="0"/>
+    <w:lsdException w:name="No Spacing" w:semiHidden="0" w:uiPriority="1" w:unhideWhenUsed="0" w:qFormat="1"/>
+    <w:lsdException w:name="Light Shading" w:semiHidden="0" w:uiPriority="60" w:unhideWhenUsed="0"/>
+    <w:lsdException w:name="Light List" w:semiHidden="0" w:uiPriority="61" w:unhideWhenUsed="0"/>
+    <w:lsdException w:name="Light Grid" w:semiHidden="0" w:uiPriority="62" w:unhideWhenUsed="0"/>
+    <w:lsdException w:name="Medium Shading 1" w:semiHidden="0" w:uiPriority="63" w:unhideWhenUsed="0"/>
+    <w:lsdException w:name="Medium Shading 2" w:semiHidden="0" w:uiPriority="64" w:unhideWhenUsed="0"/>
+    <w:lsdException w:name="Medium List 1" w:semiHidden="0" w:uiPriority="65" w:unhideWhenUsed="0"/>
+    <w:lsdException w:name="Medium List 2" w:semiHidden="0" w:uiPriority="66" w:unhideWhenUsed="0"/>
+    <w:lsdException w:name="Medium Grid 1" w:semiHidden="0" w:uiPriority="67" w:unhideWhenUsed="0"/>
+    <w:lsdException w:name="Medium Grid 2" w:semiHidden="0" w:uiPriority="68" w:unhideWhenUsed="0"/>
+    <w:lsdException w:name="Medium Grid 3" w:semiHidden="0" w:uiPriority="69" w:unhideWhenUsed="0"/>
+    <w:lsdException w:name="Dark List" w:semiHidden="0" w:uiPriority="70" w:unhideWhenUsed="0"/>
+    <w:lsdException w:name="Colorful Shading" w:semiHidden="0" w:uiPriority="71" w:unhideWhenUsed="0"/>
+    <w:lsdException w:name="Colorful List" w:semiHidden="0" w:uiPriority="72" w:unhideWhenUsed="0"/>
+    <w:lsdException w:name="Colorful Grid" w:semiHidden="0" w:uiPriority="73" w:unhideWhenUsed="0"/>
+    <w:lsdException w:name="Light Shading Accent 1" w:semiHidden="0" w:uiPriority="60" w:unhideWhenUsed="0"/>
+    <w:lsdException w:name="Light List Accent 1" w:semiHidden="0" w:uiPriority="61" w:unhideWhenUsed="0"/>
+    <w:lsdException w:name="Light Grid Accent 1" w:semiHidden="0" w:uiPriority="62" w:unhideWhenUsed="0"/>
+    <w:lsdException w:name="Medium Shading 1 Accent 1" w:semiHidden="0" w:uiPriority="63" w:unhideWhenUsed="0"/>
+    <w:lsdException w:name="Medium Shading 2 Accent 1" w:semiHidden="0" w:uiPriority="64" w:unhideWhenUsed="0"/>
+    <w:lsdException w:name="Medium List 1 Accent 1" w:semiHidden="0" w:uiPriority="65" w:unhideWhenUsed="0"/>
+    <w:lsdException w:name="Revision" w:unhideWhenUsed="0"/>
+    <w:lsdException w:name="List Paragraph" w:semiHidden="0" w:uiPriority="34" w:unhideWhenUsed="0" w:qFormat="1"/>
+    <w:lsdException w:name="Quote" w:semiHidden="0" w:uiPriority="29" w:unhideWhenUsed="0" w:qFormat="1"/>
+    <w:lsdException w:name="Intense Quote" w:semiHidden="0" w:uiPriority="30" w:unhideWhenUsed="0" w:qFormat="1"/>
+    <w:lsdException w:name="Medium List 2 Accent 1" w:semiHidden="0" w:uiPriority="66" w:unhideWhenUsed="0"/>
+    <w:lsdException w:name="Medium Grid 1 Accent 1" w:semiHidden="0" w:uiPriority="67" w:unhideWhenUsed="0"/>
+    <w:lsdException w:name="Medium Grid 2 Accent 1" w:semiHidden="0" w:uiPriority="68" w:unhideWhenUsed="0"/>
+    <w:lsdException w:name="Medium Grid 3 Accent 1" w:semiHidden="0" w:uiPriority="69" w:unhideWhenUsed="0"/>
+    <w:lsdException w:name="Dark List Accent 1" w:semiHidden="0" w:uiPriority="70" w:unhideWhenUsed="0"/>
+    <w:lsdException w:name="Colorful Shading Accent 1" w:semiHidden="0" w:uiPriority="71" w:unhideWhenUsed="0"/>
+    <w:lsdException w:name="Colorful List Accent 1" w:semiHidden="0" w:uiPriority="72" w:unhideWhenUsed="0"/>
+    <w:lsdException w:name="Colorful Grid Accent 1" w:semiHidden="0" w:uiPriority="73" w:unhideWhenUsed="0"/>
+    <w:lsdException w:name="Light Shading Accent 2" w:semiHidden="0" w:uiPriority="60" w:unhideWhenUsed="0"/>
+    <w:lsdException w:name="Light List Accent 2" w:semiHidden="0" w:uiPriority="61" w:unhideWhenUsed="0"/>
+    <w:lsdException w:name="Light Grid Accent 2" w:semiHidden="0" w:uiPriority="62" w:unhideWhenUsed="0"/>
+    <w:lsdException w:name="Medium Shading 1 Accent 2" w:semiHidden="0" w:uiPriority="63" w:unhideWhenUsed="0"/>
+    <w:lsdException w:name="Medium Shading 2 Accent 2" w:semiHidden="0" w:uiPriority="64" w:unhideWhenUsed="0"/>
+    <w:lsdException w:name="Medium List 1 Accent 2" w:semiHidden="0" w:uiPriority="65" w:unhideWhenUsed="0"/>
+    <w:lsdException w:name="Medium List 2 Accent 2" w:semiHidden="0" w:uiPriority="66" w:unhideWhenUsed="0"/>
+    <w:lsdException w:name="Medium Grid 1 Accent 2" w:semiHidden="0" w:uiPriority="67" w:unhideWhenUsed="0"/>
+    <w:lsdException w:name="Medium Grid 2 Accent 2" w:semiHidden="0" w:uiPriority="68" w:unhideWhenUsed="0"/>
+    <w:lsdException w:name="Medium Grid 3 Accent 2" w:semiHidden="0" w:uiPriority="69" w:unhideWhenUsed="0"/>
+    <w:lsdException w:name="Dark List Accent 2" w:semiHidden="0" w:uiPriority="70" w:unhideWhenUsed="0"/>
+    <w:lsdException w:name="Colorful Shading Accent 2" w:semiHidden="0" w:uiPriority="71" w:unhideWhenUsed="0"/>
+    <w:lsdException w:name="Colorful List Accent 2" w:semiHidden="0" w:uiPriority="72" w:unhideWhenUsed="0"/>
+    <w:lsdException w:name="Colorful Grid Accent 2" w:semiHidden="0" w:uiPriority="73" w:unhideWhenUsed="0"/>
+    <w:lsdException w:name="Light Shading Accent 3" w:semiHidden="0" w:uiPriority="60" w:unhideWhenUsed="0"/>
+    <w:lsdException w:name="Light List Accent 3" w:semiHidden="0" w:uiPriority="61" w:unhideWhenUsed="0"/>
+    <w:lsdException w:name="Light Grid Accent 3" w:semiHidden="0" w:uiPriority="62" w:unhideWhenUsed="0"/>
+    <w:lsdException w:name="Medium Shading 1 Accent 3" w:semiHidden="0" w:uiPriority="63" w:unhideWhenUsed="0"/>
+    <w:lsdException w:name="Medium Shading 2 Accent 3" w:semiHidden="0" w:uiPriority="64" w:unhideWhenUsed="0"/>
+    <w:lsdException w:name="Medium List 1 Accent 3" w:semiHidden="0" w:uiPriority="65" w:unhideWhenUsed="0"/>
+    <w:lsdException w:name="Medium List 2 Accent 3" w:semiHidden="0" w:uiPriority="66" w:unhideWhenUsed="0"/>
+    <w:lsdException w:name="Medium Grid 1 Accent 3" w:semiHidden="0" w:uiPriority="67" w:unhideWhenUsed="0"/>
+    <w:lsdException w:name="Medium Grid 2 Accent 3" w:semiHidden="0" w:uiPriority="68" w:unhideWhenUsed="0"/>
+    <w:lsdException w:name="Medium Grid 3 Accent 3" w:semiHidden="0" w:uiPriority="69" w:unhideWhenUsed="0"/>
+    <w:lsdException w:name="Dark List Accent 3" w:semiHidden="0" w:uiPriority="70" w:unhideWhenUsed="0"/>
+    <w:lsdException w:name="Colorful Shading Accent 3" w:semiHidden="0" w:uiPriority="71" w:unhideWhenUsed="0"/>
+    <w:lsdException w:name="Colorful List Accent 3" w:semiHidden="0" w:uiPriority="72" w:unhideWhenUsed="0"/>
+    <w:lsdException w:name="Colorful Grid Accent 3" w:semiHidden="0" w:uiPriority="73" w:unhideWhenUsed="0"/>
+    <w:lsdException w:name="Light Shading Accent 4" w:semiHidden="0" w:uiPriority="60" w:unhideWhenUsed="0"/>
+    <w:lsdException w:name="Light List Accent 4" w:semiHidden="0" w:uiPriority="61" w:unhideWhenUsed="0"/>
+    <w:lsdException w:name="Light Grid Accent 4" w:semiHidden="0" w:uiPriority="62" w:unhideWhenUsed="0"/>
+    <w:lsdException w:name="Medium Shading 1 Accent 4" w:semiHidden="0" w:uiPriority="63" w:unhideWhenUsed="0"/>
+    <w:lsdException w:name="Medium Shading 2 Accent 4" w:semiHidden="0" w:uiPriority="64" w:unhideWhenUsed="0"/>
+    <w:lsdException w:name="Medium List 1 Accent 4" w:semiHidden="0" w:uiPriority="65" w:unhideWhenUsed="0"/>
+    <w:lsdException w:name="Medium List 2 Accent 4" w:semiHidden="0" w:uiPriority="66" w:unhideWhenUsed="0"/>
+    <w:lsdException w:name="Medium Grid 1 Accent 4" w:semiHidden="0" w:uiPriority="67" w:unhideWhenUsed="0"/>
+    <w:lsdException w:name="Medium Grid 2 Accent 4" w:semiHidden="0" w:uiPriority="68" w:unhideWhenUsed="0"/>
+    <w:lsdException w:name="Medium Grid 3 Accent 4" w:semiHidden="0" w:uiPriority="69" w:unhideWhenUsed="0"/>
+    <w:lsdException w:name="Dark List Accent 4" w:semiHidden="0" w:uiPriority="70" w:unhideWhenUsed="0"/>
+    <w:lsdException w:name="Colorful Shading Accent 4" w:semiHidden="0" w:uiPriority="71" w:unhideWhenUsed="0"/>
+    <w:lsdException w:name="Colorful List Accent 4" w:semiHidden="0" w:uiPriority="72" w:unhideWhenUsed="0"/>
+    <w:lsdException w:name="Colorful Grid Accent 4" w:semiHidden="0" w:uiPriority="73" w:unhideWhenUsed="0"/>
+    <w:lsdException w:name="Light Shading Accent 5" w:semiHidden="0" w:uiPriority="60" w:unhideWhenUsed="0"/>
+    <w:lsdException w:name="Light List Accent 5" w:semiHidden="0" w:uiPriority="61" w:unhideWhenUsed="0"/>
+    <w:lsdException w:name="Light Grid Accent 5" w:semiHidden="0" w:uiPriority="62" w:unhideWhenUsed="0"/>
+    <w:lsdException w:name="Medium Shading 1 Accent 5" w:semiHidden="0" w:uiPriority="63" w:unhideWhenUsed="0"/>
+    <w:lsdException w:name="Medium Shading 2 Accent 5" w:semiHidden="0" w:uiPriority="64" w:unhideWhenUsed="0"/>
+    <w:lsdException w:name="Medium List 1 Accent 5" w:semiHidden="0" w:uiPriority="65" w:unhideWhenUsed="0"/>
+    <w:lsdException w:name="Medium List 2 Accent 5" w:semiHidden="0" w:uiPriority="66" w:unhideWhenUsed="0"/>
+    <w:lsdException w:name="Medium Grid 1 Accent 5" w:semiHidden="0" w:uiPriority="67" w:unhideWhenUsed="0"/>
+    <w:lsdException w:name="Medium Grid 2 Accent 5" w:semiHidden="0" w:uiPriority="68" w:unhideWhenUsed="0"/>
+    <w:lsdException w:name="Medium Grid 3 Accent 5" w:semiHidden="0" w:uiPriority="69" w:unhideWhenUsed="0"/>
+    <w:lsdException w:name="Dark List Accent 5" w:semiHidden="0" w:uiPriority="70" w:unhideWhenUsed="0"/>
+    <w:lsdException w:name="Colorful Shading Accent 5" w:semiHidden="0" w:uiPriority="71" w:unhideWhenUsed="0"/>
+    <w:lsdException w:name="Colorful List Accent 5" w:semiHidden="0" w:uiPriority="72" w:unhideWhenUsed="0"/>
+    <w:lsdException w:name="Colorful Grid Accent 5" w:semiHidden="0" w:uiPriority="73" w:unhideWhenUsed="0"/>
+    <w:lsdException w:name="Light Shading Accent 6" w:semiHidden="0" w:uiPriority="60" w:unhideWhenUsed="0"/>
+    <w:lsdException w:name="Light List Accent 6" w:semiHidden="0" w:uiPriority="61" w:unhideWhenUsed="0"/>
+    <w:lsdException w:name="Light Grid Accent 6" w:semiHidden="0" w:uiPriority="62" w:unhideWhenUsed="0"/>
+    <w:lsdException w:name="Medium Shading 1 Accent 6" w:semiHidden="0" w:uiPriority="63" w:unhideWhenUsed="0"/>
+    <w:lsdException w:name="Medium Shading 2 Accent 6" w:semiHidden="0" w:uiPriority="64" w:unhideWhenUsed="0"/>
+    <w:lsdException w:name="Medium List 1 Accent 6" w:semiHidden="0" w:uiPriority="65" w:unhideWhenUsed="0"/>
+    <w:lsdException w:name="Medium List 2 Accent 6" w:semiHidden="0" w:uiPriority="66" w:unhideWhenUsed="0"/>
+    <w:lsdException w:name="Medium Grid 1 Accent 6" w:semiHidden="0" w:uiPriority="67" w:unhideWhenUsed="0"/>
+    <w:lsdException w:name="Medium Grid 2 Accent 6" w:semiHidden="0" w:uiPriority="68" w:unhideWhenUsed="0"/>
+    <w:lsdException w:name="Medium Grid 3 Accent 6" w:semiHidden="0" w:uiPriority="69" w:unhideWhenUsed="0"/>
+    <w:lsdException w:name="Dark List Accent 6" w:semiHidden="0" w:uiPriority="70" w:unhideWhenUsed="0"/>
+    <w:lsdException w:name="Colorful Shading Accent 6" w:semiHidden="0" w:uiPriority="71" w:unhideWhenUsed="0"/>
+    <w:lsdException w:name="Colorful List Accent 6" w:semiHidden="0" w:uiPriority="72" w:unhideWhenUsed="0"/>
+    <w:lsdException w:name="Colorful Grid Accent 6" w:semiHidden="0" w:uiPriority="73" w:unhideWhenUsed="0"/>
+    <w:lsdException w:name="Subtle Emphasis" w:semiHidden="0" w:uiPriority="19" w:unhideWhenUsed="0" w:qFormat="1"/>
+    <w:lsdException w:name="Intense Emphasis" w:semiHidden="0" w:uiPriority="21" w:unhideWhenUsed="0" w:qFormat="1"/>
+    <w:lsdException w:name="Subtle Reference" w:semiHidden="0" w:uiPriority="31" w:unhideWhenUsed="0" w:qFormat="1"/>
+    <w:lsdException w:name="Intense Reference" w:semiHidden="0" w:uiPriority="32" w:unhideWhenUsed="0" w:qFormat="1"/>
+    <w:lsdException w:name="Book Title" w:semiHidden="0" w:uiPriority="33" w:unhideWhenUsed="0" w:qFormat="1"/>
+    <w:lsdException w:name="Bibliography" w:uiPriority="37"/>
+    <w:lsdException w:name="TOC Heading" w:uiPriority="39" w:qFormat="1"/>
   </w:latentStyles>
   <w:style w:type="paragraph" w:default="1" w:styleId="Normal">
     <w:name w:val="Normal"/>
@@ -19686,6 +19515,411 @@
   <w:style w:type="character" w:default="1" w:styleId="Fuentedeprrafopredeter">
     <w:name w:val="Default Paragraph Font"/>
     <w:uiPriority w:val="1"/>
+    <w:semiHidden/>
+    <w:unhideWhenUsed/>
+  </w:style>
+  <w:style w:type="table" w:default="1" w:styleId="Tablanormal">
+    <w:name w:val="Normal Table"/>
+    <w:uiPriority w:val="99"/>
+    <w:semiHidden/>
+    <w:unhideWhenUsed/>
+    <w:tblPr>
+      <w:tblInd w:w="0" w:type="dxa"/>
+      <w:tblCellMar>
+        <w:top w:w="0" w:type="dxa"/>
+        <w:left w:w="108" w:type="dxa"/>
+        <w:bottom w:w="0" w:type="dxa"/>
+        <w:right w:w="108" w:type="dxa"/>
+      </w:tblCellMar>
+    </w:tblPr>
+  </w:style>
+  <w:style w:type="numbering" w:default="1" w:styleId="Sinlista">
+    <w:name w:val="No List"/>
+    <w:uiPriority w:val="99"/>
+    <w:semiHidden/>
+    <w:unhideWhenUsed/>
+  </w:style>
+  <w:style w:type="paragraph" w:styleId="Textodeglobo">
+    <w:name w:val="Balloon Text"/>
+    <w:basedOn w:val="Normal"/>
+    <w:link w:val="TextodegloboCar"/>
+    <w:uiPriority w:val="99"/>
+    <w:semiHidden/>
+    <w:unhideWhenUsed/>
+    <w:rsid w:val="009F0F60"/>
+    <w:pPr>
+      <w:spacing w:line="240" w:lineRule="auto"/>
+    </w:pPr>
+    <w:rPr>
+      <w:rFonts w:ascii="Tahoma" w:hAnsi="Tahoma" w:cs="Tahoma"/>
+      <w:sz w:val="16"/>
+      <w:szCs w:val="16"/>
+    </w:rPr>
+  </w:style>
+  <w:style w:type="character" w:customStyle="1" w:styleId="TextodegloboCar">
+    <w:name w:val="Texto de globo Car"/>
+    <w:basedOn w:val="Fuentedeprrafopredeter"/>
+    <w:link w:val="Textodeglobo"/>
+    <w:uiPriority w:val="99"/>
+    <w:semiHidden/>
+    <w:rsid w:val="009F0F60"/>
+    <w:rPr>
+      <w:rFonts w:ascii="Tahoma" w:eastAsia="Arial" w:hAnsi="Tahoma" w:cs="Tahoma"/>
+      <w:color w:val="000000"/>
+      <w:sz w:val="16"/>
+      <w:szCs w:val="16"/>
+      <w:lang w:val="es-ES" w:eastAsia="es-ES"/>
+    </w:rPr>
+  </w:style>
+  <w:style w:type="paragraph" w:styleId="Prrafodelista">
+    <w:name w:val="List Paragraph"/>
+    <w:basedOn w:val="Normal"/>
+    <w:uiPriority w:val="34"/>
+    <w:qFormat/>
+    <w:rsid w:val="00A83AAC"/>
+    <w:pPr>
+      <w:ind w:left="720"/>
+      <w:contextualSpacing/>
+    </w:pPr>
+  </w:style>
+  <w:style w:type="character" w:styleId="Hipervnculo">
+    <w:name w:val="Hyperlink"/>
+    <w:basedOn w:val="Fuentedeprrafopredeter"/>
+    <w:uiPriority w:val="99"/>
+    <w:unhideWhenUsed/>
+    <w:rsid w:val="00A83AAC"/>
+    <w:rPr>
+      <w:color w:val="0000FF" w:themeColor="hyperlink"/>
+      <w:u w:val="single"/>
+    </w:rPr>
+  </w:style>
+  <w:style w:type="table" w:styleId="Tablaconcuadrcula">
+    <w:name w:val="Table Grid"/>
+    <w:basedOn w:val="Tablanormal"/>
+    <w:uiPriority w:val="59"/>
+    <w:unhideWhenUsed/>
+    <w:rsid w:val="007502F2"/>
+    <w:pPr>
+      <w:spacing w:after="0" w:line="240" w:lineRule="auto"/>
+    </w:pPr>
+    <w:tblPr>
+      <w:tblBorders>
+        <w:top w:val="single" w:sz="4" w:space="0" w:color="auto"/>
+        <w:left w:val="single" w:sz="4" w:space="0" w:color="auto"/>
+        <w:bottom w:val="single" w:sz="4" w:space="0" w:color="auto"/>
+        <w:right w:val="single" w:sz="4" w:space="0" w:color="auto"/>
+        <w:insideH w:val="single" w:sz="4" w:space="0" w:color="auto"/>
+        <w:insideV w:val="single" w:sz="4" w:space="0" w:color="auto"/>
+      </w:tblBorders>
+    </w:tblPr>
+  </w:style>
+  <w:style w:type="character" w:styleId="Textodelmarcadordeposicin">
+    <w:name w:val="Placeholder Text"/>
+    <w:basedOn w:val="Fuentedeprrafopredeter"/>
+    <w:uiPriority w:val="99"/>
+    <w:semiHidden/>
+    <w:rsid w:val="00EE43FD"/>
+    <w:rPr>
+      <w:color w:val="808080"/>
+    </w:rPr>
+  </w:style>
+  <w:style w:type="paragraph" w:styleId="Encabezado">
+    <w:name w:val="header"/>
+    <w:basedOn w:val="Normal"/>
+    <w:link w:val="EncabezadoCar"/>
+    <w:uiPriority w:val="99"/>
+    <w:unhideWhenUsed/>
+    <w:rsid w:val="007C57FE"/>
+    <w:pPr>
+      <w:tabs>
+        <w:tab w:val="center" w:pos="4419"/>
+        <w:tab w:val="right" w:pos="8838"/>
+      </w:tabs>
+      <w:spacing w:line="240" w:lineRule="auto"/>
+    </w:pPr>
+  </w:style>
+  <w:style w:type="character" w:customStyle="1" w:styleId="EncabezadoCar">
+    <w:name w:val="Encabezado Car"/>
+    <w:basedOn w:val="Fuentedeprrafopredeter"/>
+    <w:link w:val="Encabezado"/>
+    <w:uiPriority w:val="99"/>
+    <w:rsid w:val="007C57FE"/>
+    <w:rPr>
+      <w:rFonts w:ascii="Arial" w:eastAsia="Arial" w:hAnsi="Arial" w:cs="Arial"/>
+      <w:color w:val="000000"/>
+      <w:lang w:val="es-ES" w:eastAsia="es-ES"/>
+    </w:rPr>
+  </w:style>
+  <w:style w:type="paragraph" w:styleId="Piedepgina">
+    <w:name w:val="footer"/>
+    <w:basedOn w:val="Normal"/>
+    <w:link w:val="PiedepginaCar"/>
+    <w:uiPriority w:val="99"/>
+    <w:unhideWhenUsed/>
+    <w:rsid w:val="007C57FE"/>
+    <w:pPr>
+      <w:tabs>
+        <w:tab w:val="center" w:pos="4419"/>
+        <w:tab w:val="right" w:pos="8838"/>
+      </w:tabs>
+      <w:spacing w:line="240" w:lineRule="auto"/>
+    </w:pPr>
+  </w:style>
+  <w:style w:type="character" w:customStyle="1" w:styleId="PiedepginaCar">
+    <w:name w:val="Pie de página Car"/>
+    <w:basedOn w:val="Fuentedeprrafopredeter"/>
+    <w:link w:val="Piedepgina"/>
+    <w:uiPriority w:val="99"/>
+    <w:rsid w:val="007C57FE"/>
+    <w:rPr>
+      <w:rFonts w:ascii="Arial" w:eastAsia="Arial" w:hAnsi="Arial" w:cs="Arial"/>
+      <w:color w:val="000000"/>
+      <w:lang w:val="es-ES" w:eastAsia="es-ES"/>
+    </w:rPr>
+  </w:style>
+  <w:style w:type="paragraph" w:styleId="HTMLconformatoprevio">
+    <w:name w:val="HTML Preformatted"/>
+    <w:basedOn w:val="Normal"/>
+    <w:link w:val="HTMLconformatoprevioCar"/>
+    <w:uiPriority w:val="99"/>
+    <w:semiHidden/>
+    <w:unhideWhenUsed/>
+    <w:rsid w:val="002B02B2"/>
+    <w:pPr>
+      <w:spacing w:line="240" w:lineRule="auto"/>
+    </w:pPr>
+    <w:rPr>
+      <w:rFonts w:ascii="Consolas" w:hAnsi="Consolas"/>
+      <w:sz w:val="20"/>
+      <w:szCs w:val="20"/>
+    </w:rPr>
+  </w:style>
+  <w:style w:type="character" w:customStyle="1" w:styleId="HTMLconformatoprevioCar">
+    <w:name w:val="HTML con formato previo Car"/>
+    <w:basedOn w:val="Fuentedeprrafopredeter"/>
+    <w:link w:val="HTMLconformatoprevio"/>
+    <w:uiPriority w:val="99"/>
+    <w:semiHidden/>
+    <w:rsid w:val="002B02B2"/>
+    <w:rPr>
+      <w:rFonts w:ascii="Consolas" w:eastAsia="Arial" w:hAnsi="Consolas" w:cs="Arial"/>
+      <w:color w:val="000000"/>
+      <w:sz w:val="20"/>
+      <w:szCs w:val="20"/>
+      <w:lang w:val="es-ES" w:eastAsia="es-ES"/>
+    </w:rPr>
+  </w:style>
+  <w:style w:type="character" w:customStyle="1" w:styleId="Ttulo1Car">
+    <w:name w:val="Título 1 Car"/>
+    <w:basedOn w:val="Fuentedeprrafopredeter"/>
+    <w:link w:val="Ttulo1"/>
+    <w:uiPriority w:val="9"/>
+    <w:rsid w:val="007A2FFA"/>
+    <w:rPr>
+      <w:rFonts w:asciiTheme="majorHAnsi" w:eastAsiaTheme="majorEastAsia" w:hAnsiTheme="majorHAnsi" w:cstheme="majorBidi"/>
+      <w:color w:val="365F91" w:themeColor="accent1" w:themeShade="BF"/>
+      <w:sz w:val="32"/>
+      <w:szCs w:val="32"/>
+      <w:lang w:val="es-ES" w:eastAsia="es-ES"/>
+    </w:rPr>
+  </w:style>
+</w:styles>
+</file>
+
+<file path=word/stylesWithEffects.xml><?xml version="1.0" encoding="utf-8"?>
+<w:styles xmlns:wpc="http://schemas.microsoft.com/office/word/2010/wordprocessingCanvas" xmlns:mc="http://schemas.openxmlformats.org/markup-compatibility/2006" xmlns:o="urn:schemas-microsoft-com:office:office" xmlns:r="http://schemas.openxmlformats.org/officeDocument/2006/relationships" xmlns:m="http://schemas.openxmlformats.org/officeDocument/2006/math" xmlns:v="urn:schemas-microsoft-com:vml" xmlns:wp14="http://schemas.microsoft.com/office/word/2010/wordprocessingDrawing" xmlns:wp="http://schemas.openxmlformats.org/drawingml/2006/wordprocessingDrawing" xmlns:w10="urn:schemas-microsoft-com:office:word" xmlns:w="http://schemas.openxmlformats.org/wordprocessingml/2006/main" xmlns:w14="http://schemas.microsoft.com/office/word/2010/wordml" xmlns:wpg="http://schemas.microsoft.com/office/word/2010/wordprocessingGroup" xmlns:wpi="http://schemas.microsoft.com/office/word/2010/wordprocessingInk" xmlns:wne="http://schemas.microsoft.com/office/word/2006/wordml" xmlns:wps="http://schemas.microsoft.com/office/word/2010/wordprocessingShape" mc:Ignorable="w14 wp14">
+  <w:docDefaults>
+    <w:rPrDefault>
+      <w:rPr>
+        <w:rFonts w:asciiTheme="minorHAnsi" w:eastAsiaTheme="minorHAnsi" w:hAnsiTheme="minorHAnsi" w:cstheme="minorBidi"/>
+        <w:sz w:val="22"/>
+        <w:szCs w:val="22"/>
+        <w:lang w:val="es-CR" w:eastAsia="en-US" w:bidi="ar-SA"/>
+      </w:rPr>
+    </w:rPrDefault>
+    <w:pPrDefault>
+      <w:pPr>
+        <w:spacing w:after="200" w:line="276" w:lineRule="auto"/>
+      </w:pPr>
+    </w:pPrDefault>
+  </w:docDefaults>
+  <w:latentStyles w:defLockedState="0" w:defUIPriority="99" w:defSemiHidden="1" w:defUnhideWhenUsed="1" w:defQFormat="0" w:count="267">
+    <w:lsdException w:name="Normal" w:semiHidden="0" w:uiPriority="0" w:unhideWhenUsed="0" w:qFormat="1"/>
+    <w:lsdException w:name="heading 1" w:semiHidden="0" w:uiPriority="9" w:unhideWhenUsed="0" w:qFormat="1"/>
+    <w:lsdException w:name="heading 2" w:uiPriority="9" w:qFormat="1"/>
+    <w:lsdException w:name="heading 3" w:uiPriority="9" w:qFormat="1"/>
+    <w:lsdException w:name="heading 4" w:uiPriority="9" w:qFormat="1"/>
+    <w:lsdException w:name="heading 5" w:uiPriority="9" w:qFormat="1"/>
+    <w:lsdException w:name="heading 6" w:uiPriority="9" w:qFormat="1"/>
+    <w:lsdException w:name="heading 7" w:uiPriority="9" w:qFormat="1"/>
+    <w:lsdException w:name="heading 8" w:uiPriority="9" w:qFormat="1"/>
+    <w:lsdException w:name="heading 9" w:uiPriority="9" w:qFormat="1"/>
+    <w:lsdException w:name="toc 1" w:uiPriority="39"/>
+    <w:lsdException w:name="toc 2" w:uiPriority="39"/>
+    <w:lsdException w:name="toc 3" w:uiPriority="39"/>
+    <w:lsdException w:name="toc 4" w:uiPriority="39"/>
+    <w:lsdException w:name="toc 5" w:uiPriority="39"/>
+    <w:lsdException w:name="toc 6" w:uiPriority="39"/>
+    <w:lsdException w:name="toc 7" w:uiPriority="39"/>
+    <w:lsdException w:name="toc 8" w:uiPriority="39"/>
+    <w:lsdException w:name="toc 9" w:uiPriority="39"/>
+    <w:lsdException w:name="caption" w:uiPriority="35" w:qFormat="1"/>
+    <w:lsdException w:name="Title" w:semiHidden="0" w:uiPriority="10" w:unhideWhenUsed="0" w:qFormat="1"/>
+    <w:lsdException w:name="Default Paragraph Font" w:uiPriority="1"/>
+    <w:lsdException w:name="Subtitle" w:semiHidden="0" w:uiPriority="11" w:unhideWhenUsed="0" w:qFormat="1"/>
+    <w:lsdException w:name="Strong" w:semiHidden="0" w:uiPriority="22" w:unhideWhenUsed="0" w:qFormat="1"/>
+    <w:lsdException w:name="Emphasis" w:semiHidden="0" w:uiPriority="20" w:unhideWhenUsed="0" w:qFormat="1"/>
+    <w:lsdException w:name="Table Grid" w:semiHidden="0" w:uiPriority="59" w:unhideWhenUsed="0"/>
+    <w:lsdException w:name="Placeholder Text" w:unhideWhenUsed="0"/>
+    <w:lsdException w:name="No Spacing" w:semiHidden="0" w:uiPriority="1" w:unhideWhenUsed="0" w:qFormat="1"/>
+    <w:lsdException w:name="Light Shading" w:semiHidden="0" w:uiPriority="60" w:unhideWhenUsed="0"/>
+    <w:lsdException w:name="Light List" w:semiHidden="0" w:uiPriority="61" w:unhideWhenUsed="0"/>
+    <w:lsdException w:name="Light Grid" w:semiHidden="0" w:uiPriority="62" w:unhideWhenUsed="0"/>
+    <w:lsdException w:name="Medium Shading 1" w:semiHidden="0" w:uiPriority="63" w:unhideWhenUsed="0"/>
+    <w:lsdException w:name="Medium Shading 2" w:semiHidden="0" w:uiPriority="64" w:unhideWhenUsed="0"/>
+    <w:lsdException w:name="Medium List 1" w:semiHidden="0" w:uiPriority="65" w:unhideWhenUsed="0"/>
+    <w:lsdException w:name="Medium List 2" w:semiHidden="0" w:uiPriority="66" w:unhideWhenUsed="0"/>
+    <w:lsdException w:name="Medium Grid 1" w:semiHidden="0" w:uiPriority="67" w:unhideWhenUsed="0"/>
+    <w:lsdException w:name="Medium Grid 2" w:semiHidden="0" w:uiPriority="68" w:unhideWhenUsed="0"/>
+    <w:lsdException w:name="Medium Grid 3" w:semiHidden="0" w:uiPriority="69" w:unhideWhenUsed="0"/>
+    <w:lsdException w:name="Dark List" w:semiHidden="0" w:uiPriority="70" w:unhideWhenUsed="0"/>
+    <w:lsdException w:name="Colorful Shading" w:semiHidden="0" w:uiPriority="71" w:unhideWhenUsed="0"/>
+    <w:lsdException w:name="Colorful List" w:semiHidden="0" w:uiPriority="72" w:unhideWhenUsed="0"/>
+    <w:lsdException w:name="Colorful Grid" w:semiHidden="0" w:uiPriority="73" w:unhideWhenUsed="0"/>
+    <w:lsdException w:name="Light Shading Accent 1" w:semiHidden="0" w:uiPriority="60" w:unhideWhenUsed="0"/>
+    <w:lsdException w:name="Light List Accent 1" w:semiHidden="0" w:uiPriority="61" w:unhideWhenUsed="0"/>
+    <w:lsdException w:name="Light Grid Accent 1" w:semiHidden="0" w:uiPriority="62" w:unhideWhenUsed="0"/>
+    <w:lsdException w:name="Medium Shading 1 Accent 1" w:semiHidden="0" w:uiPriority="63" w:unhideWhenUsed="0"/>
+    <w:lsdException w:name="Medium Shading 2 Accent 1" w:semiHidden="0" w:uiPriority="64" w:unhideWhenUsed="0"/>
+    <w:lsdException w:name="Medium List 1 Accent 1" w:semiHidden="0" w:uiPriority="65" w:unhideWhenUsed="0"/>
+    <w:lsdException w:name="Revision" w:unhideWhenUsed="0"/>
+    <w:lsdException w:name="List Paragraph" w:semiHidden="0" w:uiPriority="34" w:unhideWhenUsed="0" w:qFormat="1"/>
+    <w:lsdException w:name="Quote" w:semiHidden="0" w:uiPriority="29" w:unhideWhenUsed="0" w:qFormat="1"/>
+    <w:lsdException w:name="Intense Quote" w:semiHidden="0" w:uiPriority="30" w:unhideWhenUsed="0" w:qFormat="1"/>
+    <w:lsdException w:name="Medium List 2 Accent 1" w:semiHidden="0" w:uiPriority="66" w:unhideWhenUsed="0"/>
+    <w:lsdException w:name="Medium Grid 1 Accent 1" w:semiHidden="0" w:uiPriority="67" w:unhideWhenUsed="0"/>
+    <w:lsdException w:name="Medium Grid 2 Accent 1" w:semiHidden="0" w:uiPriority="68" w:unhideWhenUsed="0"/>
+    <w:lsdException w:name="Medium Grid 3 Accent 1" w:semiHidden="0" w:uiPriority="69" w:unhideWhenUsed="0"/>
+    <w:lsdException w:name="Dark List Accent 1" w:semiHidden="0" w:uiPriority="70" w:unhideWhenUsed="0"/>
+    <w:lsdException w:name="Colorful Shading Accent 1" w:semiHidden="0" w:uiPriority="71" w:unhideWhenUsed="0"/>
+    <w:lsdException w:name="Colorful List Accent 1" w:semiHidden="0" w:uiPriority="72" w:unhideWhenUsed="0"/>
+    <w:lsdException w:name="Colorful Grid Accent 1" w:semiHidden="0" w:uiPriority="73" w:unhideWhenUsed="0"/>
+    <w:lsdException w:name="Light Shading Accent 2" w:semiHidden="0" w:uiPriority="60" w:unhideWhenUsed="0"/>
+    <w:lsdException w:name="Light List Accent 2" w:semiHidden="0" w:uiPriority="61" w:unhideWhenUsed="0"/>
+    <w:lsdException w:name="Light Grid Accent 2" w:semiHidden="0" w:uiPriority="62" w:unhideWhenUsed="0"/>
+    <w:lsdException w:name="Medium Shading 1 Accent 2" w:semiHidden="0" w:uiPriority="63" w:unhideWhenUsed="0"/>
+    <w:lsdException w:name="Medium Shading 2 Accent 2" w:semiHidden="0" w:uiPriority="64" w:unhideWhenUsed="0"/>
+    <w:lsdException w:name="Medium List 1 Accent 2" w:semiHidden="0" w:uiPriority="65" w:unhideWhenUsed="0"/>
+    <w:lsdException w:name="Medium List 2 Accent 2" w:semiHidden="0" w:uiPriority="66" w:unhideWhenUsed="0"/>
+    <w:lsdException w:name="Medium Grid 1 Accent 2" w:semiHidden="0" w:uiPriority="67" w:unhideWhenUsed="0"/>
+    <w:lsdException w:name="Medium Grid 2 Accent 2" w:semiHidden="0" w:uiPriority="68" w:unhideWhenUsed="0"/>
+    <w:lsdException w:name="Medium Grid 3 Accent 2" w:semiHidden="0" w:uiPriority="69" w:unhideWhenUsed="0"/>
+    <w:lsdException w:name="Dark List Accent 2" w:semiHidden="0" w:uiPriority="70" w:unhideWhenUsed="0"/>
+    <w:lsdException w:name="Colorful Shading Accent 2" w:semiHidden="0" w:uiPriority="71" w:unhideWhenUsed="0"/>
+    <w:lsdException w:name="Colorful List Accent 2" w:semiHidden="0" w:uiPriority="72" w:unhideWhenUsed="0"/>
+    <w:lsdException w:name="Colorful Grid Accent 2" w:semiHidden="0" w:uiPriority="73" w:unhideWhenUsed="0"/>
+    <w:lsdException w:name="Light Shading Accent 3" w:semiHidden="0" w:uiPriority="60" w:unhideWhenUsed="0"/>
+    <w:lsdException w:name="Light List Accent 3" w:semiHidden="0" w:uiPriority="61" w:unhideWhenUsed="0"/>
+    <w:lsdException w:name="Light Grid Accent 3" w:semiHidden="0" w:uiPriority="62" w:unhideWhenUsed="0"/>
+    <w:lsdException w:name="Medium Shading 1 Accent 3" w:semiHidden="0" w:uiPriority="63" w:unhideWhenUsed="0"/>
+    <w:lsdException w:name="Medium Shading 2 Accent 3" w:semiHidden="0" w:uiPriority="64" w:unhideWhenUsed="0"/>
+    <w:lsdException w:name="Medium List 1 Accent 3" w:semiHidden="0" w:uiPriority="65" w:unhideWhenUsed="0"/>
+    <w:lsdException w:name="Medium List 2 Accent 3" w:semiHidden="0" w:uiPriority="66" w:unhideWhenUsed="0"/>
+    <w:lsdException w:name="Medium Grid 1 Accent 3" w:semiHidden="0" w:uiPriority="67" w:unhideWhenUsed="0"/>
+    <w:lsdException w:name="Medium Grid 2 Accent 3" w:semiHidden="0" w:uiPriority="68" w:unhideWhenUsed="0"/>
+    <w:lsdException w:name="Medium Grid 3 Accent 3" w:semiHidden="0" w:uiPriority="69" w:unhideWhenUsed="0"/>
+    <w:lsdException w:name="Dark List Accent 3" w:semiHidden="0" w:uiPriority="70" w:unhideWhenUsed="0"/>
+    <w:lsdException w:name="Colorful Shading Accent 3" w:semiHidden="0" w:uiPriority="71" w:unhideWhenUsed="0"/>
+    <w:lsdException w:name="Colorful List Accent 3" w:semiHidden="0" w:uiPriority="72" w:unhideWhenUsed="0"/>
+    <w:lsdException w:name="Colorful Grid Accent 3" w:semiHidden="0" w:uiPriority="73" w:unhideWhenUsed="0"/>
+    <w:lsdException w:name="Light Shading Accent 4" w:semiHidden="0" w:uiPriority="60" w:unhideWhenUsed="0"/>
+    <w:lsdException w:name="Light List Accent 4" w:semiHidden="0" w:uiPriority="61" w:unhideWhenUsed="0"/>
+    <w:lsdException w:name="Light Grid Accent 4" w:semiHidden="0" w:uiPriority="62" w:unhideWhenUsed="0"/>
+    <w:lsdException w:name="Medium Shading 1 Accent 4" w:semiHidden="0" w:uiPriority="63" w:unhideWhenUsed="0"/>
+    <w:lsdException w:name="Medium Shading 2 Accent 4" w:semiHidden="0" w:uiPriority="64" w:unhideWhenUsed="0"/>
+    <w:lsdException w:name="Medium List 1 Accent 4" w:semiHidden="0" w:uiPriority="65" w:unhideWhenUsed="0"/>
+    <w:lsdException w:name="Medium List 2 Accent 4" w:semiHidden="0" w:uiPriority="66" w:unhideWhenUsed="0"/>
+    <w:lsdException w:name="Medium Grid 1 Accent 4" w:semiHidden="0" w:uiPriority="67" w:unhideWhenUsed="0"/>
+    <w:lsdException w:name="Medium Grid 2 Accent 4" w:semiHidden="0" w:uiPriority="68" w:unhideWhenUsed="0"/>
+    <w:lsdException w:name="Medium Grid 3 Accent 4" w:semiHidden="0" w:uiPriority="69" w:unhideWhenUsed="0"/>
+    <w:lsdException w:name="Dark List Accent 4" w:semiHidden="0" w:uiPriority="70" w:unhideWhenUsed="0"/>
+    <w:lsdException w:name="Colorful Shading Accent 4" w:semiHidden="0" w:uiPriority="71" w:unhideWhenUsed="0"/>
+    <w:lsdException w:name="Colorful List Accent 4" w:semiHidden="0" w:uiPriority="72" w:unhideWhenUsed="0"/>
+    <w:lsdException w:name="Colorful Grid Accent 4" w:semiHidden="0" w:uiPriority="73" w:unhideWhenUsed="0"/>
+    <w:lsdException w:name="Light Shading Accent 5" w:semiHidden="0" w:uiPriority="60" w:unhideWhenUsed="0"/>
+    <w:lsdException w:name="Light List Accent 5" w:semiHidden="0" w:uiPriority="61" w:unhideWhenUsed="0"/>
+    <w:lsdException w:name="Light Grid Accent 5" w:semiHidden="0" w:uiPriority="62" w:unhideWhenUsed="0"/>
+    <w:lsdException w:name="Medium Shading 1 Accent 5" w:semiHidden="0" w:uiPriority="63" w:unhideWhenUsed="0"/>
+    <w:lsdException w:name="Medium Shading 2 Accent 5" w:semiHidden="0" w:uiPriority="64" w:unhideWhenUsed="0"/>
+    <w:lsdException w:name="Medium List 1 Accent 5" w:semiHidden="0" w:uiPriority="65" w:unhideWhenUsed="0"/>
+    <w:lsdException w:name="Medium List 2 Accent 5" w:semiHidden="0" w:uiPriority="66" w:unhideWhenUsed="0"/>
+    <w:lsdException w:name="Medium Grid 1 Accent 5" w:semiHidden="0" w:uiPriority="67" w:unhideWhenUsed="0"/>
+    <w:lsdException w:name="Medium Grid 2 Accent 5" w:semiHidden="0" w:uiPriority="68" w:unhideWhenUsed="0"/>
+    <w:lsdException w:name="Medium Grid 3 Accent 5" w:semiHidden="0" w:uiPriority="69" w:unhideWhenUsed="0"/>
+    <w:lsdException w:name="Dark List Accent 5" w:semiHidden="0" w:uiPriority="70" w:unhideWhenUsed="0"/>
+    <w:lsdException w:name="Colorful Shading Accent 5" w:semiHidden="0" w:uiPriority="71" w:unhideWhenUsed="0"/>
+    <w:lsdException w:name="Colorful List Accent 5" w:semiHidden="0" w:uiPriority="72" w:unhideWhenUsed="0"/>
+    <w:lsdException w:name="Colorful Grid Accent 5" w:semiHidden="0" w:uiPriority="73" w:unhideWhenUsed="0"/>
+    <w:lsdException w:name="Light Shading Accent 6" w:semiHidden="0" w:uiPriority="60" w:unhideWhenUsed="0"/>
+    <w:lsdException w:name="Light List Accent 6" w:semiHidden="0" w:uiPriority="61" w:unhideWhenUsed="0"/>
+    <w:lsdException w:name="Light Grid Accent 6" w:semiHidden="0" w:uiPriority="62" w:unhideWhenUsed="0"/>
+    <w:lsdException w:name="Medium Shading 1 Accent 6" w:semiHidden="0" w:uiPriority="63" w:unhideWhenUsed="0"/>
+    <w:lsdException w:name="Medium Shading 2 Accent 6" w:semiHidden="0" w:uiPriority="64" w:unhideWhenUsed="0"/>
+    <w:lsdException w:name="Medium List 1 Accent 6" w:semiHidden="0" w:uiPriority="65" w:unhideWhenUsed="0"/>
+    <w:lsdException w:name="Medium List 2 Accent 6" w:semiHidden="0" w:uiPriority="66" w:unhideWhenUsed="0"/>
+    <w:lsdException w:name="Medium Grid 1 Accent 6" w:semiHidden="0" w:uiPriority="67" w:unhideWhenUsed="0"/>
+    <w:lsdException w:name="Medium Grid 2 Accent 6" w:semiHidden="0" w:uiPriority="68" w:unhideWhenUsed="0"/>
+    <w:lsdException w:name="Medium Grid 3 Accent 6" w:semiHidden="0" w:uiPriority="69" w:unhideWhenUsed="0"/>
+    <w:lsdException w:name="Dark List Accent 6" w:semiHidden="0" w:uiPriority="70" w:unhideWhenUsed="0"/>
+    <w:lsdException w:name="Colorful Shading Accent 6" w:semiHidden="0" w:uiPriority="71" w:unhideWhenUsed="0"/>
+    <w:lsdException w:name="Colorful List Accent 6" w:semiHidden="0" w:uiPriority="72" w:unhideWhenUsed="0"/>
+    <w:lsdException w:name="Colorful Grid Accent 6" w:semiHidden="0" w:uiPriority="73" w:unhideWhenUsed="0"/>
+    <w:lsdException w:name="Subtle Emphasis" w:semiHidden="0" w:uiPriority="19" w:unhideWhenUsed="0" w:qFormat="1"/>
+    <w:lsdException w:name="Intense Emphasis" w:semiHidden="0" w:uiPriority="21" w:unhideWhenUsed="0" w:qFormat="1"/>
+    <w:lsdException w:name="Subtle Reference" w:semiHidden="0" w:uiPriority="31" w:unhideWhenUsed="0" w:qFormat="1"/>
+    <w:lsdException w:name="Intense Reference" w:semiHidden="0" w:uiPriority="32" w:unhideWhenUsed="0" w:qFormat="1"/>
+    <w:lsdException w:name="Book Title" w:semiHidden="0" w:uiPriority="33" w:unhideWhenUsed="0" w:qFormat="1"/>
+    <w:lsdException w:name="Bibliography" w:uiPriority="37"/>
+    <w:lsdException w:name="TOC Heading" w:uiPriority="39" w:qFormat="1"/>
+  </w:latentStyles>
+  <w:style w:type="paragraph" w:default="1" w:styleId="Normal">
+    <w:name w:val="Normal"/>
+    <w:qFormat/>
+    <w:rsid w:val="009F0F60"/>
+    <w:pPr>
+      <w:spacing w:after="0"/>
+    </w:pPr>
+    <w:rPr>
+      <w:rFonts w:ascii="Arial" w:eastAsia="Arial" w:hAnsi="Arial" w:cs="Arial"/>
+      <w:color w:val="000000"/>
+      <w:lang w:val="es-ES" w:eastAsia="es-ES"/>
+    </w:rPr>
+  </w:style>
+  <w:style w:type="paragraph" w:styleId="Ttulo1">
+    <w:name w:val="heading 1"/>
+    <w:basedOn w:val="Normal"/>
+    <w:next w:val="Normal"/>
+    <w:link w:val="Ttulo1Car"/>
+    <w:uiPriority w:val="9"/>
+    <w:qFormat/>
+    <w:rsid w:val="007A2FFA"/>
+    <w:pPr>
+      <w:keepNext/>
+      <w:keepLines/>
+      <w:spacing w:before="240"/>
+      <w:outlineLvl w:val="0"/>
+    </w:pPr>
+    <w:rPr>
+      <w:rFonts w:asciiTheme="majorHAnsi" w:eastAsiaTheme="majorEastAsia" w:hAnsiTheme="majorHAnsi" w:cstheme="majorBidi"/>
+      <w:color w:val="365F91" w:themeColor="accent1" w:themeShade="BF"/>
+      <w:sz w:val="32"/>
+      <w:szCs w:val="32"/>
+    </w:rPr>
+  </w:style>
+  <w:style w:type="character" w:default="1" w:styleId="Fuentedeprrafopredeter">
+    <w:name w:val="Default Paragraph Font"/>
+    <w:uiPriority w:val="1"/>
+    <w:semiHidden/>
     <w:unhideWhenUsed/>
   </w:style>
   <w:style w:type="table" w:default="1" w:styleId="Tablanormal">
@@ -20186,7 +20420,7 @@
 </file>
 
 <file path=customXml/itemProps1.xml><?xml version="1.0" encoding="utf-8"?>
-<ds:datastoreItem xmlns:ds="http://schemas.openxmlformats.org/officeDocument/2006/customXml" ds:itemID="{F1065839-C224-4C1D-96F0-80E5A2B98DD4}">
+<ds:datastoreItem xmlns:ds="http://schemas.openxmlformats.org/officeDocument/2006/customXml" ds:itemID="{C1F977D1-8123-470E-BAFC-4DA5582BBFE5}">
   <ds:schemaRefs>
     <ds:schemaRef ds:uri="http://schemas.openxmlformats.org/officeDocument/2006/bibliography"/>
   </ds:schemaRefs>

</xml_diff>

<commit_message>
TERMINANDO -falta conclusiones y terminar resumen
</commit_message>
<xml_diff>
--- a/Análisis de la funcionalidad de una muestra de bombas de agua en Tanzania para determinar su estado mecánico a través de un modelo mixto.docx
+++ b/Análisis de la funcionalidad de una muestra de bombas de agua en Tanzania para determinar su estado mecánico a través de un modelo mixto.docx
@@ -1,6 +1,6 @@
 
 <file path=word/document.xml><?xml version="1.0" encoding="utf-8"?>
-<w:document xmlns:wpc="http://schemas.microsoft.com/office/word/2010/wordprocessingCanvas" xmlns:mc="http://schemas.openxmlformats.org/markup-compatibility/2006" xmlns:o="urn:schemas-microsoft-com:office:office" xmlns:r="http://schemas.openxmlformats.org/officeDocument/2006/relationships" xmlns:m="http://schemas.openxmlformats.org/officeDocument/2006/math" xmlns:v="urn:schemas-microsoft-com:vml" xmlns:wp14="http://schemas.microsoft.com/office/word/2010/wordprocessingDrawing" xmlns:wp="http://schemas.openxmlformats.org/drawingml/2006/wordprocessingDrawing" xmlns:w10="urn:schemas-microsoft-com:office:word" xmlns:w="http://schemas.openxmlformats.org/wordprocessingml/2006/main" xmlns:w14="http://schemas.microsoft.com/office/word/2010/wordml" xmlns:wpg="http://schemas.microsoft.com/office/word/2010/wordprocessingGroup" xmlns:wpi="http://schemas.microsoft.com/office/word/2010/wordprocessingInk" xmlns:wne="http://schemas.microsoft.com/office/word/2006/wordml" xmlns:wps="http://schemas.microsoft.com/office/word/2010/wordprocessingShape" mc:Ignorable="w14 wp14">
+<w:document xmlns:wpc="http://schemas.microsoft.com/office/word/2010/wordprocessingCanvas" xmlns:cx="http://schemas.microsoft.com/office/drawing/2014/chartex" xmlns:cx1="http://schemas.microsoft.com/office/drawing/2015/9/8/chartex" xmlns:cx2="http://schemas.microsoft.com/office/drawing/2015/10/21/chartex" xmlns:cx3="http://schemas.microsoft.com/office/drawing/2016/5/9/chartex" xmlns:cx4="http://schemas.microsoft.com/office/drawing/2016/5/10/chartex" xmlns:cx5="http://schemas.microsoft.com/office/drawing/2016/5/11/chartex" xmlns:mc="http://schemas.openxmlformats.org/markup-compatibility/2006" xmlns:o="urn:schemas-microsoft-com:office:office" xmlns:r="http://schemas.openxmlformats.org/officeDocument/2006/relationships" xmlns:m="http://schemas.openxmlformats.org/officeDocument/2006/math" xmlns:v="urn:schemas-microsoft-com:vml" xmlns:wp14="http://schemas.microsoft.com/office/word/2010/wordprocessingDrawing" xmlns:wp="http://schemas.openxmlformats.org/drawingml/2006/wordprocessingDrawing" xmlns:w10="urn:schemas-microsoft-com:office:word" xmlns:w="http://schemas.openxmlformats.org/wordprocessingml/2006/main" xmlns:w14="http://schemas.microsoft.com/office/word/2010/wordml" xmlns:w15="http://schemas.microsoft.com/office/word/2012/wordml" xmlns:w16se="http://schemas.microsoft.com/office/word/2015/wordml/symex" xmlns:wpg="http://schemas.microsoft.com/office/word/2010/wordprocessingGroup" xmlns:wpi="http://schemas.microsoft.com/office/word/2010/wordprocessingInk" xmlns:wne="http://schemas.microsoft.com/office/word/2006/wordml" xmlns:wps="http://schemas.microsoft.com/office/word/2010/wordprocessingShape" mc:Ignorable="w14 w15 w16se wp14">
   <w:body>
     <w:p>
       <w:pPr>
@@ -824,9 +824,9 @@
               </wp:anchor>
             </w:drawing>
           </mc:Choice>
-          <mc:Fallback xmlns:w16se="http://schemas.microsoft.com/office/word/2015/wordml/symex" xmlns:w15="http://schemas.microsoft.com/office/word/2012/wordml" xmlns:cx5="http://schemas.microsoft.com/office/drawing/2016/5/11/chartex" xmlns:cx4="http://schemas.microsoft.com/office/drawing/2016/5/10/chartex" xmlns:cx3="http://schemas.microsoft.com/office/drawing/2016/5/9/chartex" xmlns:cx2="http://schemas.microsoft.com/office/drawing/2015/10/21/chartex" xmlns:cx1="http://schemas.microsoft.com/office/drawing/2015/9/8/chartex" xmlns:cx="http://schemas.microsoft.com/office/drawing/2014/chartex">
+          <mc:Fallback>
             <w:pict>
-              <v:line w14:anchorId="3059FAC8" id="3 Conector recto" o:spid="_x0000_s1026" style="position:absolute;z-index:251659264;visibility:visible;mso-wrap-style:square;mso-width-percent:0;mso-height-percent:0;mso-wrap-distance-left:9pt;mso-wrap-distance-top:0;mso-wrap-distance-right:9pt;mso-wrap-distance-bottom:0;mso-position-horizontal:absolute;mso-position-horizontal-relative:text;mso-position-vertical:absolute;mso-position-vertical-relative:text;mso-width-percent:0;mso-height-percent:0;mso-width-relative:margin;mso-height-relative:margin" from="-3.85pt,2.1pt" to="441.5pt,2.1pt" o:gfxdata="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" strokecolor="black [3040]"/>
+              <v:line w14:anchorId="60443150" id="3 Conector recto" o:spid="_x0000_s1026" style="position:absolute;z-index:251659264;visibility:visible;mso-wrap-style:square;mso-width-percent:0;mso-height-percent:0;mso-wrap-distance-left:9pt;mso-wrap-distance-top:0;mso-wrap-distance-right:9pt;mso-wrap-distance-bottom:0;mso-position-horizontal:absolute;mso-position-horizontal-relative:text;mso-position-vertical:absolute;mso-position-vertical-relative:text;mso-width-percent:0;mso-height-percent:0;mso-width-relative:margin;mso-height-relative:margin" from="-3.85pt,2.1pt" to="441.5pt,2.1pt" o:gfxdata="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" strokecolor="black [3040]"/>
             </w:pict>
           </mc:Fallback>
         </mc:AlternateContent>
@@ -5212,15 +5212,27 @@
         </w:rPr>
         <w:t xml:space="preserve"> </w:t>
       </w:r>
-      <w:r>
-        <w:rPr>
-          <w:rFonts w:ascii="Times New Roman" w:eastAsia="Times New Roman" w:hAnsi="Times New Roman" w:cs="Times New Roman"/>
-          <w:color w:val="auto"/>
-          <w:sz w:val="24"/>
-          <w:szCs w:val="20"/>
-          <w:lang w:eastAsia="es-CR"/>
-        </w:rPr>
-        <w:t>mantienen las demás variables constantes</w:t>
+      <w:proofErr w:type="spellStart"/>
+      <w:r>
+        <w:rPr>
+          <w:rFonts w:ascii="Times New Roman" w:eastAsia="Times New Roman" w:hAnsi="Times New Roman" w:cs="Times New Roman"/>
+          <w:color w:val="auto"/>
+          <w:sz w:val="24"/>
+          <w:szCs w:val="20"/>
+          <w:lang w:eastAsia="es-CR"/>
+        </w:rPr>
+        <w:t>mantiendo</w:t>
+      </w:r>
+      <w:proofErr w:type="spellEnd"/>
+      <w:r>
+        <w:rPr>
+          <w:rFonts w:ascii="Times New Roman" w:eastAsia="Times New Roman" w:hAnsi="Times New Roman" w:cs="Times New Roman"/>
+          <w:color w:val="auto"/>
+          <w:sz w:val="24"/>
+          <w:szCs w:val="20"/>
+          <w:lang w:eastAsia="es-CR"/>
+        </w:rPr>
+        <w:t xml:space="preserve"> las demás variables constantes</w:t>
       </w:r>
     </w:p>
     <w:p>
@@ -5748,9 +5760,20 @@
         </w:rPr>
         <w:t>.</w:t>
       </w:r>
+      <w:r>
+        <w:rPr>
+          <w:rFonts w:ascii="Times New Roman" w:eastAsia="Times New Roman" w:hAnsi="Times New Roman" w:cs="Times New Roman"/>
+          <w:color w:val="auto"/>
+          <w:sz w:val="24"/>
+          <w:szCs w:val="20"/>
+          <w:lang w:val="es-CR" w:eastAsia="es-CR"/>
+        </w:rPr>
+        <w:t xml:space="preserve"> </w:t>
+      </w:r>
     </w:p>
     <w:p>
       <w:pPr>
+        <w:ind w:firstLine="340"/>
         <w:jc w:val="both"/>
         <w:rPr>
           <w:rFonts w:ascii="Times New Roman" w:eastAsia="Times New Roman" w:hAnsi="Times New Roman" w:cs="Times New Roman"/>
@@ -5768,6 +5791,99 @@
           <w:szCs w:val="20"/>
           <w:lang w:val="es-CR" w:eastAsia="es-CR"/>
         </w:rPr>
+        <w:t>P</w:t>
+      </w:r>
+      <w:r>
+        <w:rPr>
+          <w:rFonts w:ascii="Times New Roman" w:eastAsia="Times New Roman" w:hAnsi="Times New Roman" w:cs="Times New Roman"/>
+          <w:color w:val="auto"/>
+          <w:sz w:val="24"/>
+          <w:szCs w:val="20"/>
+          <w:lang w:val="es-CR" w:eastAsia="es-CR"/>
+        </w:rPr>
+        <w:t xml:space="preserve">ara el tipo de extracción por </w:t>
+      </w:r>
+      <w:r>
+        <w:rPr>
+          <w:rFonts w:ascii="Times New Roman" w:eastAsia="Times New Roman" w:hAnsi="Times New Roman" w:cs="Times New Roman"/>
+          <w:color w:val="auto"/>
+          <w:sz w:val="24"/>
+          <w:szCs w:val="20"/>
+          <w:lang w:val="es-CR" w:eastAsia="es-CR"/>
+        </w:rPr>
+        <w:t>gravedad la</w:t>
+      </w:r>
+      <w:r>
+        <w:rPr>
+          <w:rFonts w:ascii="Times New Roman" w:eastAsia="Times New Roman" w:hAnsi="Times New Roman" w:cs="Times New Roman"/>
+          <w:color w:val="auto"/>
+          <w:sz w:val="24"/>
+          <w:szCs w:val="20"/>
+          <w:lang w:eastAsia="es-CR"/>
+        </w:rPr>
+        <w:t xml:space="preserve"> propensión de que la bomba sea funcional es en</w:t>
+      </w:r>
+      <w:r>
+        <w:rPr>
+          <w:rFonts w:ascii="Times New Roman" w:eastAsia="Times New Roman" w:hAnsi="Times New Roman" w:cs="Times New Roman"/>
+          <w:color w:val="auto"/>
+          <w:sz w:val="24"/>
+          <w:szCs w:val="20"/>
+          <w:lang w:eastAsia="es-CR"/>
+        </w:rPr>
+        <w:t>tre 1.6 y 7.9 veces</w:t>
+      </w:r>
+      <w:r>
+        <w:rPr>
+          <w:rFonts w:ascii="Times New Roman" w:eastAsia="Times New Roman" w:hAnsi="Times New Roman" w:cs="Times New Roman"/>
+          <w:color w:val="auto"/>
+          <w:sz w:val="24"/>
+          <w:szCs w:val="20"/>
+          <w:lang w:eastAsia="es-CR"/>
+        </w:rPr>
+        <w:t xml:space="preserve"> la propensión de que la bomba sea funcional en el tipo d</w:t>
+      </w:r>
+      <w:r>
+        <w:rPr>
+          <w:rFonts w:ascii="Times New Roman" w:eastAsia="Times New Roman" w:hAnsi="Times New Roman" w:cs="Times New Roman"/>
+          <w:color w:val="auto"/>
+          <w:sz w:val="24"/>
+          <w:szCs w:val="20"/>
+          <w:lang w:eastAsia="es-CR"/>
+        </w:rPr>
+        <w:t>e extracción por bomba de mano</w:t>
+      </w:r>
+      <w:r>
+        <w:rPr>
+          <w:rFonts w:ascii="Times New Roman" w:eastAsia="Times New Roman" w:hAnsi="Times New Roman" w:cs="Times New Roman"/>
+          <w:color w:val="auto"/>
+          <w:sz w:val="24"/>
+          <w:szCs w:val="20"/>
+          <w:lang w:val="es-CR" w:eastAsia="es-CR"/>
+        </w:rPr>
+        <w:t>.</w:t>
+      </w:r>
+    </w:p>
+    <w:p>
+      <w:pPr>
+        <w:ind w:firstLine="340"/>
+        <w:jc w:val="both"/>
+        <w:rPr>
+          <w:rFonts w:ascii="Times New Roman" w:eastAsia="Times New Roman" w:hAnsi="Times New Roman" w:cs="Times New Roman"/>
+          <w:color w:val="auto"/>
+          <w:sz w:val="24"/>
+          <w:szCs w:val="20"/>
+          <w:lang w:val="es-CR" w:eastAsia="es-CR"/>
+        </w:rPr>
+      </w:pPr>
+      <w:r>
+        <w:rPr>
+          <w:rFonts w:ascii="Times New Roman" w:eastAsia="Times New Roman" w:hAnsi="Times New Roman" w:cs="Times New Roman"/>
+          <w:color w:val="auto"/>
+          <w:sz w:val="24"/>
+          <w:szCs w:val="20"/>
+          <w:lang w:val="es-CR" w:eastAsia="es-CR"/>
+        </w:rPr>
         <w:t xml:space="preserve">Los otros intervalos contienen al 1 por lo que las propensiones respectivas de que la bomba </w:t>
       </w:r>
       <w:r>
@@ -5810,6 +5926,18 @@
         </w:rPr>
         <w:t xml:space="preserve">2). </w:t>
       </w:r>
+    </w:p>
+    <w:p>
+      <w:pPr>
+        <w:jc w:val="both"/>
+        <w:rPr>
+          <w:rFonts w:ascii="Times New Roman" w:eastAsia="Times New Roman" w:hAnsi="Times New Roman" w:cs="Times New Roman"/>
+          <w:color w:val="auto"/>
+          <w:sz w:val="24"/>
+          <w:szCs w:val="20"/>
+          <w:lang w:val="es-CR" w:eastAsia="es-CR"/>
+        </w:rPr>
+      </w:pPr>
     </w:p>
     <w:tbl>
       <w:tblPr>
@@ -8564,27 +8692,28 @@
           <w:szCs w:val="20"/>
           <w:lang w:eastAsia="es-CR"/>
         </w:rPr>
-        <w:t xml:space="preserve">La propensión de que la bomba sea funcional en </w:t>
-      </w:r>
-      <w:r>
-        <w:rPr>
-          <w:rFonts w:ascii="Times New Roman" w:eastAsia="Times New Roman" w:hAnsi="Times New Roman" w:cs="Times New Roman"/>
-          <w:color w:val="auto"/>
-          <w:sz w:val="24"/>
-          <w:szCs w:val="20"/>
-          <w:lang w:eastAsia="es-CR"/>
-        </w:rPr>
-        <w:t xml:space="preserve">fuente de agua de un lago </w:t>
-      </w:r>
-      <w:r>
-        <w:rPr>
-          <w:rFonts w:ascii="Times New Roman" w:eastAsia="Times New Roman" w:hAnsi="Times New Roman" w:cs="Times New Roman"/>
-          <w:color w:val="auto"/>
-          <w:sz w:val="24"/>
-          <w:szCs w:val="20"/>
-          <w:lang w:eastAsia="es-CR"/>
-        </w:rPr>
-        <w:t>es en</w:t>
+        <w:lastRenderedPageBreak/>
+        <w:t>Para fuente</w:t>
+      </w:r>
+      <w:r>
+        <w:rPr>
+          <w:rFonts w:ascii="Times New Roman" w:eastAsia="Times New Roman" w:hAnsi="Times New Roman" w:cs="Times New Roman"/>
+          <w:color w:val="auto"/>
+          <w:sz w:val="24"/>
+          <w:szCs w:val="20"/>
+          <w:lang w:eastAsia="es-CR"/>
+        </w:rPr>
+        <w:t xml:space="preserve"> de agua por un lago l</w:t>
+      </w:r>
+      <w:r>
+        <w:rPr>
+          <w:rFonts w:ascii="Times New Roman" w:eastAsia="Times New Roman" w:hAnsi="Times New Roman" w:cs="Times New Roman"/>
+          <w:color w:val="auto"/>
+          <w:sz w:val="24"/>
+          <w:szCs w:val="20"/>
+          <w:lang w:eastAsia="es-CR"/>
+        </w:rPr>
+        <w:t>a propensión de que la bomba sea funcional en</w:t>
       </w:r>
       <w:r>
         <w:rPr>
@@ -8694,7 +8823,17 @@
           <w:szCs w:val="20"/>
           <w:lang w:eastAsia="es-CR"/>
         </w:rPr>
-        <w:t>de un lago</w:t>
+        <w:t>por</w:t>
+      </w:r>
+      <w:r>
+        <w:rPr>
+          <w:rFonts w:ascii="Times New Roman" w:eastAsia="Times New Roman" w:hAnsi="Times New Roman" w:cs="Times New Roman"/>
+          <w:color w:val="auto"/>
+          <w:sz w:val="24"/>
+          <w:szCs w:val="20"/>
+          <w:lang w:eastAsia="es-CR"/>
+        </w:rPr>
+        <w:t xml:space="preserve"> un lago</w:t>
       </w:r>
       <w:r>
         <w:rPr>
@@ -8782,20 +8921,29 @@
           <w:color w:val="auto"/>
           <w:sz w:val="24"/>
           <w:szCs w:val="20"/>
-          <w:lang w:eastAsia="es-CR"/>
-        </w:rPr>
-        <w:t xml:space="preserve">La </w:t>
-      </w:r>
-      <w:r>
-        <w:rPr>
-          <w:rFonts w:ascii="Times New Roman" w:eastAsia="Times New Roman" w:hAnsi="Times New Roman" w:cs="Times New Roman"/>
-          <w:color w:val="auto"/>
-          <w:sz w:val="24"/>
-          <w:szCs w:val="20"/>
-          <w:lang w:eastAsia="es-CR"/>
-        </w:rPr>
-        <w:lastRenderedPageBreak/>
-        <w:t xml:space="preserve">propensión de que la bomba sea funcional en </w:t>
+          <w:lang w:val="es-CR" w:eastAsia="es-CR"/>
+        </w:rPr>
+        <w:t xml:space="preserve">Así mismo, </w:t>
+      </w:r>
+      <w:r>
+        <w:rPr>
+          <w:rFonts w:ascii="Times New Roman" w:eastAsia="Times New Roman" w:hAnsi="Times New Roman" w:cs="Times New Roman"/>
+          <w:color w:val="auto"/>
+          <w:sz w:val="24"/>
+          <w:szCs w:val="20"/>
+          <w:lang w:eastAsia="es-CR"/>
+        </w:rPr>
+        <w:t>l</w:t>
+      </w:r>
+      <w:r>
+        <w:rPr>
+          <w:rFonts w:ascii="Times New Roman" w:eastAsia="Times New Roman" w:hAnsi="Times New Roman" w:cs="Times New Roman"/>
+          <w:color w:val="auto"/>
+          <w:sz w:val="24"/>
+          <w:szCs w:val="20"/>
+          <w:lang w:eastAsia="es-CR"/>
+        </w:rPr>
+        <w:t xml:space="preserve">a propensión de que la bomba sea funcional en </w:t>
       </w:r>
       <w:r>
         <w:rPr>
@@ -8908,7 +9056,17 @@
           <w:szCs w:val="20"/>
           <w:lang w:eastAsia="es-CR"/>
         </w:rPr>
-        <w:t xml:space="preserve">fuente de agua en un lago </w:t>
+        <w:t>fuente de agua por</w:t>
+      </w:r>
+      <w:r>
+        <w:rPr>
+          <w:rFonts w:ascii="Times New Roman" w:eastAsia="Times New Roman" w:hAnsi="Times New Roman" w:cs="Times New Roman"/>
+          <w:color w:val="auto"/>
+          <w:sz w:val="24"/>
+          <w:szCs w:val="20"/>
+          <w:lang w:eastAsia="es-CR"/>
+        </w:rPr>
+        <w:t xml:space="preserve"> un lago </w:t>
       </w:r>
       <w:r>
         <w:rPr>
@@ -9506,17 +9664,15 @@
           <w:color w:val="auto"/>
           <w:sz w:val="24"/>
           <w:szCs w:val="20"/>
-          <w:highlight w:val="yellow"/>
-          <w:lang w:eastAsia="es-CR"/>
-        </w:rPr>
-      </w:pPr>
-      <w:r>
-        <w:rPr>
-          <w:rFonts w:ascii="Times New Roman" w:eastAsia="Times New Roman" w:hAnsi="Times New Roman" w:cs="Times New Roman"/>
-          <w:color w:val="auto"/>
-          <w:sz w:val="24"/>
-          <w:szCs w:val="20"/>
-          <w:highlight w:val="yellow"/>
+          <w:lang w:eastAsia="es-CR"/>
+        </w:rPr>
+      </w:pPr>
+      <w:r>
+        <w:rPr>
+          <w:rFonts w:ascii="Times New Roman" w:eastAsia="Times New Roman" w:hAnsi="Times New Roman" w:cs="Times New Roman"/>
+          <w:color w:val="auto"/>
+          <w:sz w:val="24"/>
+          <w:szCs w:val="20"/>
           <w:lang w:eastAsia="es-CR"/>
         </w:rPr>
         <w:t xml:space="preserve">La propensión de que la bomba </w:t>
@@ -9527,7 +9683,6 @@
           <w:color w:val="auto"/>
           <w:sz w:val="24"/>
           <w:szCs w:val="20"/>
-          <w:highlight w:val="yellow"/>
           <w:lang w:eastAsia="es-CR"/>
         </w:rPr>
         <w:t xml:space="preserve">sea funcional en </w:t>
@@ -9538,7 +9693,6 @@
           <w:color w:val="auto"/>
           <w:sz w:val="24"/>
           <w:szCs w:val="20"/>
-          <w:highlight w:val="yellow"/>
           <w:lang w:eastAsia="es-CR"/>
         </w:rPr>
         <w:t xml:space="preserve">tipo de pago del agua </w:t>
@@ -9549,7 +9703,6 @@
           <w:color w:val="auto"/>
           <w:sz w:val="24"/>
           <w:szCs w:val="20"/>
-          <w:highlight w:val="yellow"/>
           <w:lang w:eastAsia="es-CR"/>
         </w:rPr>
         <w:t>anualmente</w:t>
@@ -9560,7 +9713,6 @@
           <w:color w:val="auto"/>
           <w:sz w:val="24"/>
           <w:szCs w:val="20"/>
-          <w:highlight w:val="yellow"/>
           <w:lang w:eastAsia="es-CR"/>
         </w:rPr>
         <w:t xml:space="preserve"> es entre </w:t>
@@ -9571,7 +9723,6 @@
           <w:color w:val="auto"/>
           <w:sz w:val="24"/>
           <w:szCs w:val="20"/>
-          <w:highlight w:val="yellow"/>
           <w:lang w:eastAsia="es-CR"/>
         </w:rPr>
         <w:t>7</w:t>
@@ -9582,7 +9733,6 @@
           <w:color w:val="auto"/>
           <w:sz w:val="24"/>
           <w:szCs w:val="20"/>
-          <w:highlight w:val="yellow"/>
           <w:lang w:eastAsia="es-CR"/>
         </w:rPr>
         <w:t xml:space="preserve">% y </w:t>
@@ -9593,7 +9743,6 @@
           <w:color w:val="auto"/>
           <w:sz w:val="24"/>
           <w:szCs w:val="20"/>
-          <w:highlight w:val="yellow"/>
           <w:lang w:eastAsia="es-CR"/>
         </w:rPr>
         <w:t>69</w:t>
@@ -9604,7 +9753,6 @@
           <w:color w:val="auto"/>
           <w:sz w:val="24"/>
           <w:szCs w:val="20"/>
-          <w:highlight w:val="yellow"/>
           <w:lang w:eastAsia="es-CR"/>
         </w:rPr>
         <w:t xml:space="preserve">% menor que la propensión de que la bomba sea funcional </w:t>
@@ -9615,7 +9763,6 @@
           <w:color w:val="auto"/>
           <w:sz w:val="24"/>
           <w:szCs w:val="20"/>
-          <w:highlight w:val="yellow"/>
           <w:lang w:eastAsia="es-CR"/>
         </w:rPr>
         <w:t>en</w:t>
@@ -9626,7 +9773,6 @@
           <w:color w:val="auto"/>
           <w:sz w:val="24"/>
           <w:szCs w:val="20"/>
-          <w:highlight w:val="yellow"/>
           <w:lang w:eastAsia="es-CR"/>
         </w:rPr>
         <w:t xml:space="preserve"> el que nunca paga</w:t>
@@ -9637,7 +9783,6 @@
           <w:color w:val="auto"/>
           <w:sz w:val="24"/>
           <w:szCs w:val="20"/>
-          <w:highlight w:val="yellow"/>
           <w:lang w:eastAsia="es-CR"/>
         </w:rPr>
         <w:t>.</w:t>
@@ -9648,7 +9793,6 @@
           <w:color w:val="auto"/>
           <w:sz w:val="24"/>
           <w:szCs w:val="20"/>
-          <w:highlight w:val="yellow"/>
           <w:lang w:eastAsia="es-CR"/>
         </w:rPr>
         <w:t xml:space="preserve"> Así mismo, l</w:t>
@@ -9659,7 +9803,6 @@
           <w:color w:val="auto"/>
           <w:sz w:val="24"/>
           <w:szCs w:val="20"/>
-          <w:highlight w:val="yellow"/>
           <w:lang w:eastAsia="es-CR"/>
         </w:rPr>
         <w:t xml:space="preserve">a propensión de que la bomba sea funcional en tipo de pago </w:t>
@@ -9670,7 +9813,6 @@
           <w:color w:val="auto"/>
           <w:sz w:val="24"/>
           <w:szCs w:val="20"/>
-          <w:highlight w:val="yellow"/>
           <w:lang w:eastAsia="es-CR"/>
         </w:rPr>
         <w:t xml:space="preserve">anualmente </w:t>
@@ -9681,7 +9823,6 @@
           <w:color w:val="auto"/>
           <w:sz w:val="24"/>
           <w:szCs w:val="20"/>
-          <w:highlight w:val="yellow"/>
           <w:lang w:eastAsia="es-CR"/>
         </w:rPr>
         <w:t xml:space="preserve">es entre 41% y 91% menor que la propensión de que la bomba sea funcional en </w:t>
@@ -9692,23 +9833,9 @@
           <w:color w:val="auto"/>
           <w:sz w:val="24"/>
           <w:szCs w:val="20"/>
-          <w:highlight w:val="yellow"/>
-          <w:lang w:eastAsia="es-CR"/>
-        </w:rPr>
-        <w:t xml:space="preserve">algún otro </w:t>
-      </w:r>
-      <w:bookmarkStart w:id="0" w:name="_GoBack"/>
-      <w:bookmarkEnd w:id="0"/>
-      <w:r>
-        <w:rPr>
-          <w:rFonts w:ascii="Times New Roman" w:eastAsia="Times New Roman" w:hAnsi="Times New Roman" w:cs="Times New Roman"/>
-          <w:color w:val="auto"/>
-          <w:sz w:val="24"/>
-          <w:szCs w:val="20"/>
-          <w:highlight w:val="yellow"/>
-          <w:lang w:eastAsia="es-CR"/>
-        </w:rPr>
-        <w:t>tipo de pago.</w:t>
+          <w:lang w:eastAsia="es-CR"/>
+        </w:rPr>
+        <w:t>algún otro tipo de pago.</w:t>
       </w:r>
     </w:p>
     <w:p>
@@ -9720,17 +9847,15 @@
           <w:color w:val="auto"/>
           <w:sz w:val="24"/>
           <w:szCs w:val="20"/>
-          <w:highlight w:val="yellow"/>
-          <w:lang w:eastAsia="es-CR"/>
-        </w:rPr>
-      </w:pPr>
-      <w:r>
-        <w:rPr>
-          <w:rFonts w:ascii="Times New Roman" w:eastAsia="Times New Roman" w:hAnsi="Times New Roman" w:cs="Times New Roman"/>
-          <w:color w:val="auto"/>
-          <w:sz w:val="24"/>
-          <w:szCs w:val="20"/>
-          <w:highlight w:val="yellow"/>
+          <w:lang w:eastAsia="es-CR"/>
+        </w:rPr>
+      </w:pPr>
+      <w:r>
+        <w:rPr>
+          <w:rFonts w:ascii="Times New Roman" w:eastAsia="Times New Roman" w:hAnsi="Times New Roman" w:cs="Times New Roman"/>
+          <w:color w:val="auto"/>
+          <w:sz w:val="24"/>
+          <w:szCs w:val="20"/>
           <w:lang w:eastAsia="es-CR"/>
         </w:rPr>
         <w:t>En tipo de pago mensual l</w:t>
@@ -9741,7 +9866,6 @@
           <w:color w:val="auto"/>
           <w:sz w:val="24"/>
           <w:szCs w:val="20"/>
-          <w:highlight w:val="yellow"/>
           <w:lang w:eastAsia="es-CR"/>
         </w:rPr>
         <w:t xml:space="preserve">a propensión de que la bomba sea funcional es entre 38% y 74% menor que la propensión de que la bomba sea funcional en </w:t>
@@ -9752,7 +9876,6 @@
           <w:color w:val="auto"/>
           <w:sz w:val="24"/>
           <w:szCs w:val="20"/>
-          <w:highlight w:val="yellow"/>
           <w:lang w:eastAsia="es-CR"/>
         </w:rPr>
         <w:t xml:space="preserve">el que nunca paga. </w:t>
@@ -9763,7 +9886,6 @@
           <w:color w:val="auto"/>
           <w:sz w:val="24"/>
           <w:szCs w:val="20"/>
-          <w:highlight w:val="yellow"/>
           <w:lang w:eastAsia="es-CR"/>
         </w:rPr>
         <w:t>La propensión de que la bomba sea fun</w:t>
@@ -9774,7 +9896,6 @@
           <w:color w:val="auto"/>
           <w:sz w:val="24"/>
           <w:szCs w:val="20"/>
-          <w:highlight w:val="yellow"/>
           <w:lang w:eastAsia="es-CR"/>
         </w:rPr>
         <w:t xml:space="preserve">cional en tipo de pago mensual </w:t>
@@ -9785,7 +9906,6 @@
           <w:color w:val="auto"/>
           <w:sz w:val="24"/>
           <w:szCs w:val="20"/>
-          <w:highlight w:val="yellow"/>
           <w:lang w:eastAsia="es-CR"/>
         </w:rPr>
         <w:t xml:space="preserve">es entre 38% y 93% menor que la propensión de que la bomba sea funcional en </w:t>
@@ -9796,7 +9916,6 @@
           <w:color w:val="auto"/>
           <w:sz w:val="24"/>
           <w:szCs w:val="20"/>
-          <w:highlight w:val="yellow"/>
           <w:lang w:eastAsia="es-CR"/>
         </w:rPr>
         <w:t>algún otro tipo de pago.</w:t>
@@ -9820,7 +9939,6 @@
           <w:color w:val="auto"/>
           <w:sz w:val="24"/>
           <w:szCs w:val="20"/>
-          <w:highlight w:val="yellow"/>
           <w:lang w:eastAsia="es-CR"/>
         </w:rPr>
         <w:t>La propensión de que la bomba se</w:t>
@@ -9831,7 +9949,6 @@
           <w:color w:val="auto"/>
           <w:sz w:val="24"/>
           <w:szCs w:val="20"/>
-          <w:highlight w:val="yellow"/>
           <w:lang w:eastAsia="es-CR"/>
         </w:rPr>
         <w:t>a funcional en los que nunca pagan</w:t>
@@ -9842,7 +9959,6 @@
           <w:color w:val="auto"/>
           <w:sz w:val="24"/>
           <w:szCs w:val="20"/>
-          <w:highlight w:val="yellow"/>
           <w:lang w:eastAsia="es-CR"/>
         </w:rPr>
         <w:t xml:space="preserve"> es entre 1.1 y 3.2 veces la propensión de que la bomba sea funcional en tipo de pago del agua </w:t>
@@ -9853,7 +9969,6 @@
           <w:color w:val="auto"/>
           <w:sz w:val="24"/>
           <w:szCs w:val="20"/>
-          <w:highlight w:val="yellow"/>
           <w:lang w:eastAsia="es-CR"/>
         </w:rPr>
         <w:t>en caso de fallo</w:t>
@@ -9864,7 +9979,6 @@
           <w:color w:val="auto"/>
           <w:sz w:val="24"/>
           <w:szCs w:val="20"/>
-          <w:highlight w:val="yellow"/>
           <w:lang w:eastAsia="es-CR"/>
         </w:rPr>
         <w:t>.</w:t>
@@ -9875,7 +9989,6 @@
           <w:color w:val="auto"/>
           <w:sz w:val="24"/>
           <w:szCs w:val="20"/>
-          <w:highlight w:val="yellow"/>
           <w:lang w:eastAsia="es-CR"/>
         </w:rPr>
         <w:t xml:space="preserve"> Además, l</w:t>
@@ -9886,7 +9999,6 @@
           <w:color w:val="auto"/>
           <w:sz w:val="24"/>
           <w:szCs w:val="20"/>
-          <w:highlight w:val="yellow"/>
           <w:lang w:eastAsia="es-CR"/>
         </w:rPr>
         <w:t xml:space="preserve">a propensión de que la bomba sea funcional en </w:t>
@@ -9897,7 +10009,6 @@
           <w:color w:val="auto"/>
           <w:sz w:val="24"/>
           <w:szCs w:val="20"/>
-          <w:highlight w:val="yellow"/>
           <w:lang w:eastAsia="es-CR"/>
         </w:rPr>
         <w:t>los que nunca pagan</w:t>
@@ -9908,7 +10019,6 @@
           <w:color w:val="auto"/>
           <w:sz w:val="24"/>
           <w:szCs w:val="20"/>
-          <w:highlight w:val="yellow"/>
           <w:lang w:eastAsia="es-CR"/>
         </w:rPr>
         <w:t xml:space="preserve"> es entre 3% y 82% menor que la propensión de que la bomba sea funcional en</w:t>
@@ -9919,7 +10029,6 @@
           <w:color w:val="auto"/>
           <w:sz w:val="24"/>
           <w:szCs w:val="20"/>
-          <w:highlight w:val="yellow"/>
           <w:lang w:eastAsia="es-CR"/>
         </w:rPr>
         <w:t xml:space="preserve"> algún otro tipo de pago. </w:t>
@@ -9930,7 +10039,6 @@
           <w:color w:val="auto"/>
           <w:sz w:val="24"/>
           <w:szCs w:val="20"/>
-          <w:highlight w:val="yellow"/>
           <w:lang w:eastAsia="es-CR"/>
         </w:rPr>
         <w:t xml:space="preserve">La propensión de que la bomba sea funcional en </w:t>
@@ -9941,7 +10049,6 @@
           <w:color w:val="auto"/>
           <w:sz w:val="24"/>
           <w:szCs w:val="20"/>
-          <w:highlight w:val="yellow"/>
           <w:lang w:eastAsia="es-CR"/>
         </w:rPr>
         <w:t xml:space="preserve">pago en caso de falla </w:t>
@@ -9952,7 +10059,6 @@
           <w:color w:val="auto"/>
           <w:sz w:val="24"/>
           <w:szCs w:val="20"/>
-          <w:highlight w:val="yellow"/>
           <w:lang w:eastAsia="es-CR"/>
         </w:rPr>
         <w:t>es entre 43% y 91% menor que la propensión de que la bomba sea funcional</w:t>
@@ -9963,7 +10069,6 @@
           <w:color w:val="auto"/>
           <w:sz w:val="24"/>
           <w:szCs w:val="20"/>
-          <w:highlight w:val="yellow"/>
           <w:lang w:eastAsia="es-CR"/>
         </w:rPr>
         <w:t xml:space="preserve"> en algún otro tipo de pago.</w:t>
@@ -9984,59 +10089,6 @@
     </w:p>
     <w:p>
       <w:pPr>
-        <w:ind w:firstLine="340"/>
-        <w:jc w:val="both"/>
-        <w:rPr>
-          <w:rFonts w:ascii="Times New Roman" w:eastAsia="Times New Roman" w:hAnsi="Times New Roman" w:cs="Times New Roman"/>
-          <w:color w:val="auto"/>
-          <w:sz w:val="24"/>
-          <w:szCs w:val="20"/>
-          <w:lang w:eastAsia="es-CR"/>
-        </w:rPr>
-      </w:pPr>
-    </w:p>
-    <w:p>
-      <w:pPr>
-        <w:ind w:firstLine="340"/>
-        <w:jc w:val="both"/>
-        <w:rPr>
-          <w:rFonts w:ascii="Times New Roman" w:eastAsia="Times New Roman" w:hAnsi="Times New Roman" w:cs="Times New Roman"/>
-          <w:color w:val="auto"/>
-          <w:sz w:val="24"/>
-          <w:szCs w:val="20"/>
-          <w:lang w:eastAsia="es-CR"/>
-        </w:rPr>
-      </w:pPr>
-    </w:p>
-    <w:p>
-      <w:pPr>
-        <w:ind w:firstLine="340"/>
-        <w:jc w:val="both"/>
-        <w:rPr>
-          <w:rFonts w:ascii="Times New Roman" w:eastAsia="Times New Roman" w:hAnsi="Times New Roman" w:cs="Times New Roman"/>
-          <w:color w:val="auto"/>
-          <w:sz w:val="24"/>
-          <w:szCs w:val="20"/>
-          <w:lang w:eastAsia="es-CR"/>
-        </w:rPr>
-      </w:pPr>
-    </w:p>
-    <w:p>
-      <w:pPr>
-        <w:ind w:firstLine="340"/>
-        <w:jc w:val="both"/>
-        <w:rPr>
-          <w:rFonts w:ascii="Times New Roman" w:eastAsia="Times New Roman" w:hAnsi="Times New Roman" w:cs="Times New Roman"/>
-          <w:color w:val="auto"/>
-          <w:sz w:val="24"/>
-          <w:szCs w:val="20"/>
-          <w:lang w:eastAsia="es-CR"/>
-        </w:rPr>
-      </w:pPr>
-    </w:p>
-    <w:p>
-      <w:pPr>
-        <w:ind w:firstLine="340"/>
         <w:jc w:val="both"/>
         <w:rPr>
           <w:rFonts w:ascii="Times New Roman" w:eastAsia="Times New Roman" w:hAnsi="Times New Roman" w:cs="Times New Roman"/>
@@ -10113,7 +10165,6 @@
                 <w:szCs w:val="20"/>
                 <w:lang w:val="es-CR" w:eastAsia="es-CR"/>
               </w:rPr>
-              <w:lastRenderedPageBreak/>
               <w:t>Cuadro</w:t>
             </w:r>
             <w:r>
@@ -12005,6 +12056,7 @@
     </w:p>
     <w:p>
       <w:pPr>
+        <w:ind w:firstLine="340"/>
         <w:jc w:val="both"/>
         <w:rPr>
           <w:rFonts w:ascii="Times New Roman" w:eastAsia="Times New Roman" w:hAnsi="Times New Roman" w:cs="Times New Roman"/>
@@ -12049,6 +12101,7 @@
     </w:p>
     <w:p>
       <w:pPr>
+        <w:ind w:firstLine="340"/>
         <w:jc w:val="both"/>
         <w:rPr>
           <w:rFonts w:ascii="Times New Roman" w:eastAsia="Times New Roman" w:hAnsi="Times New Roman" w:cs="Times New Roman"/>
@@ -12061,6 +12114,7 @@
     </w:p>
     <w:p>
       <w:pPr>
+        <w:ind w:firstLine="340"/>
         <w:jc w:val="both"/>
         <w:rPr>
           <w:rFonts w:ascii="Times New Roman" w:eastAsia="Times New Roman" w:hAnsi="Times New Roman" w:cs="Times New Roman"/>
@@ -12078,7 +12132,67 @@
           <w:szCs w:val="20"/>
           <w:lang w:val="es-CR" w:eastAsia="es-CR"/>
         </w:rPr>
-        <w:t xml:space="preserve">En cuanto al modelo utilizado se obtuvo un coeficiente de determinación de 0.9060, por lo que hay un buen ajuste.   </w:t>
+        <w:t>En cuanto al modelo utilizado se obtuvo un coeficiente de determinación</w:t>
+      </w:r>
+      <w:r>
+        <w:rPr>
+          <w:rFonts w:ascii="Times New Roman" w:eastAsia="Times New Roman" w:hAnsi="Times New Roman" w:cs="Times New Roman"/>
+          <w:color w:val="auto"/>
+          <w:sz w:val="24"/>
+          <w:szCs w:val="20"/>
+          <w:lang w:val="es-CR" w:eastAsia="es-CR"/>
+        </w:rPr>
+        <w:t xml:space="preserve"> marginal </w:t>
+      </w:r>
+      <w:r>
+        <w:rPr>
+          <w:rFonts w:ascii="Times New Roman" w:eastAsia="Times New Roman" w:hAnsi="Times New Roman" w:cs="Times New Roman"/>
+          <w:color w:val="auto"/>
+          <w:sz w:val="24"/>
+          <w:szCs w:val="20"/>
+          <w:lang w:val="es-CR" w:eastAsia="es-CR"/>
+        </w:rPr>
+        <w:t>de 0.9060, por lo que hay un buen ajuste</w:t>
+      </w:r>
+      <w:r>
+        <w:rPr>
+          <w:rFonts w:ascii="Times New Roman" w:eastAsia="Times New Roman" w:hAnsi="Times New Roman" w:cs="Times New Roman"/>
+          <w:color w:val="auto"/>
+          <w:sz w:val="24"/>
+          <w:szCs w:val="20"/>
+          <w:lang w:val="es-CR" w:eastAsia="es-CR"/>
+        </w:rPr>
+        <w:t xml:space="preserve"> del modelo</w:t>
+      </w:r>
+      <w:r>
+        <w:rPr>
+          <w:rFonts w:ascii="Times New Roman" w:eastAsia="Times New Roman" w:hAnsi="Times New Roman" w:cs="Times New Roman"/>
+          <w:color w:val="auto"/>
+          <w:sz w:val="24"/>
+          <w:szCs w:val="20"/>
+          <w:lang w:val="es-CR" w:eastAsia="es-CR"/>
+        </w:rPr>
+        <w:t>.</w:t>
+      </w:r>
+      <w:r>
+        <w:rPr>
+          <w:rFonts w:ascii="Times New Roman" w:eastAsia="Times New Roman" w:hAnsi="Times New Roman" w:cs="Times New Roman"/>
+          <w:color w:val="auto"/>
+          <w:sz w:val="24"/>
+          <w:szCs w:val="20"/>
+          <w:lang w:val="es-CR" w:eastAsia="es-CR"/>
+        </w:rPr>
+        <w:t xml:space="preserve"> Además, se obtuvo que el modelo clasifica bien el 81% de los casos. </w:t>
+      </w:r>
+      <w:r>
+        <w:rPr>
+          <w:rFonts w:ascii="Times New Roman" w:eastAsia="Times New Roman" w:hAnsi="Times New Roman" w:cs="Times New Roman"/>
+          <w:color w:val="auto"/>
+          <w:sz w:val="24"/>
+          <w:szCs w:val="20"/>
+          <w:lang w:val="es-CR" w:eastAsia="es-CR"/>
+        </w:rPr>
+        <w:t xml:space="preserve">   </w:t>
       </w:r>
     </w:p>
     <w:p>
@@ -12124,6 +12238,7 @@
     </w:p>
     <w:p>
       <w:pPr>
+        <w:ind w:firstLine="340"/>
         <w:jc w:val="both"/>
         <w:rPr>
           <w:rFonts w:ascii="Times New Roman" w:hAnsi="Times New Roman" w:cs="Times New Roman"/>
@@ -12168,6 +12283,7 @@
     </w:p>
     <w:p>
       <w:pPr>
+        <w:ind w:firstLine="340"/>
         <w:jc w:val="both"/>
         <w:rPr>
           <w:rFonts w:ascii="Times New Roman" w:hAnsi="Times New Roman" w:cs="Times New Roman"/>
@@ -12181,37 +12297,218 @@
           <w:sz w:val="24"/>
           <w:szCs w:val="24"/>
         </w:rPr>
-        <w:t xml:space="preserve">A pesar de la cantidad de personas que viven alrededor de los pozos, lo cual es una variable que está estrechamente relacionada con el uso de estos, no es un componente que influya de manera significativa sobre el estado de los mismos, así como la altura a la que se encuentre el pozo y el punto de gestión del agua. </w:t>
+        <w:t>A pesar de la cantidad de personas que viven alrededor de los pozos, lo cual es una variable que está estrechamente relacionada con el uso de estos, no es un componente que influya de manera significativa sobre el estado de los mismos, así como la altura a la que se encuentre el pozo y gestión del</w:t>
+      </w:r>
+      <w:r>
+        <w:rPr>
+          <w:rFonts w:ascii="Times New Roman" w:hAnsi="Times New Roman" w:cs="Times New Roman"/>
+          <w:sz w:val="24"/>
+          <w:szCs w:val="24"/>
+        </w:rPr>
+        <w:t xml:space="preserve"> punto</w:t>
+      </w:r>
+      <w:r>
+        <w:rPr>
+          <w:rFonts w:ascii="Times New Roman" w:hAnsi="Times New Roman" w:cs="Times New Roman"/>
+          <w:sz w:val="24"/>
+          <w:szCs w:val="24"/>
+        </w:rPr>
+        <w:t xml:space="preserve"> agua. </w:t>
+      </w:r>
+      <w:r>
+        <w:rPr>
+          <w:rFonts w:ascii="Times New Roman" w:hAnsi="Times New Roman" w:cs="Times New Roman"/>
+          <w:sz w:val="24"/>
+          <w:szCs w:val="24"/>
+        </w:rPr>
+        <w:t>Sin embargo</w:t>
+      </w:r>
+      <w:r>
+        <w:rPr>
+          <w:rFonts w:ascii="Times New Roman" w:hAnsi="Times New Roman" w:cs="Times New Roman"/>
+          <w:sz w:val="24"/>
+          <w:szCs w:val="24"/>
+        </w:rPr>
+        <w:t>,</w:t>
+      </w:r>
+      <w:r>
+        <w:rPr>
+          <w:rFonts w:ascii="Times New Roman" w:hAnsi="Times New Roman" w:cs="Times New Roman"/>
+          <w:sz w:val="24"/>
+          <w:szCs w:val="24"/>
+        </w:rPr>
+        <w:t xml:space="preserve"> si</w:t>
+      </w:r>
+      <w:r>
+        <w:rPr>
+          <w:rFonts w:ascii="Times New Roman" w:hAnsi="Times New Roman" w:cs="Times New Roman"/>
+          <w:sz w:val="24"/>
+          <w:szCs w:val="24"/>
+        </w:rPr>
+        <w:t xml:space="preserve"> </w:t>
+      </w:r>
+      <w:r>
+        <w:rPr>
+          <w:rFonts w:ascii="Times New Roman" w:hAnsi="Times New Roman" w:cs="Times New Roman"/>
+          <w:sz w:val="24"/>
+          <w:szCs w:val="24"/>
+        </w:rPr>
+        <w:t xml:space="preserve">existe un efecto del tipo de pozo y quien lo financia en el estado de las bombas de agua. </w:t>
       </w:r>
     </w:p>
     <w:p>
       <w:pPr>
+        <w:ind w:firstLine="340"/>
         <w:jc w:val="both"/>
         <w:rPr>
           <w:rFonts w:ascii="Times New Roman" w:hAnsi="Times New Roman" w:cs="Times New Roman"/>
           <w:sz w:val="24"/>
           <w:szCs w:val="24"/>
-        </w:rPr>
-      </w:pPr>
-      <w:r>
-        <w:rPr>
-          <w:rFonts w:ascii="Times New Roman" w:hAnsi="Times New Roman" w:cs="Times New Roman"/>
-          <w:sz w:val="24"/>
-          <w:szCs w:val="24"/>
-        </w:rPr>
-        <w:t>La cantidad de agua disponible en los pozos hace que la propensión de que sea funcional increm</w:t>
-      </w:r>
-      <w:r>
-        <w:rPr>
-          <w:rFonts w:ascii="Times New Roman" w:hAnsi="Times New Roman" w:cs="Times New Roman"/>
-          <w:sz w:val="24"/>
-          <w:szCs w:val="24"/>
-        </w:rPr>
-        <w:t xml:space="preserve">ente, pero no mucho. Es decir, pozos con una mayor disponibilidad de agua, en general, se pueden considerar como mejores. Asimismo, se determinó que un pozo de reciente construcción, posee una mayor propensión a fallar. </w:t>
+          <w:vertAlign w:val="superscript"/>
+        </w:rPr>
+      </w:pPr>
+      <w:r>
+        <w:rPr>
+          <w:rFonts w:ascii="Times New Roman" w:hAnsi="Times New Roman" w:cs="Times New Roman"/>
+          <w:sz w:val="24"/>
+          <w:szCs w:val="24"/>
+        </w:rPr>
+        <w:t>Al aumentar e</w:t>
+      </w:r>
+      <w:r>
+        <w:rPr>
+          <w:rFonts w:ascii="Times New Roman" w:hAnsi="Times New Roman" w:cs="Times New Roman"/>
+          <w:sz w:val="24"/>
+          <w:szCs w:val="24"/>
+        </w:rPr>
+        <w:t xml:space="preserve">l TSH (Total </w:t>
+      </w:r>
+      <w:proofErr w:type="spellStart"/>
+      <w:r>
+        <w:rPr>
+          <w:rFonts w:ascii="Times New Roman" w:hAnsi="Times New Roman" w:cs="Times New Roman"/>
+          <w:sz w:val="24"/>
+          <w:szCs w:val="24"/>
+        </w:rPr>
+        <w:t>Static</w:t>
+      </w:r>
+      <w:proofErr w:type="spellEnd"/>
+      <w:r>
+        <w:rPr>
+          <w:rFonts w:ascii="Times New Roman" w:hAnsi="Times New Roman" w:cs="Times New Roman"/>
+          <w:sz w:val="24"/>
+          <w:szCs w:val="24"/>
+        </w:rPr>
+        <w:t xml:space="preserve"> Head)</w:t>
+      </w:r>
+      <w:r>
+        <w:rPr>
+          <w:rFonts w:ascii="Times New Roman" w:hAnsi="Times New Roman" w:cs="Times New Roman"/>
+          <w:sz w:val="24"/>
+          <w:szCs w:val="24"/>
+        </w:rPr>
+        <w:t>,</w:t>
+      </w:r>
+      <w:r>
+        <w:rPr>
+          <w:rFonts w:ascii="Times New Roman" w:hAnsi="Times New Roman" w:cs="Times New Roman"/>
+          <w:sz w:val="24"/>
+          <w:szCs w:val="24"/>
+        </w:rPr>
+        <w:t xml:space="preserve"> </w:t>
+      </w:r>
+      <w:r>
+        <w:rPr>
+          <w:rFonts w:ascii="Times New Roman" w:hAnsi="Times New Roman" w:cs="Times New Roman"/>
+          <w:sz w:val="24"/>
+          <w:szCs w:val="24"/>
+        </w:rPr>
+        <w:t xml:space="preserve">referente </w:t>
+      </w:r>
+      <w:r>
+        <w:rPr>
+          <w:rFonts w:ascii="Times New Roman" w:hAnsi="Times New Roman" w:cs="Times New Roman"/>
+          <w:sz w:val="24"/>
+          <w:szCs w:val="24"/>
+        </w:rPr>
+        <w:t>a l</w:t>
+      </w:r>
+      <w:r>
+        <w:rPr>
+          <w:rFonts w:ascii="Times New Roman" w:hAnsi="Times New Roman" w:cs="Times New Roman"/>
+          <w:sz w:val="24"/>
+          <w:szCs w:val="24"/>
+        </w:rPr>
+        <w:t>a cantidad de agua disponible en los pozos</w:t>
+      </w:r>
+      <w:r>
+        <w:rPr>
+          <w:rFonts w:ascii="Times New Roman" w:hAnsi="Times New Roman" w:cs="Times New Roman"/>
+          <w:sz w:val="24"/>
+          <w:szCs w:val="24"/>
+        </w:rPr>
+        <w:t>,</w:t>
+      </w:r>
+      <w:r>
+        <w:rPr>
+          <w:rFonts w:ascii="Times New Roman" w:hAnsi="Times New Roman" w:cs="Times New Roman"/>
+          <w:sz w:val="24"/>
+          <w:szCs w:val="24"/>
+        </w:rPr>
+        <w:t xml:space="preserve"> en 100 unidades</w:t>
+      </w:r>
+      <w:r>
+        <w:rPr>
+          <w:rFonts w:ascii="Times New Roman" w:hAnsi="Times New Roman" w:cs="Times New Roman"/>
+          <w:sz w:val="24"/>
+          <w:szCs w:val="24"/>
+        </w:rPr>
+        <w:t xml:space="preserve"> hace que</w:t>
+      </w:r>
+      <w:r>
+        <w:rPr>
+          <w:rFonts w:ascii="Times New Roman" w:hAnsi="Times New Roman" w:cs="Times New Roman"/>
+          <w:sz w:val="24"/>
+          <w:szCs w:val="24"/>
+        </w:rPr>
+        <w:t xml:space="preserve"> </w:t>
+      </w:r>
+      <w:r>
+        <w:rPr>
+          <w:rFonts w:ascii="Times New Roman" w:hAnsi="Times New Roman" w:cs="Times New Roman"/>
+          <w:sz w:val="24"/>
+          <w:szCs w:val="24"/>
+        </w:rPr>
+        <w:t>la propensión de que sea funcional increm</w:t>
+      </w:r>
+      <w:r>
+        <w:rPr>
+          <w:rFonts w:ascii="Times New Roman" w:hAnsi="Times New Roman" w:cs="Times New Roman"/>
+          <w:sz w:val="24"/>
+          <w:szCs w:val="24"/>
+        </w:rPr>
+        <w:t xml:space="preserve">ente, pero no mucho. Es decir, pozos con una mayor disponibilidad de agua, en general, se pueden considerar como mejores. </w:t>
+      </w:r>
+      <w:r>
+        <w:rPr>
+          <w:rFonts w:ascii="Times New Roman" w:hAnsi="Times New Roman" w:cs="Times New Roman"/>
+          <w:sz w:val="24"/>
+          <w:szCs w:val="24"/>
+        </w:rPr>
+        <w:t xml:space="preserve">Así </w:t>
+      </w:r>
+      <w:r>
+        <w:rPr>
+          <w:rFonts w:ascii="Times New Roman" w:hAnsi="Times New Roman" w:cs="Times New Roman"/>
+          <w:sz w:val="24"/>
+          <w:szCs w:val="24"/>
+        </w:rPr>
+        <w:t xml:space="preserve">mismo, se determinó que un pozo de reciente construcción, posee una mayor propensión a fallar. </w:t>
       </w:r>
     </w:p>
     <w:p>
       <w:pPr>
+        <w:ind w:firstLine="340"/>
         <w:jc w:val="both"/>
         <w:rPr>
           <w:rFonts w:ascii="Times New Roman" w:hAnsi="Times New Roman" w:cs="Times New Roman"/>
@@ -12225,51 +12522,236 @@
           <w:sz w:val="24"/>
           <w:szCs w:val="24"/>
         </w:rPr>
-        <w:t>En general, cuando la extracción se realiza manualmente, la propensión de que la bomba sea funcional es mayor que en cualquier otro caso. Esto se asocia al deterioro que sufren los motores y cuerdas (otros tipos de extracción)</w:t>
-      </w:r>
-      <w:r>
-        <w:rPr>
-          <w:rFonts w:ascii="Times New Roman" w:hAnsi="Times New Roman" w:cs="Times New Roman"/>
-          <w:sz w:val="24"/>
-          <w:szCs w:val="24"/>
-        </w:rPr>
-        <w:t xml:space="preserve">, muy probablemente, por las condiciones ambientales. Esto implica que la probabilidad de adquirir una enfermedad asociada al consumo de agua </w:t>
-      </w:r>
-      <w:r>
-        <w:rPr>
-          <w:rFonts w:ascii="Times New Roman" w:hAnsi="Times New Roman" w:cs="Times New Roman"/>
-          <w:sz w:val="24"/>
-          <w:szCs w:val="24"/>
-        </w:rPr>
-        <w:t xml:space="preserve"> </w:t>
-      </w:r>
-      <w:r>
-        <w:rPr>
-          <w:rFonts w:ascii="Times New Roman" w:hAnsi="Times New Roman" w:cs="Times New Roman"/>
-          <w:sz w:val="24"/>
-          <w:szCs w:val="24"/>
-        </w:rPr>
-        <w:t xml:space="preserve">contaminada aumenta, pues la extracción manual expone en mayor medida a que el pozo se contamine. </w:t>
+        <w:t>En general, cuando la e</w:t>
+      </w:r>
+      <w:r>
+        <w:rPr>
+          <w:rFonts w:ascii="Times New Roman" w:hAnsi="Times New Roman" w:cs="Times New Roman"/>
+          <w:sz w:val="24"/>
+          <w:szCs w:val="24"/>
+        </w:rPr>
+        <w:t xml:space="preserve">xtracción se realiza a mano </w:t>
+      </w:r>
+      <w:r>
+        <w:rPr>
+          <w:rFonts w:ascii="Times New Roman" w:hAnsi="Times New Roman" w:cs="Times New Roman"/>
+          <w:sz w:val="24"/>
+          <w:szCs w:val="24"/>
+        </w:rPr>
+        <w:t xml:space="preserve">la propensión de que la bomba sea funcional es </w:t>
+      </w:r>
+      <w:r>
+        <w:rPr>
+          <w:rFonts w:ascii="Times New Roman" w:hAnsi="Times New Roman" w:cs="Times New Roman"/>
+          <w:sz w:val="24"/>
+          <w:szCs w:val="24"/>
+        </w:rPr>
+        <w:t xml:space="preserve">menor que </w:t>
+      </w:r>
+      <w:r>
+        <w:rPr>
+          <w:rFonts w:ascii="Times New Roman" w:hAnsi="Times New Roman" w:cs="Times New Roman"/>
+          <w:sz w:val="24"/>
+          <w:szCs w:val="24"/>
+        </w:rPr>
+        <w:t>la realizada</w:t>
+      </w:r>
+      <w:r>
+        <w:rPr>
+          <w:rFonts w:ascii="Times New Roman" w:hAnsi="Times New Roman" w:cs="Times New Roman"/>
+          <w:sz w:val="24"/>
+          <w:szCs w:val="24"/>
+        </w:rPr>
+        <w:t xml:space="preserve"> por cuerda, motor</w:t>
+      </w:r>
+      <w:r>
+        <w:rPr>
+          <w:rFonts w:ascii="Times New Roman" w:hAnsi="Times New Roman" w:cs="Times New Roman"/>
+          <w:sz w:val="24"/>
+          <w:szCs w:val="24"/>
+        </w:rPr>
+        <w:t>, gravedad</w:t>
+      </w:r>
+      <w:r>
+        <w:rPr>
+          <w:rFonts w:ascii="Times New Roman" w:hAnsi="Times New Roman" w:cs="Times New Roman"/>
+          <w:sz w:val="24"/>
+          <w:szCs w:val="24"/>
+        </w:rPr>
+        <w:t xml:space="preserve"> y otro tipo de extracción</w:t>
+      </w:r>
+      <w:r>
+        <w:rPr>
+          <w:rFonts w:ascii="Times New Roman" w:hAnsi="Times New Roman" w:cs="Times New Roman"/>
+          <w:sz w:val="24"/>
+          <w:szCs w:val="24"/>
+        </w:rPr>
+        <w:t>.</w:t>
       </w:r>
     </w:p>
     <w:p>
       <w:pPr>
+        <w:ind w:firstLine="340"/>
         <w:jc w:val="both"/>
         <w:rPr>
           <w:rFonts w:ascii="Times New Roman" w:hAnsi="Times New Roman" w:cs="Times New Roman"/>
           <w:sz w:val="24"/>
           <w:szCs w:val="24"/>
+        </w:rPr>
+      </w:pPr>
+      <w:r>
+        <w:rPr>
+          <w:rFonts w:ascii="Times New Roman" w:hAnsi="Times New Roman" w:cs="Times New Roman"/>
+          <w:sz w:val="24"/>
+          <w:szCs w:val="24"/>
+        </w:rPr>
+        <w:lastRenderedPageBreak/>
+        <w:t xml:space="preserve">En cuanto a la fuente de agua, si esta es un lago la propensión de que la bomba sea funcional es mayor en comparación a las otras fuentes como por ejemplo por pozo </w:t>
+      </w:r>
+      <w:r>
+        <w:rPr>
+          <w:rFonts w:ascii="Times New Roman" w:hAnsi="Times New Roman" w:cs="Times New Roman"/>
+          <w:sz w:val="24"/>
+          <w:szCs w:val="24"/>
+        </w:rPr>
+        <w:t>superficial, máquina</w:t>
+      </w:r>
+      <w:r>
+        <w:rPr>
+          <w:rFonts w:ascii="Times New Roman" w:hAnsi="Times New Roman" w:cs="Times New Roman"/>
+          <w:sz w:val="24"/>
+          <w:szCs w:val="24"/>
+        </w:rPr>
+        <w:t xml:space="preserve">, lluvia o por río. </w:t>
+      </w:r>
+      <w:r>
+        <w:rPr>
+          <w:rFonts w:ascii="Times New Roman" w:hAnsi="Times New Roman" w:cs="Times New Roman"/>
+          <w:sz w:val="24"/>
+          <w:szCs w:val="24"/>
+        </w:rPr>
+        <w:t>Esto debido a que el país se encuentra rodeado por lagos como Vict</w:t>
+      </w:r>
+      <w:r>
+        <w:rPr>
+          <w:rFonts w:ascii="Times New Roman" w:hAnsi="Times New Roman" w:cs="Times New Roman"/>
+          <w:sz w:val="24"/>
+          <w:szCs w:val="24"/>
+        </w:rPr>
+        <w:t xml:space="preserve">oria, Tanganica y </w:t>
+      </w:r>
+      <w:r>
+        <w:rPr>
+          <w:rFonts w:ascii="Times New Roman" w:hAnsi="Times New Roman" w:cs="Times New Roman"/>
+          <w:sz w:val="24"/>
+          <w:szCs w:val="24"/>
+        </w:rPr>
+        <w:t>Malawi,</w:t>
+      </w:r>
+      <w:r>
+        <w:rPr>
+          <w:rFonts w:ascii="Times New Roman" w:hAnsi="Times New Roman" w:cs="Times New Roman"/>
+          <w:sz w:val="24"/>
+          <w:szCs w:val="24"/>
+        </w:rPr>
+        <w:t xml:space="preserve"> sin </w:t>
+      </w:r>
+      <w:r>
+        <w:rPr>
+          <w:rFonts w:ascii="Times New Roman" w:hAnsi="Times New Roman" w:cs="Times New Roman"/>
+          <w:sz w:val="24"/>
+          <w:szCs w:val="24"/>
+        </w:rPr>
+        <w:t>embargo,</w:t>
+      </w:r>
+      <w:r>
+        <w:rPr>
+          <w:rFonts w:ascii="Times New Roman" w:hAnsi="Times New Roman" w:cs="Times New Roman"/>
+          <w:sz w:val="24"/>
+          <w:szCs w:val="24"/>
+        </w:rPr>
+        <w:t xml:space="preserve"> la </w:t>
+      </w:r>
+      <w:r>
+        <w:rPr>
+          <w:rFonts w:ascii="Times New Roman" w:hAnsi="Times New Roman" w:cs="Times New Roman"/>
+          <w:sz w:val="24"/>
+          <w:szCs w:val="24"/>
+        </w:rPr>
+        <w:t>disponibilidad</w:t>
+      </w:r>
+      <w:r>
+        <w:rPr>
+          <w:rFonts w:ascii="Times New Roman" w:hAnsi="Times New Roman" w:cs="Times New Roman"/>
+          <w:sz w:val="24"/>
+          <w:szCs w:val="24"/>
+        </w:rPr>
+        <w:t xml:space="preserve"> de agua no es la misma para las diferentes zonas del país</w:t>
+      </w:r>
+      <w:r>
+        <w:rPr>
+          <w:rFonts w:ascii="Times New Roman" w:hAnsi="Times New Roman" w:cs="Times New Roman"/>
+          <w:sz w:val="24"/>
+          <w:szCs w:val="24"/>
+        </w:rPr>
+        <w:t>.</w:t>
+      </w:r>
+      <w:r>
+        <w:rPr>
+          <w:rFonts w:ascii="Times New Roman" w:hAnsi="Times New Roman" w:cs="Times New Roman"/>
+          <w:sz w:val="24"/>
+          <w:szCs w:val="24"/>
           <w:vertAlign w:val="superscript"/>
         </w:rPr>
-      </w:pPr>
-      <w:r>
-        <w:rPr>
-          <w:rFonts w:ascii="Times New Roman" w:hAnsi="Times New Roman" w:cs="Times New Roman"/>
-          <w:sz w:val="24"/>
-          <w:szCs w:val="24"/>
-        </w:rPr>
-        <w:lastRenderedPageBreak/>
-        <w:t>Ya que el país está rodeado por lagos, en general, la propensión de que la bomba sea funcional si la fuente primaria es una lago, es mayor en comparación a otras fuentes.</w:t>
+        <w:t>10</w:t>
+      </w:r>
+      <w:r>
+        <w:rPr>
+          <w:rFonts w:ascii="Times New Roman" w:hAnsi="Times New Roman" w:cs="Times New Roman"/>
+          <w:sz w:val="24"/>
+          <w:szCs w:val="24"/>
+        </w:rPr>
+        <w:t xml:space="preserve"> Además fuentes de agua por lluvia o por río son las que tienen una menor </w:t>
+      </w:r>
+      <w:r>
+        <w:rPr>
+          <w:rFonts w:ascii="Times New Roman" w:hAnsi="Times New Roman" w:cs="Times New Roman"/>
+          <w:sz w:val="24"/>
+          <w:szCs w:val="24"/>
+        </w:rPr>
+        <w:t>propensión de que la bomba sea funcional</w:t>
+      </w:r>
+      <w:r>
+        <w:rPr>
+          <w:rFonts w:ascii="Times New Roman" w:hAnsi="Times New Roman" w:cs="Times New Roman"/>
+          <w:sz w:val="24"/>
+          <w:szCs w:val="24"/>
+        </w:rPr>
+        <w:t>, debido a que estas</w:t>
+      </w:r>
+      <w:r>
+        <w:rPr>
+          <w:rFonts w:ascii="Times New Roman" w:hAnsi="Times New Roman" w:cs="Times New Roman"/>
+          <w:sz w:val="24"/>
+          <w:szCs w:val="24"/>
+        </w:rPr>
+        <w:t xml:space="preserve"> dependen de la frecuencia de precipitación. De mayo a noviembre, generalmente, llueve en promedio 57 mm, lo cual no es benefic</w:t>
+      </w:r>
+      <w:r>
+        <w:rPr>
+          <w:rFonts w:ascii="Times New Roman" w:hAnsi="Times New Roman" w:cs="Times New Roman"/>
+          <w:sz w:val="24"/>
+          <w:szCs w:val="24"/>
+        </w:rPr>
+        <w:t>ioso para las regiones</w:t>
+      </w:r>
+      <w:r>
+        <w:rPr>
+          <w:rFonts w:ascii="Times New Roman" w:hAnsi="Times New Roman" w:cs="Times New Roman"/>
+          <w:sz w:val="24"/>
+          <w:szCs w:val="24"/>
+        </w:rPr>
+        <w:t>.</w:t>
       </w:r>
       <w:r>
         <w:rPr>
@@ -12278,28 +12760,12 @@
           <w:szCs w:val="24"/>
           <w:vertAlign w:val="superscript"/>
         </w:rPr>
-        <w:t>6</w:t>
-      </w:r>
-      <w:r>
-        <w:rPr>
-          <w:rFonts w:ascii="Times New Roman" w:hAnsi="Times New Roman" w:cs="Times New Roman"/>
-          <w:sz w:val="24"/>
-          <w:szCs w:val="24"/>
-        </w:rPr>
-        <w:t xml:space="preserve"> Esto representa un problema, ya que el acceso a los lagos no es factible para la mayoría de la población que vive en la región central, para la cual el acceso a agua depende de pozos superficiales, ríos y otras variables, que básicamente dependen de la frecuencia de precipitación. De mayo a noviembre, generalmente, llueve en promedio 57 mm, lo cual no es beneficioso para las regiones centrales.</w:t>
-      </w:r>
-      <w:r>
-        <w:rPr>
-          <w:rFonts w:ascii="Times New Roman" w:hAnsi="Times New Roman" w:cs="Times New Roman"/>
-          <w:sz w:val="24"/>
-          <w:szCs w:val="24"/>
-          <w:vertAlign w:val="superscript"/>
-        </w:rPr>
-        <w:t>10</w:t>
+        <w:t>11</w:t>
       </w:r>
     </w:p>
     <w:p>
       <w:pPr>
+        <w:ind w:firstLine="340"/>
         <w:jc w:val="both"/>
         <w:rPr>
           <w:rFonts w:ascii="Times New Roman" w:hAnsi="Times New Roman" w:cs="Times New Roman"/>
@@ -12307,6 +12773,23 @@
           <w:szCs w:val="24"/>
         </w:rPr>
       </w:pPr>
+      <w:r>
+        <w:rPr>
+          <w:rFonts w:ascii="Times New Roman" w:hAnsi="Times New Roman" w:cs="Times New Roman"/>
+          <w:sz w:val="24"/>
+          <w:szCs w:val="24"/>
+        </w:rPr>
+        <w:t xml:space="preserve">Se determinó que existe un efecto en el tipo de pago del agua en el estado de la bomba. Donde el pago anual y mensual presentan menor posibilidad de que la bomba de agua sea funcional   </w:t>
+      </w:r>
+      <w:r>
+        <w:rPr>
+          <w:rFonts w:ascii="Times New Roman" w:hAnsi="Times New Roman" w:cs="Times New Roman"/>
+          <w:sz w:val="24"/>
+          <w:szCs w:val="24"/>
+          <w:highlight w:val="yellow"/>
+        </w:rPr>
+        <w:t>(LO ESTOY TERMINANDO )</w:t>
+      </w:r>
     </w:p>
     <w:p>
       <w:pPr>
@@ -12317,12 +12800,15 @@
           <w:szCs w:val="24"/>
         </w:rPr>
       </w:pPr>
+      <w:bookmarkStart w:id="0" w:name="_GoBack"/>
+      <w:bookmarkEnd w:id="0"/>
     </w:p>
     <w:p>
       <w:pPr>
         <w:jc w:val="both"/>
         <w:rPr>
           <w:rFonts w:ascii="Times New Roman" w:hAnsi="Times New Roman" w:cs="Times New Roman"/>
+          <w:b/>
           <w:sz w:val="24"/>
           <w:szCs w:val="24"/>
         </w:rPr>
@@ -12333,10 +12819,20 @@
         <w:jc w:val="both"/>
         <w:rPr>
           <w:rFonts w:ascii="Times New Roman" w:hAnsi="Times New Roman" w:cs="Times New Roman"/>
-          <w:sz w:val="24"/>
-          <w:szCs w:val="24"/>
-        </w:rPr>
-      </w:pPr>
+          <w:b/>
+          <w:sz w:val="24"/>
+          <w:szCs w:val="24"/>
+        </w:rPr>
+      </w:pPr>
+      <w:r>
+        <w:rPr>
+          <w:rFonts w:ascii="Times New Roman" w:hAnsi="Times New Roman" w:cs="Times New Roman"/>
+          <w:b/>
+          <w:sz w:val="24"/>
+          <w:szCs w:val="24"/>
+        </w:rPr>
+        <w:t xml:space="preserve">CONCLUSIONES </w:t>
+      </w:r>
     </w:p>
     <w:p>
       <w:pPr>
@@ -12347,97 +12843,6 @@
           <w:szCs w:val="24"/>
         </w:rPr>
       </w:pPr>
-    </w:p>
-    <w:p>
-      <w:pPr>
-        <w:jc w:val="both"/>
-        <w:rPr>
-          <w:rFonts w:ascii="Times New Roman" w:hAnsi="Times New Roman" w:cs="Times New Roman"/>
-          <w:sz w:val="24"/>
-          <w:szCs w:val="24"/>
-        </w:rPr>
-      </w:pPr>
-    </w:p>
-    <w:p>
-      <w:pPr>
-        <w:jc w:val="both"/>
-        <w:rPr>
-          <w:rFonts w:ascii="Times New Roman" w:hAnsi="Times New Roman" w:cs="Times New Roman"/>
-          <w:sz w:val="24"/>
-          <w:szCs w:val="24"/>
-        </w:rPr>
-      </w:pPr>
-    </w:p>
-    <w:p>
-      <w:pPr>
-        <w:jc w:val="both"/>
-        <w:rPr>
-          <w:rFonts w:ascii="Times New Roman" w:hAnsi="Times New Roman" w:cs="Times New Roman"/>
-          <w:sz w:val="24"/>
-          <w:szCs w:val="24"/>
-        </w:rPr>
-      </w:pPr>
-    </w:p>
-    <w:p>
-      <w:pPr>
-        <w:jc w:val="both"/>
-        <w:rPr>
-          <w:rFonts w:ascii="Times New Roman" w:hAnsi="Times New Roman" w:cs="Times New Roman"/>
-          <w:sz w:val="24"/>
-          <w:szCs w:val="24"/>
-        </w:rPr>
-      </w:pPr>
-    </w:p>
-    <w:p>
-      <w:pPr>
-        <w:jc w:val="both"/>
-        <w:rPr>
-          <w:rFonts w:ascii="Times New Roman" w:hAnsi="Times New Roman" w:cs="Times New Roman"/>
-          <w:sz w:val="24"/>
-          <w:szCs w:val="24"/>
-        </w:rPr>
-      </w:pPr>
-    </w:p>
-    <w:p>
-      <w:pPr>
-        <w:jc w:val="both"/>
-        <w:rPr>
-          <w:rFonts w:ascii="Times New Roman" w:hAnsi="Times New Roman" w:cs="Times New Roman"/>
-          <w:b/>
-          <w:sz w:val="24"/>
-          <w:szCs w:val="24"/>
-        </w:rPr>
-      </w:pPr>
-    </w:p>
-    <w:p>
-      <w:pPr>
-        <w:jc w:val="both"/>
-        <w:rPr>
-          <w:rFonts w:ascii="Times New Roman" w:hAnsi="Times New Roman" w:cs="Times New Roman"/>
-          <w:b/>
-          <w:sz w:val="24"/>
-          <w:szCs w:val="24"/>
-        </w:rPr>
-      </w:pPr>
-      <w:r>
-        <w:rPr>
-          <w:rFonts w:ascii="Times New Roman" w:hAnsi="Times New Roman" w:cs="Times New Roman"/>
-          <w:b/>
-          <w:sz w:val="24"/>
-          <w:szCs w:val="24"/>
-        </w:rPr>
-        <w:t xml:space="preserve">CONCLUSIONES </w:t>
-      </w:r>
-    </w:p>
-    <w:p>
-      <w:pPr>
-        <w:jc w:val="both"/>
-        <w:rPr>
-          <w:rFonts w:ascii="Times New Roman" w:hAnsi="Times New Roman" w:cs="Times New Roman"/>
-          <w:sz w:val="24"/>
-          <w:szCs w:val="24"/>
-        </w:rPr>
-      </w:pPr>
       <w:r>
         <w:rPr>
           <w:rFonts w:ascii="Times New Roman" w:hAnsi="Times New Roman" w:cs="Times New Roman"/>
@@ -12473,127 +12878,6 @@
         </w:rPr>
         <w:t xml:space="preserve"> </w:t>
       </w:r>
-    </w:p>
-    <w:p>
-      <w:pPr>
-        <w:jc w:val="both"/>
-        <w:rPr>
-          <w:rFonts w:ascii="Times New Roman" w:hAnsi="Times New Roman" w:cs="Times New Roman"/>
-          <w:b/>
-          <w:sz w:val="24"/>
-          <w:szCs w:val="24"/>
-        </w:rPr>
-      </w:pPr>
-    </w:p>
-    <w:p>
-      <w:pPr>
-        <w:jc w:val="both"/>
-        <w:rPr>
-          <w:rFonts w:ascii="Times New Roman" w:hAnsi="Times New Roman" w:cs="Times New Roman"/>
-          <w:b/>
-          <w:sz w:val="24"/>
-          <w:szCs w:val="24"/>
-        </w:rPr>
-      </w:pPr>
-    </w:p>
-    <w:p>
-      <w:pPr>
-        <w:jc w:val="both"/>
-        <w:rPr>
-          <w:rFonts w:ascii="Times New Roman" w:hAnsi="Times New Roman" w:cs="Times New Roman"/>
-          <w:b/>
-          <w:sz w:val="24"/>
-          <w:szCs w:val="24"/>
-        </w:rPr>
-      </w:pPr>
-    </w:p>
-    <w:p>
-      <w:pPr>
-        <w:jc w:val="both"/>
-        <w:rPr>
-          <w:rFonts w:ascii="Times New Roman" w:hAnsi="Times New Roman" w:cs="Times New Roman"/>
-          <w:b/>
-          <w:sz w:val="24"/>
-          <w:szCs w:val="24"/>
-        </w:rPr>
-      </w:pPr>
-    </w:p>
-    <w:p>
-      <w:pPr>
-        <w:jc w:val="both"/>
-        <w:rPr>
-          <w:rFonts w:ascii="Times New Roman" w:hAnsi="Times New Roman" w:cs="Times New Roman"/>
-          <w:b/>
-          <w:sz w:val="24"/>
-          <w:szCs w:val="24"/>
-        </w:rPr>
-      </w:pPr>
-    </w:p>
-    <w:p>
-      <w:pPr>
-        <w:jc w:val="both"/>
-        <w:rPr>
-          <w:rFonts w:ascii="Times New Roman" w:hAnsi="Times New Roman" w:cs="Times New Roman"/>
-          <w:b/>
-          <w:sz w:val="24"/>
-          <w:szCs w:val="24"/>
-        </w:rPr>
-      </w:pPr>
-    </w:p>
-    <w:p>
-      <w:pPr>
-        <w:jc w:val="both"/>
-        <w:rPr>
-          <w:rFonts w:ascii="Times New Roman" w:hAnsi="Times New Roman" w:cs="Times New Roman"/>
-          <w:b/>
-          <w:sz w:val="24"/>
-          <w:szCs w:val="24"/>
-        </w:rPr>
-      </w:pPr>
-    </w:p>
-    <w:p>
-      <w:pPr>
-        <w:jc w:val="both"/>
-        <w:rPr>
-          <w:rFonts w:ascii="Times New Roman" w:hAnsi="Times New Roman" w:cs="Times New Roman"/>
-          <w:b/>
-          <w:sz w:val="24"/>
-          <w:szCs w:val="24"/>
-        </w:rPr>
-      </w:pPr>
-    </w:p>
-    <w:p>
-      <w:pPr>
-        <w:jc w:val="both"/>
-        <w:rPr>
-          <w:rFonts w:ascii="Times New Roman" w:hAnsi="Times New Roman" w:cs="Times New Roman"/>
-          <w:b/>
-          <w:sz w:val="24"/>
-          <w:szCs w:val="24"/>
-        </w:rPr>
-      </w:pPr>
-    </w:p>
-    <w:p>
-      <w:pPr>
-        <w:jc w:val="both"/>
-        <w:rPr>
-          <w:rFonts w:ascii="Times New Roman" w:hAnsi="Times New Roman" w:cs="Times New Roman"/>
-          <w:b/>
-          <w:sz w:val="24"/>
-          <w:szCs w:val="24"/>
-        </w:rPr>
-      </w:pPr>
-    </w:p>
-    <w:p>
-      <w:pPr>
-        <w:jc w:val="both"/>
-        <w:rPr>
-          <w:rFonts w:ascii="Times New Roman" w:hAnsi="Times New Roman" w:cs="Times New Roman"/>
-          <w:b/>
-          <w:sz w:val="24"/>
-          <w:szCs w:val="24"/>
-        </w:rPr>
-      </w:pPr>
     </w:p>
     <w:p>
       <w:pPr>
@@ -12993,7 +13277,7 @@
         </w:rPr>
         <w:t xml:space="preserve"> </w:t>
       </w:r>
-      <w:hyperlink r:id="rId9" w:history="1">
+      <w:hyperlink r:id="rId8" w:history="1">
         <w:r>
           <w:rPr>
             <w:rStyle w:val="Hipervnculo"/>
@@ -13123,7 +13407,7 @@
         </w:rPr>
         <w:t xml:space="preserve"> </w:t>
       </w:r>
-      <w:hyperlink r:id="rId10" w:history="1">
+      <w:hyperlink r:id="rId9" w:history="1">
         <w:r>
           <w:rPr>
             <w:rStyle w:val="Hipervnculo"/>
@@ -13262,7 +13546,7 @@
         </w:rPr>
         <w:t xml:space="preserve"> </w:t>
       </w:r>
-      <w:hyperlink r:id="rId11" w:history="1">
+      <w:hyperlink r:id="rId10" w:history="1">
         <w:r>
           <w:rPr>
             <w:rStyle w:val="Hipervnculo"/>
@@ -13342,7 +13626,7 @@
         </w:rPr>
         <w:t xml:space="preserve">Recuperado de </w:t>
       </w:r>
-      <w:hyperlink r:id="rId12" w:history="1">
+      <w:hyperlink r:id="rId11" w:history="1">
         <w:r>
           <w:rPr>
             <w:rStyle w:val="Hipervnculo"/>
@@ -13460,7 +13744,7 @@
           <w:lang w:val="es-CR"/>
         </w:rPr>
       </w:pPr>
-      <w:hyperlink r:id="rId13" w:history="1">
+      <w:hyperlink r:id="rId12" w:history="1">
         <w:r>
           <w:rPr>
             <w:rStyle w:val="Hipervnculo"/>
@@ -13568,7 +13852,6 @@
           <w:szCs w:val="24"/>
           <w:lang w:val="es-CR"/>
         </w:rPr>
-        <w:lastRenderedPageBreak/>
         <w:t xml:space="preserve"> https://thewaterproject.org/water-crisis/water-in-crisis-tanzania  </w:t>
       </w:r>
     </w:p>
@@ -13659,7 +13942,7 @@
           <w:lang w:val="es-CR"/>
         </w:rPr>
       </w:pPr>
-      <w:hyperlink r:id="rId14" w:history="1">
+      <w:hyperlink r:id="rId13" w:history="1">
         <w:r>
           <w:rPr>
             <w:rStyle w:val="Hipervnculo"/>
@@ -13768,7 +14051,7 @@
         </w:rPr>
         <w:t xml:space="preserve">  </w:t>
       </w:r>
-      <w:hyperlink r:id="rId15" w:history="1">
+      <w:hyperlink r:id="rId14" w:history="1">
         <w:r>
           <w:rPr>
             <w:rStyle w:val="Hipervnculo"/>
@@ -13794,7 +14077,8 @@
         <w:rPr>
           <w:rStyle w:val="Hipervnculo"/>
           <w:rFonts w:ascii="Times New Roman" w:hAnsi="Times New Roman" w:cs="Times New Roman"/>
-          <w:color w:val="000000"/>
+          <w:bCs/>
+          <w:color w:val="auto"/>
           <w:sz w:val="24"/>
           <w:szCs w:val="24"/>
           <w:u w:val="none"/>
@@ -13825,12 +14109,198 @@
           <w:u w:val="none"/>
           <w:lang w:val="es-CR"/>
         </w:rPr>
-        <w:t xml:space="preserve"> (2016). Recuperado de:</w:t>
-      </w:r>
-      <w:r>
+        <w:t xml:space="preserve"> (2016).</w:t>
+      </w:r>
+      <w:r>
+        <w:rPr>
+          <w:rStyle w:val="Hipervnculo"/>
+          <w:rFonts w:ascii="Times New Roman" w:hAnsi="Times New Roman" w:cs="Times New Roman"/>
+          <w:color w:val="auto"/>
+          <w:sz w:val="24"/>
+          <w:szCs w:val="24"/>
+          <w:u w:val="none"/>
+          <w:lang w:val="es-CR"/>
+        </w:rPr>
+        <w:t xml:space="preserve"> “</w:t>
+      </w:r>
+      <w:proofErr w:type="spellStart"/>
+      <w:r>
+        <w:rPr>
+          <w:rFonts w:ascii="Times New Roman" w:hAnsi="Times New Roman" w:cs="Times New Roman"/>
+          <w:bCs/>
+          <w:color w:val="auto"/>
+          <w:sz w:val="24"/>
+          <w:szCs w:val="24"/>
+          <w:lang w:val="es-CR"/>
+        </w:rPr>
+        <w:t>Urban</w:t>
+      </w:r>
+      <w:proofErr w:type="spellEnd"/>
+      <w:r>
+        <w:rPr>
+          <w:rFonts w:ascii="Times New Roman" w:hAnsi="Times New Roman" w:cs="Times New Roman"/>
+          <w:bCs/>
+          <w:color w:val="auto"/>
+          <w:sz w:val="24"/>
+          <w:szCs w:val="24"/>
+          <w:lang w:val="es-CR"/>
+        </w:rPr>
+        <w:t xml:space="preserve"> /rural </w:t>
+      </w:r>
+      <w:proofErr w:type="spellStart"/>
+      <w:r>
+        <w:rPr>
+          <w:rFonts w:ascii="Times New Roman" w:hAnsi="Times New Roman" w:cs="Times New Roman"/>
+          <w:bCs/>
+          <w:color w:val="auto"/>
+          <w:sz w:val="24"/>
+          <w:szCs w:val="24"/>
+          <w:lang w:val="es-CR"/>
+        </w:rPr>
+        <w:t>division</w:t>
+      </w:r>
+      <w:proofErr w:type="spellEnd"/>
+      <w:r>
+        <w:rPr>
+          <w:rFonts w:ascii="Times New Roman" w:hAnsi="Times New Roman" w:cs="Times New Roman"/>
+          <w:bCs/>
+          <w:color w:val="auto"/>
+          <w:sz w:val="24"/>
+          <w:szCs w:val="24"/>
+          <w:lang w:val="es-CR"/>
+        </w:rPr>
+        <w:t xml:space="preserve"> of </w:t>
+      </w:r>
+      <w:proofErr w:type="spellStart"/>
+      <w:r>
+        <w:rPr>
+          <w:rFonts w:ascii="Times New Roman" w:hAnsi="Times New Roman" w:cs="Times New Roman"/>
+          <w:bCs/>
+          <w:color w:val="auto"/>
+          <w:sz w:val="24"/>
+          <w:szCs w:val="24"/>
+          <w:lang w:val="es-CR"/>
+        </w:rPr>
+        <w:t>countries</w:t>
+      </w:r>
+      <w:proofErr w:type="spellEnd"/>
+      <w:r>
+        <w:rPr>
+          <w:rFonts w:ascii="Times New Roman" w:hAnsi="Times New Roman" w:cs="Times New Roman"/>
+          <w:bCs/>
+          <w:color w:val="auto"/>
+          <w:sz w:val="24"/>
+          <w:szCs w:val="24"/>
+          <w:lang w:val="es-CR"/>
+        </w:rPr>
         <w:t xml:space="preserve"> </w:t>
       </w:r>
-      <w:hyperlink r:id="rId16" w:history="1">
+      <w:proofErr w:type="spellStart"/>
+      <w:r>
+        <w:rPr>
+          <w:rFonts w:ascii="Times New Roman" w:hAnsi="Times New Roman" w:cs="Times New Roman"/>
+          <w:bCs/>
+          <w:color w:val="auto"/>
+          <w:sz w:val="24"/>
+          <w:szCs w:val="24"/>
+          <w:lang w:val="es-CR"/>
+        </w:rPr>
+        <w:t>for</w:t>
+      </w:r>
+      <w:proofErr w:type="spellEnd"/>
+      <w:r>
+        <w:rPr>
+          <w:rFonts w:ascii="Times New Roman" w:hAnsi="Times New Roman" w:cs="Times New Roman"/>
+          <w:bCs/>
+          <w:color w:val="auto"/>
+          <w:sz w:val="24"/>
+          <w:szCs w:val="24"/>
+          <w:lang w:val="es-CR"/>
+        </w:rPr>
+        <w:t xml:space="preserve"> </w:t>
+      </w:r>
+      <w:proofErr w:type="spellStart"/>
+      <w:r>
+        <w:rPr>
+          <w:rFonts w:ascii="Times New Roman" w:hAnsi="Times New Roman" w:cs="Times New Roman"/>
+          <w:bCs/>
+          <w:color w:val="auto"/>
+          <w:sz w:val="24"/>
+          <w:szCs w:val="24"/>
+          <w:lang w:val="es-CR"/>
+        </w:rPr>
+        <w:t>the</w:t>
+      </w:r>
+      <w:proofErr w:type="spellEnd"/>
+      <w:r>
+        <w:rPr>
+          <w:rFonts w:ascii="Times New Roman" w:hAnsi="Times New Roman" w:cs="Times New Roman"/>
+          <w:bCs/>
+          <w:color w:val="auto"/>
+          <w:sz w:val="24"/>
+          <w:szCs w:val="24"/>
+          <w:lang w:val="es-CR"/>
+        </w:rPr>
+        <w:t xml:space="preserve"> </w:t>
+      </w:r>
+      <w:proofErr w:type="spellStart"/>
+      <w:r>
+        <w:rPr>
+          <w:rFonts w:ascii="Times New Roman" w:hAnsi="Times New Roman" w:cs="Times New Roman"/>
+          <w:bCs/>
+          <w:color w:val="auto"/>
+          <w:sz w:val="24"/>
+          <w:szCs w:val="24"/>
+          <w:lang w:val="es-CR"/>
+        </w:rPr>
+        <w:t>years</w:t>
+      </w:r>
+      <w:proofErr w:type="spellEnd"/>
+      <w:r>
+        <w:rPr>
+          <w:rFonts w:ascii="Times New Roman" w:hAnsi="Times New Roman" w:cs="Times New Roman"/>
+          <w:bCs/>
+          <w:color w:val="auto"/>
+          <w:sz w:val="24"/>
+          <w:szCs w:val="24"/>
+          <w:lang w:val="es-CR"/>
+        </w:rPr>
+        <w:t xml:space="preserve"> 2015 and 2025”</w:t>
+      </w:r>
+      <w:r>
+        <w:rPr>
+          <w:rStyle w:val="Hipervnculo"/>
+          <w:rFonts w:ascii="Times New Roman" w:hAnsi="Times New Roman" w:cs="Times New Roman"/>
+          <w:color w:val="auto"/>
+          <w:sz w:val="24"/>
+          <w:szCs w:val="24"/>
+          <w:u w:val="none"/>
+          <w:lang w:val="es-CR"/>
+        </w:rPr>
+        <w:t xml:space="preserve">. </w:t>
+      </w:r>
+      <w:r>
+        <w:rPr>
+          <w:rStyle w:val="Hipervnculo"/>
+          <w:rFonts w:ascii="Times New Roman" w:hAnsi="Times New Roman" w:cs="Times New Roman"/>
+          <w:color w:val="auto"/>
+          <w:sz w:val="24"/>
+          <w:szCs w:val="24"/>
+          <w:u w:val="none"/>
+          <w:lang w:val="es-CR"/>
+        </w:rPr>
+        <w:t>Recuperado de:</w:t>
+      </w:r>
+      <w:r>
+        <w:rPr>
+          <w:rFonts w:ascii="Times New Roman" w:hAnsi="Times New Roman" w:cs="Times New Roman"/>
+          <w:color w:val="auto"/>
+          <w:sz w:val="24"/>
+          <w:szCs w:val="24"/>
+        </w:rPr>
+        <w:t xml:space="preserve"> </w:t>
+      </w:r>
+      <w:hyperlink r:id="rId15" w:history="1">
         <w:r>
           <w:rPr>
             <w:rStyle w:val="Hipervnculo"/>
@@ -13854,6 +14324,53 @@
         </w:numPr>
         <w:jc w:val="both"/>
         <w:rPr>
+          <w:rFonts w:ascii="Times New Roman" w:hAnsi="Times New Roman" w:cs="Times New Roman"/>
+          <w:sz w:val="24"/>
+          <w:szCs w:val="24"/>
+          <w:lang w:val="es-CR"/>
+        </w:rPr>
+      </w:pPr>
+      <w:r>
+        <w:rPr>
+          <w:rFonts w:ascii="Times New Roman" w:hAnsi="Times New Roman" w:cs="Times New Roman"/>
+          <w:sz w:val="24"/>
+          <w:szCs w:val="24"/>
+          <w:lang w:val="es-CR"/>
+        </w:rPr>
+        <w:t xml:space="preserve">UDARE(2014). “Problemas en Tanzania con el agua”. Recuperado de </w:t>
+      </w:r>
+    </w:p>
+    <w:p>
+      <w:pPr>
+        <w:pStyle w:val="Prrafodelista"/>
+        <w:ind w:left="360"/>
+        <w:jc w:val="both"/>
+        <w:rPr>
+          <w:rFonts w:ascii="Times New Roman" w:hAnsi="Times New Roman" w:cs="Times New Roman"/>
+          <w:sz w:val="24"/>
+          <w:szCs w:val="24"/>
+          <w:lang w:val="es-CR"/>
+        </w:rPr>
+      </w:pPr>
+      <w:r>
+        <w:rPr>
+          <w:rFonts w:ascii="Times New Roman" w:hAnsi="Times New Roman" w:cs="Times New Roman"/>
+          <w:sz w:val="24"/>
+          <w:szCs w:val="24"/>
+          <w:lang w:val="es-CR"/>
+        </w:rPr>
+        <w:t>http://udare.es/2014/07/03/necesidad-de-agua-en-tanzania/</w:t>
+      </w:r>
+    </w:p>
+    <w:p>
+      <w:pPr>
+        <w:pStyle w:val="Prrafodelista"/>
+        <w:numPr>
+          <w:ilvl w:val="0"/>
+          <w:numId w:val="1"/>
+        </w:numPr>
+        <w:jc w:val="both"/>
+        <w:rPr>
           <w:rStyle w:val="Hipervnculo"/>
           <w:rFonts w:ascii="Times New Roman" w:hAnsi="Times New Roman" w:cs="Times New Roman"/>
           <w:color w:val="000000"/>
@@ -13873,8 +14390,144 @@
           <w:u w:val="none"/>
           <w:lang w:val="es-CR"/>
         </w:rPr>
-        <w:t xml:space="preserve">Banco Mundial (2016). Recuperado de: </w:t>
-      </w:r>
+        <w:t>Banco Mundial (2016</w:t>
+      </w:r>
+      <w:r>
+        <w:rPr>
+          <w:rStyle w:val="Hipervnculo"/>
+          <w:rFonts w:ascii="Times New Roman" w:hAnsi="Times New Roman" w:cs="Times New Roman"/>
+          <w:color w:val="auto"/>
+          <w:sz w:val="24"/>
+          <w:szCs w:val="24"/>
+          <w:u w:val="none"/>
+          <w:lang w:val="es-CR"/>
+        </w:rPr>
+        <w:t xml:space="preserve">). </w:t>
+      </w:r>
+      <w:r>
+        <w:rPr>
+          <w:rStyle w:val="Hipervnculo"/>
+          <w:rFonts w:ascii="Times New Roman" w:hAnsi="Times New Roman" w:cs="Times New Roman"/>
+          <w:color w:val="auto"/>
+          <w:sz w:val="24"/>
+          <w:szCs w:val="24"/>
+          <w:u w:val="none"/>
+          <w:lang w:val="es-CR"/>
+        </w:rPr>
+        <w:t>“</w:t>
+      </w:r>
+      <w:hyperlink r:id="rId16" w:tooltip="Climate Change Knowledge Portal" w:history="1">
+        <w:proofErr w:type="spellStart"/>
+        <w:r>
+          <w:rPr>
+            <w:rStyle w:val="Hipervnculo"/>
+            <w:rFonts w:ascii="Times New Roman" w:hAnsi="Times New Roman" w:cs="Times New Roman"/>
+            <w:color w:val="auto"/>
+            <w:sz w:val="24"/>
+            <w:szCs w:val="24"/>
+            <w:u w:val="none"/>
+          </w:rPr>
+          <w:t>Climate</w:t>
+        </w:r>
+        <w:proofErr w:type="spellEnd"/>
+        <w:r>
+          <w:rPr>
+            <w:rStyle w:val="Hipervnculo"/>
+            <w:rFonts w:ascii="Times New Roman" w:hAnsi="Times New Roman" w:cs="Times New Roman"/>
+            <w:color w:val="auto"/>
+            <w:sz w:val="24"/>
+            <w:szCs w:val="24"/>
+            <w:u w:val="none"/>
+          </w:rPr>
+          <w:t xml:space="preserve"> </w:t>
+        </w:r>
+        <w:proofErr w:type="spellStart"/>
+        <w:r>
+          <w:rPr>
+            <w:rStyle w:val="Hipervnculo"/>
+            <w:rFonts w:ascii="Times New Roman" w:hAnsi="Times New Roman" w:cs="Times New Roman"/>
+            <w:color w:val="auto"/>
+            <w:sz w:val="24"/>
+            <w:szCs w:val="24"/>
+            <w:u w:val="none"/>
+          </w:rPr>
+          <w:t>Change</w:t>
+        </w:r>
+        <w:proofErr w:type="spellEnd"/>
+        <w:r>
+          <w:rPr>
+            <w:rStyle w:val="Hipervnculo"/>
+            <w:rFonts w:ascii="Times New Roman" w:hAnsi="Times New Roman" w:cs="Times New Roman"/>
+            <w:color w:val="auto"/>
+            <w:sz w:val="24"/>
+            <w:szCs w:val="24"/>
+            <w:u w:val="none"/>
+          </w:rPr>
+          <w:t xml:space="preserve"> </w:t>
+        </w:r>
+        <w:proofErr w:type="spellStart"/>
+        <w:r>
+          <w:rPr>
+            <w:rStyle w:val="Hipervnculo"/>
+            <w:rFonts w:ascii="Times New Roman" w:hAnsi="Times New Roman" w:cs="Times New Roman"/>
+            <w:color w:val="auto"/>
+            <w:sz w:val="24"/>
+            <w:szCs w:val="24"/>
+            <w:u w:val="none"/>
+          </w:rPr>
+          <w:t>Knowledge</w:t>
+        </w:r>
+        <w:proofErr w:type="spellEnd"/>
+        <w:r>
+          <w:rPr>
+            <w:rStyle w:val="Hipervnculo"/>
+            <w:rFonts w:ascii="Times New Roman" w:hAnsi="Times New Roman" w:cs="Times New Roman"/>
+            <w:color w:val="auto"/>
+            <w:sz w:val="24"/>
+            <w:szCs w:val="24"/>
+            <w:u w:val="none"/>
+          </w:rPr>
+          <w:t xml:space="preserve"> Portal</w:t>
+        </w:r>
+      </w:hyperlink>
+      <w:r>
+        <w:rPr>
+          <w:rFonts w:ascii="Times New Roman" w:hAnsi="Times New Roman" w:cs="Times New Roman"/>
+          <w:color w:val="auto"/>
+          <w:sz w:val="24"/>
+          <w:szCs w:val="24"/>
+          <w:lang w:val="es-CR"/>
+        </w:rPr>
+        <w:t xml:space="preserve">”. </w:t>
+      </w:r>
+      <w:r>
+        <w:rPr>
+          <w:rStyle w:val="Hipervnculo"/>
+          <w:rFonts w:ascii="Times New Roman" w:hAnsi="Times New Roman" w:cs="Times New Roman"/>
+          <w:color w:val="auto"/>
+          <w:sz w:val="24"/>
+          <w:szCs w:val="24"/>
+          <w:u w:val="none"/>
+          <w:lang w:val="es-CR"/>
+        </w:rPr>
+        <w:t>Recuperado de:</w:t>
+      </w:r>
+    </w:p>
+    <w:p>
+      <w:pPr>
+        <w:pStyle w:val="Prrafodelista"/>
+        <w:ind w:left="360"/>
+        <w:jc w:val="both"/>
+        <w:rPr>
+          <w:rStyle w:val="Hipervnculo"/>
+          <w:rFonts w:ascii="Times New Roman" w:hAnsi="Times New Roman" w:cs="Times New Roman"/>
+          <w:color w:val="000000"/>
+          <w:sz w:val="24"/>
+          <w:szCs w:val="24"/>
+          <w:u w:val="none"/>
+          <w:lang w:val="es-CR"/>
+        </w:rPr>
+      </w:pPr>
       <w:hyperlink r:id="rId17" w:history="1">
         <w:r>
           <w:rPr>
@@ -13893,22 +14546,6 @@
     <w:p>
       <w:pPr>
         <w:pStyle w:val="Prrafodelista"/>
-        <w:numPr>
-          <w:ilvl w:val="0"/>
-          <w:numId w:val="1"/>
-        </w:numPr>
-        <w:jc w:val="both"/>
-        <w:rPr>
-          <w:rFonts w:ascii="Times New Roman" w:hAnsi="Times New Roman" w:cs="Times New Roman"/>
-          <w:sz w:val="24"/>
-          <w:szCs w:val="24"/>
-          <w:lang w:val="es-CR"/>
-        </w:rPr>
-      </w:pPr>
-    </w:p>
-    <w:p>
-      <w:pPr>
-        <w:pStyle w:val="Prrafodelista"/>
         <w:rPr>
           <w:rFonts w:ascii="Times New Roman" w:hAnsi="Times New Roman" w:cs="Times New Roman"/>
           <w:sz w:val="24"/>
@@ -13931,46 +14568,6 @@
     <w:p>
       <w:pPr>
         <w:jc w:val="both"/>
-        <w:rPr>
-          <w:rFonts w:ascii="Times New Roman" w:hAnsi="Times New Roman" w:cs="Times New Roman"/>
-          <w:lang w:val="es-CR"/>
-        </w:rPr>
-      </w:pPr>
-    </w:p>
-    <w:p>
-      <w:pPr>
-        <w:rPr>
-          <w:rFonts w:ascii="Times New Roman" w:hAnsi="Times New Roman" w:cs="Times New Roman"/>
-          <w:lang w:val="es-CR"/>
-        </w:rPr>
-      </w:pPr>
-    </w:p>
-    <w:p>
-      <w:pPr>
-        <w:rPr>
-          <w:rFonts w:ascii="Times New Roman" w:hAnsi="Times New Roman" w:cs="Times New Roman"/>
-          <w:lang w:val="es-CR"/>
-        </w:rPr>
-      </w:pPr>
-    </w:p>
-    <w:p>
-      <w:pPr>
-        <w:rPr>
-          <w:rFonts w:ascii="Times New Roman" w:hAnsi="Times New Roman" w:cs="Times New Roman"/>
-          <w:lang w:val="es-CR"/>
-        </w:rPr>
-      </w:pPr>
-    </w:p>
-    <w:p>
-      <w:pPr>
-        <w:rPr>
-          <w:rFonts w:ascii="Times New Roman" w:hAnsi="Times New Roman" w:cs="Times New Roman"/>
-          <w:lang w:val="es-CR"/>
-        </w:rPr>
-      </w:pPr>
-    </w:p>
-    <w:p>
-      <w:pPr>
         <w:rPr>
           <w:rFonts w:ascii="Times New Roman" w:hAnsi="Times New Roman" w:cs="Times New Roman"/>
           <w:lang w:val="es-CR"/>
@@ -16586,7 +17183,6 @@
                 <w:szCs w:val="18"/>
                 <w:lang w:val="es-CR" w:eastAsia="es-CR"/>
               </w:rPr>
-              <w:lastRenderedPageBreak/>
               <w:t>Lago-máquina</w:t>
             </w:r>
           </w:p>
@@ -18899,7 +19495,7 @@
 </file>
 
 <file path=word/endnotes.xml><?xml version="1.0" encoding="utf-8"?>
-<w:endnotes xmlns:wpc="http://schemas.microsoft.com/office/word/2010/wordprocessingCanvas" xmlns:mc="http://schemas.openxmlformats.org/markup-compatibility/2006" xmlns:o="urn:schemas-microsoft-com:office:office" xmlns:r="http://schemas.openxmlformats.org/officeDocument/2006/relationships" xmlns:m="http://schemas.openxmlformats.org/officeDocument/2006/math" xmlns:v="urn:schemas-microsoft-com:vml" xmlns:wp14="http://schemas.microsoft.com/office/word/2010/wordprocessingDrawing" xmlns:wp="http://schemas.openxmlformats.org/drawingml/2006/wordprocessingDrawing" xmlns:w10="urn:schemas-microsoft-com:office:word" xmlns:w="http://schemas.openxmlformats.org/wordprocessingml/2006/main" xmlns:w14="http://schemas.microsoft.com/office/word/2010/wordml" xmlns:wpg="http://schemas.microsoft.com/office/word/2010/wordprocessingGroup" xmlns:wpi="http://schemas.microsoft.com/office/word/2010/wordprocessingInk" xmlns:wne="http://schemas.microsoft.com/office/word/2006/wordml" xmlns:wps="http://schemas.microsoft.com/office/word/2010/wordprocessingShape" mc:Ignorable="w14 wp14">
+<w:endnotes xmlns:wpc="http://schemas.microsoft.com/office/word/2010/wordprocessingCanvas" xmlns:cx="http://schemas.microsoft.com/office/drawing/2014/chartex" xmlns:cx1="http://schemas.microsoft.com/office/drawing/2015/9/8/chartex" xmlns:cx2="http://schemas.microsoft.com/office/drawing/2015/10/21/chartex" xmlns:cx3="http://schemas.microsoft.com/office/drawing/2016/5/9/chartex" xmlns:cx4="http://schemas.microsoft.com/office/drawing/2016/5/10/chartex" xmlns:cx5="http://schemas.microsoft.com/office/drawing/2016/5/11/chartex" xmlns:mc="http://schemas.openxmlformats.org/markup-compatibility/2006" xmlns:o="urn:schemas-microsoft-com:office:office" xmlns:r="http://schemas.openxmlformats.org/officeDocument/2006/relationships" xmlns:m="http://schemas.openxmlformats.org/officeDocument/2006/math" xmlns:v="urn:schemas-microsoft-com:vml" xmlns:wp14="http://schemas.microsoft.com/office/word/2010/wordprocessingDrawing" xmlns:wp="http://schemas.openxmlformats.org/drawingml/2006/wordprocessingDrawing" xmlns:w10="urn:schemas-microsoft-com:office:word" xmlns:w="http://schemas.openxmlformats.org/wordprocessingml/2006/main" xmlns:w14="http://schemas.microsoft.com/office/word/2010/wordml" xmlns:w15="http://schemas.microsoft.com/office/word/2012/wordml" xmlns:w16se="http://schemas.microsoft.com/office/word/2015/wordml/symex" xmlns:wpg="http://schemas.microsoft.com/office/word/2010/wordprocessingGroup" xmlns:wpi="http://schemas.microsoft.com/office/word/2010/wordprocessingInk" xmlns:wne="http://schemas.microsoft.com/office/word/2006/wordml" xmlns:wps="http://schemas.microsoft.com/office/word/2010/wordprocessingShape" mc:Ignorable="w14 w15 w16se wp14">
   <w:endnote w:type="separator" w:id="-1">
     <w:p>
       <w:pPr>
@@ -18924,7 +19520,7 @@
 </file>
 
 <file path=word/footer1.xml><?xml version="1.0" encoding="utf-8"?>
-<w:ftr xmlns:wpc="http://schemas.microsoft.com/office/word/2010/wordprocessingCanvas" xmlns:mc="http://schemas.openxmlformats.org/markup-compatibility/2006" xmlns:o="urn:schemas-microsoft-com:office:office" xmlns:r="http://schemas.openxmlformats.org/officeDocument/2006/relationships" xmlns:m="http://schemas.openxmlformats.org/officeDocument/2006/math" xmlns:v="urn:schemas-microsoft-com:vml" xmlns:wp14="http://schemas.microsoft.com/office/word/2010/wordprocessingDrawing" xmlns:wp="http://schemas.openxmlformats.org/drawingml/2006/wordprocessingDrawing" xmlns:w10="urn:schemas-microsoft-com:office:word" xmlns:w="http://schemas.openxmlformats.org/wordprocessingml/2006/main" xmlns:w14="http://schemas.microsoft.com/office/word/2010/wordml" xmlns:wpg="http://schemas.microsoft.com/office/word/2010/wordprocessingGroup" xmlns:wpi="http://schemas.microsoft.com/office/word/2010/wordprocessingInk" xmlns:wne="http://schemas.microsoft.com/office/word/2006/wordml" xmlns:wps="http://schemas.microsoft.com/office/word/2010/wordprocessingShape" mc:Ignorable="w14 wp14">
+<w:ftr xmlns:wpc="http://schemas.microsoft.com/office/word/2010/wordprocessingCanvas" xmlns:cx="http://schemas.microsoft.com/office/drawing/2014/chartex" xmlns:cx1="http://schemas.microsoft.com/office/drawing/2015/9/8/chartex" xmlns:cx2="http://schemas.microsoft.com/office/drawing/2015/10/21/chartex" xmlns:cx3="http://schemas.microsoft.com/office/drawing/2016/5/9/chartex" xmlns:cx4="http://schemas.microsoft.com/office/drawing/2016/5/10/chartex" xmlns:cx5="http://schemas.microsoft.com/office/drawing/2016/5/11/chartex" xmlns:mc="http://schemas.openxmlformats.org/markup-compatibility/2006" xmlns:o="urn:schemas-microsoft-com:office:office" xmlns:r="http://schemas.openxmlformats.org/officeDocument/2006/relationships" xmlns:m="http://schemas.openxmlformats.org/officeDocument/2006/math" xmlns:v="urn:schemas-microsoft-com:vml" xmlns:wp14="http://schemas.microsoft.com/office/word/2010/wordprocessingDrawing" xmlns:wp="http://schemas.openxmlformats.org/drawingml/2006/wordprocessingDrawing" xmlns:w10="urn:schemas-microsoft-com:office:word" xmlns:w="http://schemas.openxmlformats.org/wordprocessingml/2006/main" xmlns:w14="http://schemas.microsoft.com/office/word/2010/wordml" xmlns:w15="http://schemas.microsoft.com/office/word/2012/wordml" xmlns:w16se="http://schemas.microsoft.com/office/word/2015/wordml/symex" xmlns:wpg="http://schemas.microsoft.com/office/word/2010/wordprocessingGroup" xmlns:wpi="http://schemas.microsoft.com/office/word/2010/wordprocessingInk" xmlns:wne="http://schemas.microsoft.com/office/word/2006/wordml" xmlns:wps="http://schemas.microsoft.com/office/word/2010/wordprocessingShape" mc:Ignorable="w14 w15 w16se wp14">
   <w:sdt>
     <w:sdtPr>
       <w:id w:val="1179323226"/>
@@ -18952,7 +19548,7 @@
           <w:rPr>
             <w:noProof/>
           </w:rPr>
-          <w:t>7</w:t>
+          <w:t>10</w:t>
         </w:r>
         <w:r>
           <w:fldChar w:fldCharType="end"/>
@@ -18969,7 +19565,7 @@
 </file>
 
 <file path=word/footnotes.xml><?xml version="1.0" encoding="utf-8"?>
-<w:footnotes xmlns:wpc="http://schemas.microsoft.com/office/word/2010/wordprocessingCanvas" xmlns:mc="http://schemas.openxmlformats.org/markup-compatibility/2006" xmlns:o="urn:schemas-microsoft-com:office:office" xmlns:r="http://schemas.openxmlformats.org/officeDocument/2006/relationships" xmlns:m="http://schemas.openxmlformats.org/officeDocument/2006/math" xmlns:v="urn:schemas-microsoft-com:vml" xmlns:wp14="http://schemas.microsoft.com/office/word/2010/wordprocessingDrawing" xmlns:wp="http://schemas.openxmlformats.org/drawingml/2006/wordprocessingDrawing" xmlns:w10="urn:schemas-microsoft-com:office:word" xmlns:w="http://schemas.openxmlformats.org/wordprocessingml/2006/main" xmlns:w14="http://schemas.microsoft.com/office/word/2010/wordml" xmlns:wpg="http://schemas.microsoft.com/office/word/2010/wordprocessingGroup" xmlns:wpi="http://schemas.microsoft.com/office/word/2010/wordprocessingInk" xmlns:wne="http://schemas.microsoft.com/office/word/2006/wordml" xmlns:wps="http://schemas.microsoft.com/office/word/2010/wordprocessingShape" mc:Ignorable="w14 wp14">
+<w:footnotes xmlns:wpc="http://schemas.microsoft.com/office/word/2010/wordprocessingCanvas" xmlns:cx="http://schemas.microsoft.com/office/drawing/2014/chartex" xmlns:cx1="http://schemas.microsoft.com/office/drawing/2015/9/8/chartex" xmlns:cx2="http://schemas.microsoft.com/office/drawing/2015/10/21/chartex" xmlns:cx3="http://schemas.microsoft.com/office/drawing/2016/5/9/chartex" xmlns:cx4="http://schemas.microsoft.com/office/drawing/2016/5/10/chartex" xmlns:cx5="http://schemas.microsoft.com/office/drawing/2016/5/11/chartex" xmlns:mc="http://schemas.openxmlformats.org/markup-compatibility/2006" xmlns:o="urn:schemas-microsoft-com:office:office" xmlns:r="http://schemas.openxmlformats.org/officeDocument/2006/relationships" xmlns:m="http://schemas.openxmlformats.org/officeDocument/2006/math" xmlns:v="urn:schemas-microsoft-com:vml" xmlns:wp14="http://schemas.microsoft.com/office/word/2010/wordprocessingDrawing" xmlns:wp="http://schemas.openxmlformats.org/drawingml/2006/wordprocessingDrawing" xmlns:w10="urn:schemas-microsoft-com:office:word" xmlns:w="http://schemas.openxmlformats.org/wordprocessingml/2006/main" xmlns:w14="http://schemas.microsoft.com/office/word/2010/wordml" xmlns:w15="http://schemas.microsoft.com/office/word/2012/wordml" xmlns:w16se="http://schemas.microsoft.com/office/word/2015/wordml/symex" xmlns:wpg="http://schemas.microsoft.com/office/word/2010/wordprocessingGroup" xmlns:wpi="http://schemas.microsoft.com/office/word/2010/wordprocessingInk" xmlns:wne="http://schemas.microsoft.com/office/word/2006/wordml" xmlns:wps="http://schemas.microsoft.com/office/word/2010/wordprocessingShape" mc:Ignorable="w14 w15 w16se wp14">
   <w:footnote w:type="separator" w:id="-1">
     <w:p>
       <w:pPr>
@@ -18994,8 +19590,8 @@
 </file>
 
 <file path=word/numbering.xml><?xml version="1.0" encoding="utf-8"?>
-<w:numbering xmlns:wpc="http://schemas.microsoft.com/office/word/2010/wordprocessingCanvas" xmlns:mc="http://schemas.openxmlformats.org/markup-compatibility/2006" xmlns:o="urn:schemas-microsoft-com:office:office" xmlns:r="http://schemas.openxmlformats.org/officeDocument/2006/relationships" xmlns:m="http://schemas.openxmlformats.org/officeDocument/2006/math" xmlns:v="urn:schemas-microsoft-com:vml" xmlns:wp14="http://schemas.microsoft.com/office/word/2010/wordprocessingDrawing" xmlns:wp="http://schemas.openxmlformats.org/drawingml/2006/wordprocessingDrawing" xmlns:w10="urn:schemas-microsoft-com:office:word" xmlns:w="http://schemas.openxmlformats.org/wordprocessingml/2006/main" xmlns:w14="http://schemas.microsoft.com/office/word/2010/wordml" xmlns:wpg="http://schemas.microsoft.com/office/word/2010/wordprocessingGroup" xmlns:wpi="http://schemas.microsoft.com/office/word/2010/wordprocessingInk" xmlns:wne="http://schemas.microsoft.com/office/word/2006/wordml" xmlns:wps="http://schemas.microsoft.com/office/word/2010/wordprocessingShape" mc:Ignorable="w14 wp14">
-  <w:abstractNum w:abstractNumId="0">
+<w:numbering xmlns:wpc="http://schemas.microsoft.com/office/word/2010/wordprocessingCanvas" xmlns:cx="http://schemas.microsoft.com/office/drawing/2014/chartex" xmlns:cx1="http://schemas.microsoft.com/office/drawing/2015/9/8/chartex" xmlns:cx2="http://schemas.microsoft.com/office/drawing/2015/10/21/chartex" xmlns:cx3="http://schemas.microsoft.com/office/drawing/2016/5/9/chartex" xmlns:cx4="http://schemas.microsoft.com/office/drawing/2016/5/10/chartex" xmlns:cx5="http://schemas.microsoft.com/office/drawing/2016/5/11/chartex" xmlns:mc="http://schemas.openxmlformats.org/markup-compatibility/2006" xmlns:o="urn:schemas-microsoft-com:office:office" xmlns:r="http://schemas.openxmlformats.org/officeDocument/2006/relationships" xmlns:m="http://schemas.openxmlformats.org/officeDocument/2006/math" xmlns:v="urn:schemas-microsoft-com:vml" xmlns:wp14="http://schemas.microsoft.com/office/word/2010/wordprocessingDrawing" xmlns:wp="http://schemas.openxmlformats.org/drawingml/2006/wordprocessingDrawing" xmlns:w10="urn:schemas-microsoft-com:office:word" xmlns:w="http://schemas.openxmlformats.org/wordprocessingml/2006/main" xmlns:w14="http://schemas.microsoft.com/office/word/2010/wordml" xmlns:w15="http://schemas.microsoft.com/office/word/2012/wordml" xmlns:w16se="http://schemas.microsoft.com/office/word/2015/wordml/symex" xmlns:wpg="http://schemas.microsoft.com/office/word/2010/wordprocessingGroup" xmlns:wpi="http://schemas.microsoft.com/office/word/2010/wordprocessingInk" xmlns:wne="http://schemas.microsoft.com/office/word/2006/wordml" xmlns:wps="http://schemas.microsoft.com/office/word/2010/wordprocessingShape" mc:Ignorable="w14 w15 w16se wp14">
+  <w:abstractNum w:abstractNumId="0" w15:restartNumberingAfterBreak="0">
     <w:nsid w:val="053B6611"/>
     <w:multiLevelType w:val="hybridMultilevel"/>
     <w:tmpl w:val="3A289F94"/>
@@ -19108,7 +19704,7 @@
       </w:rPr>
     </w:lvl>
   </w:abstractNum>
-  <w:abstractNum w:abstractNumId="1">
+  <w:abstractNum w:abstractNumId="1" w15:restartNumberingAfterBreak="0">
     <w:nsid w:val="29125DAC"/>
     <w:multiLevelType w:val="hybridMultilevel"/>
     <w:tmpl w:val="CD90BCEE"/>
@@ -19221,7 +19817,7 @@
       </w:rPr>
     </w:lvl>
   </w:abstractNum>
-  <w:abstractNum w:abstractNumId="2">
+  <w:abstractNum w:abstractNumId="2" w15:restartNumberingAfterBreak="0">
     <w:nsid w:val="3D662C3B"/>
     <w:multiLevelType w:val="hybridMultilevel"/>
     <w:tmpl w:val="3AE27648"/>
@@ -19323,7 +19919,7 @@
 </file>
 
 <file path=word/styles.xml><?xml version="1.0" encoding="utf-8"?>
-<w:styles xmlns:mc="http://schemas.openxmlformats.org/markup-compatibility/2006" xmlns:r="http://schemas.openxmlformats.org/officeDocument/2006/relationships" xmlns:w="http://schemas.openxmlformats.org/wordprocessingml/2006/main" xmlns:w14="http://schemas.microsoft.com/office/word/2010/wordml" mc:Ignorable="w14">
+<w:styles xmlns:mc="http://schemas.openxmlformats.org/markup-compatibility/2006" xmlns:r="http://schemas.openxmlformats.org/officeDocument/2006/relationships" xmlns:w="http://schemas.openxmlformats.org/wordprocessingml/2006/main" xmlns:w14="http://schemas.microsoft.com/office/word/2010/wordml" xmlns:w15="http://schemas.microsoft.com/office/word/2012/wordml" xmlns:w16se="http://schemas.microsoft.com/office/word/2015/wordml/symex" mc:Ignorable="w14 w15 w16se">
   <w:docDefaults>
     <w:rPrDefault>
       <w:rPr>
@@ -19339,144 +19935,381 @@
       </w:pPr>
     </w:pPrDefault>
   </w:docDefaults>
-  <w:latentStyles w:defLockedState="0" w:defUIPriority="99" w:defSemiHidden="1" w:defUnhideWhenUsed="1" w:defQFormat="0" w:count="267">
-    <w:lsdException w:name="Normal" w:semiHidden="0" w:uiPriority="0" w:unhideWhenUsed="0" w:qFormat="1"/>
-    <w:lsdException w:name="heading 1" w:semiHidden="0" w:uiPriority="9" w:unhideWhenUsed="0" w:qFormat="1"/>
-    <w:lsdException w:name="heading 2" w:uiPriority="9" w:qFormat="1"/>
-    <w:lsdException w:name="heading 3" w:uiPriority="9" w:qFormat="1"/>
-    <w:lsdException w:name="heading 4" w:uiPriority="9" w:qFormat="1"/>
-    <w:lsdException w:name="heading 5" w:uiPriority="9" w:qFormat="1"/>
-    <w:lsdException w:name="heading 6" w:uiPriority="9" w:qFormat="1"/>
-    <w:lsdException w:name="heading 7" w:uiPriority="9" w:qFormat="1"/>
-    <w:lsdException w:name="heading 8" w:uiPriority="9" w:qFormat="1"/>
-    <w:lsdException w:name="heading 9" w:uiPriority="9" w:qFormat="1"/>
-    <w:lsdException w:name="toc 1" w:uiPriority="39"/>
-    <w:lsdException w:name="toc 2" w:uiPriority="39"/>
-    <w:lsdException w:name="toc 3" w:uiPriority="39"/>
-    <w:lsdException w:name="toc 4" w:uiPriority="39"/>
-    <w:lsdException w:name="toc 5" w:uiPriority="39"/>
-    <w:lsdException w:name="toc 6" w:uiPriority="39"/>
-    <w:lsdException w:name="toc 7" w:uiPriority="39"/>
-    <w:lsdException w:name="toc 8" w:uiPriority="39"/>
-    <w:lsdException w:name="toc 9" w:uiPriority="39"/>
-    <w:lsdException w:name="caption" w:uiPriority="35" w:qFormat="1"/>
-    <w:lsdException w:name="Title" w:semiHidden="0" w:uiPriority="10" w:unhideWhenUsed="0" w:qFormat="1"/>
-    <w:lsdException w:name="Default Paragraph Font" w:uiPriority="1"/>
-    <w:lsdException w:name="Subtitle" w:semiHidden="0" w:uiPriority="11" w:unhideWhenUsed="0" w:qFormat="1"/>
-    <w:lsdException w:name="Strong" w:semiHidden="0" w:uiPriority="22" w:unhideWhenUsed="0" w:qFormat="1"/>
-    <w:lsdException w:name="Emphasis" w:semiHidden="0" w:uiPriority="20" w:unhideWhenUsed="0" w:qFormat="1"/>
-    <w:lsdException w:name="Table Grid" w:semiHidden="0" w:uiPriority="59" w:unhideWhenUsed="0"/>
-    <w:lsdException w:name="Placeholder Text" w:unhideWhenUsed="0"/>
-    <w:lsdException w:name="No Spacing" w:semiHidden="0" w:uiPriority="1" w:unhideWhenUsed="0" w:qFormat="1"/>
-    <w:lsdException w:name="Light Shading" w:semiHidden="0" w:uiPriority="60" w:unhideWhenUsed="0"/>
-    <w:lsdException w:name="Light List" w:semiHidden="0" w:uiPriority="61" w:unhideWhenUsed="0"/>
-    <w:lsdException w:name="Light Grid" w:semiHidden="0" w:uiPriority="62" w:unhideWhenUsed="0"/>
-    <w:lsdException w:name="Medium Shading 1" w:semiHidden="0" w:uiPriority="63" w:unhideWhenUsed="0"/>
-    <w:lsdException w:name="Medium Shading 2" w:semiHidden="0" w:uiPriority="64" w:unhideWhenUsed="0"/>
-    <w:lsdException w:name="Medium List 1" w:semiHidden="0" w:uiPriority="65" w:unhideWhenUsed="0"/>
-    <w:lsdException w:name="Medium List 2" w:semiHidden="0" w:uiPriority="66" w:unhideWhenUsed="0"/>
-    <w:lsdException w:name="Medium Grid 1" w:semiHidden="0" w:uiPriority="67" w:unhideWhenUsed="0"/>
-    <w:lsdException w:name="Medium Grid 2" w:semiHidden="0" w:uiPriority="68" w:unhideWhenUsed="0"/>
-    <w:lsdException w:name="Medium Grid 3" w:semiHidden="0" w:uiPriority="69" w:unhideWhenUsed="0"/>
-    <w:lsdException w:name="Dark List" w:semiHidden="0" w:uiPriority="70" w:unhideWhenUsed="0"/>
-    <w:lsdException w:name="Colorful Shading" w:semiHidden="0" w:uiPriority="71" w:unhideWhenUsed="0"/>
-    <w:lsdException w:name="Colorful List" w:semiHidden="0" w:uiPriority="72" w:unhideWhenUsed="0"/>
-    <w:lsdException w:name="Colorful Grid" w:semiHidden="0" w:uiPriority="73" w:unhideWhenUsed="0"/>
-    <w:lsdException w:name="Light Shading Accent 1" w:semiHidden="0" w:uiPriority="60" w:unhideWhenUsed="0"/>
-    <w:lsdException w:name="Light List Accent 1" w:semiHidden="0" w:uiPriority="61" w:unhideWhenUsed="0"/>
-    <w:lsdException w:name="Light Grid Accent 1" w:semiHidden="0" w:uiPriority="62" w:unhideWhenUsed="0"/>
-    <w:lsdException w:name="Medium Shading 1 Accent 1" w:semiHidden="0" w:uiPriority="63" w:unhideWhenUsed="0"/>
-    <w:lsdException w:name="Medium Shading 2 Accent 1" w:semiHidden="0" w:uiPriority="64" w:unhideWhenUsed="0"/>
-    <w:lsdException w:name="Medium List 1 Accent 1" w:semiHidden="0" w:uiPriority="65" w:unhideWhenUsed="0"/>
-    <w:lsdException w:name="Revision" w:unhideWhenUsed="0"/>
-    <w:lsdException w:name="List Paragraph" w:semiHidden="0" w:uiPriority="34" w:unhideWhenUsed="0" w:qFormat="1"/>
-    <w:lsdException w:name="Quote" w:semiHidden="0" w:uiPriority="29" w:unhideWhenUsed="0" w:qFormat="1"/>
-    <w:lsdException w:name="Intense Quote" w:semiHidden="0" w:uiPriority="30" w:unhideWhenUsed="0" w:qFormat="1"/>
-    <w:lsdException w:name="Medium List 2 Accent 1" w:semiHidden="0" w:uiPriority="66" w:unhideWhenUsed="0"/>
-    <w:lsdException w:name="Medium Grid 1 Accent 1" w:semiHidden="0" w:uiPriority="67" w:unhideWhenUsed="0"/>
-    <w:lsdException w:name="Medium Grid 2 Accent 1" w:semiHidden="0" w:uiPriority="68" w:unhideWhenUsed="0"/>
-    <w:lsdException w:name="Medium Grid 3 Accent 1" w:semiHidden="0" w:uiPriority="69" w:unhideWhenUsed="0"/>
-    <w:lsdException w:name="Dark List Accent 1" w:semiHidden="0" w:uiPriority="70" w:unhideWhenUsed="0"/>
-    <w:lsdException w:name="Colorful Shading Accent 1" w:semiHidden="0" w:uiPriority="71" w:unhideWhenUsed="0"/>
-    <w:lsdException w:name="Colorful List Accent 1" w:semiHidden="0" w:uiPriority="72" w:unhideWhenUsed="0"/>
-    <w:lsdException w:name="Colorful Grid Accent 1" w:semiHidden="0" w:uiPriority="73" w:unhideWhenUsed="0"/>
-    <w:lsdException w:name="Light Shading Accent 2" w:semiHidden="0" w:uiPriority="60" w:unhideWhenUsed="0"/>
-    <w:lsdException w:name="Light List Accent 2" w:semiHidden="0" w:uiPriority="61" w:unhideWhenUsed="0"/>
-    <w:lsdException w:name="Light Grid Accent 2" w:semiHidden="0" w:uiPriority="62" w:unhideWhenUsed="0"/>
-    <w:lsdException w:name="Medium Shading 1 Accent 2" w:semiHidden="0" w:uiPriority="63" w:unhideWhenUsed="0"/>
-    <w:lsdException w:name="Medium Shading 2 Accent 2" w:semiHidden="0" w:uiPriority="64" w:unhideWhenUsed="0"/>
-    <w:lsdException w:name="Medium List 1 Accent 2" w:semiHidden="0" w:uiPriority="65" w:unhideWhenUsed="0"/>
-    <w:lsdException w:name="Medium List 2 Accent 2" w:semiHidden="0" w:uiPriority="66" w:unhideWhenUsed="0"/>
-    <w:lsdException w:name="Medium Grid 1 Accent 2" w:semiHidden="0" w:uiPriority="67" w:unhideWhenUsed="0"/>
-    <w:lsdException w:name="Medium Grid 2 Accent 2" w:semiHidden="0" w:uiPriority="68" w:unhideWhenUsed="0"/>
-    <w:lsdException w:name="Medium Grid 3 Accent 2" w:semiHidden="0" w:uiPriority="69" w:unhideWhenUsed="0"/>
-    <w:lsdException w:name="Dark List Accent 2" w:semiHidden="0" w:uiPriority="70" w:unhideWhenUsed="0"/>
-    <w:lsdException w:name="Colorful Shading Accent 2" w:semiHidden="0" w:uiPriority="71" w:unhideWhenUsed="0"/>
-    <w:lsdException w:name="Colorful List Accent 2" w:semiHidden="0" w:uiPriority="72" w:unhideWhenUsed="0"/>
-    <w:lsdException w:name="Colorful Grid Accent 2" w:semiHidden="0" w:uiPriority="73" w:unhideWhenUsed="0"/>
-    <w:lsdException w:name="Light Shading Accent 3" w:semiHidden="0" w:uiPriority="60" w:unhideWhenUsed="0"/>
-    <w:lsdException w:name="Light List Accent 3" w:semiHidden="0" w:uiPriority="61" w:unhideWhenUsed="0"/>
-    <w:lsdException w:name="Light Grid Accent 3" w:semiHidden="0" w:uiPriority="62" w:unhideWhenUsed="0"/>
-    <w:lsdException w:name="Medium Shading 1 Accent 3" w:semiHidden="0" w:uiPriority="63" w:unhideWhenUsed="0"/>
-    <w:lsdException w:name="Medium Shading 2 Accent 3" w:semiHidden="0" w:uiPriority="64" w:unhideWhenUsed="0"/>
-    <w:lsdException w:name="Medium List 1 Accent 3" w:semiHidden="0" w:uiPriority="65" w:unhideWhenUsed="0"/>
-    <w:lsdException w:name="Medium List 2 Accent 3" w:semiHidden="0" w:uiPriority="66" w:unhideWhenUsed="0"/>
-    <w:lsdException w:name="Medium Grid 1 Accent 3" w:semiHidden="0" w:uiPriority="67" w:unhideWhenUsed="0"/>
-    <w:lsdException w:name="Medium Grid 2 Accent 3" w:semiHidden="0" w:uiPriority="68" w:unhideWhenUsed="0"/>
-    <w:lsdException w:name="Medium Grid 3 Accent 3" w:semiHidden="0" w:uiPriority="69" w:unhideWhenUsed="0"/>
-    <w:lsdException w:name="Dark List Accent 3" w:semiHidden="0" w:uiPriority="70" w:unhideWhenUsed="0"/>
-    <w:lsdException w:name="Colorful Shading Accent 3" w:semiHidden="0" w:uiPriority="71" w:unhideWhenUsed="0"/>
-    <w:lsdException w:name="Colorful List Accent 3" w:semiHidden="0" w:uiPriority="72" w:unhideWhenUsed="0"/>
-    <w:lsdException w:name="Colorful Grid Accent 3" w:semiHidden="0" w:uiPriority="73" w:unhideWhenUsed="0"/>
-    <w:lsdException w:name="Light Shading Accent 4" w:semiHidden="0" w:uiPriority="60" w:unhideWhenUsed="0"/>
-    <w:lsdException w:name="Light List Accent 4" w:semiHidden="0" w:uiPriority="61" w:unhideWhenUsed="0"/>
-    <w:lsdException w:name="Light Grid Accent 4" w:semiHidden="0" w:uiPriority="62" w:unhideWhenUsed="0"/>
-    <w:lsdException w:name="Medium Shading 1 Accent 4" w:semiHidden="0" w:uiPriority="63" w:unhideWhenUsed="0"/>
-    <w:lsdException w:name="Medium Shading 2 Accent 4" w:semiHidden="0" w:uiPriority="64" w:unhideWhenUsed="0"/>
-    <w:lsdException w:name="Medium List 1 Accent 4" w:semiHidden="0" w:uiPriority="65" w:unhideWhenUsed="0"/>
-    <w:lsdException w:name="Medium List 2 Accent 4" w:semiHidden="0" w:uiPriority="66" w:unhideWhenUsed="0"/>
-    <w:lsdException w:name="Medium Grid 1 Accent 4" w:semiHidden="0" w:uiPriority="67" w:unhideWhenUsed="0"/>
-    <w:lsdException w:name="Medium Grid 2 Accent 4" w:semiHidden="0" w:uiPriority="68" w:unhideWhenUsed="0"/>
-    <w:lsdException w:name="Medium Grid 3 Accent 4" w:semiHidden="0" w:uiPriority="69" w:unhideWhenUsed="0"/>
-    <w:lsdException w:name="Dark List Accent 4" w:semiHidden="0" w:uiPriority="70" w:unhideWhenUsed="0"/>
-    <w:lsdException w:name="Colorful Shading Accent 4" w:semiHidden="0" w:uiPriority="71" w:unhideWhenUsed="0"/>
-    <w:lsdException w:name="Colorful List Accent 4" w:semiHidden="0" w:uiPriority="72" w:unhideWhenUsed="0"/>
-    <w:lsdException w:name="Colorful Grid Accent 4" w:semiHidden="0" w:uiPriority="73" w:unhideWhenUsed="0"/>
-    <w:lsdException w:name="Light Shading Accent 5" w:semiHidden="0" w:uiPriority="60" w:unhideWhenUsed="0"/>
-    <w:lsdException w:name="Light List Accent 5" w:semiHidden="0" w:uiPriority="61" w:unhideWhenUsed="0"/>
-    <w:lsdException w:name="Light Grid Accent 5" w:semiHidden="0" w:uiPriority="62" w:unhideWhenUsed="0"/>
-    <w:lsdException w:name="Medium Shading 1 Accent 5" w:semiHidden="0" w:uiPriority="63" w:unhideWhenUsed="0"/>
-    <w:lsdException w:name="Medium Shading 2 Accent 5" w:semiHidden="0" w:uiPriority="64" w:unhideWhenUsed="0"/>
-    <w:lsdException w:name="Medium List 1 Accent 5" w:semiHidden="0" w:uiPriority="65" w:unhideWhenUsed="0"/>
-    <w:lsdException w:name="Medium List 2 Accent 5" w:semiHidden="0" w:uiPriority="66" w:unhideWhenUsed="0"/>
-    <w:lsdException w:name="Medium Grid 1 Accent 5" w:semiHidden="0" w:uiPriority="67" w:unhideWhenUsed="0"/>
-    <w:lsdException w:name="Medium Grid 2 Accent 5" w:semiHidden="0" w:uiPriority="68" w:unhideWhenUsed="0"/>
-    <w:lsdException w:name="Medium Grid 3 Accent 5" w:semiHidden="0" w:uiPriority="69" w:unhideWhenUsed="0"/>
-    <w:lsdException w:name="Dark List Accent 5" w:semiHidden="0" w:uiPriority="70" w:unhideWhenUsed="0"/>
-    <w:lsdException w:name="Colorful Shading Accent 5" w:semiHidden="0" w:uiPriority="71" w:unhideWhenUsed="0"/>
-    <w:lsdException w:name="Colorful List Accent 5" w:semiHidden="0" w:uiPriority="72" w:unhideWhenUsed="0"/>
-    <w:lsdException w:name="Colorful Grid Accent 5" w:semiHidden="0" w:uiPriority="73" w:unhideWhenUsed="0"/>
-    <w:lsdException w:name="Light Shading Accent 6" w:semiHidden="0" w:uiPriority="60" w:unhideWhenUsed="0"/>
-    <w:lsdException w:name="Light List Accent 6" w:semiHidden="0" w:uiPriority="61" w:unhideWhenUsed="0"/>
-    <w:lsdException w:name="Light Grid Accent 6" w:semiHidden="0" w:uiPriority="62" w:unhideWhenUsed="0"/>
-    <w:lsdException w:name="Medium Shading 1 Accent 6" w:semiHidden="0" w:uiPriority="63" w:unhideWhenUsed="0"/>
-    <w:lsdException w:name="Medium Shading 2 Accent 6" w:semiHidden="0" w:uiPriority="64" w:unhideWhenUsed="0"/>
-    <w:lsdException w:name="Medium List 1 Accent 6" w:semiHidden="0" w:uiPriority="65" w:unhideWhenUsed="0"/>
-    <w:lsdException w:name="Medium List 2 Accent 6" w:semiHidden="0" w:uiPriority="66" w:unhideWhenUsed="0"/>
-    <w:lsdException w:name="Medium Grid 1 Accent 6" w:semiHidden="0" w:uiPriority="67" w:unhideWhenUsed="0"/>
-    <w:lsdException w:name="Medium Grid 2 Accent 6" w:semiHidden="0" w:uiPriority="68" w:unhideWhenUsed="0"/>
-    <w:lsdException w:name="Medium Grid 3 Accent 6" w:semiHidden="0" w:uiPriority="69" w:unhideWhenUsed="0"/>
-    <w:lsdException w:name="Dark List Accent 6" w:semiHidden="0" w:uiPriority="70" w:unhideWhenUsed="0"/>
-    <w:lsdException w:name="Colorful Shading Accent 6" w:semiHidden="0" w:uiPriority="71" w:unhideWhenUsed="0"/>
-    <w:lsdException w:name="Colorful List Accent 6" w:semiHidden="0" w:uiPriority="72" w:unhideWhenUsed="0"/>
-    <w:lsdException w:name="Colorful Grid Accent 6" w:semiHidden="0" w:uiPriority="73" w:unhideWhenUsed="0"/>
-    <w:lsdException w:name="Subtle Emphasis" w:semiHidden="0" w:uiPriority="19" w:unhideWhenUsed="0" w:qFormat="1"/>
-    <w:lsdException w:name="Intense Emphasis" w:semiHidden="0" w:uiPriority="21" w:unhideWhenUsed="0" w:qFormat="1"/>
-    <w:lsdException w:name="Subtle Reference" w:semiHidden="0" w:uiPriority="31" w:unhideWhenUsed="0" w:qFormat="1"/>
-    <w:lsdException w:name="Intense Reference" w:semiHidden="0" w:uiPriority="32" w:unhideWhenUsed="0" w:qFormat="1"/>
-    <w:lsdException w:name="Book Title" w:semiHidden="0" w:uiPriority="33" w:unhideWhenUsed="0" w:qFormat="1"/>
-    <w:lsdException w:name="Bibliography" w:uiPriority="37"/>
-    <w:lsdException w:name="TOC Heading" w:uiPriority="39" w:qFormat="1"/>
+  <w:latentStyles w:defLockedState="0" w:defUIPriority="99" w:defSemiHidden="0" w:defUnhideWhenUsed="0" w:defQFormat="0" w:count="374">
+    <w:lsdException w:name="Normal" w:uiPriority="0" w:qFormat="1"/>
+    <w:lsdException w:name="heading 1" w:uiPriority="9" w:qFormat="1"/>
+    <w:lsdException w:name="heading 2" w:semiHidden="1" w:uiPriority="9" w:unhideWhenUsed="1" w:qFormat="1"/>
+    <w:lsdException w:name="heading 3" w:semiHidden="1" w:uiPriority="9" w:unhideWhenUsed="1" w:qFormat="1"/>
+    <w:lsdException w:name="heading 4" w:semiHidden="1" w:uiPriority="9" w:unhideWhenUsed="1" w:qFormat="1"/>
+    <w:lsdException w:name="heading 5" w:semiHidden="1" w:uiPriority="9" w:unhideWhenUsed="1" w:qFormat="1"/>
+    <w:lsdException w:name="heading 6" w:semiHidden="1" w:uiPriority="9" w:unhideWhenUsed="1" w:qFormat="1"/>
+    <w:lsdException w:name="heading 7" w:semiHidden="1" w:uiPriority="9" w:unhideWhenUsed="1" w:qFormat="1"/>
+    <w:lsdException w:name="heading 8" w:semiHidden="1" w:uiPriority="9" w:unhideWhenUsed="1" w:qFormat="1"/>
+    <w:lsdException w:name="heading 9" w:semiHidden="1" w:uiPriority="9" w:unhideWhenUsed="1" w:qFormat="1"/>
+    <w:lsdException w:name="index 1" w:semiHidden="1" w:unhideWhenUsed="1"/>
+    <w:lsdException w:name="index 2" w:semiHidden="1" w:unhideWhenUsed="1"/>
+    <w:lsdException w:name="index 3" w:semiHidden="1" w:unhideWhenUsed="1"/>
+    <w:lsdException w:name="index 4" w:semiHidden="1" w:unhideWhenUsed="1"/>
+    <w:lsdException w:name="index 5" w:semiHidden="1" w:unhideWhenUsed="1"/>
+    <w:lsdException w:name="index 6" w:semiHidden="1" w:unhideWhenUsed="1"/>
+    <w:lsdException w:name="index 7" w:semiHidden="1" w:unhideWhenUsed="1"/>
+    <w:lsdException w:name="index 8" w:semiHidden="1" w:unhideWhenUsed="1"/>
+    <w:lsdException w:name="index 9" w:semiHidden="1" w:unhideWhenUsed="1"/>
+    <w:lsdException w:name="toc 1" w:semiHidden="1" w:uiPriority="39" w:unhideWhenUsed="1"/>
+    <w:lsdException w:name="toc 2" w:semiHidden="1" w:uiPriority="39" w:unhideWhenUsed="1"/>
+    <w:lsdException w:name="toc 3" w:semiHidden="1" w:uiPriority="39" w:unhideWhenUsed="1"/>
+    <w:lsdException w:name="toc 4" w:semiHidden="1" w:uiPriority="39" w:unhideWhenUsed="1"/>
+    <w:lsdException w:name="toc 5" w:semiHidden="1" w:uiPriority="39" w:unhideWhenUsed="1"/>
+    <w:lsdException w:name="toc 6" w:semiHidden="1" w:uiPriority="39" w:unhideWhenUsed="1"/>
+    <w:lsdException w:name="toc 7" w:semiHidden="1" w:uiPriority="39" w:unhideWhenUsed="1"/>
+    <w:lsdException w:name="toc 8" w:semiHidden="1" w:uiPriority="39" w:unhideWhenUsed="1"/>
+    <w:lsdException w:name="toc 9" w:semiHidden="1" w:uiPriority="39" w:unhideWhenUsed="1"/>
+    <w:lsdException w:name="Normal Indent" w:semiHidden="1" w:unhideWhenUsed="1"/>
+    <w:lsdException w:name="footnote text" w:semiHidden="1" w:unhideWhenUsed="1"/>
+    <w:lsdException w:name="annotation text" w:semiHidden="1" w:unhideWhenUsed="1"/>
+    <w:lsdException w:name="header" w:semiHidden="1" w:unhideWhenUsed="1"/>
+    <w:lsdException w:name="footer" w:semiHidden="1" w:unhideWhenUsed="1"/>
+    <w:lsdException w:name="index heading" w:semiHidden="1" w:unhideWhenUsed="1"/>
+    <w:lsdException w:name="caption" w:semiHidden="1" w:uiPriority="35" w:unhideWhenUsed="1" w:qFormat="1"/>
+    <w:lsdException w:name="table of figures" w:semiHidden="1" w:unhideWhenUsed="1"/>
+    <w:lsdException w:name="envelope address" w:semiHidden="1" w:unhideWhenUsed="1"/>
+    <w:lsdException w:name="envelope return" w:semiHidden="1" w:unhideWhenUsed="1"/>
+    <w:lsdException w:name="footnote reference" w:semiHidden="1" w:unhideWhenUsed="1"/>
+    <w:lsdException w:name="annotation reference" w:semiHidden="1" w:unhideWhenUsed="1"/>
+    <w:lsdException w:name="line number" w:semiHidden="1" w:unhideWhenUsed="1"/>
+    <w:lsdException w:name="page number" w:semiHidden="1" w:unhideWhenUsed="1"/>
+    <w:lsdException w:name="endnote reference" w:semiHidden="1" w:unhideWhenUsed="1"/>
+    <w:lsdException w:name="endnote text" w:semiHidden="1" w:unhideWhenUsed="1"/>
+    <w:lsdException w:name="table of authorities" w:semiHidden="1" w:unhideWhenUsed="1"/>
+    <w:lsdException w:name="macro" w:semiHidden="1" w:unhideWhenUsed="1"/>
+    <w:lsdException w:name="toa heading" w:semiHidden="1" w:unhideWhenUsed="1"/>
+    <w:lsdException w:name="List" w:semiHidden="1" w:unhideWhenUsed="1"/>
+    <w:lsdException w:name="List Bullet" w:semiHidden="1" w:unhideWhenUsed="1"/>
+    <w:lsdException w:name="List Number" w:semiHidden="1" w:unhideWhenUsed="1"/>
+    <w:lsdException w:name="List 2" w:semiHidden="1" w:unhideWhenUsed="1"/>
+    <w:lsdException w:name="List 3" w:semiHidden="1" w:unhideWhenUsed="1"/>
+    <w:lsdException w:name="List 4" w:semiHidden="1" w:unhideWhenUsed="1"/>
+    <w:lsdException w:name="List 5" w:semiHidden="1" w:unhideWhenUsed="1"/>
+    <w:lsdException w:name="List Bullet 2" w:semiHidden="1" w:unhideWhenUsed="1"/>
+    <w:lsdException w:name="List Bullet 3" w:semiHidden="1" w:unhideWhenUsed="1"/>
+    <w:lsdException w:name="List Bullet 4" w:semiHidden="1" w:unhideWhenUsed="1"/>
+    <w:lsdException w:name="List Bullet 5" w:semiHidden="1" w:unhideWhenUsed="1"/>
+    <w:lsdException w:name="List Number 2" w:semiHidden="1" w:unhideWhenUsed="1"/>
+    <w:lsdException w:name="List Number 3" w:semiHidden="1" w:unhideWhenUsed="1"/>
+    <w:lsdException w:name="List Number 4" w:semiHidden="1" w:unhideWhenUsed="1"/>
+    <w:lsdException w:name="List Number 5" w:semiHidden="1" w:unhideWhenUsed="1"/>
+    <w:lsdException w:name="Title" w:uiPriority="10" w:qFormat="1"/>
+    <w:lsdException w:name="Closing" w:semiHidden="1" w:unhideWhenUsed="1"/>
+    <w:lsdException w:name="Signature" w:semiHidden="1" w:unhideWhenUsed="1"/>
+    <w:lsdException w:name="Default Paragraph Font" w:semiHidden="1" w:uiPriority="1" w:unhideWhenUsed="1"/>
+    <w:lsdException w:name="Body Text" w:semiHidden="1" w:unhideWhenUsed="1"/>
+    <w:lsdException w:name="Body Text Indent" w:semiHidden="1" w:unhideWhenUsed="1"/>
+    <w:lsdException w:name="List Continue" w:semiHidden="1" w:unhideWhenUsed="1"/>
+    <w:lsdException w:name="List Continue 2" w:semiHidden="1" w:unhideWhenUsed="1"/>
+    <w:lsdException w:name="List Continue 3" w:semiHidden="1" w:unhideWhenUsed="1"/>
+    <w:lsdException w:name="List Continue 4" w:semiHidden="1" w:unhideWhenUsed="1"/>
+    <w:lsdException w:name="List Continue 5" w:semiHidden="1" w:unhideWhenUsed="1"/>
+    <w:lsdException w:name="Message Header" w:semiHidden="1" w:unhideWhenUsed="1"/>
+    <w:lsdException w:name="Subtitle" w:uiPriority="11" w:qFormat="1"/>
+    <w:lsdException w:name="Salutation" w:semiHidden="1" w:unhideWhenUsed="1"/>
+    <w:lsdException w:name="Date" w:semiHidden="1" w:unhideWhenUsed="1"/>
+    <w:lsdException w:name="Body Text First Indent" w:semiHidden="1" w:unhideWhenUsed="1"/>
+    <w:lsdException w:name="Body Text First Indent 2" w:semiHidden="1" w:unhideWhenUsed="1"/>
+    <w:lsdException w:name="Note Heading" w:semiHidden="1" w:unhideWhenUsed="1"/>
+    <w:lsdException w:name="Body Text 2" w:semiHidden="1" w:unhideWhenUsed="1"/>
+    <w:lsdException w:name="Body Text 3" w:semiHidden="1" w:unhideWhenUsed="1"/>
+    <w:lsdException w:name="Body Text Indent 2" w:semiHidden="1" w:unhideWhenUsed="1"/>
+    <w:lsdException w:name="Body Text Indent 3" w:semiHidden="1" w:unhideWhenUsed="1"/>
+    <w:lsdException w:name="Block Text" w:semiHidden="1" w:unhideWhenUsed="1"/>
+    <w:lsdException w:name="Hyperlink" w:semiHidden="1" w:unhideWhenUsed="1"/>
+    <w:lsdException w:name="FollowedHyperlink" w:semiHidden="1" w:unhideWhenUsed="1"/>
+    <w:lsdException w:name="Strong" w:uiPriority="22" w:qFormat="1"/>
+    <w:lsdException w:name="Emphasis" w:uiPriority="20" w:qFormat="1"/>
+    <w:lsdException w:name="Document Map" w:semiHidden="1" w:unhideWhenUsed="1"/>
+    <w:lsdException w:name="Plain Text" w:semiHidden="1" w:unhideWhenUsed="1"/>
+    <w:lsdException w:name="E-mail Signature" w:semiHidden="1" w:unhideWhenUsed="1"/>
+    <w:lsdException w:name="HTML Top of Form" w:semiHidden="1" w:unhideWhenUsed="1"/>
+    <w:lsdException w:name="HTML Bottom of Form" w:semiHidden="1" w:unhideWhenUsed="1"/>
+    <w:lsdException w:name="Normal (Web)" w:semiHidden="1" w:unhideWhenUsed="1"/>
+    <w:lsdException w:name="HTML Acronym" w:semiHidden="1" w:unhideWhenUsed="1"/>
+    <w:lsdException w:name="HTML Address" w:semiHidden="1" w:unhideWhenUsed="1"/>
+    <w:lsdException w:name="HTML Cite" w:semiHidden="1" w:unhideWhenUsed="1"/>
+    <w:lsdException w:name="HTML Code" w:semiHidden="1" w:unhideWhenUsed="1"/>
+    <w:lsdException w:name="HTML Definition" w:semiHidden="1" w:unhideWhenUsed="1"/>
+    <w:lsdException w:name="HTML Keyboard" w:semiHidden="1" w:unhideWhenUsed="1"/>
+    <w:lsdException w:name="HTML Preformatted" w:semiHidden="1" w:unhideWhenUsed="1"/>
+    <w:lsdException w:name="HTML Sample" w:semiHidden="1" w:unhideWhenUsed="1"/>
+    <w:lsdException w:name="HTML Typewriter" w:semiHidden="1" w:unhideWhenUsed="1"/>
+    <w:lsdException w:name="HTML Variable" w:semiHidden="1" w:unhideWhenUsed="1"/>
+    <w:lsdException w:name="Normal Table" w:semiHidden="1" w:unhideWhenUsed="1"/>
+    <w:lsdException w:name="annotation subject" w:semiHidden="1" w:unhideWhenUsed="1"/>
+    <w:lsdException w:name="No List" w:semiHidden="1" w:unhideWhenUsed="1"/>
+    <w:lsdException w:name="Outline List 1" w:semiHidden="1" w:unhideWhenUsed="1"/>
+    <w:lsdException w:name="Outline List 2" w:semiHidden="1" w:unhideWhenUsed="1"/>
+    <w:lsdException w:name="Outline List 3" w:semiHidden="1" w:unhideWhenUsed="1"/>
+    <w:lsdException w:name="Table Simple 1" w:semiHidden="1" w:unhideWhenUsed="1"/>
+    <w:lsdException w:name="Table Simple 2" w:semiHidden="1" w:unhideWhenUsed="1"/>
+    <w:lsdException w:name="Table Simple 3" w:semiHidden="1" w:unhideWhenUsed="1"/>
+    <w:lsdException w:name="Table Classic 1" w:semiHidden="1" w:unhideWhenUsed="1"/>
+    <w:lsdException w:name="Table Classic 2" w:semiHidden="1" w:unhideWhenUsed="1"/>
+    <w:lsdException w:name="Table Classic 3" w:semiHidden="1" w:unhideWhenUsed="1"/>
+    <w:lsdException w:name="Table Classic 4" w:semiHidden="1" w:unhideWhenUsed="1"/>
+    <w:lsdException w:name="Table Colorful 1" w:semiHidden="1" w:unhideWhenUsed="1"/>
+    <w:lsdException w:name="Table Colorful 2" w:semiHidden="1" w:unhideWhenUsed="1"/>
+    <w:lsdException w:name="Table Colorful 3" w:semiHidden="1" w:unhideWhenUsed="1"/>
+    <w:lsdException w:name="Table Columns 1" w:semiHidden="1" w:unhideWhenUsed="1"/>
+    <w:lsdException w:name="Table Columns 2" w:semiHidden="1" w:unhideWhenUsed="1"/>
+    <w:lsdException w:name="Table Columns 3" w:semiHidden="1" w:unhideWhenUsed="1"/>
+    <w:lsdException w:name="Table Columns 4" w:semiHidden="1" w:unhideWhenUsed="1"/>
+    <w:lsdException w:name="Table Columns 5" w:semiHidden="1" w:unhideWhenUsed="1"/>
+    <w:lsdException w:name="Table Grid 1" w:semiHidden="1" w:unhideWhenUsed="1"/>
+    <w:lsdException w:name="Table Grid 2" w:semiHidden="1" w:unhideWhenUsed="1"/>
+    <w:lsdException w:name="Table Grid 3" w:semiHidden="1" w:unhideWhenUsed="1"/>
+    <w:lsdException w:name="Table Grid 4" w:semiHidden="1" w:unhideWhenUsed="1"/>
+    <w:lsdException w:name="Table Grid 5" w:semiHidden="1" w:unhideWhenUsed="1"/>
+    <w:lsdException w:name="Table Grid 6" w:semiHidden="1" w:unhideWhenUsed="1"/>
+    <w:lsdException w:name="Table Grid 7" w:semiHidden="1" w:unhideWhenUsed="1"/>
+    <w:lsdException w:name="Table Grid 8" w:semiHidden="1" w:unhideWhenUsed="1"/>
+    <w:lsdException w:name="Table List 1" w:semiHidden="1" w:unhideWhenUsed="1"/>
+    <w:lsdException w:name="Table List 2" w:semiHidden="1" w:unhideWhenUsed="1"/>
+    <w:lsdException w:name="Table List 3" w:semiHidden="1" w:unhideWhenUsed="1"/>
+    <w:lsdException w:name="Table List 4" w:semiHidden="1" w:unhideWhenUsed="1"/>
+    <w:lsdException w:name="Table List 5" w:semiHidden="1" w:unhideWhenUsed="1"/>
+    <w:lsdException w:name="Table List 6" w:semiHidden="1" w:unhideWhenUsed="1"/>
+    <w:lsdException w:name="Table List 7" w:semiHidden="1" w:unhideWhenUsed="1"/>
+    <w:lsdException w:name="Table List 8" w:semiHidden="1" w:unhideWhenUsed="1"/>
+    <w:lsdException w:name="Table 3D effects 1" w:semiHidden="1" w:unhideWhenUsed="1"/>
+    <w:lsdException w:name="Table 3D effects 2" w:semiHidden="1" w:unhideWhenUsed="1"/>
+    <w:lsdException w:name="Table 3D effects 3" w:semiHidden="1" w:unhideWhenUsed="1"/>
+    <w:lsdException w:name="Table Contemporary" w:semiHidden="1" w:unhideWhenUsed="1"/>
+    <w:lsdException w:name="Table Elegant" w:semiHidden="1" w:unhideWhenUsed="1"/>
+    <w:lsdException w:name="Table Professional" w:semiHidden="1" w:unhideWhenUsed="1"/>
+    <w:lsdException w:name="Table Subtle 1" w:semiHidden="1" w:unhideWhenUsed="1"/>
+    <w:lsdException w:name="Table Subtle 2" w:semiHidden="1" w:unhideWhenUsed="1"/>
+    <w:lsdException w:name="Table Web 1" w:semiHidden="1" w:unhideWhenUsed="1"/>
+    <w:lsdException w:name="Table Web 2" w:semiHidden="1" w:unhideWhenUsed="1"/>
+    <w:lsdException w:name="Table Web 3" w:semiHidden="1" w:unhideWhenUsed="1"/>
+    <w:lsdException w:name="Balloon Text" w:semiHidden="1" w:unhideWhenUsed="1"/>
+    <w:lsdException w:name="Table Grid" w:semiHidden="1" w:uiPriority="59" w:unhideWhenUsed="1"/>
+    <w:lsdException w:name="Table Theme" w:semiHidden="1" w:unhideWhenUsed="1"/>
+    <w:lsdException w:name="Placeholder Text" w:semiHidden="1"/>
+    <w:lsdException w:name="No Spacing" w:uiPriority="1" w:qFormat="1"/>
+    <w:lsdException w:name="Light Shading" w:uiPriority="60"/>
+    <w:lsdException w:name="Light List" w:uiPriority="61"/>
+    <w:lsdException w:name="Light Grid" w:uiPriority="62"/>
+    <w:lsdException w:name="Medium Shading 1" w:uiPriority="63"/>
+    <w:lsdException w:name="Medium Shading 2" w:uiPriority="64"/>
+    <w:lsdException w:name="Medium List 1" w:uiPriority="65"/>
+    <w:lsdException w:name="Medium List 2" w:uiPriority="66"/>
+    <w:lsdException w:name="Medium Grid 1" w:uiPriority="67"/>
+    <w:lsdException w:name="Medium Grid 2" w:uiPriority="68"/>
+    <w:lsdException w:name="Medium Grid 3" w:uiPriority="69"/>
+    <w:lsdException w:name="Dark List" w:uiPriority="70"/>
+    <w:lsdException w:name="Colorful Shading" w:uiPriority="71"/>
+    <w:lsdException w:name="Colorful List" w:uiPriority="72"/>
+    <w:lsdException w:name="Colorful Grid" w:uiPriority="73"/>
+    <w:lsdException w:name="Light Shading Accent 1" w:uiPriority="60"/>
+    <w:lsdException w:name="Light List Accent 1" w:uiPriority="61"/>
+    <w:lsdException w:name="Light Grid Accent 1" w:uiPriority="62"/>
+    <w:lsdException w:name="Medium Shading 1 Accent 1" w:uiPriority="63"/>
+    <w:lsdException w:name="Medium Shading 2 Accent 1" w:uiPriority="64"/>
+    <w:lsdException w:name="Medium List 1 Accent 1" w:uiPriority="65"/>
+    <w:lsdException w:name="Revision" w:semiHidden="1"/>
+    <w:lsdException w:name="List Paragraph" w:uiPriority="34" w:qFormat="1"/>
+    <w:lsdException w:name="Quote" w:uiPriority="29" w:qFormat="1"/>
+    <w:lsdException w:name="Intense Quote" w:uiPriority="30" w:qFormat="1"/>
+    <w:lsdException w:name="Medium List 2 Accent 1" w:uiPriority="66"/>
+    <w:lsdException w:name="Medium Grid 1 Accent 1" w:uiPriority="67"/>
+    <w:lsdException w:name="Medium Grid 2 Accent 1" w:uiPriority="68"/>
+    <w:lsdException w:name="Medium Grid 3 Accent 1" w:uiPriority="69"/>
+    <w:lsdException w:name="Dark List Accent 1" w:uiPriority="70"/>
+    <w:lsdException w:name="Colorful Shading Accent 1" w:uiPriority="71"/>
+    <w:lsdException w:name="Colorful List Accent 1" w:uiPriority="72"/>
+    <w:lsdException w:name="Colorful Grid Accent 1" w:uiPriority="73"/>
+    <w:lsdException w:name="Light Shading Accent 2" w:uiPriority="60"/>
+    <w:lsdException w:name="Light List Accent 2" w:uiPriority="61"/>
+    <w:lsdException w:name="Light Grid Accent 2" w:uiPriority="62"/>
+    <w:lsdException w:name="Medium Shading 1 Accent 2" w:uiPriority="63"/>
+    <w:lsdException w:name="Medium Shading 2 Accent 2" w:uiPriority="64"/>
+    <w:lsdException w:name="Medium List 1 Accent 2" w:uiPriority="65"/>
+    <w:lsdException w:name="Medium List 2 Accent 2" w:uiPriority="66"/>
+    <w:lsdException w:name="Medium Grid 1 Accent 2" w:uiPriority="67"/>
+    <w:lsdException w:name="Medium Grid 2 Accent 2" w:uiPriority="68"/>
+    <w:lsdException w:name="Medium Grid 3 Accent 2" w:uiPriority="69"/>
+    <w:lsdException w:name="Dark List Accent 2" w:uiPriority="70"/>
+    <w:lsdException w:name="Colorful Shading Accent 2" w:uiPriority="71"/>
+    <w:lsdException w:name="Colorful List Accent 2" w:uiPriority="72"/>
+    <w:lsdException w:name="Colorful Grid Accent 2" w:uiPriority="73"/>
+    <w:lsdException w:name="Light Shading Accent 3" w:uiPriority="60"/>
+    <w:lsdException w:name="Light List Accent 3" w:uiPriority="61"/>
+    <w:lsdException w:name="Light Grid Accent 3" w:uiPriority="62"/>
+    <w:lsdException w:name="Medium Shading 1 Accent 3" w:uiPriority="63"/>
+    <w:lsdException w:name="Medium Shading 2 Accent 3" w:uiPriority="64"/>
+    <w:lsdException w:name="Medium List 1 Accent 3" w:uiPriority="65"/>
+    <w:lsdException w:name="Medium List 2 Accent 3" w:uiPriority="66"/>
+    <w:lsdException w:name="Medium Grid 1 Accent 3" w:uiPriority="67"/>
+    <w:lsdException w:name="Medium Grid 2 Accent 3" w:uiPriority="68"/>
+    <w:lsdException w:name="Medium Grid 3 Accent 3" w:uiPriority="69"/>
+    <w:lsdException w:name="Dark List Accent 3" w:uiPriority="70"/>
+    <w:lsdException w:name="Colorful Shading Accent 3" w:uiPriority="71"/>
+    <w:lsdException w:name="Colorful List Accent 3" w:uiPriority="72"/>
+    <w:lsdException w:name="Colorful Grid Accent 3" w:uiPriority="73"/>
+    <w:lsdException w:name="Light Shading Accent 4" w:uiPriority="60"/>
+    <w:lsdException w:name="Light List Accent 4" w:uiPriority="61"/>
+    <w:lsdException w:name="Light Grid Accent 4" w:uiPriority="62"/>
+    <w:lsdException w:name="Medium Shading 1 Accent 4" w:uiPriority="63"/>
+    <w:lsdException w:name="Medium Shading 2 Accent 4" w:uiPriority="64"/>
+    <w:lsdException w:name="Medium List 1 Accent 4" w:uiPriority="65"/>
+    <w:lsdException w:name="Medium List 2 Accent 4" w:uiPriority="66"/>
+    <w:lsdException w:name="Medium Grid 1 Accent 4" w:uiPriority="67"/>
+    <w:lsdException w:name="Medium Grid 2 Accent 4" w:uiPriority="68"/>
+    <w:lsdException w:name="Medium Grid 3 Accent 4" w:uiPriority="69"/>
+    <w:lsdException w:name="Dark List Accent 4" w:uiPriority="70"/>
+    <w:lsdException w:name="Colorful Shading Accent 4" w:uiPriority="71"/>
+    <w:lsdException w:name="Colorful List Accent 4" w:uiPriority="72"/>
+    <w:lsdException w:name="Colorful Grid Accent 4" w:uiPriority="73"/>
+    <w:lsdException w:name="Light Shading Accent 5" w:uiPriority="60"/>
+    <w:lsdException w:name="Light List Accent 5" w:uiPriority="61"/>
+    <w:lsdException w:name="Light Grid Accent 5" w:uiPriority="62"/>
+    <w:lsdException w:name="Medium Shading 1 Accent 5" w:uiPriority="63"/>
+    <w:lsdException w:name="Medium Shading 2 Accent 5" w:uiPriority="64"/>
+    <w:lsdException w:name="Medium List 1 Accent 5" w:uiPriority="65"/>
+    <w:lsdException w:name="Medium List 2 Accent 5" w:uiPriority="66"/>
+    <w:lsdException w:name="Medium Grid 1 Accent 5" w:uiPriority="67"/>
+    <w:lsdException w:name="Medium Grid 2 Accent 5" w:uiPriority="68"/>
+    <w:lsdException w:name="Medium Grid 3 Accent 5" w:uiPriority="69"/>
+    <w:lsdException w:name="Dark List Accent 5" w:uiPriority="70"/>
+    <w:lsdException w:name="Colorful Shading Accent 5" w:uiPriority="71"/>
+    <w:lsdException w:name="Colorful List Accent 5" w:uiPriority="72"/>
+    <w:lsdException w:name="Colorful Grid Accent 5" w:uiPriority="73"/>
+    <w:lsdException w:name="Light Shading Accent 6" w:uiPriority="60"/>
+    <w:lsdException w:name="Light List Accent 6" w:uiPriority="61"/>
+    <w:lsdException w:name="Light Grid Accent 6" w:uiPriority="62"/>
+    <w:lsdException w:name="Medium Shading 1 Accent 6" w:uiPriority="63"/>
+    <w:lsdException w:name="Medium Shading 2 Accent 6" w:uiPriority="64"/>
+    <w:lsdException w:name="Medium List 1 Accent 6" w:uiPriority="65"/>
+    <w:lsdException w:name="Medium List 2 Accent 6" w:uiPriority="66"/>
+    <w:lsdException w:name="Medium Grid 1 Accent 6" w:uiPriority="67"/>
+    <w:lsdException w:name="Medium Grid 2 Accent 6" w:uiPriority="68"/>
+    <w:lsdException w:name="Medium Grid 3 Accent 6" w:uiPriority="69"/>
+    <w:lsdException w:name="Dark List Accent 6" w:uiPriority="70"/>
+    <w:lsdException w:name="Colorful Shading Accent 6" w:uiPriority="71"/>
+    <w:lsdException w:name="Colorful List Accent 6" w:uiPriority="72"/>
+    <w:lsdException w:name="Colorful Grid Accent 6" w:uiPriority="73"/>
+    <w:lsdException w:name="Subtle Emphasis" w:uiPriority="19" w:qFormat="1"/>
+    <w:lsdException w:name="Intense Emphasis" w:uiPriority="21" w:qFormat="1"/>
+    <w:lsdException w:name="Subtle Reference" w:uiPriority="31" w:qFormat="1"/>
+    <w:lsdException w:name="Intense Reference" w:uiPriority="32" w:qFormat="1"/>
+    <w:lsdException w:name="Book Title" w:uiPriority="33" w:qFormat="1"/>
+    <w:lsdException w:name="Bibliography" w:semiHidden="1" w:uiPriority="37" w:unhideWhenUsed="1"/>
+    <w:lsdException w:name="TOC Heading" w:semiHidden="1" w:uiPriority="39" w:unhideWhenUsed="1" w:qFormat="1"/>
+    <w:lsdException w:name="Plain Table 1" w:uiPriority="41"/>
+    <w:lsdException w:name="Plain Table 2" w:uiPriority="42"/>
+    <w:lsdException w:name="Plain Table 3" w:uiPriority="43"/>
+    <w:lsdException w:name="Plain Table 4" w:uiPriority="44"/>
+    <w:lsdException w:name="Plain Table 5" w:uiPriority="45"/>
+    <w:lsdException w:name="Grid Table Light" w:uiPriority="40"/>
+    <w:lsdException w:name="Grid Table 1 Light" w:uiPriority="46"/>
+    <w:lsdException w:name="Grid Table 2" w:uiPriority="47"/>
+    <w:lsdException w:name="Grid Table 3" w:uiPriority="48"/>
+    <w:lsdException w:name="Grid Table 4" w:uiPriority="49"/>
+    <w:lsdException w:name="Grid Table 5 Dark" w:uiPriority="50"/>
+    <w:lsdException w:name="Grid Table 6 Colorful" w:uiPriority="51"/>
+    <w:lsdException w:name="Grid Table 7 Colorful" w:uiPriority="52"/>
+    <w:lsdException w:name="Grid Table 1 Light Accent 1" w:uiPriority="46"/>
+    <w:lsdException w:name="Grid Table 2 Accent 1" w:uiPriority="47"/>
+    <w:lsdException w:name="Grid Table 3 Accent 1" w:uiPriority="48"/>
+    <w:lsdException w:name="Grid Table 4 Accent 1" w:uiPriority="49"/>
+    <w:lsdException w:name="Grid Table 5 Dark Accent 1" w:uiPriority="50"/>
+    <w:lsdException w:name="Grid Table 6 Colorful Accent 1" w:uiPriority="51"/>
+    <w:lsdException w:name="Grid Table 7 Colorful Accent 1" w:uiPriority="52"/>
+    <w:lsdException w:name="Grid Table 1 Light Accent 2" w:uiPriority="46"/>
+    <w:lsdException w:name="Grid Table 2 Accent 2" w:uiPriority="47"/>
+    <w:lsdException w:name="Grid Table 3 Accent 2" w:uiPriority="48"/>
+    <w:lsdException w:name="Grid Table 4 Accent 2" w:uiPriority="49"/>
+    <w:lsdException w:name="Grid Table 5 Dark Accent 2" w:uiPriority="50"/>
+    <w:lsdException w:name="Grid Table 6 Colorful Accent 2" w:uiPriority="51"/>
+    <w:lsdException w:name="Grid Table 7 Colorful Accent 2" w:uiPriority="52"/>
+    <w:lsdException w:name="Grid Table 1 Light Accent 3" w:uiPriority="46"/>
+    <w:lsdException w:name="Grid Table 2 Accent 3" w:uiPriority="47"/>
+    <w:lsdException w:name="Grid Table 3 Accent 3" w:uiPriority="48"/>
+    <w:lsdException w:name="Grid Table 4 Accent 3" w:uiPriority="49"/>
+    <w:lsdException w:name="Grid Table 5 Dark Accent 3" w:uiPriority="50"/>
+    <w:lsdException w:name="Grid Table 6 Colorful Accent 3" w:uiPriority="51"/>
+    <w:lsdException w:name="Grid Table 7 Colorful Accent 3" w:uiPriority="52"/>
+    <w:lsdException w:name="Grid Table 1 Light Accent 4" w:uiPriority="46"/>
+    <w:lsdException w:name="Grid Table 2 Accent 4" w:uiPriority="47"/>
+    <w:lsdException w:name="Grid Table 3 Accent 4" w:uiPriority="48"/>
+    <w:lsdException w:name="Grid Table 4 Accent 4" w:uiPriority="49"/>
+    <w:lsdException w:name="Grid Table 5 Dark Accent 4" w:uiPriority="50"/>
+    <w:lsdException w:name="Grid Table 6 Colorful Accent 4" w:uiPriority="51"/>
+    <w:lsdException w:name="Grid Table 7 Colorful Accent 4" w:uiPriority="52"/>
+    <w:lsdException w:name="Grid Table 1 Light Accent 5" w:uiPriority="46"/>
+    <w:lsdException w:name="Grid Table 2 Accent 5" w:uiPriority="47"/>
+    <w:lsdException w:name="Grid Table 3 Accent 5" w:uiPriority="48"/>
+    <w:lsdException w:name="Grid Table 4 Accent 5" w:uiPriority="49"/>
+    <w:lsdException w:name="Grid Table 5 Dark Accent 5" w:uiPriority="50"/>
+    <w:lsdException w:name="Grid Table 6 Colorful Accent 5" w:uiPriority="51"/>
+    <w:lsdException w:name="Grid Table 7 Colorful Accent 5" w:uiPriority="52"/>
+    <w:lsdException w:name="Grid Table 1 Light Accent 6" w:uiPriority="46"/>
+    <w:lsdException w:name="Grid Table 2 Accent 6" w:uiPriority="47"/>
+    <w:lsdException w:name="Grid Table 3 Accent 6" w:uiPriority="48"/>
+    <w:lsdException w:name="Grid Table 4 Accent 6" w:uiPriority="49"/>
+    <w:lsdException w:name="Grid Table 5 Dark Accent 6" w:uiPriority="50"/>
+    <w:lsdException w:name="Grid Table 6 Colorful Accent 6" w:uiPriority="51"/>
+    <w:lsdException w:name="Grid Table 7 Colorful Accent 6" w:uiPriority="52"/>
+    <w:lsdException w:name="List Table 1 Light" w:uiPriority="46"/>
+    <w:lsdException w:name="List Table 2" w:uiPriority="47"/>
+    <w:lsdException w:name="List Table 3" w:uiPriority="48"/>
+    <w:lsdException w:name="List Table 4" w:uiPriority="49"/>
+    <w:lsdException w:name="List Table 5 Dark" w:uiPriority="50"/>
+    <w:lsdException w:name="List Table 6 Colorful" w:uiPriority="51"/>
+    <w:lsdException w:name="List Table 7 Colorful" w:uiPriority="52"/>
+    <w:lsdException w:name="List Table 1 Light Accent 1" w:uiPriority="46"/>
+    <w:lsdException w:name="List Table 2 Accent 1" w:uiPriority="47"/>
+    <w:lsdException w:name="List Table 3 Accent 1" w:uiPriority="48"/>
+    <w:lsdException w:name="List Table 4 Accent 1" w:uiPriority="49"/>
+    <w:lsdException w:name="List Table 5 Dark Accent 1" w:uiPriority="50"/>
+    <w:lsdException w:name="List Table 6 Colorful Accent 1" w:uiPriority="51"/>
+    <w:lsdException w:name="List Table 7 Colorful Accent 1" w:uiPriority="52"/>
+    <w:lsdException w:name="List Table 1 Light Accent 2" w:uiPriority="46"/>
+    <w:lsdException w:name="List Table 2 Accent 2" w:uiPriority="47"/>
+    <w:lsdException w:name="List Table 3 Accent 2" w:uiPriority="48"/>
+    <w:lsdException w:name="List Table 4 Accent 2" w:uiPriority="49"/>
+    <w:lsdException w:name="List Table 5 Dark Accent 2" w:uiPriority="50"/>
+    <w:lsdException w:name="List Table 6 Colorful Accent 2" w:uiPriority="51"/>
+    <w:lsdException w:name="List Table 7 Colorful Accent 2" w:uiPriority="52"/>
+    <w:lsdException w:name="List Table 1 Light Accent 3" w:uiPriority="46"/>
+    <w:lsdException w:name="List Table 2 Accent 3" w:uiPriority="47"/>
+    <w:lsdException w:name="List Table 3 Accent 3" w:uiPriority="48"/>
+    <w:lsdException w:name="List Table 4 Accent 3" w:uiPriority="49"/>
+    <w:lsdException w:name="List Table 5 Dark Accent 3" w:uiPriority="50"/>
+    <w:lsdException w:name="List Table 6 Colorful Accent 3" w:uiPriority="51"/>
+    <w:lsdException w:name="List Table 7 Colorful Accent 3" w:uiPriority="52"/>
+    <w:lsdException w:name="List Table 1 Light Accent 4" w:uiPriority="46"/>
+    <w:lsdException w:name="List Table 2 Accent 4" w:uiPriority="47"/>
+    <w:lsdException w:name="List Table 3 Accent 4" w:uiPriority="48"/>
+    <w:lsdException w:name="List Table 4 Accent 4" w:uiPriority="49"/>
+    <w:lsdException w:name="List Table 5 Dark Accent 4" w:uiPriority="50"/>
+    <w:lsdException w:name="List Table 6 Colorful Accent 4" w:uiPriority="51"/>
+    <w:lsdException w:name="List Table 7 Colorful Accent 4" w:uiPriority="52"/>
+    <w:lsdException w:name="List Table 1 Light Accent 5" w:uiPriority="46"/>
+    <w:lsdException w:name="List Table 2 Accent 5" w:uiPriority="47"/>
+    <w:lsdException w:name="List Table 3 Accent 5" w:uiPriority="48"/>
+    <w:lsdException w:name="List Table 4 Accent 5" w:uiPriority="49"/>
+    <w:lsdException w:name="List Table 5 Dark Accent 5" w:uiPriority="50"/>
+    <w:lsdException w:name="List Table 6 Colorful Accent 5" w:uiPriority="51"/>
+    <w:lsdException w:name="List Table 7 Colorful Accent 5" w:uiPriority="52"/>
+    <w:lsdException w:name="List Table 1 Light Accent 6" w:uiPriority="46"/>
+    <w:lsdException w:name="List Table 2 Accent 6" w:uiPriority="47"/>
+    <w:lsdException w:name="List Table 3 Accent 6" w:uiPriority="48"/>
+    <w:lsdException w:name="List Table 4 Accent 6" w:uiPriority="49"/>
+    <w:lsdException w:name="List Table 5 Dark Accent 6" w:uiPriority="50"/>
+    <w:lsdException w:name="List Table 6 Colorful Accent 6" w:uiPriority="51"/>
+    <w:lsdException w:name="List Table 7 Colorful Accent 6" w:uiPriority="52"/>
+    <w:lsdException w:name="Mention" w:semiHidden="1" w:unhideWhenUsed="1"/>
+    <w:lsdException w:name="Smart Hyperlink" w:semiHidden="1" w:unhideWhenUsed="1"/>
+    <w:lsdException w:name="Hashtag" w:semiHidden="1" w:unhideWhenUsed="1"/>
   </w:latentStyles>
   <w:style w:type="paragraph" w:default="1" w:styleId="Normal">
     <w:name w:val="Normal"/>
@@ -19515,411 +20348,6 @@
   <w:style w:type="character" w:default="1" w:styleId="Fuentedeprrafopredeter">
     <w:name w:val="Default Paragraph Font"/>
     <w:uiPriority w:val="1"/>
-    <w:semiHidden/>
-    <w:unhideWhenUsed/>
-  </w:style>
-  <w:style w:type="table" w:default="1" w:styleId="Tablanormal">
-    <w:name w:val="Normal Table"/>
-    <w:uiPriority w:val="99"/>
-    <w:semiHidden/>
-    <w:unhideWhenUsed/>
-    <w:tblPr>
-      <w:tblInd w:w="0" w:type="dxa"/>
-      <w:tblCellMar>
-        <w:top w:w="0" w:type="dxa"/>
-        <w:left w:w="108" w:type="dxa"/>
-        <w:bottom w:w="0" w:type="dxa"/>
-        <w:right w:w="108" w:type="dxa"/>
-      </w:tblCellMar>
-    </w:tblPr>
-  </w:style>
-  <w:style w:type="numbering" w:default="1" w:styleId="Sinlista">
-    <w:name w:val="No List"/>
-    <w:uiPriority w:val="99"/>
-    <w:semiHidden/>
-    <w:unhideWhenUsed/>
-  </w:style>
-  <w:style w:type="paragraph" w:styleId="Textodeglobo">
-    <w:name w:val="Balloon Text"/>
-    <w:basedOn w:val="Normal"/>
-    <w:link w:val="TextodegloboCar"/>
-    <w:uiPriority w:val="99"/>
-    <w:semiHidden/>
-    <w:unhideWhenUsed/>
-    <w:rsid w:val="009F0F60"/>
-    <w:pPr>
-      <w:spacing w:line="240" w:lineRule="auto"/>
-    </w:pPr>
-    <w:rPr>
-      <w:rFonts w:ascii="Tahoma" w:hAnsi="Tahoma" w:cs="Tahoma"/>
-      <w:sz w:val="16"/>
-      <w:szCs w:val="16"/>
-    </w:rPr>
-  </w:style>
-  <w:style w:type="character" w:customStyle="1" w:styleId="TextodegloboCar">
-    <w:name w:val="Texto de globo Car"/>
-    <w:basedOn w:val="Fuentedeprrafopredeter"/>
-    <w:link w:val="Textodeglobo"/>
-    <w:uiPriority w:val="99"/>
-    <w:semiHidden/>
-    <w:rsid w:val="009F0F60"/>
-    <w:rPr>
-      <w:rFonts w:ascii="Tahoma" w:eastAsia="Arial" w:hAnsi="Tahoma" w:cs="Tahoma"/>
-      <w:color w:val="000000"/>
-      <w:sz w:val="16"/>
-      <w:szCs w:val="16"/>
-      <w:lang w:val="es-ES" w:eastAsia="es-ES"/>
-    </w:rPr>
-  </w:style>
-  <w:style w:type="paragraph" w:styleId="Prrafodelista">
-    <w:name w:val="List Paragraph"/>
-    <w:basedOn w:val="Normal"/>
-    <w:uiPriority w:val="34"/>
-    <w:qFormat/>
-    <w:rsid w:val="00A83AAC"/>
-    <w:pPr>
-      <w:ind w:left="720"/>
-      <w:contextualSpacing/>
-    </w:pPr>
-  </w:style>
-  <w:style w:type="character" w:styleId="Hipervnculo">
-    <w:name w:val="Hyperlink"/>
-    <w:basedOn w:val="Fuentedeprrafopredeter"/>
-    <w:uiPriority w:val="99"/>
-    <w:unhideWhenUsed/>
-    <w:rsid w:val="00A83AAC"/>
-    <w:rPr>
-      <w:color w:val="0000FF" w:themeColor="hyperlink"/>
-      <w:u w:val="single"/>
-    </w:rPr>
-  </w:style>
-  <w:style w:type="table" w:styleId="Tablaconcuadrcula">
-    <w:name w:val="Table Grid"/>
-    <w:basedOn w:val="Tablanormal"/>
-    <w:uiPriority w:val="59"/>
-    <w:unhideWhenUsed/>
-    <w:rsid w:val="007502F2"/>
-    <w:pPr>
-      <w:spacing w:after="0" w:line="240" w:lineRule="auto"/>
-    </w:pPr>
-    <w:tblPr>
-      <w:tblBorders>
-        <w:top w:val="single" w:sz="4" w:space="0" w:color="auto"/>
-        <w:left w:val="single" w:sz="4" w:space="0" w:color="auto"/>
-        <w:bottom w:val="single" w:sz="4" w:space="0" w:color="auto"/>
-        <w:right w:val="single" w:sz="4" w:space="0" w:color="auto"/>
-        <w:insideH w:val="single" w:sz="4" w:space="0" w:color="auto"/>
-        <w:insideV w:val="single" w:sz="4" w:space="0" w:color="auto"/>
-      </w:tblBorders>
-    </w:tblPr>
-  </w:style>
-  <w:style w:type="character" w:styleId="Textodelmarcadordeposicin">
-    <w:name w:val="Placeholder Text"/>
-    <w:basedOn w:val="Fuentedeprrafopredeter"/>
-    <w:uiPriority w:val="99"/>
-    <w:semiHidden/>
-    <w:rsid w:val="00EE43FD"/>
-    <w:rPr>
-      <w:color w:val="808080"/>
-    </w:rPr>
-  </w:style>
-  <w:style w:type="paragraph" w:styleId="Encabezado">
-    <w:name w:val="header"/>
-    <w:basedOn w:val="Normal"/>
-    <w:link w:val="EncabezadoCar"/>
-    <w:uiPriority w:val="99"/>
-    <w:unhideWhenUsed/>
-    <w:rsid w:val="007C57FE"/>
-    <w:pPr>
-      <w:tabs>
-        <w:tab w:val="center" w:pos="4419"/>
-        <w:tab w:val="right" w:pos="8838"/>
-      </w:tabs>
-      <w:spacing w:line="240" w:lineRule="auto"/>
-    </w:pPr>
-  </w:style>
-  <w:style w:type="character" w:customStyle="1" w:styleId="EncabezadoCar">
-    <w:name w:val="Encabezado Car"/>
-    <w:basedOn w:val="Fuentedeprrafopredeter"/>
-    <w:link w:val="Encabezado"/>
-    <w:uiPriority w:val="99"/>
-    <w:rsid w:val="007C57FE"/>
-    <w:rPr>
-      <w:rFonts w:ascii="Arial" w:eastAsia="Arial" w:hAnsi="Arial" w:cs="Arial"/>
-      <w:color w:val="000000"/>
-      <w:lang w:val="es-ES" w:eastAsia="es-ES"/>
-    </w:rPr>
-  </w:style>
-  <w:style w:type="paragraph" w:styleId="Piedepgina">
-    <w:name w:val="footer"/>
-    <w:basedOn w:val="Normal"/>
-    <w:link w:val="PiedepginaCar"/>
-    <w:uiPriority w:val="99"/>
-    <w:unhideWhenUsed/>
-    <w:rsid w:val="007C57FE"/>
-    <w:pPr>
-      <w:tabs>
-        <w:tab w:val="center" w:pos="4419"/>
-        <w:tab w:val="right" w:pos="8838"/>
-      </w:tabs>
-      <w:spacing w:line="240" w:lineRule="auto"/>
-    </w:pPr>
-  </w:style>
-  <w:style w:type="character" w:customStyle="1" w:styleId="PiedepginaCar">
-    <w:name w:val="Pie de página Car"/>
-    <w:basedOn w:val="Fuentedeprrafopredeter"/>
-    <w:link w:val="Piedepgina"/>
-    <w:uiPriority w:val="99"/>
-    <w:rsid w:val="007C57FE"/>
-    <w:rPr>
-      <w:rFonts w:ascii="Arial" w:eastAsia="Arial" w:hAnsi="Arial" w:cs="Arial"/>
-      <w:color w:val="000000"/>
-      <w:lang w:val="es-ES" w:eastAsia="es-ES"/>
-    </w:rPr>
-  </w:style>
-  <w:style w:type="paragraph" w:styleId="HTMLconformatoprevio">
-    <w:name w:val="HTML Preformatted"/>
-    <w:basedOn w:val="Normal"/>
-    <w:link w:val="HTMLconformatoprevioCar"/>
-    <w:uiPriority w:val="99"/>
-    <w:semiHidden/>
-    <w:unhideWhenUsed/>
-    <w:rsid w:val="002B02B2"/>
-    <w:pPr>
-      <w:spacing w:line="240" w:lineRule="auto"/>
-    </w:pPr>
-    <w:rPr>
-      <w:rFonts w:ascii="Consolas" w:hAnsi="Consolas"/>
-      <w:sz w:val="20"/>
-      <w:szCs w:val="20"/>
-    </w:rPr>
-  </w:style>
-  <w:style w:type="character" w:customStyle="1" w:styleId="HTMLconformatoprevioCar">
-    <w:name w:val="HTML con formato previo Car"/>
-    <w:basedOn w:val="Fuentedeprrafopredeter"/>
-    <w:link w:val="HTMLconformatoprevio"/>
-    <w:uiPriority w:val="99"/>
-    <w:semiHidden/>
-    <w:rsid w:val="002B02B2"/>
-    <w:rPr>
-      <w:rFonts w:ascii="Consolas" w:eastAsia="Arial" w:hAnsi="Consolas" w:cs="Arial"/>
-      <w:color w:val="000000"/>
-      <w:sz w:val="20"/>
-      <w:szCs w:val="20"/>
-      <w:lang w:val="es-ES" w:eastAsia="es-ES"/>
-    </w:rPr>
-  </w:style>
-  <w:style w:type="character" w:customStyle="1" w:styleId="Ttulo1Car">
-    <w:name w:val="Título 1 Car"/>
-    <w:basedOn w:val="Fuentedeprrafopredeter"/>
-    <w:link w:val="Ttulo1"/>
-    <w:uiPriority w:val="9"/>
-    <w:rsid w:val="007A2FFA"/>
-    <w:rPr>
-      <w:rFonts w:asciiTheme="majorHAnsi" w:eastAsiaTheme="majorEastAsia" w:hAnsiTheme="majorHAnsi" w:cstheme="majorBidi"/>
-      <w:color w:val="365F91" w:themeColor="accent1" w:themeShade="BF"/>
-      <w:sz w:val="32"/>
-      <w:szCs w:val="32"/>
-      <w:lang w:val="es-ES" w:eastAsia="es-ES"/>
-    </w:rPr>
-  </w:style>
-</w:styles>
-</file>
-
-<file path=word/stylesWithEffects.xml><?xml version="1.0" encoding="utf-8"?>
-<w:styles xmlns:wpc="http://schemas.microsoft.com/office/word/2010/wordprocessingCanvas" xmlns:mc="http://schemas.openxmlformats.org/markup-compatibility/2006" xmlns:o="urn:schemas-microsoft-com:office:office" xmlns:r="http://schemas.openxmlformats.org/officeDocument/2006/relationships" xmlns:m="http://schemas.openxmlformats.org/officeDocument/2006/math" xmlns:v="urn:schemas-microsoft-com:vml" xmlns:wp14="http://schemas.microsoft.com/office/word/2010/wordprocessingDrawing" xmlns:wp="http://schemas.openxmlformats.org/drawingml/2006/wordprocessingDrawing" xmlns:w10="urn:schemas-microsoft-com:office:word" xmlns:w="http://schemas.openxmlformats.org/wordprocessingml/2006/main" xmlns:w14="http://schemas.microsoft.com/office/word/2010/wordml" xmlns:wpg="http://schemas.microsoft.com/office/word/2010/wordprocessingGroup" xmlns:wpi="http://schemas.microsoft.com/office/word/2010/wordprocessingInk" xmlns:wne="http://schemas.microsoft.com/office/word/2006/wordml" xmlns:wps="http://schemas.microsoft.com/office/word/2010/wordprocessingShape" mc:Ignorable="w14 wp14">
-  <w:docDefaults>
-    <w:rPrDefault>
-      <w:rPr>
-        <w:rFonts w:asciiTheme="minorHAnsi" w:eastAsiaTheme="minorHAnsi" w:hAnsiTheme="minorHAnsi" w:cstheme="minorBidi"/>
-        <w:sz w:val="22"/>
-        <w:szCs w:val="22"/>
-        <w:lang w:val="es-CR" w:eastAsia="en-US" w:bidi="ar-SA"/>
-      </w:rPr>
-    </w:rPrDefault>
-    <w:pPrDefault>
-      <w:pPr>
-        <w:spacing w:after="200" w:line="276" w:lineRule="auto"/>
-      </w:pPr>
-    </w:pPrDefault>
-  </w:docDefaults>
-  <w:latentStyles w:defLockedState="0" w:defUIPriority="99" w:defSemiHidden="1" w:defUnhideWhenUsed="1" w:defQFormat="0" w:count="267">
-    <w:lsdException w:name="Normal" w:semiHidden="0" w:uiPriority="0" w:unhideWhenUsed="0" w:qFormat="1"/>
-    <w:lsdException w:name="heading 1" w:semiHidden="0" w:uiPriority="9" w:unhideWhenUsed="0" w:qFormat="1"/>
-    <w:lsdException w:name="heading 2" w:uiPriority="9" w:qFormat="1"/>
-    <w:lsdException w:name="heading 3" w:uiPriority="9" w:qFormat="1"/>
-    <w:lsdException w:name="heading 4" w:uiPriority="9" w:qFormat="1"/>
-    <w:lsdException w:name="heading 5" w:uiPriority="9" w:qFormat="1"/>
-    <w:lsdException w:name="heading 6" w:uiPriority="9" w:qFormat="1"/>
-    <w:lsdException w:name="heading 7" w:uiPriority="9" w:qFormat="1"/>
-    <w:lsdException w:name="heading 8" w:uiPriority="9" w:qFormat="1"/>
-    <w:lsdException w:name="heading 9" w:uiPriority="9" w:qFormat="1"/>
-    <w:lsdException w:name="toc 1" w:uiPriority="39"/>
-    <w:lsdException w:name="toc 2" w:uiPriority="39"/>
-    <w:lsdException w:name="toc 3" w:uiPriority="39"/>
-    <w:lsdException w:name="toc 4" w:uiPriority="39"/>
-    <w:lsdException w:name="toc 5" w:uiPriority="39"/>
-    <w:lsdException w:name="toc 6" w:uiPriority="39"/>
-    <w:lsdException w:name="toc 7" w:uiPriority="39"/>
-    <w:lsdException w:name="toc 8" w:uiPriority="39"/>
-    <w:lsdException w:name="toc 9" w:uiPriority="39"/>
-    <w:lsdException w:name="caption" w:uiPriority="35" w:qFormat="1"/>
-    <w:lsdException w:name="Title" w:semiHidden="0" w:uiPriority="10" w:unhideWhenUsed="0" w:qFormat="1"/>
-    <w:lsdException w:name="Default Paragraph Font" w:uiPriority="1"/>
-    <w:lsdException w:name="Subtitle" w:semiHidden="0" w:uiPriority="11" w:unhideWhenUsed="0" w:qFormat="1"/>
-    <w:lsdException w:name="Strong" w:semiHidden="0" w:uiPriority="22" w:unhideWhenUsed="0" w:qFormat="1"/>
-    <w:lsdException w:name="Emphasis" w:semiHidden="0" w:uiPriority="20" w:unhideWhenUsed="0" w:qFormat="1"/>
-    <w:lsdException w:name="Table Grid" w:semiHidden="0" w:uiPriority="59" w:unhideWhenUsed="0"/>
-    <w:lsdException w:name="Placeholder Text" w:unhideWhenUsed="0"/>
-    <w:lsdException w:name="No Spacing" w:semiHidden="0" w:uiPriority="1" w:unhideWhenUsed="0" w:qFormat="1"/>
-    <w:lsdException w:name="Light Shading" w:semiHidden="0" w:uiPriority="60" w:unhideWhenUsed="0"/>
-    <w:lsdException w:name="Light List" w:semiHidden="0" w:uiPriority="61" w:unhideWhenUsed="0"/>
-    <w:lsdException w:name="Light Grid" w:semiHidden="0" w:uiPriority="62" w:unhideWhenUsed="0"/>
-    <w:lsdException w:name="Medium Shading 1" w:semiHidden="0" w:uiPriority="63" w:unhideWhenUsed="0"/>
-    <w:lsdException w:name="Medium Shading 2" w:semiHidden="0" w:uiPriority="64" w:unhideWhenUsed="0"/>
-    <w:lsdException w:name="Medium List 1" w:semiHidden="0" w:uiPriority="65" w:unhideWhenUsed="0"/>
-    <w:lsdException w:name="Medium List 2" w:semiHidden="0" w:uiPriority="66" w:unhideWhenUsed="0"/>
-    <w:lsdException w:name="Medium Grid 1" w:semiHidden="0" w:uiPriority="67" w:unhideWhenUsed="0"/>
-    <w:lsdException w:name="Medium Grid 2" w:semiHidden="0" w:uiPriority="68" w:unhideWhenUsed="0"/>
-    <w:lsdException w:name="Medium Grid 3" w:semiHidden="0" w:uiPriority="69" w:unhideWhenUsed="0"/>
-    <w:lsdException w:name="Dark List" w:semiHidden="0" w:uiPriority="70" w:unhideWhenUsed="0"/>
-    <w:lsdException w:name="Colorful Shading" w:semiHidden="0" w:uiPriority="71" w:unhideWhenUsed="0"/>
-    <w:lsdException w:name="Colorful List" w:semiHidden="0" w:uiPriority="72" w:unhideWhenUsed="0"/>
-    <w:lsdException w:name="Colorful Grid" w:semiHidden="0" w:uiPriority="73" w:unhideWhenUsed="0"/>
-    <w:lsdException w:name="Light Shading Accent 1" w:semiHidden="0" w:uiPriority="60" w:unhideWhenUsed="0"/>
-    <w:lsdException w:name="Light List Accent 1" w:semiHidden="0" w:uiPriority="61" w:unhideWhenUsed="0"/>
-    <w:lsdException w:name="Light Grid Accent 1" w:semiHidden="0" w:uiPriority="62" w:unhideWhenUsed="0"/>
-    <w:lsdException w:name="Medium Shading 1 Accent 1" w:semiHidden="0" w:uiPriority="63" w:unhideWhenUsed="0"/>
-    <w:lsdException w:name="Medium Shading 2 Accent 1" w:semiHidden="0" w:uiPriority="64" w:unhideWhenUsed="0"/>
-    <w:lsdException w:name="Medium List 1 Accent 1" w:semiHidden="0" w:uiPriority="65" w:unhideWhenUsed="0"/>
-    <w:lsdException w:name="Revision" w:unhideWhenUsed="0"/>
-    <w:lsdException w:name="List Paragraph" w:semiHidden="0" w:uiPriority="34" w:unhideWhenUsed="0" w:qFormat="1"/>
-    <w:lsdException w:name="Quote" w:semiHidden="0" w:uiPriority="29" w:unhideWhenUsed="0" w:qFormat="1"/>
-    <w:lsdException w:name="Intense Quote" w:semiHidden="0" w:uiPriority="30" w:unhideWhenUsed="0" w:qFormat="1"/>
-    <w:lsdException w:name="Medium List 2 Accent 1" w:semiHidden="0" w:uiPriority="66" w:unhideWhenUsed="0"/>
-    <w:lsdException w:name="Medium Grid 1 Accent 1" w:semiHidden="0" w:uiPriority="67" w:unhideWhenUsed="0"/>
-    <w:lsdException w:name="Medium Grid 2 Accent 1" w:semiHidden="0" w:uiPriority="68" w:unhideWhenUsed="0"/>
-    <w:lsdException w:name="Medium Grid 3 Accent 1" w:semiHidden="0" w:uiPriority="69" w:unhideWhenUsed="0"/>
-    <w:lsdException w:name="Dark List Accent 1" w:semiHidden="0" w:uiPriority="70" w:unhideWhenUsed="0"/>
-    <w:lsdException w:name="Colorful Shading Accent 1" w:semiHidden="0" w:uiPriority="71" w:unhideWhenUsed="0"/>
-    <w:lsdException w:name="Colorful List Accent 1" w:semiHidden="0" w:uiPriority="72" w:unhideWhenUsed="0"/>
-    <w:lsdException w:name="Colorful Grid Accent 1" w:semiHidden="0" w:uiPriority="73" w:unhideWhenUsed="0"/>
-    <w:lsdException w:name="Light Shading Accent 2" w:semiHidden="0" w:uiPriority="60" w:unhideWhenUsed="0"/>
-    <w:lsdException w:name="Light List Accent 2" w:semiHidden="0" w:uiPriority="61" w:unhideWhenUsed="0"/>
-    <w:lsdException w:name="Light Grid Accent 2" w:semiHidden="0" w:uiPriority="62" w:unhideWhenUsed="0"/>
-    <w:lsdException w:name="Medium Shading 1 Accent 2" w:semiHidden="0" w:uiPriority="63" w:unhideWhenUsed="0"/>
-    <w:lsdException w:name="Medium Shading 2 Accent 2" w:semiHidden="0" w:uiPriority="64" w:unhideWhenUsed="0"/>
-    <w:lsdException w:name="Medium List 1 Accent 2" w:semiHidden="0" w:uiPriority="65" w:unhideWhenUsed="0"/>
-    <w:lsdException w:name="Medium List 2 Accent 2" w:semiHidden="0" w:uiPriority="66" w:unhideWhenUsed="0"/>
-    <w:lsdException w:name="Medium Grid 1 Accent 2" w:semiHidden="0" w:uiPriority="67" w:unhideWhenUsed="0"/>
-    <w:lsdException w:name="Medium Grid 2 Accent 2" w:semiHidden="0" w:uiPriority="68" w:unhideWhenUsed="0"/>
-    <w:lsdException w:name="Medium Grid 3 Accent 2" w:semiHidden="0" w:uiPriority="69" w:unhideWhenUsed="0"/>
-    <w:lsdException w:name="Dark List Accent 2" w:semiHidden="0" w:uiPriority="70" w:unhideWhenUsed="0"/>
-    <w:lsdException w:name="Colorful Shading Accent 2" w:semiHidden="0" w:uiPriority="71" w:unhideWhenUsed="0"/>
-    <w:lsdException w:name="Colorful List Accent 2" w:semiHidden="0" w:uiPriority="72" w:unhideWhenUsed="0"/>
-    <w:lsdException w:name="Colorful Grid Accent 2" w:semiHidden="0" w:uiPriority="73" w:unhideWhenUsed="0"/>
-    <w:lsdException w:name="Light Shading Accent 3" w:semiHidden="0" w:uiPriority="60" w:unhideWhenUsed="0"/>
-    <w:lsdException w:name="Light List Accent 3" w:semiHidden="0" w:uiPriority="61" w:unhideWhenUsed="0"/>
-    <w:lsdException w:name="Light Grid Accent 3" w:semiHidden="0" w:uiPriority="62" w:unhideWhenUsed="0"/>
-    <w:lsdException w:name="Medium Shading 1 Accent 3" w:semiHidden="0" w:uiPriority="63" w:unhideWhenUsed="0"/>
-    <w:lsdException w:name="Medium Shading 2 Accent 3" w:semiHidden="0" w:uiPriority="64" w:unhideWhenUsed="0"/>
-    <w:lsdException w:name="Medium List 1 Accent 3" w:semiHidden="0" w:uiPriority="65" w:unhideWhenUsed="0"/>
-    <w:lsdException w:name="Medium List 2 Accent 3" w:semiHidden="0" w:uiPriority="66" w:unhideWhenUsed="0"/>
-    <w:lsdException w:name="Medium Grid 1 Accent 3" w:semiHidden="0" w:uiPriority="67" w:unhideWhenUsed="0"/>
-    <w:lsdException w:name="Medium Grid 2 Accent 3" w:semiHidden="0" w:uiPriority="68" w:unhideWhenUsed="0"/>
-    <w:lsdException w:name="Medium Grid 3 Accent 3" w:semiHidden="0" w:uiPriority="69" w:unhideWhenUsed="0"/>
-    <w:lsdException w:name="Dark List Accent 3" w:semiHidden="0" w:uiPriority="70" w:unhideWhenUsed="0"/>
-    <w:lsdException w:name="Colorful Shading Accent 3" w:semiHidden="0" w:uiPriority="71" w:unhideWhenUsed="0"/>
-    <w:lsdException w:name="Colorful List Accent 3" w:semiHidden="0" w:uiPriority="72" w:unhideWhenUsed="0"/>
-    <w:lsdException w:name="Colorful Grid Accent 3" w:semiHidden="0" w:uiPriority="73" w:unhideWhenUsed="0"/>
-    <w:lsdException w:name="Light Shading Accent 4" w:semiHidden="0" w:uiPriority="60" w:unhideWhenUsed="0"/>
-    <w:lsdException w:name="Light List Accent 4" w:semiHidden="0" w:uiPriority="61" w:unhideWhenUsed="0"/>
-    <w:lsdException w:name="Light Grid Accent 4" w:semiHidden="0" w:uiPriority="62" w:unhideWhenUsed="0"/>
-    <w:lsdException w:name="Medium Shading 1 Accent 4" w:semiHidden="0" w:uiPriority="63" w:unhideWhenUsed="0"/>
-    <w:lsdException w:name="Medium Shading 2 Accent 4" w:semiHidden="0" w:uiPriority="64" w:unhideWhenUsed="0"/>
-    <w:lsdException w:name="Medium List 1 Accent 4" w:semiHidden="0" w:uiPriority="65" w:unhideWhenUsed="0"/>
-    <w:lsdException w:name="Medium List 2 Accent 4" w:semiHidden="0" w:uiPriority="66" w:unhideWhenUsed="0"/>
-    <w:lsdException w:name="Medium Grid 1 Accent 4" w:semiHidden="0" w:uiPriority="67" w:unhideWhenUsed="0"/>
-    <w:lsdException w:name="Medium Grid 2 Accent 4" w:semiHidden="0" w:uiPriority="68" w:unhideWhenUsed="0"/>
-    <w:lsdException w:name="Medium Grid 3 Accent 4" w:semiHidden="0" w:uiPriority="69" w:unhideWhenUsed="0"/>
-    <w:lsdException w:name="Dark List Accent 4" w:semiHidden="0" w:uiPriority="70" w:unhideWhenUsed="0"/>
-    <w:lsdException w:name="Colorful Shading Accent 4" w:semiHidden="0" w:uiPriority="71" w:unhideWhenUsed="0"/>
-    <w:lsdException w:name="Colorful List Accent 4" w:semiHidden="0" w:uiPriority="72" w:unhideWhenUsed="0"/>
-    <w:lsdException w:name="Colorful Grid Accent 4" w:semiHidden="0" w:uiPriority="73" w:unhideWhenUsed="0"/>
-    <w:lsdException w:name="Light Shading Accent 5" w:semiHidden="0" w:uiPriority="60" w:unhideWhenUsed="0"/>
-    <w:lsdException w:name="Light List Accent 5" w:semiHidden="0" w:uiPriority="61" w:unhideWhenUsed="0"/>
-    <w:lsdException w:name="Light Grid Accent 5" w:semiHidden="0" w:uiPriority="62" w:unhideWhenUsed="0"/>
-    <w:lsdException w:name="Medium Shading 1 Accent 5" w:semiHidden="0" w:uiPriority="63" w:unhideWhenUsed="0"/>
-    <w:lsdException w:name="Medium Shading 2 Accent 5" w:semiHidden="0" w:uiPriority="64" w:unhideWhenUsed="0"/>
-    <w:lsdException w:name="Medium List 1 Accent 5" w:semiHidden="0" w:uiPriority="65" w:unhideWhenUsed="0"/>
-    <w:lsdException w:name="Medium List 2 Accent 5" w:semiHidden="0" w:uiPriority="66" w:unhideWhenUsed="0"/>
-    <w:lsdException w:name="Medium Grid 1 Accent 5" w:semiHidden="0" w:uiPriority="67" w:unhideWhenUsed="0"/>
-    <w:lsdException w:name="Medium Grid 2 Accent 5" w:semiHidden="0" w:uiPriority="68" w:unhideWhenUsed="0"/>
-    <w:lsdException w:name="Medium Grid 3 Accent 5" w:semiHidden="0" w:uiPriority="69" w:unhideWhenUsed="0"/>
-    <w:lsdException w:name="Dark List Accent 5" w:semiHidden="0" w:uiPriority="70" w:unhideWhenUsed="0"/>
-    <w:lsdException w:name="Colorful Shading Accent 5" w:semiHidden="0" w:uiPriority="71" w:unhideWhenUsed="0"/>
-    <w:lsdException w:name="Colorful List Accent 5" w:semiHidden="0" w:uiPriority="72" w:unhideWhenUsed="0"/>
-    <w:lsdException w:name="Colorful Grid Accent 5" w:semiHidden="0" w:uiPriority="73" w:unhideWhenUsed="0"/>
-    <w:lsdException w:name="Light Shading Accent 6" w:semiHidden="0" w:uiPriority="60" w:unhideWhenUsed="0"/>
-    <w:lsdException w:name="Light List Accent 6" w:semiHidden="0" w:uiPriority="61" w:unhideWhenUsed="0"/>
-    <w:lsdException w:name="Light Grid Accent 6" w:semiHidden="0" w:uiPriority="62" w:unhideWhenUsed="0"/>
-    <w:lsdException w:name="Medium Shading 1 Accent 6" w:semiHidden="0" w:uiPriority="63" w:unhideWhenUsed="0"/>
-    <w:lsdException w:name="Medium Shading 2 Accent 6" w:semiHidden="0" w:uiPriority="64" w:unhideWhenUsed="0"/>
-    <w:lsdException w:name="Medium List 1 Accent 6" w:semiHidden="0" w:uiPriority="65" w:unhideWhenUsed="0"/>
-    <w:lsdException w:name="Medium List 2 Accent 6" w:semiHidden="0" w:uiPriority="66" w:unhideWhenUsed="0"/>
-    <w:lsdException w:name="Medium Grid 1 Accent 6" w:semiHidden="0" w:uiPriority="67" w:unhideWhenUsed="0"/>
-    <w:lsdException w:name="Medium Grid 2 Accent 6" w:semiHidden="0" w:uiPriority="68" w:unhideWhenUsed="0"/>
-    <w:lsdException w:name="Medium Grid 3 Accent 6" w:semiHidden="0" w:uiPriority="69" w:unhideWhenUsed="0"/>
-    <w:lsdException w:name="Dark List Accent 6" w:semiHidden="0" w:uiPriority="70" w:unhideWhenUsed="0"/>
-    <w:lsdException w:name="Colorful Shading Accent 6" w:semiHidden="0" w:uiPriority="71" w:unhideWhenUsed="0"/>
-    <w:lsdException w:name="Colorful List Accent 6" w:semiHidden="0" w:uiPriority="72" w:unhideWhenUsed="0"/>
-    <w:lsdException w:name="Colorful Grid Accent 6" w:semiHidden="0" w:uiPriority="73" w:unhideWhenUsed="0"/>
-    <w:lsdException w:name="Subtle Emphasis" w:semiHidden="0" w:uiPriority="19" w:unhideWhenUsed="0" w:qFormat="1"/>
-    <w:lsdException w:name="Intense Emphasis" w:semiHidden="0" w:uiPriority="21" w:unhideWhenUsed="0" w:qFormat="1"/>
-    <w:lsdException w:name="Subtle Reference" w:semiHidden="0" w:uiPriority="31" w:unhideWhenUsed="0" w:qFormat="1"/>
-    <w:lsdException w:name="Intense Reference" w:semiHidden="0" w:uiPriority="32" w:unhideWhenUsed="0" w:qFormat="1"/>
-    <w:lsdException w:name="Book Title" w:semiHidden="0" w:uiPriority="33" w:unhideWhenUsed="0" w:qFormat="1"/>
-    <w:lsdException w:name="Bibliography" w:uiPriority="37"/>
-    <w:lsdException w:name="TOC Heading" w:uiPriority="39" w:qFormat="1"/>
-  </w:latentStyles>
-  <w:style w:type="paragraph" w:default="1" w:styleId="Normal">
-    <w:name w:val="Normal"/>
-    <w:qFormat/>
-    <w:rsid w:val="009F0F60"/>
-    <w:pPr>
-      <w:spacing w:after="0"/>
-    </w:pPr>
-    <w:rPr>
-      <w:rFonts w:ascii="Arial" w:eastAsia="Arial" w:hAnsi="Arial" w:cs="Arial"/>
-      <w:color w:val="000000"/>
-      <w:lang w:val="es-ES" w:eastAsia="es-ES"/>
-    </w:rPr>
-  </w:style>
-  <w:style w:type="paragraph" w:styleId="Ttulo1">
-    <w:name w:val="heading 1"/>
-    <w:basedOn w:val="Normal"/>
-    <w:next w:val="Normal"/>
-    <w:link w:val="Ttulo1Car"/>
-    <w:uiPriority w:val="9"/>
-    <w:qFormat/>
-    <w:rsid w:val="007A2FFA"/>
-    <w:pPr>
-      <w:keepNext/>
-      <w:keepLines/>
-      <w:spacing w:before="240"/>
-      <w:outlineLvl w:val="0"/>
-    </w:pPr>
-    <w:rPr>
-      <w:rFonts w:asciiTheme="majorHAnsi" w:eastAsiaTheme="majorEastAsia" w:hAnsiTheme="majorHAnsi" w:cstheme="majorBidi"/>
-      <w:color w:val="365F91" w:themeColor="accent1" w:themeShade="BF"/>
-      <w:sz w:val="32"/>
-      <w:szCs w:val="32"/>
-    </w:rPr>
-  </w:style>
-  <w:style w:type="character" w:default="1" w:styleId="Fuentedeprrafopredeter">
-    <w:name w:val="Default Paragraph Font"/>
-    <w:uiPriority w:val="1"/>
-    <w:semiHidden/>
     <w:unhideWhenUsed/>
   </w:style>
   <w:style w:type="table" w:default="1" w:styleId="Tablanormal">
@@ -20420,7 +20848,7 @@
 </file>
 
 <file path=customXml/itemProps1.xml><?xml version="1.0" encoding="utf-8"?>
-<ds:datastoreItem xmlns:ds="http://schemas.openxmlformats.org/officeDocument/2006/customXml" ds:itemID="{C1F977D1-8123-470E-BAFC-4DA5582BBFE5}">
+<ds:datastoreItem xmlns:ds="http://schemas.openxmlformats.org/officeDocument/2006/customXml" ds:itemID="{7C37CF19-0C33-47D1-9CF5-EED69DCD9E43}">
   <ds:schemaRefs>
     <ds:schemaRef ds:uri="http://schemas.openxmlformats.org/officeDocument/2006/bibliography"/>
   </ds:schemaRefs>

</xml_diff>

<commit_message>
ultimo cambio de discusion
</commit_message>
<xml_diff>
--- a/Análisis de la funcionalidad de una muestra de bombas de agua en Tanzania para determinar su estado mecánico a través de un modelo mixto.docx
+++ b/Análisis de la funcionalidad de una muestra de bombas de agua en Tanzania para determinar su estado mecánico a través de un modelo mixto.docx
@@ -826,7 +826,7 @@
           </mc:Choice>
           <mc:Fallback>
             <w:pict>
-              <v:line w14:anchorId="60443150" id="3 Conector recto" o:spid="_x0000_s1026" style="position:absolute;z-index:251659264;visibility:visible;mso-wrap-style:square;mso-width-percent:0;mso-height-percent:0;mso-wrap-distance-left:9pt;mso-wrap-distance-top:0;mso-wrap-distance-right:9pt;mso-wrap-distance-bottom:0;mso-position-horizontal:absolute;mso-position-horizontal-relative:text;mso-position-vertical:absolute;mso-position-vertical-relative:text;mso-width-percent:0;mso-height-percent:0;mso-width-relative:margin;mso-height-relative:margin" from="-3.85pt,2.1pt" to="441.5pt,2.1pt" o:gfxdata="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" strokecolor="black [3040]"/>
+              <v:line w14:anchorId="285ABD21" id="3 Conector recto" o:spid="_x0000_s1026" style="position:absolute;z-index:251659264;visibility:visible;mso-wrap-style:square;mso-width-percent:0;mso-height-percent:0;mso-wrap-distance-left:9pt;mso-wrap-distance-top:0;mso-wrap-distance-right:9pt;mso-wrap-distance-bottom:0;mso-position-horizontal:absolute;mso-position-horizontal-relative:text;mso-position-vertical:absolute;mso-position-vertical-relative:text;mso-width-percent:0;mso-height-percent:0;mso-width-relative:margin;mso-height-relative:margin" from="-3.85pt,2.1pt" to="441.5pt,2.1pt" o:gfxdata="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" strokecolor="black [3040]"/>
             </w:pict>
           </mc:Fallback>
         </mc:AlternateContent>
@@ -12779,17 +12779,82 @@
           <w:sz w:val="24"/>
           <w:szCs w:val="24"/>
         </w:rPr>
-        <w:t xml:space="preserve">Se determinó que existe un efecto en el tipo de pago del agua en el estado de la bomba. Donde el pago anual y mensual presentan menor posibilidad de que la bomba de agua sea funcional   </w:t>
-      </w:r>
-      <w:r>
-        <w:rPr>
-          <w:rFonts w:ascii="Times New Roman" w:hAnsi="Times New Roman" w:cs="Times New Roman"/>
-          <w:sz w:val="24"/>
-          <w:szCs w:val="24"/>
-          <w:highlight w:val="yellow"/>
-        </w:rPr>
-        <w:t>(LO ESTOY TERMINANDO )</w:t>
-      </w:r>
+        <w:t>Se determinó que existe un efecto en el tipo de pago del agua en el estado de la bomba.</w:t>
+      </w:r>
+      <w:r>
+        <w:rPr>
+          <w:rFonts w:ascii="Times New Roman" w:hAnsi="Times New Roman" w:cs="Times New Roman"/>
+          <w:sz w:val="24"/>
+          <w:szCs w:val="24"/>
+        </w:rPr>
+        <w:t xml:space="preserve"> Donde el pago anual,</w:t>
+      </w:r>
+      <w:r>
+        <w:rPr>
+          <w:rFonts w:ascii="Times New Roman" w:hAnsi="Times New Roman" w:cs="Times New Roman"/>
+          <w:sz w:val="24"/>
+          <w:szCs w:val="24"/>
+        </w:rPr>
+        <w:t xml:space="preserve"> </w:t>
+      </w:r>
+      <w:r>
+        <w:rPr>
+          <w:rFonts w:ascii="Times New Roman" w:hAnsi="Times New Roman" w:cs="Times New Roman"/>
+          <w:sz w:val="24"/>
+          <w:szCs w:val="24"/>
+        </w:rPr>
+        <w:t xml:space="preserve">mensual y los que pagan en caso de fallo </w:t>
+      </w:r>
+      <w:r>
+        <w:rPr>
+          <w:rFonts w:ascii="Times New Roman" w:hAnsi="Times New Roman" w:cs="Times New Roman"/>
+          <w:sz w:val="24"/>
+          <w:szCs w:val="24"/>
+        </w:rPr>
+        <w:t xml:space="preserve">presentan menor posibilidad </w:t>
+      </w:r>
+      <w:r>
+        <w:rPr>
+          <w:rFonts w:ascii="Times New Roman" w:hAnsi="Times New Roman" w:cs="Times New Roman"/>
+          <w:sz w:val="24"/>
+          <w:szCs w:val="24"/>
+        </w:rPr>
+        <w:t>que los que nunca pagan</w:t>
+      </w:r>
+      <w:r>
+        <w:rPr>
+          <w:rFonts w:ascii="Times New Roman" w:hAnsi="Times New Roman" w:cs="Times New Roman"/>
+          <w:sz w:val="24"/>
+          <w:szCs w:val="24"/>
+        </w:rPr>
+        <w:t>,</w:t>
+      </w:r>
+      <w:r>
+        <w:rPr>
+          <w:rFonts w:ascii="Times New Roman" w:hAnsi="Times New Roman" w:cs="Times New Roman"/>
+          <w:sz w:val="24"/>
+          <w:szCs w:val="24"/>
+        </w:rPr>
+        <w:t xml:space="preserve"> </w:t>
+      </w:r>
+      <w:r>
+        <w:rPr>
+          <w:rFonts w:ascii="Times New Roman" w:hAnsi="Times New Roman" w:cs="Times New Roman"/>
+          <w:sz w:val="24"/>
+          <w:szCs w:val="24"/>
+        </w:rPr>
+        <w:t>de que</w:t>
+      </w:r>
+      <w:r>
+        <w:rPr>
+          <w:rFonts w:ascii="Times New Roman" w:hAnsi="Times New Roman" w:cs="Times New Roman"/>
+          <w:sz w:val="24"/>
+          <w:szCs w:val="24"/>
+        </w:rPr>
+        <w:t xml:space="preserve"> la bomba de agua sea funcional. Sin embargo, la propensión de que la bomba sea funcional para los que nunca pagan es menor que otro tipo de pago.</w:t>
+      </w:r>
+      <w:bookmarkStart w:id="0" w:name="_GoBack"/>
+      <w:bookmarkEnd w:id="0"/>
     </w:p>
     <w:p>
       <w:pPr>
@@ -12800,8 +12865,6 @@
           <w:szCs w:val="24"/>
         </w:rPr>
       </w:pPr>
-      <w:bookmarkStart w:id="0" w:name="_GoBack"/>
-      <w:bookmarkEnd w:id="0"/>
     </w:p>
     <w:p>
       <w:pPr>
@@ -20848,7 +20911,7 @@
 </file>
 
 <file path=customXml/itemProps1.xml><?xml version="1.0" encoding="utf-8"?>
-<ds:datastoreItem xmlns:ds="http://schemas.openxmlformats.org/officeDocument/2006/customXml" ds:itemID="{7C37CF19-0C33-47D1-9CF5-EED69DCD9E43}">
+<ds:datastoreItem xmlns:ds="http://schemas.openxmlformats.org/officeDocument/2006/customXml" ds:itemID="{63DD47DA-7858-4255-8B36-BCCAD85814AE}">
   <ds:schemaRefs>
     <ds:schemaRef ds:uri="http://schemas.openxmlformats.org/officeDocument/2006/bibliography"/>
   </ds:schemaRefs>

</xml_diff>